<commit_message>
Update for Sun Jul  5 12:39:22 2020
</commit_message>
<xml_diff>
--- a/distros/M/MsOffice-Word-Surgeon/t/etc/MsOffice-Word-Surgeon.docx
+++ b/distros/M/MsOffice-Word-Surgeon/t/etc/MsOffice-Word-Surgeon.docx
@@ -20,7 +20,6 @@
         </w:rPr>
       </w:pPr>
       <w:bookmarkStart w:id="0" w:name="_Toc25163441"/>
-      <w:proofErr w:type="spellStart"/>
       <w:r>
         <w:rPr>
           <w:rFonts w:ascii="Verdana" w:eastAsia="Times New Roman" w:hAnsi="Verdana" w:cs="Times New Roman"/>
@@ -34,9 +33,9 @@
           <w:szCs w:val="48"/>
           <w:lang w:val="en-GB" w:eastAsia="fr-CH"/>
         </w:rPr>
-        <w:t>MsOffice</w:t>
-      </w:r>
-      <w:proofErr w:type="spellEnd"/>
+        <w:t>MsOffice:</w:t>
+      </w:r>
+      <w:proofErr w:type="gramStart"/>
       <w:r>
         <w:rPr>
           <w:rFonts w:ascii="Verdana" w:eastAsia="Times New Roman" w:hAnsi="Verdana" w:cs="Times New Roman"/>
@@ -50,9 +49,9 @@
           <w:szCs w:val="48"/>
           <w:lang w:val="en-GB" w:eastAsia="fr-CH"/>
         </w:rPr>
-        <w:t>:</w:t>
-      </w:r>
-      <w:proofErr w:type="gramStart"/>
+        <w:t>:Word</w:t>
+      </w:r>
+      <w:proofErr w:type="gramEnd"/>
       <w:r>
         <w:rPr>
           <w:rFonts w:ascii="Verdana" w:eastAsia="Times New Roman" w:hAnsi="Verdana" w:cs="Times New Roman"/>
@@ -66,22 +65,6 @@
           <w:szCs w:val="48"/>
           <w:lang w:val="en-GB" w:eastAsia="fr-CH"/>
         </w:rPr>
-        <w:t>:Word</w:t>
-      </w:r>
-      <w:proofErr w:type="gramEnd"/>
-      <w:r>
-        <w:rPr>
-          <w:rFonts w:ascii="Verdana" w:eastAsia="Times New Roman" w:hAnsi="Verdana" w:cs="Times New Roman"/>
-          <w:b/>
-          <w:bCs/>
-          <w:smallCaps/>
-          <w:color w:val="4E5B82"/>
-          <w:spacing w:val="30"/>
-          <w:kern w:val="36"/>
-          <w:sz w:val="48"/>
-          <w:szCs w:val="48"/>
-          <w:lang w:val="en-GB" w:eastAsia="fr-CH"/>
-        </w:rPr>
         <w:t>::Surgeon</w:t>
       </w:r>
       <w:bookmarkEnd w:id="0"/>
@@ -123,63 +106,7 @@
           <w:bdr w:val="double" w:sz="6" w:space="4" w:color="888888" w:frame="1"/>
           <w:lang w:val="en-GB" w:eastAsia="fr-CH"/>
         </w:rPr>
-        <w:t xml:space="preserve"> </w:t>
-      </w:r>
-      <w:proofErr w:type="spellStart"/>
-      <w:r>
-        <w:rPr>
-          <w:rFonts w:ascii="Verdana" w:eastAsia="Times New Roman" w:hAnsi="Verdana" w:cs="Times New Roman"/>
-          <w:i/>
-          <w:iCs/>
-          <w:color w:val="333333"/>
-          <w:sz w:val="20"/>
-          <w:szCs w:val="20"/>
-          <w:bdr w:val="double" w:sz="6" w:space="4" w:color="888888" w:frame="1"/>
-          <w:lang w:val="en-GB" w:eastAsia="fr-CH"/>
-        </w:rPr>
-        <w:t>wit</w:t>
-      </w:r>
-      <w:proofErr w:type="spellEnd"/>
-      <w:r>
-        <w:rPr>
-          <w:rFonts w:ascii="Verdana" w:eastAsia="Times New Roman" w:hAnsi="Verdana" w:cs="Times New Roman"/>
-          <w:i/>
-          <w:iCs/>
-          <w:color w:val="333333"/>
-          <w:sz w:val="20"/>
-          <w:szCs w:val="20"/>
-          <w:bdr w:val="double" w:sz="6" w:space="4" w:color="888888" w:frame="1"/>
-          <w:lang w:val="en-GB" w:eastAsia="fr-CH"/>
-        </w:rPr>
-        <w:t xml:space="preserve"> the guts of Microsoft </w:t>
-      </w:r>
-      <w:proofErr w:type="spellStart"/>
-      <w:r>
-        <w:rPr>
-          <w:rFonts w:ascii="Verdana" w:eastAsia="Times New Roman" w:hAnsi="Verdana" w:cs="Times New Roman"/>
-          <w:i/>
-          <w:iCs/>
-          <w:color w:val="333333"/>
-          <w:sz w:val="20"/>
-          <w:szCs w:val="20"/>
-          <w:bdr w:val="double" w:sz="6" w:space="4" w:color="888888" w:frame="1"/>
-          <w:lang w:val="en-GB" w:eastAsia="fr-CH"/>
-        </w:rPr>
-        <w:t>docx</w:t>
-      </w:r>
-      <w:proofErr w:type="spellEnd"/>
-      <w:r>
-        <w:rPr>
-          <w:rFonts w:ascii="Verdana" w:eastAsia="Times New Roman" w:hAnsi="Verdana" w:cs="Times New Roman"/>
-          <w:i/>
-          <w:iCs/>
-          <w:color w:val="333333"/>
-          <w:sz w:val="20"/>
-          <w:szCs w:val="20"/>
-          <w:bdr w:val="double" w:sz="6" w:space="4" w:color="888888" w:frame="1"/>
-          <w:lang w:val="en-GB" w:eastAsia="fr-CH"/>
-        </w:rPr>
-        <w:t xml:space="preserve"> documents</w:t>
+        <w:t xml:space="preserve"> wit the guts of Microsoft docx documents</w:t>
       </w:r>
       <w:r>
         <w:rPr>
@@ -210,7 +137,11 @@
     <w:sdt>
       <w:sdtPr>
         <w:rPr>
-          <w:lang w:val="en-GB"/>
+          <w:rFonts w:asciiTheme="minorHAnsi" w:eastAsiaTheme="minorHAnsi" w:hAnsiTheme="minorHAnsi" w:cstheme="minorBidi"/>
+          <w:color w:val="auto"/>
+          <w:sz w:val="22"/>
+          <w:szCs w:val="22"/>
+          <w:lang w:val="en-GB" w:eastAsia="en-US"/>
         </w:rPr>
         <w:id w:val="-211819565"/>
         <w:docPartObj>
@@ -220,13 +151,8 @@
       </w:sdtPr>
       <w:sdtEndPr>
         <w:rPr>
-          <w:rFonts w:asciiTheme="minorHAnsi" w:eastAsiaTheme="minorHAnsi" w:hAnsiTheme="minorHAnsi" w:cstheme="minorBidi"/>
           <w:b/>
           <w:bCs/>
-          <w:color w:val="auto"/>
-          <w:sz w:val="22"/>
-          <w:szCs w:val="22"/>
-          <w:lang w:eastAsia="en-US"/>
         </w:rPr>
       </w:sdtEndPr>
       <w:sdtContent>
@@ -241,16 +167,8 @@
             <w:rPr>
               <w:lang w:val="en-GB"/>
             </w:rPr>
-            <w:t xml:space="preserve">Table des </w:t>
+            <w:t>Table des matières</w:t>
           </w:r>
-          <w:proofErr w:type="spellStart"/>
-          <w:r>
-            <w:rPr>
-              <w:lang w:val="en-GB"/>
-            </w:rPr>
-            <w:t>matières</w:t>
-          </w:r>
-          <w:proofErr w:type="spellEnd"/>
         </w:p>
         <w:p>
           <w:pPr>
@@ -1554,27 +1472,15 @@
           <w:lang w:val="en-GB" w:eastAsia="fr-CH"/>
         </w:rPr>
       </w:pPr>
-      <w:proofErr w:type="spellStart"/>
-      <w:r>
-        <w:rPr>
-          <w:rFonts w:ascii="Verdana" w:eastAsia="Times New Roman" w:hAnsi="Verdana" w:cs="Times New Roman"/>
-          <w:color w:val="333333"/>
-          <w:sz w:val="20"/>
-          <w:szCs w:val="20"/>
-          <w:lang w:val="en-GB" w:eastAsia="fr-CH"/>
-        </w:rPr>
-        <w:t>MsOffice</w:t>
-      </w:r>
-      <w:proofErr w:type="spellEnd"/>
-      <w:r>
-        <w:rPr>
-          <w:rFonts w:ascii="Verdana" w:eastAsia="Times New Roman" w:hAnsi="Verdana" w:cs="Times New Roman"/>
-          <w:color w:val="333333"/>
-          <w:sz w:val="20"/>
-          <w:szCs w:val="20"/>
-          <w:lang w:val="en-GB" w:eastAsia="fr-CH"/>
-        </w:rPr>
-        <w:t>:</w:t>
+      <w:r>
+        <w:rPr>
+          <w:rFonts w:ascii="Verdana" w:eastAsia="Times New Roman" w:hAnsi="Verdana" w:cs="Times New Roman"/>
+          <w:color w:val="333333"/>
+          <w:sz w:val="20"/>
+          <w:szCs w:val="20"/>
+          <w:lang w:val="en-GB" w:eastAsia="fr-CH"/>
+        </w:rPr>
+        <w:t>MsOffice:</w:t>
       </w:r>
       <w:proofErr w:type="gramStart"/>
       <w:r>
@@ -1596,51 +1502,7 @@
           <w:szCs w:val="20"/>
           <w:lang w:val="en-GB" w:eastAsia="fr-CH"/>
         </w:rPr>
-        <w:t xml:space="preserve">::Surgeon -- tamper </w:t>
-      </w:r>
-      <w:proofErr w:type="spellStart"/>
-      <w:r>
-        <w:rPr>
-          <w:rFonts w:ascii="Verdana" w:eastAsia="Times New Roman" w:hAnsi="Verdana" w:cs="Times New Roman"/>
-          <w:color w:val="333333"/>
-          <w:sz w:val="20"/>
-          <w:szCs w:val="20"/>
-          <w:lang w:val="en-GB" w:eastAsia="fr-CH"/>
-        </w:rPr>
-        <w:t>wit</w:t>
-      </w:r>
-      <w:proofErr w:type="spellEnd"/>
-      <w:r>
-        <w:rPr>
-          <w:rFonts w:ascii="Verdana" w:eastAsia="Times New Roman" w:hAnsi="Verdana" w:cs="Times New Roman"/>
-          <w:color w:val="333333"/>
-          <w:sz w:val="20"/>
-          <w:szCs w:val="20"/>
-          <w:lang w:val="en-GB" w:eastAsia="fr-CH"/>
-        </w:rPr>
-        <w:t xml:space="preserve"> the guts of Microsoft </w:t>
-      </w:r>
-      <w:proofErr w:type="spellStart"/>
-      <w:r>
-        <w:rPr>
-          <w:rFonts w:ascii="Verdana" w:eastAsia="Times New Roman" w:hAnsi="Verdana" w:cs="Times New Roman"/>
-          <w:color w:val="333333"/>
-          <w:sz w:val="20"/>
-          <w:szCs w:val="20"/>
-          <w:lang w:val="en-GB" w:eastAsia="fr-CH"/>
-        </w:rPr>
-        <w:t>docx</w:t>
-      </w:r>
-      <w:proofErr w:type="spellEnd"/>
-      <w:r>
-        <w:rPr>
-          <w:rFonts w:ascii="Verdana" w:eastAsia="Times New Roman" w:hAnsi="Verdana" w:cs="Times New Roman"/>
-          <w:color w:val="333333"/>
-          <w:sz w:val="20"/>
-          <w:szCs w:val="20"/>
-          <w:lang w:val="en-GB" w:eastAsia="fr-CH"/>
-        </w:rPr>
-        <w:t xml:space="preserve"> documents</w:t>
+        <w:t>::Surgeon -- tamper wit the guts of Microsoft docx documents</w:t>
       </w:r>
     </w:p>
     <w:p>
@@ -1760,7 +1622,6 @@
         </w:rPr>
         <w:t xml:space="preserve"> </w:t>
       </w:r>
-      <w:proofErr w:type="spellStart"/>
       <w:r>
         <w:rPr>
           <w:rFonts w:ascii="Courier New" w:eastAsia="Times New Roman" w:hAnsi="Courier New" w:cs="Courier New"/>
@@ -1769,9 +1630,18 @@
           <w:szCs w:val="20"/>
           <w:lang w:val="en-GB" w:eastAsia="fr-CH"/>
         </w:rPr>
-        <w:t>MsOffice</w:t>
-      </w:r>
-      <w:proofErr w:type="spellEnd"/>
+        <w:t>MsOffice::Word::Surgeon</w:t>
+      </w:r>
+      <w:r>
+        <w:rPr>
+          <w:rFonts w:ascii="Courier New" w:eastAsia="Times New Roman" w:hAnsi="Courier New" w:cs="Courier New"/>
+          <w:color w:val="DD7700"/>
+          <w:sz w:val="20"/>
+          <w:szCs w:val="20"/>
+          <w:lang w:val="en-GB" w:eastAsia="fr-CH"/>
+        </w:rPr>
+        <w:t>-&gt;</w:t>
+      </w:r>
       <w:r>
         <w:rPr>
           <w:rFonts w:ascii="Courier New" w:eastAsia="Times New Roman" w:hAnsi="Courier New" w:cs="Courier New"/>
@@ -1780,17 +1650,17 @@
           <w:szCs w:val="20"/>
           <w:lang w:val="en-GB" w:eastAsia="fr-CH"/>
         </w:rPr>
-        <w:t>::Word::Surgeon</w:t>
-      </w:r>
-      <w:r>
-        <w:rPr>
-          <w:rFonts w:ascii="Courier New" w:eastAsia="Times New Roman" w:hAnsi="Courier New" w:cs="Courier New"/>
-          <w:color w:val="DD7700"/>
-          <w:sz w:val="20"/>
-          <w:szCs w:val="20"/>
-          <w:lang w:val="en-GB" w:eastAsia="fr-CH"/>
-        </w:rPr>
-        <w:t>-&gt;</w:t>
+        <w:t>new</w:t>
+      </w:r>
+      <w:r>
+        <w:rPr>
+          <w:rFonts w:ascii="Courier New" w:eastAsia="Times New Roman" w:hAnsi="Courier New" w:cs="Courier New"/>
+          <w:color w:val="333333"/>
+          <w:sz w:val="20"/>
+          <w:szCs w:val="20"/>
+          <w:lang w:val="en-GB" w:eastAsia="fr-CH"/>
+        </w:rPr>
+        <w:t>(</w:t>
       </w:r>
       <w:r>
         <w:rPr>
@@ -1800,30 +1670,8 @@
           <w:szCs w:val="20"/>
           <w:lang w:val="en-GB" w:eastAsia="fr-CH"/>
         </w:rPr>
-        <w:t>new</w:t>
-      </w:r>
-      <w:r>
-        <w:rPr>
-          <w:rFonts w:ascii="Courier New" w:eastAsia="Times New Roman" w:hAnsi="Courier New" w:cs="Courier New"/>
-          <w:color w:val="333333"/>
-          <w:sz w:val="20"/>
-          <w:szCs w:val="20"/>
-          <w:lang w:val="en-GB" w:eastAsia="fr-CH"/>
-        </w:rPr>
-        <w:t>(</w:t>
-      </w:r>
-      <w:proofErr w:type="spellStart"/>
-      <w:r>
-        <w:rPr>
-          <w:rFonts w:ascii="Courier New" w:eastAsia="Times New Roman" w:hAnsi="Courier New" w:cs="Courier New"/>
-          <w:color w:val="2F4F4F"/>
-          <w:sz w:val="20"/>
-          <w:szCs w:val="20"/>
-          <w:lang w:val="en-GB" w:eastAsia="fr-CH"/>
-        </w:rPr>
         <w:t>docx</w:t>
       </w:r>
-      <w:proofErr w:type="spellEnd"/>
       <w:r>
         <w:rPr>
           <w:rFonts w:ascii="Courier New" w:eastAsia="Times New Roman" w:hAnsi="Courier New" w:cs="Courier New"/>
@@ -2059,7 +1907,6 @@
         </w:rPr>
         <w:t>-&gt;</w:t>
       </w:r>
-      <w:proofErr w:type="spellStart"/>
       <w:r>
         <w:rPr>
           <w:rFonts w:ascii="Courier New" w:eastAsia="Times New Roman" w:hAnsi="Courier New" w:cs="Courier New"/>
@@ -2070,7 +1917,6 @@
         </w:rPr>
         <w:t>plain_text</w:t>
       </w:r>
-      <w:proofErr w:type="spellEnd"/>
       <w:r>
         <w:rPr>
           <w:rFonts w:ascii="Courier New" w:eastAsia="Times New Roman" w:hAnsi="Courier New" w:cs="Courier New"/>
@@ -2222,7 +2068,6 @@
         </w:rPr>
         <w:t>-&gt;</w:t>
       </w:r>
-      <w:proofErr w:type="spellStart"/>
       <w:r>
         <w:rPr>
           <w:rFonts w:ascii="Courier New" w:eastAsia="Times New Roman" w:hAnsi="Courier New" w:cs="Courier New"/>
@@ -2233,7 +2078,6 @@
         </w:rPr>
         <w:t>reduce_all_noises</w:t>
       </w:r>
-      <w:proofErr w:type="spellEnd"/>
       <w:r>
         <w:rPr>
           <w:rFonts w:ascii="Courier New" w:eastAsia="Times New Roman" w:hAnsi="Courier New" w:cs="Courier New"/>
@@ -2301,7 +2145,6 @@
         </w:rPr>
         <w:t>-&gt;</w:t>
       </w:r>
-      <w:proofErr w:type="spellStart"/>
       <w:r>
         <w:rPr>
           <w:rFonts w:ascii="Courier New" w:eastAsia="Times New Roman" w:hAnsi="Courier New" w:cs="Courier New"/>
@@ -2312,7 +2155,6 @@
         </w:rPr>
         <w:t>unlink_fields</w:t>
       </w:r>
-      <w:proofErr w:type="spellEnd"/>
       <w:r>
         <w:rPr>
           <w:rFonts w:ascii="Courier New" w:eastAsia="Times New Roman" w:hAnsi="Courier New" w:cs="Courier New"/>
@@ -2380,7 +2222,6 @@
         </w:rPr>
         <w:t>-&gt;</w:t>
       </w:r>
-      <w:proofErr w:type="spellStart"/>
       <w:r>
         <w:rPr>
           <w:rFonts w:ascii="Courier New" w:eastAsia="Times New Roman" w:hAnsi="Courier New" w:cs="Courier New"/>
@@ -2391,7 +2232,6 @@
         </w:rPr>
         <w:t>merge_runs</w:t>
       </w:r>
-      <w:proofErr w:type="spellEnd"/>
       <w:r>
         <w:rPr>
           <w:rFonts w:ascii="Courier New" w:eastAsia="Times New Roman" w:hAnsi="Courier New" w:cs="Courier New"/>
@@ -2932,29 +2772,7 @@
           <w:szCs w:val="20"/>
           <w:lang w:val="en-GB" w:eastAsia="fr-CH"/>
         </w:rPr>
-        <w:t xml:space="preserve"> $</w:t>
-      </w:r>
-      <w:proofErr w:type="spellStart"/>
-      <w:r>
-        <w:rPr>
-          <w:rFonts w:ascii="Courier New" w:eastAsia="Times New Roman" w:hAnsi="Courier New" w:cs="Courier New"/>
-          <w:color w:val="333333"/>
-          <w:sz w:val="20"/>
-          <w:szCs w:val="20"/>
-          <w:lang w:val="en-GB" w:eastAsia="fr-CH"/>
-        </w:rPr>
-        <w:t>replacement_callback</w:t>
-      </w:r>
-      <w:proofErr w:type="spellEnd"/>
-      <w:r>
-        <w:rPr>
-          <w:rFonts w:ascii="Courier New" w:eastAsia="Times New Roman" w:hAnsi="Courier New" w:cs="Courier New"/>
-          <w:color w:val="333333"/>
-          <w:sz w:val="20"/>
-          <w:szCs w:val="20"/>
-          <w:lang w:val="en-GB" w:eastAsia="fr-CH"/>
-        </w:rPr>
-        <w:t xml:space="preserve"> </w:t>
+        <w:t xml:space="preserve"> $replacement_callback </w:t>
       </w:r>
       <w:r>
         <w:rPr>
@@ -3063,29 +2881,7 @@
           <w:szCs w:val="20"/>
           <w:lang w:val="en-GB" w:eastAsia="fr-CH"/>
         </w:rPr>
-        <w:t xml:space="preserve"> %</w:t>
-      </w:r>
-      <w:proofErr w:type="spellStart"/>
-      <w:r>
-        <w:rPr>
-          <w:rFonts w:ascii="Courier New" w:eastAsia="Times New Roman" w:hAnsi="Courier New" w:cs="Courier New"/>
-          <w:color w:val="333333"/>
-          <w:sz w:val="20"/>
-          <w:szCs w:val="20"/>
-          <w:lang w:val="en-GB" w:eastAsia="fr-CH"/>
-        </w:rPr>
-        <w:t>args</w:t>
-      </w:r>
-      <w:proofErr w:type="spellEnd"/>
-      <w:r>
-        <w:rPr>
-          <w:rFonts w:ascii="Courier New" w:eastAsia="Times New Roman" w:hAnsi="Courier New" w:cs="Courier New"/>
-          <w:color w:val="333333"/>
-          <w:sz w:val="20"/>
-          <w:szCs w:val="20"/>
-          <w:lang w:val="en-GB" w:eastAsia="fr-CH"/>
-        </w:rPr>
-        <w:t xml:space="preserve"> </w:t>
+        <w:t xml:space="preserve"> %args </w:t>
       </w:r>
       <w:r>
         <w:rPr>
@@ -3226,7 +3022,6 @@
         </w:rPr>
         <w:t>(</w:t>
       </w:r>
-      <w:proofErr w:type="spellStart"/>
       <w:r>
         <w:rPr>
           <w:rFonts w:ascii="Courier New" w:eastAsia="Times New Roman" w:hAnsi="Courier New" w:cs="Courier New"/>
@@ -3237,7 +3032,6 @@
         </w:rPr>
         <w:t>to_delete</w:t>
       </w:r>
-      <w:proofErr w:type="spellEnd"/>
       <w:r>
         <w:rPr>
           <w:rFonts w:ascii="Courier New" w:eastAsia="Times New Roman" w:hAnsi="Courier New" w:cs="Courier New"/>
@@ -3266,29 +3060,7 @@
           <w:szCs w:val="20"/>
           <w:lang w:val="en-GB" w:eastAsia="fr-CH"/>
         </w:rPr>
-        <w:t xml:space="preserve"> $</w:t>
-      </w:r>
-      <w:proofErr w:type="spellStart"/>
-      <w:r>
-        <w:rPr>
-          <w:rFonts w:ascii="Courier New" w:eastAsia="Times New Roman" w:hAnsi="Courier New" w:cs="Courier New"/>
-          <w:color w:val="333333"/>
-          <w:sz w:val="20"/>
-          <w:szCs w:val="20"/>
-          <w:lang w:val="en-GB" w:eastAsia="fr-CH"/>
-        </w:rPr>
-        <w:t>args</w:t>
-      </w:r>
-      <w:proofErr w:type="spellEnd"/>
-      <w:r>
-        <w:rPr>
-          <w:rFonts w:ascii="Courier New" w:eastAsia="Times New Roman" w:hAnsi="Courier New" w:cs="Courier New"/>
-          <w:color w:val="333333"/>
-          <w:sz w:val="20"/>
-          <w:szCs w:val="20"/>
-          <w:lang w:val="en-GB" w:eastAsia="fr-CH"/>
-        </w:rPr>
-        <w:t>{</w:t>
+        <w:t xml:space="preserve"> $args{</w:t>
       </w:r>
       <w:r>
         <w:rPr>
@@ -3367,7 +3139,6 @@
         </w:rPr>
         <w:t xml:space="preserve">                            </w:t>
       </w:r>
-      <w:proofErr w:type="spellStart"/>
       <w:r>
         <w:rPr>
           <w:rFonts w:ascii="Courier New" w:eastAsia="Times New Roman" w:hAnsi="Courier New" w:cs="Courier New"/>
@@ -3378,7 +3149,6 @@
         </w:rPr>
         <w:t>to_insert</w:t>
       </w:r>
-      <w:proofErr w:type="spellEnd"/>
       <w:r>
         <w:rPr>
           <w:rFonts w:ascii="Courier New" w:eastAsia="Times New Roman" w:hAnsi="Courier New" w:cs="Courier New"/>
@@ -3429,29 +3199,7 @@
           <w:szCs w:val="20"/>
           <w:lang w:val="en-GB" w:eastAsia="fr-CH"/>
         </w:rPr>
-        <w:t>$</w:t>
-      </w:r>
-      <w:proofErr w:type="spellStart"/>
-      <w:r>
-        <w:rPr>
-          <w:rFonts w:ascii="Courier New" w:eastAsia="Times New Roman" w:hAnsi="Courier New" w:cs="Courier New"/>
-          <w:color w:val="333333"/>
-          <w:sz w:val="20"/>
-          <w:szCs w:val="20"/>
-          <w:lang w:val="en-GB" w:eastAsia="fr-CH"/>
-        </w:rPr>
-        <w:t>args</w:t>
-      </w:r>
-      <w:proofErr w:type="spellEnd"/>
-      <w:r>
-        <w:rPr>
-          <w:rFonts w:ascii="Courier New" w:eastAsia="Times New Roman" w:hAnsi="Courier New" w:cs="Courier New"/>
-          <w:color w:val="333333"/>
-          <w:sz w:val="20"/>
-          <w:szCs w:val="20"/>
-          <w:lang w:val="en-GB" w:eastAsia="fr-CH"/>
-        </w:rPr>
-        <w:t>{</w:t>
+        <w:t>$args{</w:t>
       </w:r>
       <w:r>
         <w:rPr>
@@ -3764,7 +3512,6 @@
         </w:rPr>
         <w:t>(</w:t>
       </w:r>
-      <w:proofErr w:type="spellStart"/>
       <w:proofErr w:type="gramEnd"/>
       <w:r>
         <w:rPr>
@@ -3774,18 +3521,7 @@
           <w:szCs w:val="20"/>
           <w:lang w:val="en-GB" w:eastAsia="fr-CH"/>
         </w:rPr>
-        <w:t>qr</w:t>
-      </w:r>
-      <w:proofErr w:type="spellEnd"/>
-      <w:r>
-        <w:rPr>
-          <w:rFonts w:ascii="Courier New" w:eastAsia="Times New Roman" w:hAnsi="Courier New" w:cs="Courier New"/>
-          <w:color w:val="333333"/>
-          <w:sz w:val="20"/>
-          <w:szCs w:val="20"/>
-          <w:lang w:val="en-GB" w:eastAsia="fr-CH"/>
-        </w:rPr>
-        <w:t>[$pattern]</w:t>
+        <w:t>qr[$pattern]</w:t>
       </w:r>
       <w:r>
         <w:rPr>
@@ -3805,29 +3541,7 @@
           <w:szCs w:val="20"/>
           <w:lang w:val="en-GB" w:eastAsia="fr-CH"/>
         </w:rPr>
-        <w:t xml:space="preserve"> $</w:t>
-      </w:r>
-      <w:proofErr w:type="spellStart"/>
-      <w:r>
-        <w:rPr>
-          <w:rFonts w:ascii="Courier New" w:eastAsia="Times New Roman" w:hAnsi="Courier New" w:cs="Courier New"/>
-          <w:color w:val="333333"/>
-          <w:sz w:val="20"/>
-          <w:szCs w:val="20"/>
-          <w:lang w:val="en-GB" w:eastAsia="fr-CH"/>
-        </w:rPr>
-        <w:t>replacement_callback</w:t>
-      </w:r>
-      <w:proofErr w:type="spellEnd"/>
-      <w:r>
-        <w:rPr>
-          <w:rFonts w:ascii="Courier New" w:eastAsia="Times New Roman" w:hAnsi="Courier New" w:cs="Courier New"/>
-          <w:color w:val="333333"/>
-          <w:sz w:val="20"/>
-          <w:szCs w:val="20"/>
-          <w:lang w:val="en-GB" w:eastAsia="fr-CH"/>
-        </w:rPr>
-        <w:t>);</w:t>
+        <w:t xml:space="preserve"> $replacement_callback);</w:t>
       </w:r>
     </w:p>
     <w:p>
@@ -4020,9 +3734,9 @@
           <w:szCs w:val="20"/>
           <w:lang w:val="en-GB" w:eastAsia="fr-CH"/>
         </w:rPr>
-        <w:t># or -&gt;</w:t>
-      </w:r>
-      <w:proofErr w:type="spellStart"/>
+        <w:t># or -&gt;save_</w:t>
+      </w:r>
+      <w:proofErr w:type="gramStart"/>
       <w:r>
         <w:rPr>
           <w:rFonts w:ascii="Courier New" w:eastAsia="Times New Roman" w:hAnsi="Courier New" w:cs="Courier New"/>
@@ -4031,9 +3745,9 @@
           <w:szCs w:val="20"/>
           <w:lang w:val="en-GB" w:eastAsia="fr-CH"/>
         </w:rPr>
-        <w:t>save_</w:t>
-      </w:r>
-      <w:proofErr w:type="gramStart"/>
+        <w:t>as(</w:t>
+      </w:r>
+      <w:proofErr w:type="gramEnd"/>
       <w:r>
         <w:rPr>
           <w:rFonts w:ascii="Courier New" w:eastAsia="Times New Roman" w:hAnsi="Courier New" w:cs="Courier New"/>
@@ -4042,51 +3756,7 @@
           <w:szCs w:val="20"/>
           <w:lang w:val="en-GB" w:eastAsia="fr-CH"/>
         </w:rPr>
-        <w:t>as</w:t>
-      </w:r>
-      <w:proofErr w:type="spellEnd"/>
-      <w:r>
-        <w:rPr>
-          <w:rFonts w:ascii="Courier New" w:eastAsia="Times New Roman" w:hAnsi="Courier New" w:cs="Courier New"/>
-          <w:color w:val="008080"/>
-          <w:sz w:val="20"/>
-          <w:szCs w:val="20"/>
-          <w:lang w:val="en-GB" w:eastAsia="fr-CH"/>
-        </w:rPr>
-        <w:t>(</w:t>
-      </w:r>
-      <w:proofErr w:type="gramEnd"/>
-      <w:r>
-        <w:rPr>
-          <w:rFonts w:ascii="Courier New" w:eastAsia="Times New Roman" w:hAnsi="Courier New" w:cs="Courier New"/>
-          <w:color w:val="008080"/>
-          <w:sz w:val="20"/>
-          <w:szCs w:val="20"/>
-          <w:lang w:val="en-GB" w:eastAsia="fr-CH"/>
-        </w:rPr>
-        <w:t>$</w:t>
-      </w:r>
-      <w:proofErr w:type="spellStart"/>
-      <w:r>
-        <w:rPr>
-          <w:rFonts w:ascii="Courier New" w:eastAsia="Times New Roman" w:hAnsi="Courier New" w:cs="Courier New"/>
-          <w:color w:val="008080"/>
-          <w:sz w:val="20"/>
-          <w:szCs w:val="20"/>
-          <w:lang w:val="en-GB" w:eastAsia="fr-CH"/>
-        </w:rPr>
-        <w:t>new_filename</w:t>
-      </w:r>
-      <w:proofErr w:type="spellEnd"/>
-      <w:r>
-        <w:rPr>
-          <w:rFonts w:ascii="Courier New" w:eastAsia="Times New Roman" w:hAnsi="Courier New" w:cs="Courier New"/>
-          <w:color w:val="008080"/>
-          <w:sz w:val="20"/>
-          <w:szCs w:val="20"/>
-          <w:lang w:val="en-GB" w:eastAsia="fr-CH"/>
-        </w:rPr>
-        <w:t>);</w:t>
+        <w:t>$new_filename);</w:t>
       </w:r>
     </w:p>
     <w:p>
@@ -4166,29 +3836,7 @@
           <w:szCs w:val="20"/>
           <w:lang w:val="en-GB" w:eastAsia="fr-CH"/>
         </w:rPr>
-        <w:t>This module supports a few operations for modifying or extracting text from Microsoft Word documents in '.</w:t>
-      </w:r>
-      <w:proofErr w:type="spellStart"/>
-      <w:r>
-        <w:rPr>
-          <w:rFonts w:ascii="Verdana" w:eastAsia="Times New Roman" w:hAnsi="Verdana" w:cs="Times New Roman"/>
-          <w:color w:val="333333"/>
-          <w:sz w:val="20"/>
-          <w:szCs w:val="20"/>
-          <w:lang w:val="en-GB" w:eastAsia="fr-CH"/>
-        </w:rPr>
-        <w:t>docx</w:t>
-      </w:r>
-      <w:proofErr w:type="spellEnd"/>
-      <w:r>
-        <w:rPr>
-          <w:rFonts w:ascii="Verdana" w:eastAsia="Times New Roman" w:hAnsi="Verdana" w:cs="Times New Roman"/>
-          <w:color w:val="333333"/>
-          <w:sz w:val="20"/>
-          <w:szCs w:val="20"/>
-          <w:lang w:val="en-GB" w:eastAsia="fr-CH"/>
-        </w:rPr>
-        <w:t xml:space="preserve">' format -- therefore the name 'surgeon'. Since a surgeon does not give life, there is no support for creating fresh documents; if you have such needs, use one of the other packages listed in the </w:t>
+        <w:t xml:space="preserve">This module supports a few operations for modifying or extracting text from Microsoft Word documents in '.docx' format -- therefore the name 'surgeon'. Since a surgeon does not give life, there is no support for creating fresh documents; if you have such needs, use one of the other packages listed in the </w:t>
       </w:r>
       <w:hyperlink r:id="rId6" w:anchor="SEE_ALSO" w:history="1">
         <w:r>
@@ -4353,29 +4001,7 @@
           <w:szCs w:val="20"/>
           <w:lang w:val="en-GB" w:eastAsia="fr-CH"/>
         </w:rPr>
-        <w:t xml:space="preserve">anonymization, i.e. replacement of names or </w:t>
-      </w:r>
-      <w:proofErr w:type="spellStart"/>
-      <w:r>
-        <w:rPr>
-          <w:rFonts w:ascii="Verdana" w:eastAsia="Times New Roman" w:hAnsi="Verdana" w:cs="Times New Roman"/>
-          <w:color w:val="333333"/>
-          <w:sz w:val="20"/>
-          <w:szCs w:val="20"/>
-          <w:lang w:val="en-GB" w:eastAsia="fr-CH"/>
-        </w:rPr>
-        <w:t>adresses</w:t>
-      </w:r>
-      <w:proofErr w:type="spellEnd"/>
-      <w:r>
-        <w:rPr>
-          <w:rFonts w:ascii="Verdana" w:eastAsia="Times New Roman" w:hAnsi="Verdana" w:cs="Times New Roman"/>
-          <w:color w:val="333333"/>
-          <w:sz w:val="20"/>
-          <w:szCs w:val="20"/>
-          <w:lang w:val="en-GB" w:eastAsia="fr-CH"/>
-        </w:rPr>
-        <w:t xml:space="preserve"> by aliases;</w:t>
+        <w:t>anonymization, i.e. replacement of names or adresses by aliases;</w:t>
       </w:r>
     </w:p>
     <w:p>
@@ -4394,49 +4020,15 @@
           <w:lang w:val="en-GB" w:eastAsia="fr-CH"/>
         </w:rPr>
       </w:pPr>
-      <w:proofErr w:type="spellStart"/>
-      <w:r>
-        <w:rPr>
-          <w:rFonts w:ascii="Verdana" w:eastAsia="Times New Roman" w:hAnsi="Verdana" w:cs="Times New Roman"/>
-          <w:color w:val="333333"/>
-          <w:sz w:val="20"/>
-          <w:szCs w:val="20"/>
-          <w:lang w:val="en-GB" w:eastAsia="fr-CH"/>
-        </w:rPr>
-        <w:t>templating</w:t>
-      </w:r>
-      <w:proofErr w:type="spellEnd"/>
-      <w:r>
-        <w:rPr>
-          <w:rFonts w:ascii="Verdana" w:eastAsia="Times New Roman" w:hAnsi="Verdana" w:cs="Times New Roman"/>
-          <w:color w:val="333333"/>
-          <w:sz w:val="20"/>
-          <w:szCs w:val="20"/>
-          <w:lang w:val="en-GB" w:eastAsia="fr-CH"/>
-        </w:rPr>
-        <w:t xml:space="preserve">, i.e. replacement of special </w:t>
-      </w:r>
-      <w:proofErr w:type="spellStart"/>
-      <w:r>
-        <w:rPr>
-          <w:rFonts w:ascii="Verdana" w:eastAsia="Times New Roman" w:hAnsi="Verdana" w:cs="Times New Roman"/>
-          <w:color w:val="333333"/>
-          <w:sz w:val="20"/>
-          <w:szCs w:val="20"/>
-          <w:lang w:val="en-GB" w:eastAsia="fr-CH"/>
-        </w:rPr>
-        <w:t>markup</w:t>
-      </w:r>
-      <w:proofErr w:type="spellEnd"/>
-      <w:r>
-        <w:rPr>
-          <w:rFonts w:ascii="Verdana" w:eastAsia="Times New Roman" w:hAnsi="Verdana" w:cs="Times New Roman"/>
-          <w:color w:val="333333"/>
-          <w:sz w:val="20"/>
-          <w:szCs w:val="20"/>
-          <w:lang w:val="en-GB" w:eastAsia="fr-CH"/>
-        </w:rPr>
-        <w:t xml:space="preserve"> by contents coming from a data tree</w:t>
+      <w:r>
+        <w:rPr>
+          <w:rFonts w:ascii="Verdana" w:eastAsia="Times New Roman" w:hAnsi="Verdana" w:cs="Times New Roman"/>
+          <w:color w:val="333333"/>
+          <w:sz w:val="20"/>
+          <w:szCs w:val="20"/>
+          <w:lang w:val="en-GB" w:eastAsia="fr-CH"/>
+        </w:rPr>
+        <w:t>templating, i.e. replacement of special markup by contents coming from a data tree</w:t>
       </w:r>
     </w:p>
     <w:p>
@@ -4525,21 +4117,8 @@
           <w:shd w:val="clear" w:color="auto" w:fill="EEEEEE"/>
           <w:lang w:val="en-GB" w:eastAsia="fr-CH"/>
         </w:rPr>
-        <w:t>.</w:t>
-      </w:r>
-      <w:proofErr w:type="spellStart"/>
-      <w:r>
-        <w:rPr>
-          <w:rFonts w:ascii="Courier New" w:eastAsia="Times New Roman" w:hAnsi="Courier New" w:cs="Courier New"/>
-          <w:color w:val="333333"/>
-          <w:sz w:val="20"/>
-          <w:szCs w:val="20"/>
-          <w:shd w:val="clear" w:color="auto" w:fill="EEEEEE"/>
-          <w:lang w:val="en-GB" w:eastAsia="fr-CH"/>
-        </w:rPr>
-        <w:t>docx</w:t>
-      </w:r>
-      <w:proofErr w:type="spellEnd"/>
+        <w:t>.docx</w:t>
+      </w:r>
       <w:r>
         <w:rPr>
           <w:rFonts w:ascii="Verdana" w:eastAsia="Times New Roman" w:hAnsi="Verdana" w:cs="Times New Roman"/>
@@ -4978,7 +4557,6 @@
         </w:rPr>
         <w:t xml:space="preserve"> </w:t>
       </w:r>
-      <w:proofErr w:type="spellStart"/>
       <w:r>
         <w:rPr>
           <w:rFonts w:ascii="Courier New" w:eastAsia="Times New Roman" w:hAnsi="Courier New" w:cs="Courier New"/>
@@ -4987,9 +4565,18 @@
           <w:szCs w:val="20"/>
           <w:lang w:val="en-GB" w:eastAsia="fr-CH"/>
         </w:rPr>
-        <w:t>MsOffice</w:t>
-      </w:r>
-      <w:proofErr w:type="spellEnd"/>
+        <w:t>MsOffice::Word::Surgeon</w:t>
+      </w:r>
+      <w:r>
+        <w:rPr>
+          <w:rFonts w:ascii="Courier New" w:eastAsia="Times New Roman" w:hAnsi="Courier New" w:cs="Courier New"/>
+          <w:color w:val="DD7700"/>
+          <w:sz w:val="20"/>
+          <w:szCs w:val="20"/>
+          <w:lang w:val="en-GB" w:eastAsia="fr-CH"/>
+        </w:rPr>
+        <w:t>-&gt;</w:t>
+      </w:r>
       <w:r>
         <w:rPr>
           <w:rFonts w:ascii="Courier New" w:eastAsia="Times New Roman" w:hAnsi="Courier New" w:cs="Courier New"/>
@@ -4998,17 +4585,17 @@
           <w:szCs w:val="20"/>
           <w:lang w:val="en-GB" w:eastAsia="fr-CH"/>
         </w:rPr>
-        <w:t>::Word::Surgeon</w:t>
-      </w:r>
-      <w:r>
-        <w:rPr>
-          <w:rFonts w:ascii="Courier New" w:eastAsia="Times New Roman" w:hAnsi="Courier New" w:cs="Courier New"/>
-          <w:color w:val="DD7700"/>
-          <w:sz w:val="20"/>
-          <w:szCs w:val="20"/>
-          <w:lang w:val="en-GB" w:eastAsia="fr-CH"/>
-        </w:rPr>
-        <w:t>-&gt;</w:t>
+        <w:t>new</w:t>
+      </w:r>
+      <w:r>
+        <w:rPr>
+          <w:rFonts w:ascii="Courier New" w:eastAsia="Times New Roman" w:hAnsi="Courier New" w:cs="Courier New"/>
+          <w:color w:val="333333"/>
+          <w:sz w:val="20"/>
+          <w:szCs w:val="20"/>
+          <w:lang w:val="en-GB" w:eastAsia="fr-CH"/>
+        </w:rPr>
+        <w:t>(</w:t>
       </w:r>
       <w:r>
         <w:rPr>
@@ -5018,30 +4605,8 @@
           <w:szCs w:val="20"/>
           <w:lang w:val="en-GB" w:eastAsia="fr-CH"/>
         </w:rPr>
-        <w:t>new</w:t>
-      </w:r>
-      <w:r>
-        <w:rPr>
-          <w:rFonts w:ascii="Courier New" w:eastAsia="Times New Roman" w:hAnsi="Courier New" w:cs="Courier New"/>
-          <w:color w:val="333333"/>
-          <w:sz w:val="20"/>
-          <w:szCs w:val="20"/>
-          <w:lang w:val="en-GB" w:eastAsia="fr-CH"/>
-        </w:rPr>
-        <w:t>(</w:t>
-      </w:r>
-      <w:proofErr w:type="spellStart"/>
-      <w:r>
-        <w:rPr>
-          <w:rFonts w:ascii="Courier New" w:eastAsia="Times New Roman" w:hAnsi="Courier New" w:cs="Courier New"/>
-          <w:color w:val="2F4F4F"/>
-          <w:sz w:val="20"/>
-          <w:szCs w:val="20"/>
-          <w:lang w:val="en-GB" w:eastAsia="fr-CH"/>
-        </w:rPr>
         <w:t>docx</w:t>
       </w:r>
-      <w:proofErr w:type="spellEnd"/>
       <w:r>
         <w:rPr>
           <w:rFonts w:ascii="Courier New" w:eastAsia="Times New Roman" w:hAnsi="Courier New" w:cs="Courier New"/>
@@ -5258,7 +4823,6 @@
           <w:lang w:val="en-GB" w:eastAsia="fr-CH"/>
         </w:rPr>
       </w:pPr>
-      <w:proofErr w:type="spellStart"/>
       <w:r>
         <w:rPr>
           <w:rFonts w:ascii="Verdana" w:eastAsia="Times New Roman" w:hAnsi="Verdana" w:cs="Times New Roman"/>
@@ -5271,7 +4835,6 @@
         </w:rPr>
         <w:t>original_contents</w:t>
       </w:r>
-      <w:proofErr w:type="spellEnd"/>
     </w:p>
     <w:p>
       <w:pPr>
@@ -5309,7 +4872,6 @@
           <w:lang w:val="en-GB" w:eastAsia="fr-CH"/>
         </w:rPr>
       </w:pPr>
-      <w:proofErr w:type="spellStart"/>
       <w:r>
         <w:rPr>
           <w:rFonts w:ascii="Verdana" w:eastAsia="Times New Roman" w:hAnsi="Verdana" w:cs="Times New Roman"/>
@@ -5322,7 +4884,6 @@
         </w:rPr>
         <w:t>indented_contents</w:t>
       </w:r>
-      <w:proofErr w:type="spellEnd"/>
     </w:p>
     <w:p>
       <w:pPr>
@@ -5346,7 +4907,6 @@
         <w:t xml:space="preserve">Returns an indented version of the XML contents, suitable for inspection in a text editor. This is produced by </w:t>
       </w:r>
       <w:hyperlink r:id="rId10" w:anchor="toString" w:history="1">
-        <w:proofErr w:type="spellStart"/>
         <w:r>
           <w:rPr>
             <w:rFonts w:ascii="Verdana" w:eastAsia="Times New Roman" w:hAnsi="Verdana" w:cs="Times New Roman"/>
@@ -5356,19 +4916,7 @@
             <w:u w:val="single"/>
             <w:lang w:val="en-GB" w:eastAsia="fr-CH"/>
           </w:rPr>
-          <w:t>toString</w:t>
-        </w:r>
-        <w:proofErr w:type="spellEnd"/>
-        <w:r>
-          <w:rPr>
-            <w:rFonts w:ascii="Verdana" w:eastAsia="Times New Roman" w:hAnsi="Verdana" w:cs="Times New Roman"/>
-            <w:color w:val="0000FF"/>
-            <w:sz w:val="20"/>
-            <w:szCs w:val="20"/>
-            <w:u w:val="single"/>
-            <w:lang w:val="en-GB" w:eastAsia="fr-CH"/>
-          </w:rPr>
-          <w:t xml:space="preserve"> in XML:</w:t>
+          <w:t>toString in XML:</w:t>
         </w:r>
         <w:proofErr w:type="gramStart"/>
         <w:r>
@@ -5380,21 +4928,8 @@
             <w:u w:val="single"/>
             <w:lang w:val="en-GB" w:eastAsia="fr-CH"/>
           </w:rPr>
-          <w:t>:</w:t>
+          <w:t>:LibXML</w:t>
         </w:r>
-        <w:proofErr w:type="spellStart"/>
-        <w:r>
-          <w:rPr>
-            <w:rFonts w:ascii="Verdana" w:eastAsia="Times New Roman" w:hAnsi="Verdana" w:cs="Times New Roman"/>
-            <w:color w:val="0000FF"/>
-            <w:sz w:val="20"/>
-            <w:szCs w:val="20"/>
-            <w:u w:val="single"/>
-            <w:lang w:val="en-GB" w:eastAsia="fr-CH"/>
-          </w:rPr>
-          <w:t>LibXML</w:t>
-        </w:r>
-        <w:proofErr w:type="spellEnd"/>
         <w:proofErr w:type="gramEnd"/>
         <w:r>
           <w:rPr>
@@ -5433,7 +4968,6 @@
           <w:lang w:val="en-GB" w:eastAsia="fr-CH"/>
         </w:rPr>
       </w:pPr>
-      <w:proofErr w:type="spellStart"/>
       <w:r>
         <w:rPr>
           <w:rFonts w:ascii="Verdana" w:eastAsia="Times New Roman" w:hAnsi="Verdana" w:cs="Times New Roman"/>
@@ -5446,7 +4980,6 @@
         </w:rPr>
         <w:t>plain_text</w:t>
       </w:r>
-      <w:proofErr w:type="spellEnd"/>
     </w:p>
     <w:p>
       <w:pPr>
@@ -5467,29 +5000,7 @@
           <w:szCs w:val="20"/>
           <w:lang w:val="en-GB" w:eastAsia="fr-CH"/>
         </w:rPr>
-        <w:t xml:space="preserve">Returns the text contents of the document, without any </w:t>
-      </w:r>
-      <w:proofErr w:type="spellStart"/>
-      <w:r>
-        <w:rPr>
-          <w:rFonts w:ascii="Verdana" w:eastAsia="Times New Roman" w:hAnsi="Verdana" w:cs="Times New Roman"/>
-          <w:color w:val="333333"/>
-          <w:sz w:val="20"/>
-          <w:szCs w:val="20"/>
-          <w:lang w:val="en-GB" w:eastAsia="fr-CH"/>
-        </w:rPr>
-        <w:t>markup</w:t>
-      </w:r>
-      <w:proofErr w:type="spellEnd"/>
-      <w:r>
-        <w:rPr>
-          <w:rFonts w:ascii="Verdana" w:eastAsia="Times New Roman" w:hAnsi="Verdana" w:cs="Times New Roman"/>
-          <w:color w:val="333333"/>
-          <w:sz w:val="20"/>
-          <w:szCs w:val="20"/>
-          <w:lang w:val="en-GB" w:eastAsia="fr-CH"/>
-        </w:rPr>
-        <w:t xml:space="preserve">. Paragraphs are converted to </w:t>
+        <w:t xml:space="preserve">Returns the text contents of the document, without any markup. Paragraphs are converted to </w:t>
       </w:r>
       <w:proofErr w:type="gramStart"/>
       <w:r>
@@ -5565,7 +5076,6 @@
         <w:t xml:space="preserve">Returns a list of </w:t>
       </w:r>
       <w:hyperlink r:id="rId11" w:history="1">
-        <w:proofErr w:type="spellStart"/>
         <w:r>
           <w:rPr>
             <w:rFonts w:ascii="Verdana" w:eastAsia="Times New Roman" w:hAnsi="Verdana" w:cs="Times New Roman"/>
@@ -5575,19 +5085,7 @@
             <w:u w:val="single"/>
             <w:lang w:val="en-GB" w:eastAsia="fr-CH"/>
           </w:rPr>
-          <w:t>MsOffice</w:t>
-        </w:r>
-        <w:proofErr w:type="spellEnd"/>
-        <w:r>
-          <w:rPr>
-            <w:rFonts w:ascii="Verdana" w:eastAsia="Times New Roman" w:hAnsi="Verdana" w:cs="Times New Roman"/>
-            <w:color w:val="0000FF"/>
-            <w:sz w:val="20"/>
-            <w:szCs w:val="20"/>
-            <w:u w:val="single"/>
-            <w:lang w:val="en-GB" w:eastAsia="fr-CH"/>
-          </w:rPr>
-          <w:t>:</w:t>
+          <w:t>MsOffice:</w:t>
         </w:r>
         <w:proofErr w:type="gramStart"/>
         <w:r>
@@ -5801,7 +5299,6 @@
         </w:rPr>
         <w:t>-&gt;</w:t>
       </w:r>
-      <w:proofErr w:type="spellStart"/>
       <w:r>
         <w:rPr>
           <w:rFonts w:ascii="Courier New" w:eastAsia="Times New Roman" w:hAnsi="Courier New" w:cs="Courier New"/>
@@ -5812,7 +5309,6 @@
         </w:rPr>
         <w:t>as_xml</w:t>
       </w:r>
-      <w:proofErr w:type="spellEnd"/>
       <w:r>
         <w:rPr>
           <w:rFonts w:ascii="Courier New" w:eastAsia="Times New Roman" w:hAnsi="Courier New" w:cs="Courier New"/>
@@ -5897,7 +5393,6 @@
           <w:lang w:val="en-GB" w:eastAsia="fr-CH"/>
         </w:rPr>
       </w:pPr>
-      <w:proofErr w:type="spellStart"/>
       <w:r>
         <w:rPr>
           <w:rFonts w:ascii="Verdana" w:eastAsia="Times New Roman" w:hAnsi="Verdana" w:cs="Times New Roman"/>
@@ -5910,7 +5405,6 @@
         </w:rPr>
         <w:t>reduce_noise</w:t>
       </w:r>
-      <w:proofErr w:type="spellEnd"/>
     </w:p>
     <w:p>
       <w:pPr>
@@ -5968,7 +5462,6 @@
         </w:rPr>
         <w:t>-&gt;</w:t>
       </w:r>
-      <w:proofErr w:type="spellStart"/>
       <w:r>
         <w:rPr>
           <w:rFonts w:ascii="Courier New" w:eastAsia="Times New Roman" w:hAnsi="Courier New" w:cs="Courier New"/>
@@ -5990,7 +5483,6 @@
         </w:rPr>
         <w:t>noise</w:t>
       </w:r>
-      <w:proofErr w:type="spellEnd"/>
       <w:r>
         <w:rPr>
           <w:rFonts w:ascii="Courier New" w:eastAsia="Times New Roman" w:hAnsi="Courier New" w:cs="Courier New"/>
@@ -6114,29 +5606,7 @@
           <w:szCs w:val="20"/>
           <w:lang w:val="en-GB" w:eastAsia="fr-CH"/>
         </w:rPr>
-        <w:t xml:space="preserve"> for removing unnecessary information in the XML </w:t>
-      </w:r>
-      <w:proofErr w:type="spellStart"/>
-      <w:r>
-        <w:rPr>
-          <w:rFonts w:ascii="Verdana" w:eastAsia="Times New Roman" w:hAnsi="Verdana" w:cs="Times New Roman"/>
-          <w:color w:val="333333"/>
-          <w:sz w:val="20"/>
-          <w:szCs w:val="20"/>
-          <w:lang w:val="en-GB" w:eastAsia="fr-CH"/>
-        </w:rPr>
-        <w:t>markup</w:t>
-      </w:r>
-      <w:proofErr w:type="spellEnd"/>
-      <w:r>
-        <w:rPr>
-          <w:rFonts w:ascii="Verdana" w:eastAsia="Times New Roman" w:hAnsi="Verdana" w:cs="Times New Roman"/>
-          <w:color w:val="333333"/>
-          <w:sz w:val="20"/>
-          <w:szCs w:val="20"/>
-          <w:lang w:val="en-GB" w:eastAsia="fr-CH"/>
-        </w:rPr>
-        <w:t xml:space="preserve">. It applies the given list of regexes to the whole document, suppressing matches. The </w:t>
+        <w:t xml:space="preserve"> for removing unnecessary information in the XML markup. It applies the given list of regexes to the whole document, suppressing matches. The </w:t>
       </w:r>
       <w:proofErr w:type="gramStart"/>
       <w:r>
@@ -6203,7 +5673,6 @@
         </w:rPr>
         <w:t xml:space="preserve"> either as </w:t>
       </w:r>
-      <w:proofErr w:type="spellStart"/>
       <w:r>
         <w:rPr>
           <w:rFonts w:ascii="Courier New" w:eastAsia="Times New Roman" w:hAnsi="Courier New" w:cs="Courier New"/>
@@ -6213,51 +5682,17 @@
           <w:shd w:val="clear" w:color="auto" w:fill="EEEEEE"/>
           <w:lang w:val="en-GB" w:eastAsia="fr-CH"/>
         </w:rPr>
-        <w:t>qr</w:t>
-      </w:r>
-      <w:proofErr w:type="spellEnd"/>
-      <w:r>
-        <w:rPr>
-          <w:rFonts w:ascii="Courier New" w:eastAsia="Times New Roman" w:hAnsi="Courier New" w:cs="Courier New"/>
-          <w:color w:val="333333"/>
-          <w:sz w:val="20"/>
-          <w:szCs w:val="20"/>
-          <w:shd w:val="clear" w:color="auto" w:fill="EEEEEE"/>
-          <w:lang w:val="en-GB" w:eastAsia="fr-CH"/>
-        </w:rPr>
-        <w:t>/.../</w:t>
-      </w:r>
-      <w:r>
-        <w:rPr>
-          <w:rFonts w:ascii="Verdana" w:eastAsia="Times New Roman" w:hAnsi="Verdana" w:cs="Times New Roman"/>
-          <w:color w:val="333333"/>
-          <w:sz w:val="20"/>
-          <w:szCs w:val="20"/>
-          <w:lang w:val="en-GB" w:eastAsia="fr-CH"/>
-        </w:rPr>
-        <w:t xml:space="preserve"> references, or as names of </w:t>
-      </w:r>
-      <w:proofErr w:type="spellStart"/>
-      <w:r>
-        <w:rPr>
-          <w:rFonts w:ascii="Verdana" w:eastAsia="Times New Roman" w:hAnsi="Verdana" w:cs="Times New Roman"/>
-          <w:color w:val="333333"/>
-          <w:sz w:val="20"/>
-          <w:szCs w:val="20"/>
-          <w:lang w:val="en-GB" w:eastAsia="fr-CH"/>
-        </w:rPr>
-        <w:t>builtin</w:t>
-      </w:r>
-      <w:proofErr w:type="spellEnd"/>
-      <w:r>
-        <w:rPr>
-          <w:rFonts w:ascii="Verdana" w:eastAsia="Times New Roman" w:hAnsi="Verdana" w:cs="Times New Roman"/>
-          <w:color w:val="333333"/>
-          <w:sz w:val="20"/>
-          <w:szCs w:val="20"/>
-          <w:lang w:val="en-GB" w:eastAsia="fr-CH"/>
-        </w:rPr>
-        <w:t xml:space="preserve"> regexes (described below). Regexes </w:t>
+        <w:t>qr/.../</w:t>
+      </w:r>
+      <w:r>
+        <w:rPr>
+          <w:rFonts w:ascii="Verdana" w:eastAsia="Times New Roman" w:hAnsi="Verdana" w:cs="Times New Roman"/>
+          <w:color w:val="333333"/>
+          <w:sz w:val="20"/>
+          <w:szCs w:val="20"/>
+          <w:lang w:val="en-GB" w:eastAsia="fr-CH"/>
+        </w:rPr>
+        <w:t xml:space="preserve"> references, or as names of builtin regexes (described below). Regexes </w:t>
       </w:r>
       <w:proofErr w:type="gramStart"/>
       <w:r>
@@ -6296,7 +5731,6 @@
           <w:lang w:val="en-GB" w:eastAsia="fr-CH"/>
         </w:rPr>
       </w:pPr>
-      <w:proofErr w:type="spellStart"/>
       <w:r>
         <w:rPr>
           <w:rFonts w:ascii="Verdana" w:eastAsia="Times New Roman" w:hAnsi="Verdana" w:cs="Times New Roman"/>
@@ -6310,7 +5744,6 @@
         <w:lastRenderedPageBreak/>
         <w:t>noise_reduction_regex</w:t>
       </w:r>
-      <w:proofErr w:type="spellEnd"/>
     </w:p>
     <w:p>
       <w:pPr>
@@ -6410,7 +5843,6 @@
         </w:rPr>
         <w:t>-&gt;</w:t>
       </w:r>
-      <w:proofErr w:type="spellStart"/>
       <w:r>
         <w:rPr>
           <w:rFonts w:ascii="Courier New" w:eastAsia="Times New Roman" w:hAnsi="Courier New" w:cs="Courier New"/>
@@ -6421,38 +5853,15 @@
         </w:rPr>
         <w:t>noise_reduction_regex</w:t>
       </w:r>
-      <w:proofErr w:type="spellEnd"/>
-      <w:r>
-        <w:rPr>
-          <w:rFonts w:ascii="Courier New" w:eastAsia="Times New Roman" w:hAnsi="Courier New" w:cs="Courier New"/>
-          <w:color w:val="333333"/>
-          <w:sz w:val="20"/>
-          <w:szCs w:val="20"/>
-          <w:lang w:val="en-GB" w:eastAsia="fr-CH"/>
-        </w:rPr>
-        <w:t>($</w:t>
-      </w:r>
-      <w:proofErr w:type="spellStart"/>
-      <w:r>
-        <w:rPr>
-          <w:rFonts w:ascii="Courier New" w:eastAsia="Times New Roman" w:hAnsi="Courier New" w:cs="Courier New"/>
-          <w:color w:val="333333"/>
-          <w:sz w:val="20"/>
-          <w:szCs w:val="20"/>
-          <w:lang w:val="en-GB" w:eastAsia="fr-CH"/>
-        </w:rPr>
-        <w:t>regex_name</w:t>
-      </w:r>
-      <w:proofErr w:type="spellEnd"/>
-      <w:r>
-        <w:rPr>
-          <w:rFonts w:ascii="Courier New" w:eastAsia="Times New Roman" w:hAnsi="Courier New" w:cs="Courier New"/>
-          <w:color w:val="333333"/>
-          <w:sz w:val="20"/>
-          <w:szCs w:val="20"/>
-          <w:lang w:val="en-GB" w:eastAsia="fr-CH"/>
-        </w:rPr>
-        <w:t>);</w:t>
+      <w:r>
+        <w:rPr>
+          <w:rFonts w:ascii="Courier New" w:eastAsia="Times New Roman" w:hAnsi="Courier New" w:cs="Courier New"/>
+          <w:color w:val="333333"/>
+          <w:sz w:val="20"/>
+          <w:szCs w:val="20"/>
+          <w:lang w:val="en-GB" w:eastAsia="fr-CH"/>
+        </w:rPr>
+        <w:t>($regex_name);</w:t>
       </w:r>
     </w:p>
     <w:p>
@@ -6474,29 +5883,7 @@
           <w:szCs w:val="20"/>
           <w:lang w:val="en-GB" w:eastAsia="fr-CH"/>
         </w:rPr>
-        <w:t xml:space="preserve">Returns the </w:t>
-      </w:r>
-      <w:proofErr w:type="spellStart"/>
-      <w:r>
-        <w:rPr>
-          <w:rFonts w:ascii="Verdana" w:eastAsia="Times New Roman" w:hAnsi="Verdana" w:cs="Times New Roman"/>
-          <w:color w:val="333333"/>
-          <w:sz w:val="20"/>
-          <w:szCs w:val="20"/>
-          <w:lang w:val="en-GB" w:eastAsia="fr-CH"/>
-        </w:rPr>
-        <w:t>builtin</w:t>
-      </w:r>
-      <w:proofErr w:type="spellEnd"/>
-      <w:r>
-        <w:rPr>
-          <w:rFonts w:ascii="Verdana" w:eastAsia="Times New Roman" w:hAnsi="Verdana" w:cs="Times New Roman"/>
-          <w:color w:val="333333"/>
-          <w:sz w:val="20"/>
-          <w:szCs w:val="20"/>
-          <w:lang w:val="en-GB" w:eastAsia="fr-CH"/>
-        </w:rPr>
-        <w:t xml:space="preserve"> regex corresponding to the given name. Known regexes </w:t>
+        <w:t xml:space="preserve">Returns the builtin regex corresponding to the given name. Known regexes </w:t>
       </w:r>
       <w:proofErr w:type="gramStart"/>
       <w:r>
@@ -6557,7 +5944,6 @@
         </w:rPr>
         <w:t xml:space="preserve">  </w:t>
       </w:r>
-      <w:proofErr w:type="spellStart"/>
       <w:r>
         <w:rPr>
           <w:rFonts w:ascii="Courier New" w:eastAsia="Times New Roman" w:hAnsi="Courier New" w:cs="Courier New"/>
@@ -6568,7 +5954,6 @@
         </w:rPr>
         <w:t>proof_checking</w:t>
       </w:r>
-      <w:proofErr w:type="spellEnd"/>
       <w:r>
         <w:rPr>
           <w:rFonts w:ascii="Courier New" w:eastAsia="Times New Roman" w:hAnsi="Courier New" w:cs="Courier New"/>
@@ -6599,7 +5984,6 @@
         </w:rPr>
         <w:t xml:space="preserve"> </w:t>
       </w:r>
-      <w:proofErr w:type="spellStart"/>
       <w:proofErr w:type="gramStart"/>
       <w:r>
         <w:rPr>
@@ -6609,18 +5993,7 @@
           <w:szCs w:val="20"/>
           <w:lang w:val="en-GB" w:eastAsia="fr-CH"/>
         </w:rPr>
-        <w:t>qr</w:t>
-      </w:r>
-      <w:proofErr w:type="spellEnd"/>
-      <w:r>
-        <w:rPr>
-          <w:rFonts w:ascii="Courier New" w:eastAsia="Times New Roman" w:hAnsi="Courier New" w:cs="Courier New"/>
-          <w:color w:val="333333"/>
-          <w:sz w:val="20"/>
-          <w:szCs w:val="20"/>
-          <w:lang w:val="en-GB" w:eastAsia="fr-CH"/>
-        </w:rPr>
-        <w:t>(</w:t>
+        <w:t>qr(</w:t>
       </w:r>
       <w:proofErr w:type="gramEnd"/>
       <w:r>
@@ -6631,51 +6004,7 @@
           <w:szCs w:val="20"/>
           <w:lang w:val="en-GB" w:eastAsia="fr-CH"/>
         </w:rPr>
-        <w:t>&lt;w:(?:</w:t>
-      </w:r>
-      <w:proofErr w:type="spellStart"/>
-      <w:r>
-        <w:rPr>
-          <w:rFonts w:ascii="Courier New" w:eastAsia="Times New Roman" w:hAnsi="Courier New" w:cs="Courier New"/>
-          <w:color w:val="333333"/>
-          <w:sz w:val="20"/>
-          <w:szCs w:val="20"/>
-          <w:lang w:val="en-GB" w:eastAsia="fr-CH"/>
-        </w:rPr>
-        <w:t>proofErr</w:t>
-      </w:r>
-      <w:proofErr w:type="spellEnd"/>
-      <w:r>
-        <w:rPr>
-          <w:rFonts w:ascii="Courier New" w:eastAsia="Times New Roman" w:hAnsi="Courier New" w:cs="Courier New"/>
-          <w:color w:val="333333"/>
-          <w:sz w:val="20"/>
-          <w:szCs w:val="20"/>
-          <w:lang w:val="en-GB" w:eastAsia="fr-CH"/>
-        </w:rPr>
-        <w:t>[^&gt;]+|</w:t>
-      </w:r>
-      <w:proofErr w:type="spellStart"/>
-      <w:r>
-        <w:rPr>
-          <w:rFonts w:ascii="Courier New" w:eastAsia="Times New Roman" w:hAnsi="Courier New" w:cs="Courier New"/>
-          <w:color w:val="333333"/>
-          <w:sz w:val="20"/>
-          <w:szCs w:val="20"/>
-          <w:lang w:val="en-GB" w:eastAsia="fr-CH"/>
-        </w:rPr>
-        <w:t>noProof</w:t>
-      </w:r>
-      <w:proofErr w:type="spellEnd"/>
-      <w:r>
-        <w:rPr>
-          <w:rFonts w:ascii="Courier New" w:eastAsia="Times New Roman" w:hAnsi="Courier New" w:cs="Courier New"/>
-          <w:color w:val="333333"/>
-          <w:sz w:val="20"/>
-          <w:szCs w:val="20"/>
-          <w:lang w:val="en-GB" w:eastAsia="fr-CH"/>
-        </w:rPr>
-        <w:t>/)&gt;)</w:t>
+        <w:t>&lt;w:(?:proofErr[^&gt;]+|noProof/)&gt;)</w:t>
       </w:r>
       <w:r>
         <w:rPr>
@@ -6734,7 +6063,6 @@
         </w:rPr>
         <w:t xml:space="preserve">  </w:t>
       </w:r>
-      <w:proofErr w:type="spellStart"/>
       <w:r>
         <w:rPr>
           <w:rFonts w:ascii="Courier New" w:eastAsia="Times New Roman" w:hAnsi="Courier New" w:cs="Courier New"/>
@@ -6745,7 +6073,6 @@
         </w:rPr>
         <w:t>revision_ids</w:t>
       </w:r>
-      <w:proofErr w:type="spellEnd"/>
       <w:r>
         <w:rPr>
           <w:rFonts w:ascii="Courier New" w:eastAsia="Times New Roman" w:hAnsi="Courier New" w:cs="Courier New"/>
@@ -6776,7 +6103,6 @@
         </w:rPr>
         <w:t xml:space="preserve"> </w:t>
       </w:r>
-      <w:proofErr w:type="spellStart"/>
       <w:proofErr w:type="gramStart"/>
       <w:r>
         <w:rPr>
@@ -6786,18 +6112,7 @@
           <w:szCs w:val="20"/>
           <w:lang w:val="en-GB" w:eastAsia="fr-CH"/>
         </w:rPr>
-        <w:t>qr</w:t>
-      </w:r>
-      <w:proofErr w:type="spellEnd"/>
-      <w:r>
-        <w:rPr>
-          <w:rFonts w:ascii="Courier New" w:eastAsia="Times New Roman" w:hAnsi="Courier New" w:cs="Courier New"/>
-          <w:color w:val="333333"/>
-          <w:sz w:val="20"/>
-          <w:szCs w:val="20"/>
-          <w:lang w:val="en-GB" w:eastAsia="fr-CH"/>
-        </w:rPr>
-        <w:t>(</w:t>
+        <w:t>qr(</w:t>
       </w:r>
       <w:proofErr w:type="gramEnd"/>
       <w:r>
@@ -6808,29 +6123,7 @@
           <w:szCs w:val="20"/>
           <w:lang w:val="en-GB" w:eastAsia="fr-CH"/>
         </w:rPr>
-        <w:t>\</w:t>
-      </w:r>
-      <w:proofErr w:type="spellStart"/>
-      <w:r>
-        <w:rPr>
-          <w:rFonts w:ascii="Courier New" w:eastAsia="Times New Roman" w:hAnsi="Courier New" w:cs="Courier New"/>
-          <w:color w:val="333333"/>
-          <w:sz w:val="20"/>
-          <w:szCs w:val="20"/>
-          <w:lang w:val="en-GB" w:eastAsia="fr-CH"/>
-        </w:rPr>
-        <w:t>sw:rsid</w:t>
-      </w:r>
-      <w:proofErr w:type="spellEnd"/>
-      <w:r>
-        <w:rPr>
-          <w:rFonts w:ascii="Courier New" w:eastAsia="Times New Roman" w:hAnsi="Courier New" w:cs="Courier New"/>
-          <w:color w:val="333333"/>
-          <w:sz w:val="20"/>
-          <w:szCs w:val="20"/>
-          <w:lang w:val="en-GB" w:eastAsia="fr-CH"/>
-        </w:rPr>
-        <w:t>\w+="[^"]+")</w:t>
+        <w:t>\sw:rsid\w+="[^"]+")</w:t>
       </w:r>
       <w:r>
         <w:rPr>
@@ -6889,7 +6182,6 @@
         </w:rPr>
         <w:t xml:space="preserve">  </w:t>
       </w:r>
-      <w:proofErr w:type="spellStart"/>
       <w:r>
         <w:rPr>
           <w:rFonts w:ascii="Courier New" w:eastAsia="Times New Roman" w:hAnsi="Courier New" w:cs="Courier New"/>
@@ -6911,7 +6203,6 @@
         </w:rPr>
         <w:t>bold</w:t>
       </w:r>
-      <w:proofErr w:type="spellEnd"/>
       <w:r>
         <w:rPr>
           <w:rFonts w:ascii="Courier New" w:eastAsia="Times New Roman" w:hAnsi="Courier New" w:cs="Courier New"/>
@@ -6951,51 +6242,7 @@
           <w:szCs w:val="20"/>
           <w:lang w:val="en-GB" w:eastAsia="fr-CH"/>
         </w:rPr>
-        <w:t xml:space="preserve"> </w:t>
-      </w:r>
-      <w:proofErr w:type="spellStart"/>
-      <w:r>
-        <w:rPr>
-          <w:rFonts w:ascii="Courier New" w:eastAsia="Times New Roman" w:hAnsi="Courier New" w:cs="Courier New"/>
-          <w:color w:val="333333"/>
-          <w:sz w:val="20"/>
-          <w:szCs w:val="20"/>
-          <w:lang w:val="en-GB" w:eastAsia="fr-CH"/>
-        </w:rPr>
-        <w:t>qr</w:t>
-      </w:r>
-      <w:proofErr w:type="spellEnd"/>
-      <w:r>
-        <w:rPr>
-          <w:rFonts w:ascii="Courier New" w:eastAsia="Times New Roman" w:hAnsi="Courier New" w:cs="Courier New"/>
-          <w:color w:val="333333"/>
-          <w:sz w:val="20"/>
-          <w:szCs w:val="20"/>
-          <w:lang w:val="en-GB" w:eastAsia="fr-CH"/>
-        </w:rPr>
-        <w:t>(&lt;</w:t>
-      </w:r>
-      <w:proofErr w:type="spellStart"/>
-      <w:r>
-        <w:rPr>
-          <w:rFonts w:ascii="Courier New" w:eastAsia="Times New Roman" w:hAnsi="Courier New" w:cs="Courier New"/>
-          <w:color w:val="333333"/>
-          <w:sz w:val="20"/>
-          <w:szCs w:val="20"/>
-          <w:lang w:val="en-GB" w:eastAsia="fr-CH"/>
-        </w:rPr>
-        <w:t>w:bCs</w:t>
-      </w:r>
-      <w:proofErr w:type="spellEnd"/>
-      <w:r>
-        <w:rPr>
-          <w:rFonts w:ascii="Courier New" w:eastAsia="Times New Roman" w:hAnsi="Courier New" w:cs="Courier New"/>
-          <w:color w:val="333333"/>
-          <w:sz w:val="20"/>
-          <w:szCs w:val="20"/>
-          <w:lang w:val="en-GB" w:eastAsia="fr-CH"/>
-        </w:rPr>
-        <w:t>/&gt;)</w:t>
+        <w:t xml:space="preserve"> qr(&lt;w:bCs/&gt;)</w:t>
       </w:r>
       <w:r>
         <w:rPr>
@@ -7054,7 +6301,6 @@
         </w:rPr>
         <w:t xml:space="preserve">  </w:t>
       </w:r>
-      <w:proofErr w:type="spellStart"/>
       <w:r>
         <w:rPr>
           <w:rFonts w:ascii="Courier New" w:eastAsia="Times New Roman" w:hAnsi="Courier New" w:cs="Courier New"/>
@@ -7065,7 +6311,6 @@
         </w:rPr>
         <w:t>page_breaks</w:t>
       </w:r>
-      <w:proofErr w:type="spellEnd"/>
       <w:r>
         <w:rPr>
           <w:rFonts w:ascii="Courier New" w:eastAsia="Times New Roman" w:hAnsi="Courier New" w:cs="Courier New"/>
@@ -7096,7 +6341,6 @@
         </w:rPr>
         <w:t xml:space="preserve"> </w:t>
       </w:r>
-      <w:proofErr w:type="spellStart"/>
       <w:proofErr w:type="gramStart"/>
       <w:r>
         <w:rPr>
@@ -7106,18 +6350,7 @@
           <w:szCs w:val="20"/>
           <w:lang w:val="en-GB" w:eastAsia="fr-CH"/>
         </w:rPr>
-        <w:t>qr</w:t>
-      </w:r>
-      <w:proofErr w:type="spellEnd"/>
-      <w:r>
-        <w:rPr>
-          <w:rFonts w:ascii="Courier New" w:eastAsia="Times New Roman" w:hAnsi="Courier New" w:cs="Courier New"/>
-          <w:color w:val="333333"/>
-          <w:sz w:val="20"/>
-          <w:szCs w:val="20"/>
-          <w:lang w:val="en-GB" w:eastAsia="fr-CH"/>
-        </w:rPr>
-        <w:t>(</w:t>
+        <w:t>qr(</w:t>
       </w:r>
       <w:proofErr w:type="gramEnd"/>
       <w:r>
@@ -7128,29 +6361,7 @@
           <w:szCs w:val="20"/>
           <w:lang w:val="en-GB" w:eastAsia="fr-CH"/>
         </w:rPr>
-        <w:t>&lt;</w:t>
-      </w:r>
-      <w:proofErr w:type="spellStart"/>
-      <w:r>
-        <w:rPr>
-          <w:rFonts w:ascii="Courier New" w:eastAsia="Times New Roman" w:hAnsi="Courier New" w:cs="Courier New"/>
-          <w:color w:val="333333"/>
-          <w:sz w:val="20"/>
-          <w:szCs w:val="20"/>
-          <w:lang w:val="en-GB" w:eastAsia="fr-CH"/>
-        </w:rPr>
-        <w:t>w:lastRenderedPageBreak</w:t>
-      </w:r>
-      <w:proofErr w:type="spellEnd"/>
-      <w:r>
-        <w:rPr>
-          <w:rFonts w:ascii="Courier New" w:eastAsia="Times New Roman" w:hAnsi="Courier New" w:cs="Courier New"/>
-          <w:color w:val="333333"/>
-          <w:sz w:val="20"/>
-          <w:szCs w:val="20"/>
-          <w:lang w:val="en-GB" w:eastAsia="fr-CH"/>
-        </w:rPr>
-        <w:t>/&gt;)</w:t>
+        <w:t>&lt;w:lastRenderedPageBreak/&gt;)</w:t>
       </w:r>
       <w:r>
         <w:rPr>
@@ -7249,51 +6460,7 @@
           <w:szCs w:val="20"/>
           <w:lang w:val="en-GB" w:eastAsia="fr-CH"/>
         </w:rPr>
-        <w:t xml:space="preserve"> </w:t>
-      </w:r>
-      <w:proofErr w:type="spellStart"/>
-      <w:r>
-        <w:rPr>
-          <w:rFonts w:ascii="Courier New" w:eastAsia="Times New Roman" w:hAnsi="Courier New" w:cs="Courier New"/>
-          <w:color w:val="333333"/>
-          <w:sz w:val="20"/>
-          <w:szCs w:val="20"/>
-          <w:lang w:val="en-GB" w:eastAsia="fr-CH"/>
-        </w:rPr>
-        <w:t>qr</w:t>
-      </w:r>
-      <w:proofErr w:type="spellEnd"/>
-      <w:r>
-        <w:rPr>
-          <w:rFonts w:ascii="Courier New" w:eastAsia="Times New Roman" w:hAnsi="Courier New" w:cs="Courier New"/>
-          <w:color w:val="333333"/>
-          <w:sz w:val="20"/>
-          <w:szCs w:val="20"/>
-          <w:lang w:val="en-GB" w:eastAsia="fr-CH"/>
-        </w:rPr>
-        <w:t>(&lt;</w:t>
-      </w:r>
-      <w:proofErr w:type="spellStart"/>
-      <w:r>
-        <w:rPr>
-          <w:rFonts w:ascii="Courier New" w:eastAsia="Times New Roman" w:hAnsi="Courier New" w:cs="Courier New"/>
-          <w:color w:val="333333"/>
-          <w:sz w:val="20"/>
-          <w:szCs w:val="20"/>
-          <w:lang w:val="en-GB" w:eastAsia="fr-CH"/>
-        </w:rPr>
-        <w:t>w:lang</w:t>
-      </w:r>
-      <w:proofErr w:type="spellEnd"/>
-      <w:r>
-        <w:rPr>
-          <w:rFonts w:ascii="Courier New" w:eastAsia="Times New Roman" w:hAnsi="Courier New" w:cs="Courier New"/>
-          <w:color w:val="333333"/>
-          <w:sz w:val="20"/>
-          <w:szCs w:val="20"/>
-          <w:lang w:val="en-GB" w:eastAsia="fr-CH"/>
-        </w:rPr>
-        <w:t xml:space="preserve"> w:val="[^"]+"/&gt;)</w:t>
+        <w:t xml:space="preserve"> qr(&lt;w:lang w:val="[^"]+"/&gt;)</w:t>
       </w:r>
       <w:r>
         <w:rPr>
@@ -7352,7 +6519,6 @@
         </w:rPr>
         <w:t xml:space="preserve">  </w:t>
       </w:r>
-      <w:proofErr w:type="spellStart"/>
       <w:r>
         <w:rPr>
           <w:rFonts w:ascii="Courier New" w:eastAsia="Times New Roman" w:hAnsi="Courier New" w:cs="Courier New"/>
@@ -7363,7 +6529,6 @@
         </w:rPr>
         <w:t>empty_run_props</w:t>
       </w:r>
-      <w:proofErr w:type="spellEnd"/>
       <w:r>
         <w:rPr>
           <w:rFonts w:ascii="Courier New" w:eastAsia="Times New Roman" w:hAnsi="Courier New" w:cs="Courier New"/>
@@ -7394,7 +6559,6 @@
         </w:rPr>
         <w:t xml:space="preserve"> </w:t>
       </w:r>
-      <w:proofErr w:type="spellStart"/>
       <w:proofErr w:type="gramStart"/>
       <w:r>
         <w:rPr>
@@ -7404,18 +6568,7 @@
           <w:szCs w:val="20"/>
           <w:lang w:val="en-GB" w:eastAsia="fr-CH"/>
         </w:rPr>
-        <w:t>qr</w:t>
-      </w:r>
-      <w:proofErr w:type="spellEnd"/>
-      <w:r>
-        <w:rPr>
-          <w:rFonts w:ascii="Courier New" w:eastAsia="Times New Roman" w:hAnsi="Courier New" w:cs="Courier New"/>
-          <w:color w:val="333333"/>
-          <w:sz w:val="20"/>
-          <w:szCs w:val="20"/>
-          <w:lang w:val="en-GB" w:eastAsia="fr-CH"/>
-        </w:rPr>
-        <w:t>(</w:t>
+        <w:t>qr(</w:t>
       </w:r>
       <w:proofErr w:type="gramEnd"/>
       <w:r>
@@ -7426,51 +6579,7 @@
           <w:szCs w:val="20"/>
           <w:lang w:val="en-GB" w:eastAsia="fr-CH"/>
         </w:rPr>
-        <w:t>&lt;</w:t>
-      </w:r>
-      <w:proofErr w:type="spellStart"/>
-      <w:r>
-        <w:rPr>
-          <w:rFonts w:ascii="Courier New" w:eastAsia="Times New Roman" w:hAnsi="Courier New" w:cs="Courier New"/>
-          <w:color w:val="333333"/>
-          <w:sz w:val="20"/>
-          <w:szCs w:val="20"/>
-          <w:lang w:val="en-GB" w:eastAsia="fr-CH"/>
-        </w:rPr>
-        <w:t>w:rPr</w:t>
-      </w:r>
-      <w:proofErr w:type="spellEnd"/>
-      <w:r>
-        <w:rPr>
-          <w:rFonts w:ascii="Courier New" w:eastAsia="Times New Roman" w:hAnsi="Courier New" w:cs="Courier New"/>
-          <w:color w:val="333333"/>
-          <w:sz w:val="20"/>
-          <w:szCs w:val="20"/>
-          <w:lang w:val="en-GB" w:eastAsia="fr-CH"/>
-        </w:rPr>
-        <w:t>&gt;&lt;/</w:t>
-      </w:r>
-      <w:proofErr w:type="spellStart"/>
-      <w:r>
-        <w:rPr>
-          <w:rFonts w:ascii="Courier New" w:eastAsia="Times New Roman" w:hAnsi="Courier New" w:cs="Courier New"/>
-          <w:color w:val="333333"/>
-          <w:sz w:val="20"/>
-          <w:szCs w:val="20"/>
-          <w:lang w:val="en-GB" w:eastAsia="fr-CH"/>
-        </w:rPr>
-        <w:t>w:rPr</w:t>
-      </w:r>
-      <w:proofErr w:type="spellEnd"/>
-      <w:r>
-        <w:rPr>
-          <w:rFonts w:ascii="Courier New" w:eastAsia="Times New Roman" w:hAnsi="Courier New" w:cs="Courier New"/>
-          <w:color w:val="333333"/>
-          <w:sz w:val="20"/>
-          <w:szCs w:val="20"/>
-          <w:lang w:val="en-GB" w:eastAsia="fr-CH"/>
-        </w:rPr>
-        <w:t>&gt;)</w:t>
+        <w:t>&lt;w:rPr&gt;&lt;/w:rPr&gt;)</w:t>
       </w:r>
       <w:r>
         <w:rPr>
@@ -7497,7 +6606,6 @@
           <w:lang w:val="en-GB" w:eastAsia="fr-CH"/>
         </w:rPr>
       </w:pPr>
-      <w:proofErr w:type="spellStart"/>
       <w:r>
         <w:rPr>
           <w:rFonts w:ascii="Verdana" w:eastAsia="Times New Roman" w:hAnsi="Verdana" w:cs="Times New Roman"/>
@@ -7510,7 +6618,6 @@
         </w:rPr>
         <w:t>reduce_all_noises</w:t>
       </w:r>
-      <w:proofErr w:type="spellEnd"/>
     </w:p>
     <w:p>
       <w:pPr>
@@ -7568,7 +6675,6 @@
         </w:rPr>
         <w:t>-&gt;</w:t>
       </w:r>
-      <w:proofErr w:type="spellStart"/>
       <w:r>
         <w:rPr>
           <w:rFonts w:ascii="Courier New" w:eastAsia="Times New Roman" w:hAnsi="Courier New" w:cs="Courier New"/>
@@ -7579,7 +6685,6 @@
         </w:rPr>
         <w:t>reduce_all_noises</w:t>
       </w:r>
-      <w:proofErr w:type="spellEnd"/>
       <w:r>
         <w:rPr>
           <w:rFonts w:ascii="Courier New" w:eastAsia="Times New Roman" w:hAnsi="Courier New" w:cs="Courier New"/>
@@ -7627,7 +6732,6 @@
           <w:lang w:val="en-GB" w:eastAsia="fr-CH"/>
         </w:rPr>
       </w:pPr>
-      <w:proofErr w:type="spellStart"/>
       <w:r>
         <w:rPr>
           <w:rFonts w:ascii="Verdana" w:eastAsia="Times New Roman" w:hAnsi="Verdana" w:cs="Times New Roman"/>
@@ -7640,7 +6744,6 @@
         </w:rPr>
         <w:t>unlink_fields</w:t>
       </w:r>
-      <w:proofErr w:type="spellEnd"/>
     </w:p>
     <w:p>
       <w:pPr>
@@ -7700,7 +6803,6 @@
           <w:lang w:val="en-GB" w:eastAsia="fr-CH"/>
         </w:rPr>
       </w:pPr>
-      <w:proofErr w:type="spellStart"/>
       <w:r>
         <w:rPr>
           <w:rFonts w:ascii="Verdana" w:eastAsia="Times New Roman" w:hAnsi="Verdana" w:cs="Times New Roman"/>
@@ -7713,7 +6815,6 @@
         </w:rPr>
         <w:t>merge_runs</w:t>
       </w:r>
-      <w:proofErr w:type="spellEnd"/>
     </w:p>
     <w:p>
       <w:pPr>
@@ -7771,7 +6872,6 @@
         </w:rPr>
         <w:t>-&gt;</w:t>
       </w:r>
-      <w:proofErr w:type="spellStart"/>
       <w:r>
         <w:rPr>
           <w:rFonts w:ascii="Courier New" w:eastAsia="Times New Roman" w:hAnsi="Courier New" w:cs="Courier New"/>
@@ -7793,7 +6893,6 @@
         </w:rPr>
         <w:t>runs</w:t>
       </w:r>
-      <w:proofErr w:type="spellEnd"/>
       <w:r>
         <w:rPr>
           <w:rFonts w:ascii="Courier New" w:eastAsia="Times New Roman" w:hAnsi="Courier New" w:cs="Courier New"/>
@@ -7804,7 +6903,6 @@
         </w:rPr>
         <w:t>(</w:t>
       </w:r>
-      <w:proofErr w:type="spellStart"/>
       <w:proofErr w:type="gramEnd"/>
       <w:r>
         <w:rPr>
@@ -7816,7 +6914,6 @@
         </w:rPr>
         <w:t>no_caps</w:t>
       </w:r>
-      <w:proofErr w:type="spellEnd"/>
       <w:r>
         <w:rPr>
           <w:rFonts w:ascii="Courier New" w:eastAsia="Times New Roman" w:hAnsi="Courier New" w:cs="Courier New"/>
@@ -7875,20 +6972,8 @@
           <w:szCs w:val="20"/>
           <w:lang w:val="en-GB" w:eastAsia="fr-CH"/>
         </w:rPr>
-        <w:t xml:space="preserve"># optional </w:t>
-      </w:r>
-      <w:proofErr w:type="spellStart"/>
-      <w:r>
-        <w:rPr>
-          <w:rFonts w:ascii="Courier New" w:eastAsia="Times New Roman" w:hAnsi="Courier New" w:cs="Courier New"/>
-          <w:color w:val="008080"/>
-          <w:sz w:val="20"/>
-          <w:szCs w:val="20"/>
-          <w:lang w:val="en-GB" w:eastAsia="fr-CH"/>
-        </w:rPr>
-        <w:t>arg</w:t>
-      </w:r>
-      <w:proofErr w:type="spellEnd"/>
+        <w:t># optional arg</w:t>
+      </w:r>
     </w:p>
     <w:p>
       <w:pPr>
@@ -7909,29 +6994,7 @@
           <w:szCs w:val="20"/>
           <w:lang w:val="en-GB" w:eastAsia="fr-CH"/>
         </w:rPr>
-        <w:t xml:space="preserve">Walks through all runs of text within the document, trying to merge adjacent runs when possible (i.e. when both runs have the same properties, and there is no other XML node </w:t>
-      </w:r>
-      <w:proofErr w:type="spellStart"/>
-      <w:r>
-        <w:rPr>
-          <w:rFonts w:ascii="Verdana" w:eastAsia="Times New Roman" w:hAnsi="Verdana" w:cs="Times New Roman"/>
-          <w:color w:val="333333"/>
-          <w:sz w:val="20"/>
-          <w:szCs w:val="20"/>
-          <w:lang w:val="en-GB" w:eastAsia="fr-CH"/>
-        </w:rPr>
-        <w:t>inbetween</w:t>
-      </w:r>
-      <w:proofErr w:type="spellEnd"/>
-      <w:r>
-        <w:rPr>
-          <w:rFonts w:ascii="Verdana" w:eastAsia="Times New Roman" w:hAnsi="Verdana" w:cs="Times New Roman"/>
-          <w:color w:val="333333"/>
-          <w:sz w:val="20"/>
-          <w:szCs w:val="20"/>
-          <w:lang w:val="en-GB" w:eastAsia="fr-CH"/>
-        </w:rPr>
-        <w:t>).</w:t>
+        <w:t>Walks through all runs of text within the document, trying to merge adjacent runs when possible (i.e. when both runs have the same properties, and there is no other XML node inbetween).</w:t>
       </w:r>
     </w:p>
     <w:p>
@@ -7953,29 +7016,7 @@
           <w:szCs w:val="20"/>
           <w:lang w:val="en-GB" w:eastAsia="fr-CH"/>
         </w:rPr>
-        <w:t xml:space="preserve">This operation is a prerequisite before performing replace operations, because documents edited in </w:t>
-      </w:r>
-      <w:proofErr w:type="spellStart"/>
-      <w:r>
-        <w:rPr>
-          <w:rFonts w:ascii="Verdana" w:eastAsia="Times New Roman" w:hAnsi="Verdana" w:cs="Times New Roman"/>
-          <w:color w:val="333333"/>
-          <w:sz w:val="20"/>
-          <w:szCs w:val="20"/>
-          <w:lang w:val="en-GB" w:eastAsia="fr-CH"/>
-        </w:rPr>
-        <w:t>MsWord</w:t>
-      </w:r>
-      <w:proofErr w:type="spellEnd"/>
-      <w:r>
-        <w:rPr>
-          <w:rFonts w:ascii="Verdana" w:eastAsia="Times New Roman" w:hAnsi="Verdana" w:cs="Times New Roman"/>
-          <w:color w:val="333333"/>
-          <w:sz w:val="20"/>
-          <w:szCs w:val="20"/>
-          <w:lang w:val="en-GB" w:eastAsia="fr-CH"/>
-        </w:rPr>
-        <w:t xml:space="preserve"> often have run boundaries across sentences or even in the middle of words</w:t>
+        <w:t>This operation is a prerequisite before performing replace operations, because documents edited in MsWord often have run boundaries across sentences or even in the middle of words</w:t>
       </w:r>
       <w:proofErr w:type="gramStart"/>
       <w:r>
@@ -8021,7 +7062,6 @@
         </w:rPr>
         <w:t xml:space="preserve">If the argument </w:t>
       </w:r>
-      <w:proofErr w:type="spellStart"/>
       <w:r>
         <w:rPr>
           <w:rFonts w:ascii="Courier New" w:eastAsia="Times New Roman" w:hAnsi="Courier New" w:cs="Courier New"/>
@@ -8031,41 +7071,17 @@
           <w:shd w:val="clear" w:color="auto" w:fill="EEEEEE"/>
           <w:lang w:val="en-GB" w:eastAsia="fr-CH"/>
         </w:rPr>
-        <w:t>no_caps</w:t>
-      </w:r>
-      <w:proofErr w:type="spellEnd"/>
-      <w:r>
-        <w:rPr>
-          <w:rFonts w:ascii="Courier New" w:eastAsia="Times New Roman" w:hAnsi="Courier New" w:cs="Courier New"/>
-          <w:color w:val="333333"/>
-          <w:sz w:val="20"/>
-          <w:szCs w:val="20"/>
-          <w:shd w:val="clear" w:color="auto" w:fill="EEEEEE"/>
-          <w:lang w:val="en-GB" w:eastAsia="fr-CH"/>
-        </w:rPr>
-        <w:t xml:space="preserve"> =&gt; 1</w:t>
-      </w:r>
-      <w:r>
-        <w:rPr>
-          <w:rFonts w:ascii="Verdana" w:eastAsia="Times New Roman" w:hAnsi="Verdana" w:cs="Times New Roman"/>
-          <w:color w:val="333333"/>
-          <w:sz w:val="20"/>
-          <w:szCs w:val="20"/>
-          <w:lang w:val="en-GB" w:eastAsia="fr-CH"/>
-        </w:rPr>
-        <w:t xml:space="preserve"> is present, the merge operation will also convert runs with </w:t>
-      </w:r>
-      <w:bookmarkStart w:id="11" w:name="_GoBack"/>
-      <w:bookmarkEnd w:id="11"/>
-      <w:r>
-        <w:rPr>
-          <w:rFonts w:ascii="Verdana" w:eastAsia="Times New Roman" w:hAnsi="Verdana" w:cs="Times New Roman"/>
-          <w:color w:val="333333"/>
-          <w:sz w:val="20"/>
-          <w:szCs w:val="20"/>
-          <w:lang w:val="en-GB" w:eastAsia="fr-CH"/>
-        </w:rPr>
-        <w:t xml:space="preserve">the </w:t>
+        <w:t>no_caps =&gt; 1</w:t>
+      </w:r>
+      <w:r>
+        <w:rPr>
+          <w:rFonts w:ascii="Verdana" w:eastAsia="Times New Roman" w:hAnsi="Verdana" w:cs="Times New Roman"/>
+          <w:color w:val="333333"/>
+          <w:sz w:val="20"/>
+          <w:szCs w:val="20"/>
+          <w:lang w:val="en-GB" w:eastAsia="fr-CH"/>
+        </w:rPr>
+        <w:t xml:space="preserve"> is present, the merge operation will also convert runs with the </w:t>
       </w:r>
       <w:r>
         <w:rPr>
@@ -8267,20 +7283,8 @@
           <w:szCs w:val="20"/>
           <w:lang w:val="en-GB" w:eastAsia="fr-CH"/>
         </w:rPr>
-        <w:t xml:space="preserve"> $</w:t>
-      </w:r>
-      <w:proofErr w:type="spellStart"/>
-      <w:r>
-        <w:rPr>
-          <w:rFonts w:ascii="Courier New" w:eastAsia="Times New Roman" w:hAnsi="Courier New" w:cs="Courier New"/>
-          <w:color w:val="333333"/>
-          <w:sz w:val="20"/>
-          <w:szCs w:val="20"/>
-          <w:lang w:val="en-GB" w:eastAsia="fr-CH"/>
-        </w:rPr>
-        <w:t>replacement_callback</w:t>
-      </w:r>
-      <w:proofErr w:type="spellEnd"/>
+        <w:t xml:space="preserve"> $replacement_callback</w:t>
+      </w:r>
       <w:r>
         <w:rPr>
           <w:rFonts w:ascii="Courier New" w:eastAsia="Times New Roman" w:hAnsi="Courier New" w:cs="Courier New"/>
@@ -8299,29 +7303,7 @@
           <w:szCs w:val="20"/>
           <w:lang w:val="en-GB" w:eastAsia="fr-CH"/>
         </w:rPr>
-        <w:t xml:space="preserve"> %</w:t>
-      </w:r>
-      <w:proofErr w:type="spellStart"/>
-      <w:r>
-        <w:rPr>
-          <w:rFonts w:ascii="Courier New" w:eastAsia="Times New Roman" w:hAnsi="Courier New" w:cs="Courier New"/>
-          <w:color w:val="333333"/>
-          <w:sz w:val="20"/>
-          <w:szCs w:val="20"/>
-          <w:lang w:val="en-GB" w:eastAsia="fr-CH"/>
-        </w:rPr>
-        <w:t>replacement_args</w:t>
-      </w:r>
-      <w:proofErr w:type="spellEnd"/>
-      <w:r>
-        <w:rPr>
-          <w:rFonts w:ascii="Courier New" w:eastAsia="Times New Roman" w:hAnsi="Courier New" w:cs="Courier New"/>
-          <w:color w:val="333333"/>
-          <w:sz w:val="20"/>
-          <w:szCs w:val="20"/>
-          <w:lang w:val="en-GB" w:eastAsia="fr-CH"/>
-        </w:rPr>
-        <w:t>);</w:t>
+        <w:t xml:space="preserve"> %replacement_args);</w:t>
       </w:r>
     </w:p>
     <w:p>
@@ -8375,9 +7357,30 @@
           <w:shd w:val="clear" w:color="auto" w:fill="EEEEEE"/>
           <w:lang w:val="en-GB" w:eastAsia="fr-CH"/>
         </w:rPr>
-        <w:t>$</w:t>
-      </w:r>
-      <w:proofErr w:type="spellStart"/>
+        <w:t>$replacement_callback</w:t>
+      </w:r>
+      <w:r>
+        <w:rPr>
+          <w:rFonts w:ascii="Verdana" w:eastAsia="Times New Roman" w:hAnsi="Verdana" w:cs="Times New Roman"/>
+          <w:color w:val="333333"/>
+          <w:sz w:val="20"/>
+          <w:szCs w:val="20"/>
+          <w:lang w:val="en-GB" w:eastAsia="fr-CH"/>
+        </w:rPr>
+        <w:t>, and returns a new xml string corresponding to the whole document contents after all these replacements.</w:t>
+      </w:r>
+    </w:p>
+    <w:p>
+      <w:pPr>
+        <w:spacing w:before="100" w:beforeAutospacing="1" w:after="100" w:afterAutospacing="1" w:line="240" w:lineRule="auto"/>
+        <w:rPr>
+          <w:rFonts w:ascii="Verdana" w:eastAsia="Times New Roman" w:hAnsi="Verdana" w:cs="Times New Roman"/>
+          <w:color w:val="333333"/>
+          <w:sz w:val="20"/>
+          <w:szCs w:val="20"/>
+          <w:lang w:val="en-GB" w:eastAsia="fr-CH"/>
+        </w:rPr>
+      </w:pPr>
       <w:r>
         <w:rPr>
           <w:rFonts w:ascii="Courier New" w:eastAsia="Times New Roman" w:hAnsi="Courier New" w:cs="Courier New"/>
@@ -8387,18 +7390,17 @@
           <w:shd w:val="clear" w:color="auto" w:fill="EEEEEE"/>
           <w:lang w:val="en-GB" w:eastAsia="fr-CH"/>
         </w:rPr>
-        <w:t>replacement_callback</w:t>
-      </w:r>
-      <w:proofErr w:type="spellEnd"/>
-      <w:r>
-        <w:rPr>
-          <w:rFonts w:ascii="Verdana" w:eastAsia="Times New Roman" w:hAnsi="Verdana" w:cs="Times New Roman"/>
-          <w:color w:val="333333"/>
-          <w:sz w:val="20"/>
-          <w:szCs w:val="20"/>
-          <w:lang w:val="en-GB" w:eastAsia="fr-CH"/>
-        </w:rPr>
-        <w:t>, and returns a new xml string corresponding to the whole document contents after all these replacements.</w:t>
+        <w:t>$pattern</w:t>
+      </w:r>
+      <w:r>
+        <w:rPr>
+          <w:rFonts w:ascii="Verdana" w:eastAsia="Times New Roman" w:hAnsi="Verdana" w:cs="Times New Roman"/>
+          <w:color w:val="333333"/>
+          <w:sz w:val="20"/>
+          <w:szCs w:val="20"/>
+          <w:lang w:val="en-GB" w:eastAsia="fr-CH"/>
+        </w:rPr>
+        <w:t xml:space="preserve"> should be a reference to a regular expression.</w:t>
       </w:r>
     </w:p>
     <w:p>
@@ -8414,6 +7416,16 @@
       </w:pPr>
       <w:r>
         <w:rPr>
+          <w:rFonts w:ascii="Verdana" w:eastAsia="Times New Roman" w:hAnsi="Verdana" w:cs="Times New Roman"/>
+          <w:color w:val="333333"/>
+          <w:sz w:val="20"/>
+          <w:szCs w:val="20"/>
+          <w:lang w:val="en-GB" w:eastAsia="fr-CH"/>
+        </w:rPr>
+        <w:t xml:space="preserve">The </w:t>
+      </w:r>
+      <w:r>
+        <w:rPr>
           <w:rFonts w:ascii="Courier New" w:eastAsia="Times New Roman" w:hAnsi="Courier New" w:cs="Courier New"/>
           <w:color w:val="333333"/>
           <w:sz w:val="20"/>
@@ -8421,39 +7433,17 @@
           <w:shd w:val="clear" w:color="auto" w:fill="EEEEEE"/>
           <w:lang w:val="en-GB" w:eastAsia="fr-CH"/>
         </w:rPr>
-        <w:t>$pattern</w:t>
-      </w:r>
-      <w:r>
-        <w:rPr>
-          <w:rFonts w:ascii="Verdana" w:eastAsia="Times New Roman" w:hAnsi="Verdana" w:cs="Times New Roman"/>
-          <w:color w:val="333333"/>
-          <w:sz w:val="20"/>
-          <w:szCs w:val="20"/>
-          <w:lang w:val="en-GB" w:eastAsia="fr-CH"/>
-        </w:rPr>
-        <w:t xml:space="preserve"> should be a reference to a regular expression.</w:t>
-      </w:r>
-    </w:p>
-    <w:p>
-      <w:pPr>
-        <w:spacing w:before="100" w:beforeAutospacing="1" w:after="100" w:afterAutospacing="1" w:line="240" w:lineRule="auto"/>
-        <w:rPr>
-          <w:rFonts w:ascii="Verdana" w:eastAsia="Times New Roman" w:hAnsi="Verdana" w:cs="Times New Roman"/>
-          <w:color w:val="333333"/>
-          <w:sz w:val="20"/>
-          <w:szCs w:val="20"/>
-          <w:lang w:val="en-GB" w:eastAsia="fr-CH"/>
-        </w:rPr>
-      </w:pPr>
-      <w:r>
-        <w:rPr>
-          <w:rFonts w:ascii="Verdana" w:eastAsia="Times New Roman" w:hAnsi="Verdana" w:cs="Times New Roman"/>
-          <w:color w:val="333333"/>
-          <w:sz w:val="20"/>
-          <w:szCs w:val="20"/>
-          <w:lang w:val="en-GB" w:eastAsia="fr-CH"/>
-        </w:rPr>
-        <w:t xml:space="preserve">The </w:t>
+        <w:t>$replacement_callback</w:t>
+      </w:r>
+      <w:r>
+        <w:rPr>
+          <w:rFonts w:ascii="Verdana" w:eastAsia="Times New Roman" w:hAnsi="Verdana" w:cs="Times New Roman"/>
+          <w:color w:val="333333"/>
+          <w:sz w:val="20"/>
+          <w:szCs w:val="20"/>
+          <w:lang w:val="en-GB" w:eastAsia="fr-CH"/>
+        </w:rPr>
+        <w:t xml:space="preserve"> will be called for for each text node within each run node. It will receive a copy of </w:t>
       </w:r>
       <w:r>
         <w:rPr>
@@ -8464,77 +7454,8 @@
           <w:shd w:val="clear" w:color="auto" w:fill="EEEEEE"/>
           <w:lang w:val="en-GB" w:eastAsia="fr-CH"/>
         </w:rPr>
-        <w:t>$</w:t>
-      </w:r>
-      <w:proofErr w:type="spellStart"/>
-      <w:r>
-        <w:rPr>
-          <w:rFonts w:ascii="Courier New" w:eastAsia="Times New Roman" w:hAnsi="Courier New" w:cs="Courier New"/>
-          <w:color w:val="333333"/>
-          <w:sz w:val="20"/>
-          <w:szCs w:val="20"/>
-          <w:shd w:val="clear" w:color="auto" w:fill="EEEEEE"/>
-          <w:lang w:val="en-GB" w:eastAsia="fr-CH"/>
-        </w:rPr>
-        <w:t>replacement_callback</w:t>
-      </w:r>
-      <w:proofErr w:type="spellEnd"/>
-      <w:r>
-        <w:rPr>
-          <w:rFonts w:ascii="Verdana" w:eastAsia="Times New Roman" w:hAnsi="Verdana" w:cs="Times New Roman"/>
-          <w:color w:val="333333"/>
-          <w:sz w:val="20"/>
-          <w:szCs w:val="20"/>
-          <w:lang w:val="en-GB" w:eastAsia="fr-CH"/>
-        </w:rPr>
-        <w:t xml:space="preserve"> will be called for </w:t>
-      </w:r>
-      <w:proofErr w:type="spellStart"/>
-      <w:r>
-        <w:rPr>
-          <w:rFonts w:ascii="Verdana" w:eastAsia="Times New Roman" w:hAnsi="Verdana" w:cs="Times New Roman"/>
-          <w:color w:val="333333"/>
-          <w:sz w:val="20"/>
-          <w:szCs w:val="20"/>
-          <w:lang w:val="en-GB" w:eastAsia="fr-CH"/>
-        </w:rPr>
-        <w:t>for</w:t>
-      </w:r>
-      <w:proofErr w:type="spellEnd"/>
-      <w:r>
-        <w:rPr>
-          <w:rFonts w:ascii="Verdana" w:eastAsia="Times New Roman" w:hAnsi="Verdana" w:cs="Times New Roman"/>
-          <w:color w:val="333333"/>
-          <w:sz w:val="20"/>
-          <w:szCs w:val="20"/>
-          <w:lang w:val="en-GB" w:eastAsia="fr-CH"/>
-        </w:rPr>
-        <w:t xml:space="preserve"> each text node within each run node. It will receive a copy of </w:t>
-      </w:r>
-      <w:r>
-        <w:rPr>
-          <w:rFonts w:ascii="Courier New" w:eastAsia="Times New Roman" w:hAnsi="Courier New" w:cs="Courier New"/>
-          <w:color w:val="333333"/>
-          <w:sz w:val="20"/>
-          <w:szCs w:val="20"/>
-          <w:shd w:val="clear" w:color="auto" w:fill="EEEEEE"/>
-          <w:lang w:val="en-GB" w:eastAsia="fr-CH"/>
-        </w:rPr>
-        <w:t>%</w:t>
-      </w:r>
-      <w:proofErr w:type="spellStart"/>
-      <w:r>
-        <w:rPr>
-          <w:rFonts w:ascii="Courier New" w:eastAsia="Times New Roman" w:hAnsi="Courier New" w:cs="Courier New"/>
-          <w:color w:val="333333"/>
-          <w:sz w:val="20"/>
-          <w:szCs w:val="20"/>
-          <w:shd w:val="clear" w:color="auto" w:fill="EEEEEE"/>
-          <w:lang w:val="en-GB" w:eastAsia="fr-CH"/>
-        </w:rPr>
-        <w:t>replacement_args</w:t>
-      </w:r>
-      <w:proofErr w:type="spellEnd"/>
+        <w:t>%replacement_args</w:t>
+      </w:r>
       <w:r>
         <w:rPr>
           <w:rFonts w:ascii="Verdana" w:eastAsia="Times New Roman" w:hAnsi="Verdana" w:cs="Times New Roman"/>
@@ -8720,7 +7641,6 @@
           <w:lang w:val="en-GB" w:eastAsia="fr-CH"/>
         </w:rPr>
       </w:pPr>
-      <w:proofErr w:type="spellStart"/>
       <w:r>
         <w:rPr>
           <w:rFonts w:ascii="Verdana" w:eastAsia="Times New Roman" w:hAnsi="Verdana" w:cs="Times New Roman"/>
@@ -8733,7 +7653,6 @@
         </w:rPr>
         <w:t>xml_before</w:t>
       </w:r>
-      <w:proofErr w:type="spellEnd"/>
       <w:r>
         <w:rPr>
           <w:rFonts w:ascii="Verdana" w:eastAsia="Times New Roman" w:hAnsi="Verdana" w:cs="Times New Roman"/>
@@ -8787,29 +7706,7 @@
           <w:szCs w:val="20"/>
           <w:lang w:val="en-GB" w:eastAsia="fr-CH"/>
         </w:rPr>
-        <w:t xml:space="preserve">The replacement </w:t>
-      </w:r>
-      <w:proofErr w:type="spellStart"/>
-      <w:r>
-        <w:rPr>
-          <w:rFonts w:ascii="Verdana" w:eastAsia="Times New Roman" w:hAnsi="Verdana" w:cs="Times New Roman"/>
-          <w:color w:val="333333"/>
-          <w:sz w:val="20"/>
-          <w:szCs w:val="20"/>
-          <w:lang w:val="en-GB" w:eastAsia="fr-CH"/>
-        </w:rPr>
-        <w:t>callback</w:t>
-      </w:r>
-      <w:proofErr w:type="spellEnd"/>
-      <w:r>
-        <w:rPr>
-          <w:rFonts w:ascii="Verdana" w:eastAsia="Times New Roman" w:hAnsi="Verdana" w:cs="Times New Roman"/>
-          <w:color w:val="333333"/>
-          <w:sz w:val="20"/>
-          <w:szCs w:val="20"/>
-          <w:lang w:val="en-GB" w:eastAsia="fr-CH"/>
-        </w:rPr>
-        <w:t xml:space="preserve"> should return an XML string. See the </w:t>
+        <w:t xml:space="preserve">The replacement callback should return an XML string. See the </w:t>
       </w:r>
       <w:hyperlink r:id="rId12" w:anchor="SYNOPSIS" w:history="1">
         <w:r>
@@ -8832,29 +7729,7 @@
           <w:szCs w:val="20"/>
           <w:lang w:val="en-GB" w:eastAsia="fr-CH"/>
         </w:rPr>
-        <w:t xml:space="preserve"> for an example of a replacement </w:t>
-      </w:r>
-      <w:proofErr w:type="spellStart"/>
-      <w:r>
-        <w:rPr>
-          <w:rFonts w:ascii="Verdana" w:eastAsia="Times New Roman" w:hAnsi="Verdana" w:cs="Times New Roman"/>
-          <w:color w:val="333333"/>
-          <w:sz w:val="20"/>
-          <w:szCs w:val="20"/>
-          <w:lang w:val="en-GB" w:eastAsia="fr-CH"/>
-        </w:rPr>
-        <w:t>callback</w:t>
-      </w:r>
-      <w:proofErr w:type="spellEnd"/>
-      <w:r>
-        <w:rPr>
-          <w:rFonts w:ascii="Verdana" w:eastAsia="Times New Roman" w:hAnsi="Verdana" w:cs="Times New Roman"/>
-          <w:color w:val="333333"/>
-          <w:sz w:val="20"/>
-          <w:szCs w:val="20"/>
-          <w:lang w:val="en-GB" w:eastAsia="fr-CH"/>
-        </w:rPr>
-        <w:t>.</w:t>
+        <w:t xml:space="preserve"> for an example of a replacement callback.</w:t>
       </w:r>
     </w:p>
     <w:p>
@@ -9051,7 +7926,6 @@
         </w:rPr>
         <w:t xml:space="preserve">    </w:t>
       </w:r>
-      <w:proofErr w:type="spellStart"/>
       <w:r>
         <w:rPr>
           <w:rFonts w:ascii="Courier New" w:eastAsia="Times New Roman" w:hAnsi="Courier New" w:cs="Courier New"/>
@@ -9062,7 +7936,6 @@
         </w:rPr>
         <w:t>to_delete</w:t>
       </w:r>
-      <w:proofErr w:type="spellEnd"/>
       <w:r>
         <w:rPr>
           <w:rFonts w:ascii="Courier New" w:eastAsia="Times New Roman" w:hAnsi="Courier New" w:cs="Courier New"/>
@@ -9091,20 +7964,8 @@
           <w:szCs w:val="20"/>
           <w:lang w:val="en-GB" w:eastAsia="fr-CH"/>
         </w:rPr>
-        <w:t xml:space="preserve"> $</w:t>
-      </w:r>
-      <w:proofErr w:type="spellStart"/>
-      <w:r>
-        <w:rPr>
-          <w:rFonts w:ascii="Courier New" w:eastAsia="Times New Roman" w:hAnsi="Courier New" w:cs="Courier New"/>
-          <w:color w:val="333333"/>
-          <w:sz w:val="20"/>
-          <w:szCs w:val="20"/>
-          <w:lang w:val="en-GB" w:eastAsia="fr-CH"/>
-        </w:rPr>
-        <w:t>text_to_delete</w:t>
-      </w:r>
-      <w:proofErr w:type="spellEnd"/>
+        <w:t xml:space="preserve"> $text_to_delete</w:t>
+      </w:r>
       <w:r>
         <w:rPr>
           <w:rFonts w:ascii="Courier New" w:eastAsia="Times New Roman" w:hAnsi="Courier New" w:cs="Courier New"/>
@@ -9162,7 +8023,6 @@
         </w:rPr>
         <w:t xml:space="preserve">    </w:t>
       </w:r>
-      <w:proofErr w:type="spellStart"/>
       <w:r>
         <w:rPr>
           <w:rFonts w:ascii="Courier New" w:eastAsia="Times New Roman" w:hAnsi="Courier New" w:cs="Courier New"/>
@@ -9173,7 +8033,6 @@
         </w:rPr>
         <w:t>to_insert</w:t>
       </w:r>
-      <w:proofErr w:type="spellEnd"/>
       <w:r>
         <w:rPr>
           <w:rFonts w:ascii="Courier New" w:eastAsia="Times New Roman" w:hAnsi="Courier New" w:cs="Courier New"/>
@@ -9202,20 +8061,8 @@
           <w:szCs w:val="20"/>
           <w:lang w:val="en-GB" w:eastAsia="fr-CH"/>
         </w:rPr>
-        <w:t xml:space="preserve"> $</w:t>
-      </w:r>
-      <w:proofErr w:type="spellStart"/>
-      <w:r>
-        <w:rPr>
-          <w:rFonts w:ascii="Courier New" w:eastAsia="Times New Roman" w:hAnsi="Courier New" w:cs="Courier New"/>
-          <w:color w:val="333333"/>
-          <w:sz w:val="20"/>
-          <w:szCs w:val="20"/>
-          <w:lang w:val="en-GB" w:eastAsia="fr-CH"/>
-        </w:rPr>
-        <w:t>text_to_insert</w:t>
-      </w:r>
-      <w:proofErr w:type="spellEnd"/>
+        <w:t xml:space="preserve"> $text_to_insert</w:t>
+      </w:r>
       <w:r>
         <w:rPr>
           <w:rFonts w:ascii="Courier New" w:eastAsia="Times New Roman" w:hAnsi="Courier New" w:cs="Courier New"/>
@@ -9313,20 +8160,8 @@
           <w:szCs w:val="20"/>
           <w:lang w:val="en-GB" w:eastAsia="fr-CH"/>
         </w:rPr>
-        <w:t xml:space="preserve"> $</w:t>
-      </w:r>
-      <w:proofErr w:type="spellStart"/>
-      <w:r>
-        <w:rPr>
-          <w:rFonts w:ascii="Courier New" w:eastAsia="Times New Roman" w:hAnsi="Courier New" w:cs="Courier New"/>
-          <w:color w:val="333333"/>
-          <w:sz w:val="20"/>
-          <w:szCs w:val="20"/>
-          <w:lang w:val="en-GB" w:eastAsia="fr-CH"/>
-        </w:rPr>
-        <w:t>author_string</w:t>
-      </w:r>
-      <w:proofErr w:type="spellEnd"/>
+        <w:t xml:space="preserve"> $author_string</w:t>
+      </w:r>
       <w:r>
         <w:rPr>
           <w:rFonts w:ascii="Courier New" w:eastAsia="Times New Roman" w:hAnsi="Courier New" w:cs="Courier New"/>
@@ -9424,20 +8259,8 @@
           <w:szCs w:val="20"/>
           <w:lang w:val="en-GB" w:eastAsia="fr-CH"/>
         </w:rPr>
-        <w:t xml:space="preserve"> $</w:t>
-      </w:r>
-      <w:proofErr w:type="spellStart"/>
-      <w:r>
-        <w:rPr>
-          <w:rFonts w:ascii="Courier New" w:eastAsia="Times New Roman" w:hAnsi="Courier New" w:cs="Courier New"/>
-          <w:color w:val="333333"/>
-          <w:sz w:val="20"/>
-          <w:szCs w:val="20"/>
-          <w:lang w:val="en-GB" w:eastAsia="fr-CH"/>
-        </w:rPr>
-        <w:t>date_string</w:t>
-      </w:r>
-      <w:proofErr w:type="spellEnd"/>
+        <w:t xml:space="preserve"> $date_string</w:t>
+      </w:r>
       <w:r>
         <w:rPr>
           <w:rFonts w:ascii="Courier New" w:eastAsia="Times New Roman" w:hAnsi="Courier New" w:cs="Courier New"/>
@@ -9535,20 +8358,8 @@
           <w:szCs w:val="20"/>
           <w:lang w:val="en-GB" w:eastAsia="fr-CH"/>
         </w:rPr>
-        <w:t xml:space="preserve"> $</w:t>
-      </w:r>
-      <w:proofErr w:type="spellStart"/>
-      <w:r>
-        <w:rPr>
-          <w:rFonts w:ascii="Courier New" w:eastAsia="Times New Roman" w:hAnsi="Courier New" w:cs="Courier New"/>
-          <w:color w:val="333333"/>
-          <w:sz w:val="20"/>
-          <w:szCs w:val="20"/>
-          <w:lang w:val="en-GB" w:eastAsia="fr-CH"/>
-        </w:rPr>
-        <w:t>run_object</w:t>
-      </w:r>
-      <w:proofErr w:type="spellEnd"/>
+        <w:t xml:space="preserve"> $run_object</w:t>
+      </w:r>
       <w:r>
         <w:rPr>
           <w:rFonts w:ascii="Courier New" w:eastAsia="Times New Roman" w:hAnsi="Courier New" w:cs="Courier New"/>
@@ -9606,7 +8417,6 @@
         </w:rPr>
         <w:t xml:space="preserve">    </w:t>
       </w:r>
-      <w:proofErr w:type="spellStart"/>
       <w:r>
         <w:rPr>
           <w:rFonts w:ascii="Courier New" w:eastAsia="Times New Roman" w:hAnsi="Courier New" w:cs="Courier New"/>
@@ -9628,7 +8438,6 @@
         </w:rPr>
         <w:t>before</w:t>
       </w:r>
-      <w:proofErr w:type="spellEnd"/>
       <w:r>
         <w:rPr>
           <w:rFonts w:ascii="Courier New" w:eastAsia="Times New Roman" w:hAnsi="Courier New" w:cs="Courier New"/>
@@ -9668,20 +8477,8 @@
           <w:szCs w:val="20"/>
           <w:lang w:val="en-GB" w:eastAsia="fr-CH"/>
         </w:rPr>
-        <w:t xml:space="preserve"> $</w:t>
-      </w:r>
-      <w:proofErr w:type="spellStart"/>
-      <w:r>
-        <w:rPr>
-          <w:rFonts w:ascii="Courier New" w:eastAsia="Times New Roman" w:hAnsi="Courier New" w:cs="Courier New"/>
-          <w:color w:val="333333"/>
-          <w:sz w:val="20"/>
-          <w:szCs w:val="20"/>
-          <w:lang w:val="en-GB" w:eastAsia="fr-CH"/>
-        </w:rPr>
-        <w:t>xml_string</w:t>
-      </w:r>
-      <w:proofErr w:type="spellEnd"/>
+        <w:t xml:space="preserve"> $xml_string</w:t>
+      </w:r>
       <w:r>
         <w:rPr>
           <w:rFonts w:ascii="Courier New" w:eastAsia="Times New Roman" w:hAnsi="Courier New" w:cs="Courier New"/>
@@ -9759,73 +8556,7 @@
           <w:szCs w:val="20"/>
           <w:lang w:val="en-GB" w:eastAsia="fr-CH"/>
         </w:rPr>
-        <w:t xml:space="preserve">This method generates </w:t>
-      </w:r>
-      <w:proofErr w:type="spellStart"/>
-      <w:r>
-        <w:rPr>
-          <w:rFonts w:ascii="Verdana" w:eastAsia="Times New Roman" w:hAnsi="Verdana" w:cs="Times New Roman"/>
-          <w:color w:val="333333"/>
-          <w:sz w:val="20"/>
-          <w:szCs w:val="20"/>
-          <w:lang w:val="en-GB" w:eastAsia="fr-CH"/>
-        </w:rPr>
-        <w:t>markup</w:t>
-      </w:r>
-      <w:proofErr w:type="spellEnd"/>
-      <w:r>
-        <w:rPr>
-          <w:rFonts w:ascii="Verdana" w:eastAsia="Times New Roman" w:hAnsi="Verdana" w:cs="Times New Roman"/>
-          <w:color w:val="333333"/>
-          <w:sz w:val="20"/>
-          <w:szCs w:val="20"/>
-          <w:lang w:val="en-GB" w:eastAsia="fr-CH"/>
-        </w:rPr>
-        <w:t xml:space="preserve"> for </w:t>
-      </w:r>
-      <w:proofErr w:type="spellStart"/>
-      <w:r>
-        <w:rPr>
-          <w:rFonts w:ascii="Verdana" w:eastAsia="Times New Roman" w:hAnsi="Verdana" w:cs="Times New Roman"/>
-          <w:color w:val="333333"/>
-          <w:sz w:val="20"/>
-          <w:szCs w:val="20"/>
-          <w:lang w:val="en-GB" w:eastAsia="fr-CH"/>
-        </w:rPr>
-        <w:t>MsWord</w:t>
-      </w:r>
-      <w:proofErr w:type="spellEnd"/>
-      <w:r>
-        <w:rPr>
-          <w:rFonts w:ascii="Verdana" w:eastAsia="Times New Roman" w:hAnsi="Verdana" w:cs="Times New Roman"/>
-          <w:color w:val="333333"/>
-          <w:sz w:val="20"/>
-          <w:szCs w:val="20"/>
-          <w:lang w:val="en-GB" w:eastAsia="fr-CH"/>
-        </w:rPr>
-        <w:t xml:space="preserve"> tracked changes. Users can then manually review those changes within </w:t>
-      </w:r>
-      <w:proofErr w:type="spellStart"/>
-      <w:r>
-        <w:rPr>
-          <w:rFonts w:ascii="Verdana" w:eastAsia="Times New Roman" w:hAnsi="Verdana" w:cs="Times New Roman"/>
-          <w:color w:val="333333"/>
-          <w:sz w:val="20"/>
-          <w:szCs w:val="20"/>
-          <w:lang w:val="en-GB" w:eastAsia="fr-CH"/>
-        </w:rPr>
-        <w:t>MsWord</w:t>
-      </w:r>
-      <w:proofErr w:type="spellEnd"/>
-      <w:r>
-        <w:rPr>
-          <w:rFonts w:ascii="Verdana" w:eastAsia="Times New Roman" w:hAnsi="Verdana" w:cs="Times New Roman"/>
-          <w:color w:val="333333"/>
-          <w:sz w:val="20"/>
-          <w:szCs w:val="20"/>
-          <w:lang w:val="en-GB" w:eastAsia="fr-CH"/>
-        </w:rPr>
-        <w:t xml:space="preserve"> and accept or reject them. This is best used in collaboration with the </w:t>
+        <w:t xml:space="preserve">This method generates markup for MsWord tracked changes. Users can then manually review those changes within MsWord and accept or reject them. This is best used in collaboration with the </w:t>
       </w:r>
       <w:hyperlink r:id="rId13" w:anchor="replace" w:history="1">
         <w:r>
@@ -9870,29 +8601,7 @@
           <w:szCs w:val="20"/>
           <w:lang w:val="en-GB" w:eastAsia="fr-CH"/>
         </w:rPr>
-        <w:t xml:space="preserve"> the replacement </w:t>
-      </w:r>
-      <w:proofErr w:type="spellStart"/>
-      <w:r>
-        <w:rPr>
-          <w:rFonts w:ascii="Verdana" w:eastAsia="Times New Roman" w:hAnsi="Verdana" w:cs="Times New Roman"/>
-          <w:color w:val="333333"/>
-          <w:sz w:val="20"/>
-          <w:szCs w:val="20"/>
-          <w:lang w:val="en-GB" w:eastAsia="fr-CH"/>
-        </w:rPr>
-        <w:t>callback</w:t>
-      </w:r>
-      <w:proofErr w:type="spellEnd"/>
-      <w:r>
-        <w:rPr>
-          <w:rFonts w:ascii="Verdana" w:eastAsia="Times New Roman" w:hAnsi="Verdana" w:cs="Times New Roman"/>
-          <w:color w:val="333333"/>
-          <w:sz w:val="20"/>
-          <w:szCs w:val="20"/>
-          <w:lang w:val="en-GB" w:eastAsia="fr-CH"/>
-        </w:rPr>
-        <w:t xml:space="preserve"> can call </w:t>
+        <w:t xml:space="preserve"> the replacement callback can call </w:t>
       </w:r>
       <w:r>
         <w:rPr>
@@ -9937,7 +8646,6 @@
         </w:rPr>
         <w:t xml:space="preserve">All parameters are optional, but either </w:t>
       </w:r>
-      <w:proofErr w:type="spellStart"/>
       <w:r>
         <w:rPr>
           <w:rFonts w:ascii="Courier New" w:eastAsia="Times New Roman" w:hAnsi="Courier New" w:cs="Courier New"/>
@@ -9949,7 +8657,6 @@
         </w:rPr>
         <w:t>to_delete</w:t>
       </w:r>
-      <w:proofErr w:type="spellEnd"/>
       <w:r>
         <w:rPr>
           <w:rFonts w:ascii="Verdana" w:eastAsia="Times New Roman" w:hAnsi="Verdana" w:cs="Times New Roman"/>
@@ -9960,7 +8667,6 @@
         </w:rPr>
         <w:t xml:space="preserve"> or </w:t>
       </w:r>
-      <w:proofErr w:type="spellStart"/>
       <w:r>
         <w:rPr>
           <w:rFonts w:ascii="Courier New" w:eastAsia="Times New Roman" w:hAnsi="Courier New" w:cs="Courier New"/>
@@ -9972,7 +8678,6 @@
         </w:rPr>
         <w:t>to_insert</w:t>
       </w:r>
-      <w:proofErr w:type="spellEnd"/>
       <w:r>
         <w:rPr>
           <w:rFonts w:ascii="Verdana" w:eastAsia="Times New Roman" w:hAnsi="Verdana" w:cs="Times New Roman"/>
@@ -10012,7 +8717,6 @@
           <w:lang w:val="en-GB" w:eastAsia="fr-CH"/>
         </w:rPr>
       </w:pPr>
-      <w:proofErr w:type="spellStart"/>
       <w:r>
         <w:rPr>
           <w:rFonts w:ascii="Verdana" w:eastAsia="Times New Roman" w:hAnsi="Verdana" w:cs="Times New Roman"/>
@@ -10025,7 +8729,6 @@
         </w:rPr>
         <w:t>to_delete</w:t>
       </w:r>
-      <w:proofErr w:type="spellEnd"/>
       <w:r>
         <w:rPr>
           <w:rFonts w:ascii="Verdana" w:eastAsia="Times New Roman" w:hAnsi="Verdana" w:cs="Times New Roman"/>
@@ -10078,29 +8781,7 @@
           <w:szCs w:val="20"/>
           <w:lang w:val="en-GB" w:eastAsia="fr-CH"/>
         </w:rPr>
-        <w:t xml:space="preserve"> argument passed to the replacement </w:t>
-      </w:r>
-      <w:proofErr w:type="spellStart"/>
-      <w:r>
-        <w:rPr>
-          <w:rFonts w:ascii="Verdana" w:eastAsia="Times New Roman" w:hAnsi="Verdana" w:cs="Times New Roman"/>
-          <w:color w:val="333333"/>
-          <w:sz w:val="20"/>
-          <w:szCs w:val="20"/>
-          <w:lang w:val="en-GB" w:eastAsia="fr-CH"/>
-        </w:rPr>
-        <w:t>callback</w:t>
-      </w:r>
-      <w:proofErr w:type="spellEnd"/>
-      <w:r>
-        <w:rPr>
-          <w:rFonts w:ascii="Verdana" w:eastAsia="Times New Roman" w:hAnsi="Verdana" w:cs="Times New Roman"/>
-          <w:color w:val="333333"/>
-          <w:sz w:val="20"/>
-          <w:szCs w:val="20"/>
-          <w:lang w:val="en-GB" w:eastAsia="fr-CH"/>
-        </w:rPr>
-        <w:t>).</w:t>
+        <w:t xml:space="preserve"> argument passed to the replacement callback).</w:t>
       </w:r>
     </w:p>
     <w:p>
@@ -10119,7 +8800,6 @@
           <w:lang w:val="en-GB" w:eastAsia="fr-CH"/>
         </w:rPr>
       </w:pPr>
-      <w:proofErr w:type="spellStart"/>
       <w:r>
         <w:rPr>
           <w:rFonts w:ascii="Verdana" w:eastAsia="Times New Roman" w:hAnsi="Verdana" w:cs="Times New Roman"/>
@@ -10132,7 +8812,6 @@
         </w:rPr>
         <w:t>to_insert</w:t>
       </w:r>
-      <w:proofErr w:type="spellEnd"/>
       <w:r>
         <w:rPr>
           <w:rFonts w:ascii="Verdana" w:eastAsia="Times New Roman" w:hAnsi="Verdana" w:cs="Times New Roman"/>
@@ -10248,29 +8927,7 @@
           <w:szCs w:val="20"/>
           <w:lang w:val="en-GB" w:eastAsia="fr-CH"/>
         </w:rPr>
-        <w:t xml:space="preserve"> by </w:t>
-      </w:r>
-      <w:proofErr w:type="spellStart"/>
-      <w:r>
-        <w:rPr>
-          <w:rFonts w:ascii="Verdana" w:eastAsia="Times New Roman" w:hAnsi="Verdana" w:cs="Times New Roman"/>
-          <w:color w:val="333333"/>
-          <w:sz w:val="20"/>
-          <w:szCs w:val="20"/>
-          <w:lang w:val="en-GB" w:eastAsia="fr-CH"/>
-        </w:rPr>
-        <w:t>MsWord</w:t>
-      </w:r>
-      <w:proofErr w:type="spellEnd"/>
-      <w:r>
-        <w:rPr>
-          <w:rFonts w:ascii="Verdana" w:eastAsia="Times New Roman" w:hAnsi="Verdana" w:cs="Times New Roman"/>
-          <w:color w:val="333333"/>
-          <w:sz w:val="20"/>
-          <w:szCs w:val="20"/>
-          <w:lang w:val="en-GB" w:eastAsia="fr-CH"/>
-        </w:rPr>
-        <w:t xml:space="preserve"> as the "author" of this tracked change.</w:t>
+        <w:t xml:space="preserve"> by MsWord as the "author" of this tracked change.</w:t>
       </w:r>
     </w:p>
     <w:p>
@@ -10332,29 +8989,7 @@
           <w:szCs w:val="20"/>
           <w:lang w:val="en-GB" w:eastAsia="fr-CH"/>
         </w:rPr>
-        <w:t xml:space="preserve">A date (and optional time) in ISO format that will be displayed by </w:t>
-      </w:r>
-      <w:proofErr w:type="spellStart"/>
-      <w:r>
-        <w:rPr>
-          <w:rFonts w:ascii="Verdana" w:eastAsia="Times New Roman" w:hAnsi="Verdana" w:cs="Times New Roman"/>
-          <w:color w:val="333333"/>
-          <w:sz w:val="20"/>
-          <w:szCs w:val="20"/>
-          <w:lang w:val="en-GB" w:eastAsia="fr-CH"/>
-        </w:rPr>
-        <w:t>MsWord</w:t>
-      </w:r>
-      <w:proofErr w:type="spellEnd"/>
-      <w:r>
-        <w:rPr>
-          <w:rFonts w:ascii="Verdana" w:eastAsia="Times New Roman" w:hAnsi="Verdana" w:cs="Times New Roman"/>
-          <w:color w:val="333333"/>
-          <w:sz w:val="20"/>
-          <w:szCs w:val="20"/>
-          <w:lang w:val="en-GB" w:eastAsia="fr-CH"/>
-        </w:rPr>
-        <w:t xml:space="preserve"> as the date of this tracked change. The current date and time </w:t>
+        <w:t xml:space="preserve">A date (and optional time) in ISO format that will be displayed by MsWord as the date of this tracked change. The current date and time </w:t>
       </w:r>
       <w:proofErr w:type="gramStart"/>
       <w:r>
@@ -10442,7 +9077,6 @@
         <w:t xml:space="preserve">A reference to the </w:t>
       </w:r>
       <w:hyperlink r:id="rId14" w:history="1">
-        <w:proofErr w:type="spellStart"/>
         <w:r>
           <w:rPr>
             <w:rFonts w:ascii="Verdana" w:eastAsia="Times New Roman" w:hAnsi="Verdana" w:cs="Times New Roman"/>
@@ -10452,19 +9086,7 @@
             <w:u w:val="single"/>
             <w:lang w:val="en-GB" w:eastAsia="fr-CH"/>
           </w:rPr>
-          <w:t>MsOffice</w:t>
-        </w:r>
-        <w:proofErr w:type="spellEnd"/>
-        <w:r>
-          <w:rPr>
-            <w:rFonts w:ascii="Verdana" w:eastAsia="Times New Roman" w:hAnsi="Verdana" w:cs="Times New Roman"/>
-            <w:color w:val="0000FF"/>
-            <w:sz w:val="20"/>
-            <w:szCs w:val="20"/>
-            <w:u w:val="single"/>
-            <w:lang w:val="en-GB" w:eastAsia="fr-CH"/>
-          </w:rPr>
-          <w:t>:</w:t>
+          <w:t>MsOffice:</w:t>
         </w:r>
         <w:proofErr w:type="gramStart"/>
         <w:r>
@@ -10510,9 +9132,9 @@
           <w:shd w:val="clear" w:color="auto" w:fill="EEEEEE"/>
           <w:lang w:val="en-GB" w:eastAsia="fr-CH"/>
         </w:rPr>
-        <w:t>&lt;</w:t>
-      </w:r>
-      <w:proofErr w:type="spellStart"/>
+        <w:t>&lt;w</w:t>
+      </w:r>
+      <w:proofErr w:type="gramStart"/>
       <w:r>
         <w:rPr>
           <w:rFonts w:ascii="Courier New" w:eastAsia="Times New Roman" w:hAnsi="Courier New" w:cs="Courier New"/>
@@ -10522,21 +9144,8 @@
           <w:shd w:val="clear" w:color="auto" w:fill="EEEEEE"/>
           <w:lang w:val="en-GB" w:eastAsia="fr-CH"/>
         </w:rPr>
-        <w:t>w</w:t>
-      </w:r>
-      <w:proofErr w:type="gramStart"/>
-      <w:r>
-        <w:rPr>
-          <w:rFonts w:ascii="Courier New" w:eastAsia="Times New Roman" w:hAnsi="Courier New" w:cs="Courier New"/>
-          <w:color w:val="333333"/>
-          <w:sz w:val="20"/>
-          <w:szCs w:val="20"/>
-          <w:shd w:val="clear" w:color="auto" w:fill="EEEEEE"/>
-          <w:lang w:val="en-GB" w:eastAsia="fr-CH"/>
-        </w:rPr>
         <w:t>:r</w:t>
       </w:r>
-      <w:proofErr w:type="spellEnd"/>
       <w:proofErr w:type="gramEnd"/>
       <w:r>
         <w:rPr>
@@ -10576,7 +9185,6 @@
           <w:lang w:val="en-GB" w:eastAsia="fr-CH"/>
         </w:rPr>
       </w:pPr>
-      <w:proofErr w:type="spellStart"/>
       <w:r>
         <w:rPr>
           <w:rFonts w:ascii="Verdana" w:eastAsia="Times New Roman" w:hAnsi="Verdana" w:cs="Times New Roman"/>
@@ -10589,7 +9197,6 @@
         </w:rPr>
         <w:t>xml_before</w:t>
       </w:r>
-      <w:proofErr w:type="spellEnd"/>
       <w:r>
         <w:rPr>
           <w:rFonts w:ascii="Verdana" w:eastAsia="Times New Roman" w:hAnsi="Verdana" w:cs="Times New Roman"/>
@@ -10632,9 +9239,9 @@
           <w:shd w:val="clear" w:color="auto" w:fill="EEEEEE"/>
           <w:lang w:val="en-GB" w:eastAsia="fr-CH"/>
         </w:rPr>
-        <w:t>&lt;</w:t>
-      </w:r>
-      <w:proofErr w:type="spellStart"/>
+        <w:t>&lt;w</w:t>
+      </w:r>
+      <w:proofErr w:type="gramStart"/>
       <w:r>
         <w:rPr>
           <w:rFonts w:ascii="Courier New" w:eastAsia="Times New Roman" w:hAnsi="Courier New" w:cs="Courier New"/>
@@ -10644,9 +9251,9 @@
           <w:shd w:val="clear" w:color="auto" w:fill="EEEEEE"/>
           <w:lang w:val="en-GB" w:eastAsia="fr-CH"/>
         </w:rPr>
-        <w:t>w</w:t>
-      </w:r>
-      <w:proofErr w:type="gramStart"/>
+        <w:t>:t</w:t>
+      </w:r>
+      <w:proofErr w:type="gramEnd"/>
       <w:r>
         <w:rPr>
           <w:rFonts w:ascii="Courier New" w:eastAsia="Times New Roman" w:hAnsi="Courier New" w:cs="Courier New"/>
@@ -10656,19 +9263,6 @@
           <w:shd w:val="clear" w:color="auto" w:fill="EEEEEE"/>
           <w:lang w:val="en-GB" w:eastAsia="fr-CH"/>
         </w:rPr>
-        <w:t>:t</w:t>
-      </w:r>
-      <w:proofErr w:type="spellEnd"/>
-      <w:proofErr w:type="gramEnd"/>
-      <w:r>
-        <w:rPr>
-          <w:rFonts w:ascii="Courier New" w:eastAsia="Times New Roman" w:hAnsi="Courier New" w:cs="Courier New"/>
-          <w:color w:val="333333"/>
-          <w:sz w:val="20"/>
-          <w:szCs w:val="20"/>
-          <w:shd w:val="clear" w:color="auto" w:fill="EEEEEE"/>
-          <w:lang w:val="en-GB" w:eastAsia="fr-CH"/>
-        </w:rPr>
         <w:t>&gt;</w:t>
       </w:r>
       <w:r>
@@ -10704,7 +9298,6 @@
         <w:t xml:space="preserve">This method delegates to the </w:t>
       </w:r>
       <w:hyperlink r:id="rId15" w:history="1">
-        <w:proofErr w:type="spellStart"/>
         <w:r>
           <w:rPr>
             <w:rFonts w:ascii="Verdana" w:eastAsia="Times New Roman" w:hAnsi="Verdana" w:cs="Times New Roman"/>
@@ -10714,19 +9307,7 @@
             <w:u w:val="single"/>
             <w:lang w:val="en-GB" w:eastAsia="fr-CH"/>
           </w:rPr>
-          <w:t>MsOffice</w:t>
-        </w:r>
-        <w:proofErr w:type="spellEnd"/>
-        <w:r>
-          <w:rPr>
-            <w:rFonts w:ascii="Verdana" w:eastAsia="Times New Roman" w:hAnsi="Verdana" w:cs="Times New Roman"/>
-            <w:color w:val="0000FF"/>
-            <w:sz w:val="20"/>
-            <w:szCs w:val="20"/>
-            <w:u w:val="single"/>
-            <w:lang w:val="en-GB" w:eastAsia="fr-CH"/>
-          </w:rPr>
-          <w:t>:</w:t>
+          <w:t>MsOffice:</w:t>
         </w:r>
         <w:proofErr w:type="gramStart"/>
         <w:r>
@@ -10761,29 +9342,7 @@
           <w:szCs w:val="20"/>
           <w:lang w:val="en-GB" w:eastAsia="fr-CH"/>
         </w:rPr>
-        <w:t xml:space="preserve"> class for generating the XML </w:t>
-      </w:r>
-      <w:proofErr w:type="spellStart"/>
-      <w:r>
-        <w:rPr>
-          <w:rFonts w:ascii="Verdana" w:eastAsia="Times New Roman" w:hAnsi="Verdana" w:cs="Times New Roman"/>
-          <w:color w:val="333333"/>
-          <w:sz w:val="20"/>
-          <w:szCs w:val="20"/>
-          <w:lang w:val="en-GB" w:eastAsia="fr-CH"/>
-        </w:rPr>
-        <w:t>markup</w:t>
-      </w:r>
-      <w:proofErr w:type="spellEnd"/>
-      <w:r>
-        <w:rPr>
-          <w:rFonts w:ascii="Verdana" w:eastAsia="Times New Roman" w:hAnsi="Verdana" w:cs="Times New Roman"/>
-          <w:color w:val="333333"/>
-          <w:sz w:val="20"/>
-          <w:szCs w:val="20"/>
-          <w:lang w:val="en-GB" w:eastAsia="fr-CH"/>
-        </w:rPr>
-        <w:t>.</w:t>
+        <w:t xml:space="preserve"> class for generating the XML markup.</w:t>
       </w:r>
     </w:p>
     <w:p>
@@ -10800,7 +9359,7 @@
           <w:lang w:val="en-GB" w:eastAsia="fr-CH"/>
         </w:rPr>
       </w:pPr>
-      <w:bookmarkStart w:id="12" w:name="_Toc25163453"/>
+      <w:bookmarkStart w:id="11" w:name="_Toc25163453"/>
       <w:r>
         <w:rPr>
           <w:rFonts w:ascii="Verdana" w:eastAsia="Times New Roman" w:hAnsi="Verdana" w:cs="Times New Roman"/>
@@ -10813,7 +9372,7 @@
         </w:rPr>
         <w:t>SEE ALSO</w:t>
       </w:r>
-      <w:bookmarkEnd w:id="12"/>
+      <w:bookmarkEnd w:id="11"/>
     </w:p>
     <w:p>
       <w:pPr>
@@ -10859,7 +9418,6 @@
         </w:rPr>
         <w:t xml:space="preserve"> distribution on CPAN also manipulates </w:t>
       </w:r>
-      <w:proofErr w:type="spellStart"/>
       <w:r>
         <w:rPr>
           <w:rFonts w:ascii="Courier New" w:eastAsia="Times New Roman" w:hAnsi="Courier New" w:cs="Courier New"/>
@@ -10871,7 +9429,6 @@
         </w:rPr>
         <w:t>docx</w:t>
       </w:r>
-      <w:proofErr w:type="spellEnd"/>
       <w:r>
         <w:rPr>
           <w:rFonts w:ascii="Verdana" w:eastAsia="Times New Roman" w:hAnsi="Verdana" w:cs="Times New Roman"/>
@@ -10914,21 +9471,8 @@
             <w:u w:val="single"/>
             <w:lang w:val="en-GB" w:eastAsia="fr-CH"/>
           </w:rPr>
-          <w:t>XML::</w:t>
+          <w:t>XML::LibXML</w:t>
         </w:r>
-        <w:proofErr w:type="spellStart"/>
-        <w:r>
-          <w:rPr>
-            <w:rFonts w:ascii="Verdana" w:eastAsia="Times New Roman" w:hAnsi="Verdana" w:cs="Times New Roman"/>
-            <w:color w:val="0000FF"/>
-            <w:sz w:val="20"/>
-            <w:szCs w:val="20"/>
-            <w:u w:val="single"/>
-            <w:lang w:val="en-GB" w:eastAsia="fr-CH"/>
-          </w:rPr>
-          <w:t>LibXML</w:t>
-        </w:r>
-        <w:proofErr w:type="spellEnd"/>
       </w:hyperlink>
       <w:r>
         <w:rPr>
@@ -10983,7 +9527,6 @@
         </w:rPr>
         <w:t xml:space="preserve"> has more support for styling, while </w:t>
       </w:r>
-      <w:proofErr w:type="spellStart"/>
       <w:r>
         <w:rPr>
           <w:rFonts w:ascii="Courier New" w:eastAsia="Times New Roman" w:hAnsi="Courier New" w:cs="Courier New"/>
@@ -10993,9 +9536,40 @@
           <w:shd w:val="clear" w:color="auto" w:fill="EEEEEE"/>
           <w:lang w:val="en-GB" w:eastAsia="fr-CH"/>
         </w:rPr>
-        <w:t>MsOffice</w:t>
-      </w:r>
-      <w:proofErr w:type="spellEnd"/>
+        <w:t>MsOffice::Word::Surgeon</w:t>
+      </w:r>
+      <w:r>
+        <w:rPr>
+          <w:rFonts w:ascii="Verdana" w:eastAsia="Times New Roman" w:hAnsi="Verdana" w:cs="Times New Roman"/>
+          <w:color w:val="333333"/>
+          <w:sz w:val="20"/>
+          <w:szCs w:val="20"/>
+          <w:lang w:val="en-GB" w:eastAsia="fr-CH"/>
+        </w:rPr>
+        <w:t xml:space="preserve"> has more flexible mechanisms for replacing text fragments.</w:t>
+      </w:r>
+    </w:p>
+    <w:p>
+      <w:pPr>
+        <w:spacing w:before="100" w:beforeAutospacing="1" w:after="100" w:afterAutospacing="1" w:line="240" w:lineRule="auto"/>
+        <w:rPr>
+          <w:rFonts w:ascii="Verdana" w:eastAsia="Times New Roman" w:hAnsi="Verdana" w:cs="Times New Roman"/>
+          <w:color w:val="333333"/>
+          <w:sz w:val="20"/>
+          <w:szCs w:val="20"/>
+          <w:lang w:val="en-GB" w:eastAsia="fr-CH"/>
+        </w:rPr>
+      </w:pPr>
+      <w:r>
+        <w:rPr>
+          <w:rFonts w:ascii="Verdana" w:eastAsia="Times New Roman" w:hAnsi="Verdana" w:cs="Times New Roman"/>
+          <w:color w:val="333333"/>
+          <w:sz w:val="20"/>
+          <w:szCs w:val="20"/>
+          <w:lang w:val="en-GB" w:eastAsia="fr-CH"/>
+        </w:rPr>
+        <w:t xml:space="preserve">Other programming languages also have packages for dealing with </w:t>
+      </w:r>
       <w:r>
         <w:rPr>
           <w:rFonts w:ascii="Courier New" w:eastAsia="Times New Roman" w:hAnsi="Courier New" w:cs="Courier New"/>
@@ -11005,53 +9579,8 @@
           <w:shd w:val="clear" w:color="auto" w:fill="EEEEEE"/>
           <w:lang w:val="en-GB" w:eastAsia="fr-CH"/>
         </w:rPr>
-        <w:t>::Word::Surgeon</w:t>
-      </w:r>
-      <w:r>
-        <w:rPr>
-          <w:rFonts w:ascii="Verdana" w:eastAsia="Times New Roman" w:hAnsi="Verdana" w:cs="Times New Roman"/>
-          <w:color w:val="333333"/>
-          <w:sz w:val="20"/>
-          <w:szCs w:val="20"/>
-          <w:lang w:val="en-GB" w:eastAsia="fr-CH"/>
-        </w:rPr>
-        <w:t xml:space="preserve"> has more flexible mechanisms for replacing text fragments.</w:t>
-      </w:r>
-    </w:p>
-    <w:p>
-      <w:pPr>
-        <w:spacing w:before="100" w:beforeAutospacing="1" w:after="100" w:afterAutospacing="1" w:line="240" w:lineRule="auto"/>
-        <w:rPr>
-          <w:rFonts w:ascii="Verdana" w:eastAsia="Times New Roman" w:hAnsi="Verdana" w:cs="Times New Roman"/>
-          <w:color w:val="333333"/>
-          <w:sz w:val="20"/>
-          <w:szCs w:val="20"/>
-          <w:lang w:val="en-GB" w:eastAsia="fr-CH"/>
-        </w:rPr>
-      </w:pPr>
-      <w:r>
-        <w:rPr>
-          <w:rFonts w:ascii="Verdana" w:eastAsia="Times New Roman" w:hAnsi="Verdana" w:cs="Times New Roman"/>
-          <w:color w:val="333333"/>
-          <w:sz w:val="20"/>
-          <w:szCs w:val="20"/>
-          <w:lang w:val="en-GB" w:eastAsia="fr-CH"/>
-        </w:rPr>
-        <w:t xml:space="preserve">Other programming languages also have packages for dealing with </w:t>
-      </w:r>
-      <w:proofErr w:type="spellStart"/>
-      <w:r>
-        <w:rPr>
-          <w:rFonts w:ascii="Courier New" w:eastAsia="Times New Roman" w:hAnsi="Courier New" w:cs="Courier New"/>
-          <w:color w:val="333333"/>
-          <w:sz w:val="20"/>
-          <w:szCs w:val="20"/>
-          <w:shd w:val="clear" w:color="auto" w:fill="EEEEEE"/>
-          <w:lang w:val="en-GB" w:eastAsia="fr-CH"/>
-        </w:rPr>
         <w:t>docx</w:t>
       </w:r>
-      <w:proofErr w:type="spellEnd"/>
       <w:r>
         <w:rPr>
           <w:rFonts w:ascii="Verdana" w:eastAsia="Times New Roman" w:hAnsi="Verdana" w:cs="Times New Roman"/>
@@ -11464,29 +9993,7 @@
           <w:szCs w:val="20"/>
           <w:lang w:val="en-GB" w:eastAsia="fr-CH"/>
         </w:rPr>
-        <w:t xml:space="preserve"> for example they have classes for </w:t>
-      </w:r>
-      <w:proofErr w:type="spellStart"/>
-      <w:r>
-        <w:rPr>
-          <w:rFonts w:ascii="Verdana" w:eastAsia="Times New Roman" w:hAnsi="Verdana" w:cs="Times New Roman"/>
-          <w:color w:val="333333"/>
-          <w:sz w:val="20"/>
-          <w:szCs w:val="20"/>
-          <w:lang w:val="en-GB" w:eastAsia="fr-CH"/>
-        </w:rPr>
-        <w:t>paragraphes</w:t>
-      </w:r>
-      <w:proofErr w:type="spellEnd"/>
-      <w:r>
-        <w:rPr>
-          <w:rFonts w:ascii="Verdana" w:eastAsia="Times New Roman" w:hAnsi="Verdana" w:cs="Times New Roman"/>
-          <w:color w:val="333333"/>
-          <w:sz w:val="20"/>
-          <w:szCs w:val="20"/>
-          <w:lang w:val="en-GB" w:eastAsia="fr-CH"/>
-        </w:rPr>
-        <w:t>, styles, fonts, inline shapes, etc.</w:t>
+        <w:t xml:space="preserve"> for example they have classes for paragraphes, styles, fonts, inline shapes, etc.</w:t>
       </w:r>
     </w:p>
     <w:p>
@@ -11548,7 +10055,7 @@
           <w:lang w:val="en-GB" w:eastAsia="fr-CH"/>
         </w:rPr>
       </w:pPr>
-      <w:bookmarkStart w:id="13" w:name="_Toc25163454"/>
+      <w:bookmarkStart w:id="12" w:name="_Toc25163454"/>
       <w:r>
         <w:rPr>
           <w:rFonts w:ascii="Verdana" w:eastAsia="Times New Roman" w:hAnsi="Verdana" w:cs="Times New Roman"/>
@@ -11561,7 +10068,7 @@
         </w:rPr>
         <w:t>AUTHOR</w:t>
       </w:r>
-      <w:bookmarkEnd w:id="13"/>
+      <w:bookmarkEnd w:id="12"/>
     </w:p>
     <w:p>
       <w:pPr>
@@ -11582,73 +10089,7 @@
           <w:szCs w:val="20"/>
           <w:lang w:val="en-GB" w:eastAsia="fr-CH"/>
         </w:rPr>
-        <w:t>Laurent Dami, &lt;</w:t>
-      </w:r>
-      <w:proofErr w:type="spellStart"/>
-      <w:r>
-        <w:rPr>
-          <w:rFonts w:ascii="Verdana" w:eastAsia="Times New Roman" w:hAnsi="Verdana" w:cs="Times New Roman"/>
-          <w:color w:val="333333"/>
-          <w:sz w:val="20"/>
-          <w:szCs w:val="20"/>
-          <w:lang w:val="en-GB" w:eastAsia="fr-CH"/>
-        </w:rPr>
-        <w:t>dami</w:t>
-      </w:r>
-      <w:proofErr w:type="spellEnd"/>
-      <w:r>
-        <w:rPr>
-          <w:rFonts w:ascii="Verdana" w:eastAsia="Times New Roman" w:hAnsi="Verdana" w:cs="Times New Roman"/>
-          <w:color w:val="333333"/>
-          <w:sz w:val="20"/>
-          <w:szCs w:val="20"/>
-          <w:lang w:val="en-GB" w:eastAsia="fr-CH"/>
-        </w:rPr>
-        <w:t xml:space="preserve"> AT </w:t>
-      </w:r>
-      <w:proofErr w:type="spellStart"/>
-      <w:r>
-        <w:rPr>
-          <w:rFonts w:ascii="Verdana" w:eastAsia="Times New Roman" w:hAnsi="Verdana" w:cs="Times New Roman"/>
-          <w:color w:val="333333"/>
-          <w:sz w:val="20"/>
-          <w:szCs w:val="20"/>
-          <w:lang w:val="en-GB" w:eastAsia="fr-CH"/>
-        </w:rPr>
-        <w:t>cpan</w:t>
-      </w:r>
-      <w:proofErr w:type="spellEnd"/>
-      <w:r>
-        <w:rPr>
-          <w:rFonts w:ascii="Verdana" w:eastAsia="Times New Roman" w:hAnsi="Verdana" w:cs="Times New Roman"/>
-          <w:color w:val="333333"/>
-          <w:sz w:val="20"/>
-          <w:szCs w:val="20"/>
-          <w:lang w:val="en-GB" w:eastAsia="fr-CH"/>
-        </w:rPr>
-        <w:t xml:space="preserve"> DOT org&lt;</w:t>
-      </w:r>
-      <w:proofErr w:type="spellStart"/>
-      <w:r>
-        <w:rPr>
-          <w:rFonts w:ascii="Verdana" w:eastAsia="Times New Roman" w:hAnsi="Verdana" w:cs="Times New Roman"/>
-          <w:color w:val="333333"/>
-          <w:sz w:val="20"/>
-          <w:szCs w:val="20"/>
-          <w:lang w:val="en-GB" w:eastAsia="fr-CH"/>
-        </w:rPr>
-        <w:t>gt</w:t>
-      </w:r>
-      <w:proofErr w:type="spellEnd"/>
-      <w:r>
-        <w:rPr>
-          <w:rFonts w:ascii="Verdana" w:eastAsia="Times New Roman" w:hAnsi="Verdana" w:cs="Times New Roman"/>
-          <w:color w:val="333333"/>
-          <w:sz w:val="20"/>
-          <w:szCs w:val="20"/>
-          <w:lang w:val="en-GB" w:eastAsia="fr-CH"/>
-        </w:rPr>
-        <w:t>&gt;</w:t>
+        <w:t>Laurent Dami, &lt;dami AT cpan DOT org&lt;gt&gt;</w:t>
       </w:r>
     </w:p>
     <w:p>
@@ -11665,7 +10106,7 @@
           <w:lang w:val="en-GB" w:eastAsia="fr-CH"/>
         </w:rPr>
       </w:pPr>
-      <w:bookmarkStart w:id="14" w:name="_Toc25163455"/>
+      <w:bookmarkStart w:id="13" w:name="_Toc25163455"/>
       <w:r>
         <w:rPr>
           <w:rFonts w:ascii="Verdana" w:eastAsia="Times New Roman" w:hAnsi="Verdana" w:cs="Times New Roman"/>
@@ -11678,6 +10119,145 @@
         </w:rPr>
         <w:t>COPYRIGHT AND LICENSE</w:t>
       </w:r>
+      <w:bookmarkEnd w:id="13"/>
+    </w:p>
+    <w:p>
+      <w:pPr>
+        <w:spacing w:before="100" w:beforeAutospacing="1" w:after="100" w:afterAutospacing="1" w:line="240" w:lineRule="auto"/>
+        <w:rPr>
+          <w:rFonts w:ascii="Verdana" w:eastAsia="Times New Roman" w:hAnsi="Verdana" w:cs="Times New Roman"/>
+          <w:color w:val="333333"/>
+          <w:sz w:val="20"/>
+          <w:szCs w:val="20"/>
+          <w:lang w:val="en-GB" w:eastAsia="fr-CH"/>
+        </w:rPr>
+      </w:pPr>
+      <w:r>
+        <w:rPr>
+          <w:rFonts w:ascii="Verdana" w:eastAsia="Times New Roman" w:hAnsi="Verdana" w:cs="Times New Roman"/>
+          <w:color w:val="333333"/>
+          <w:sz w:val="20"/>
+          <w:szCs w:val="20"/>
+          <w:lang w:val="en-GB" w:eastAsia="fr-CH"/>
+        </w:rPr>
+        <w:t>Copyright 2019 by Laurent Dami.</w:t>
+      </w:r>
+    </w:p>
+    <w:p>
+      <w:pPr>
+        <w:spacing w:before="100" w:beforeAutospacing="1" w:after="100" w:afterAutospacing="1" w:line="240" w:lineRule="auto"/>
+        <w:rPr>
+          <w:rFonts w:ascii="Verdana" w:eastAsia="Times New Roman" w:hAnsi="Verdana" w:cs="Times New Roman"/>
+          <w:color w:val="333333"/>
+          <w:sz w:val="20"/>
+          <w:szCs w:val="20"/>
+          <w:lang w:val="en-GB" w:eastAsia="fr-CH"/>
+        </w:rPr>
+      </w:pPr>
+      <w:r>
+        <w:rPr>
+          <w:rFonts w:ascii="Verdana" w:eastAsia="Times New Roman" w:hAnsi="Verdana" w:cs="Times New Roman"/>
+          <w:color w:val="333333"/>
+          <w:sz w:val="20"/>
+          <w:szCs w:val="20"/>
+          <w:lang w:val="en-GB" w:eastAsia="fr-CH"/>
+        </w:rPr>
+        <w:t>This library is free software; you can redistribute it and/or modify it under the same terms as Perl itself.</w:t>
+      </w:r>
+    </w:p>
+    <w:p>
+      <w:pPr>
+        <w:spacing w:before="100" w:beforeAutospacing="1" w:after="100" w:afterAutospacing="1" w:line="240" w:lineRule="auto"/>
+        <w:rPr>
+          <w:rFonts w:ascii="Verdana" w:eastAsia="Times New Roman" w:hAnsi="Verdana" w:cs="Times New Roman"/>
+          <w:color w:val="333333"/>
+          <w:sz w:val="20"/>
+          <w:szCs w:val="20"/>
+          <w:lang w:val="en-GB" w:eastAsia="fr-CH"/>
+        </w:rPr>
+      </w:pPr>
+      <w:r>
+        <w:rPr>
+          <w:sz w:val="24"/>
+          <w:szCs w:val="24"/>
+        </w:rPr>
+        <w:fldChar w:fldCharType="begin">
+          <w:ffData>
+            <w:name w:val="Texte7"/>
+            <w:enabled/>
+            <w:calcOnExit w:val="0"/>
+            <w:textInput/>
+          </w:ffData>
+        </w:fldChar>
+      </w:r>
+      <w:bookmarkStart w:id="14" w:name="Texte7"/>
+      <w:r>
+        <w:rPr>
+          <w:sz w:val="24"/>
+          <w:szCs w:val="24"/>
+        </w:rPr>
+        <w:instrText xml:space="preserve"> FORMTEXT </w:instrText>
+      </w:r>
+      <w:r>
+        <w:rPr>
+          <w:sz w:val="24"/>
+          <w:szCs w:val="24"/>
+        </w:rPr>
+      </w:r>
+      <w:r>
+        <w:rPr>
+          <w:sz w:val="24"/>
+          <w:szCs w:val="24"/>
+        </w:rPr>
+        <w:fldChar w:fldCharType="separate"/>
+      </w:r>
+      <w:r>
+        <w:rPr>
+          <w:noProof/>
+          <w:sz w:val="24"/>
+          <w:szCs w:val="24"/>
+        </w:rPr>
+        <w:t> </w:t>
+      </w:r>
+      <w:r>
+        <w:rPr>
+          <w:noProof/>
+          <w:sz w:val="24"/>
+          <w:szCs w:val="24"/>
+        </w:rPr>
+        <w:t> </w:t>
+      </w:r>
+      <w:r>
+        <w:rPr>
+          <w:noProof/>
+          <w:sz w:val="24"/>
+          <w:szCs w:val="24"/>
+        </w:rPr>
+        <w:t> </w:t>
+      </w:r>
+      <w:r>
+        <w:rPr>
+          <w:noProof/>
+          <w:sz w:val="24"/>
+          <w:szCs w:val="24"/>
+        </w:rPr>
+        <w:t> </w:t>
+      </w:r>
+      <w:r>
+        <w:rPr>
+          <w:noProof/>
+          <w:sz w:val="24"/>
+          <w:szCs w:val="24"/>
+        </w:rPr>
+        <w:t> </w:t>
+      </w:r>
+      <w:r>
+        <w:rPr>
+          <w:sz w:val="24"/>
+          <w:szCs w:val="24"/>
+        </w:rPr>
+        <w:fldChar w:fldCharType="end"/>
+      </w:r>
       <w:bookmarkEnd w:id="14"/>
     </w:p>
     <w:p>
@@ -11691,16 +10271,6 @@
           <w:lang w:val="en-GB" w:eastAsia="fr-CH"/>
         </w:rPr>
       </w:pPr>
-      <w:r>
-        <w:rPr>
-          <w:rFonts w:ascii="Verdana" w:eastAsia="Times New Roman" w:hAnsi="Verdana" w:cs="Times New Roman"/>
-          <w:color w:val="333333"/>
-          <w:sz w:val="20"/>
-          <w:szCs w:val="20"/>
-          <w:lang w:val="en-GB" w:eastAsia="fr-CH"/>
-        </w:rPr>
-        <w:t>Copyright 2019 by Laurent Dami.</w:t>
-      </w:r>
     </w:p>
     <w:p>
       <w:pPr>
@@ -11713,16 +10283,6 @@
           <w:lang w:val="en-GB" w:eastAsia="fr-CH"/>
         </w:rPr>
       </w:pPr>
-      <w:r>
-        <w:rPr>
-          <w:rFonts w:ascii="Verdana" w:eastAsia="Times New Roman" w:hAnsi="Verdana" w:cs="Times New Roman"/>
-          <w:color w:val="333333"/>
-          <w:sz w:val="20"/>
-          <w:szCs w:val="20"/>
-          <w:lang w:val="en-GB" w:eastAsia="fr-CH"/>
-        </w:rPr>
-        <w:t>This library is free software; you can redistribute it and/or modify it under the same terms as Perl itself.</w:t>
-      </w:r>
     </w:p>
     <w:p>
       <w:pPr>
@@ -11730,6 +10290,8 @@
           <w:lang w:val="en-GB"/>
         </w:rPr>
       </w:pPr>
+      <w:bookmarkStart w:id="15" w:name="_GoBack"/>
+      <w:bookmarkEnd w:id="15"/>
     </w:p>
     <w:sectPr>
       <w:pgSz w:w="11906" w:h="16838"/>
@@ -13170,6 +11732,37 @@
       <w:ind w:left="220"/>
     </w:pPr>
   </w:style>
+  <w:style w:type="paragraph" w:customStyle="1" w:styleId="JUGNormal">
+    <w:name w:val="JUG Normal"/>
+    <w:aliases w:val="jnorm"/>
+    <w:link w:val="JUGNormalCar"/>
+    <w:rsid w:val="00B60799"/>
+    <w:pPr>
+      <w:spacing w:before="120" w:after="120" w:line="320" w:lineRule="exact"/>
+    </w:pPr>
+    <w:rPr>
+      <w:rFonts w:ascii="Times New Roman" w:eastAsia="Times New Roman" w:hAnsi="Times New Roman" w:cs="Times New Roman"/>
+      <w:snapToGrid w:val="0"/>
+      <w:sz w:val="24"/>
+      <w:szCs w:val="20"/>
+      <w:lang w:val="fr-FR" w:eastAsia="fr-FR"/>
+    </w:rPr>
+  </w:style>
+  <w:style w:type="character" w:customStyle="1" w:styleId="JUGNormalCar">
+    <w:name w:val="JUG Normal Car"/>
+    <w:aliases w:val="jnorm Car"/>
+    <w:basedOn w:val="Policepardfaut"/>
+    <w:link w:val="JUGNormal"/>
+    <w:locked/>
+    <w:rsid w:val="00B60799"/>
+    <w:rPr>
+      <w:rFonts w:ascii="Times New Roman" w:eastAsia="Times New Roman" w:hAnsi="Times New Roman" w:cs="Times New Roman"/>
+      <w:snapToGrid w:val="0"/>
+      <w:sz w:val="24"/>
+      <w:szCs w:val="20"/>
+      <w:lang w:val="fr-FR" w:eastAsia="fr-FR"/>
+    </w:rPr>
+  </w:style>
 </w:styles>
 </file>
 
@@ -13439,7 +12032,7 @@
 </file>
 
 <file path=customXml/itemProps1.xml><?xml version="1.0" encoding="utf-8"?>
-<ds:datastoreItem xmlns:ds="http://schemas.openxmlformats.org/officeDocument/2006/customXml" ds:itemID="{48C718CF-C80A-4AC5-94A4-83F75802F053}">
+<ds:datastoreItem xmlns:ds="http://schemas.openxmlformats.org/officeDocument/2006/customXml" ds:itemID="{5AE87B90-2600-4DE3-89BA-500C6D68997B}">
   <ds:schemaRefs>
     <ds:schemaRef ds:uri="http://schemas.openxmlformats.org/officeDocument/2006/bibliography"/>
   </ds:schemaRefs>

</xml_diff>

<commit_message>
Update for Mon Oct 12 16:02:04 2020
</commit_message>
<xml_diff>
--- a/distros/M/MsOffice-Word-Surgeon/t/etc/MsOffice-Word-Surgeon.docx
+++ b/distros/M/MsOffice-Word-Surgeon/t/etc/MsOffice-Word-Surgeon.docx
@@ -33,39 +33,7 @@
           <w:szCs w:val="48"/>
           <w:lang w:val="en-GB" w:eastAsia="fr-CH"/>
         </w:rPr>
-        <w:t>MsOffice:</w:t>
-      </w:r>
-      <w:proofErr w:type="gramStart"/>
-      <w:r>
-        <w:rPr>
-          <w:rFonts w:ascii="Verdana" w:eastAsia="Times New Roman" w:hAnsi="Verdana" w:cs="Times New Roman"/>
-          <w:b/>
-          <w:bCs/>
-          <w:smallCaps/>
-          <w:color w:val="4E5B82"/>
-          <w:spacing w:val="30"/>
-          <w:kern w:val="36"/>
-          <w:sz w:val="48"/>
-          <w:szCs w:val="48"/>
-          <w:lang w:val="en-GB" w:eastAsia="fr-CH"/>
-        </w:rPr>
-        <w:t>:Word</w:t>
-      </w:r>
-      <w:proofErr w:type="gramEnd"/>
-      <w:r>
-        <w:rPr>
-          <w:rFonts w:ascii="Verdana" w:eastAsia="Times New Roman" w:hAnsi="Verdana" w:cs="Times New Roman"/>
-          <w:b/>
-          <w:bCs/>
-          <w:smallCaps/>
-          <w:color w:val="4E5B82"/>
-          <w:spacing w:val="30"/>
-          <w:kern w:val="36"/>
-          <w:sz w:val="48"/>
-          <w:szCs w:val="48"/>
-          <w:lang w:val="en-GB" w:eastAsia="fr-CH"/>
-        </w:rPr>
-        <w:t>::Surgeon</w:t>
+        <w:t>MsOffice::Word::Surgeon</w:t>
       </w:r>
       <w:bookmarkEnd w:id="0"/>
     </w:p>
@@ -80,7 +48,6 @@
           <w:lang w:val="en-GB" w:eastAsia="fr-CH"/>
         </w:rPr>
       </w:pPr>
-      <w:proofErr w:type="gramStart"/>
       <w:r>
         <w:rPr>
           <w:rFonts w:ascii="Verdana" w:eastAsia="Times New Roman" w:hAnsi="Verdana" w:cs="Times New Roman"/>
@@ -92,21 +59,7 @@
           <w:bdr w:val="double" w:sz="6" w:space="4" w:color="888888" w:frame="1"/>
           <w:lang w:val="en-GB" w:eastAsia="fr-CH"/>
         </w:rPr>
-        <w:t>tamper</w:t>
-      </w:r>
-      <w:proofErr w:type="gramEnd"/>
-      <w:r>
-        <w:rPr>
-          <w:rFonts w:ascii="Verdana" w:eastAsia="Times New Roman" w:hAnsi="Verdana" w:cs="Times New Roman"/>
-          <w:i/>
-          <w:iCs/>
-          <w:color w:val="333333"/>
-          <w:sz w:val="20"/>
-          <w:szCs w:val="20"/>
-          <w:bdr w:val="double" w:sz="6" w:space="4" w:color="888888" w:frame="1"/>
-          <w:lang w:val="en-GB" w:eastAsia="fr-CH"/>
-        </w:rPr>
-        <w:t xml:space="preserve"> wit the guts of Microsoft docx documents</w:t>
+        <w:t>tamper wit the guts of Microsoft docx documents</w:t>
       </w:r>
       <w:r>
         <w:rPr>
@@ -1480,29 +1433,7 @@
           <w:szCs w:val="20"/>
           <w:lang w:val="en-GB" w:eastAsia="fr-CH"/>
         </w:rPr>
-        <w:t>MsOffice:</w:t>
-      </w:r>
-      <w:proofErr w:type="gramStart"/>
-      <w:r>
-        <w:rPr>
-          <w:rFonts w:ascii="Verdana" w:eastAsia="Times New Roman" w:hAnsi="Verdana" w:cs="Times New Roman"/>
-          <w:color w:val="333333"/>
-          <w:sz w:val="20"/>
-          <w:szCs w:val="20"/>
-          <w:lang w:val="en-GB" w:eastAsia="fr-CH"/>
-        </w:rPr>
-        <w:t>:Word</w:t>
-      </w:r>
-      <w:proofErr w:type="gramEnd"/>
-      <w:r>
-        <w:rPr>
-          <w:rFonts w:ascii="Verdana" w:eastAsia="Times New Roman" w:hAnsi="Verdana" w:cs="Times New Roman"/>
-          <w:color w:val="333333"/>
-          <w:sz w:val="20"/>
-          <w:szCs w:val="20"/>
-          <w:lang w:val="en-GB" w:eastAsia="fr-CH"/>
-        </w:rPr>
-        <w:t>::Surgeon -- tamper wit the guts of Microsoft docx documents</w:t>
+        <w:t>MsOffice::Word::Surgeon -- tamper wit the guts of Microsoft docx documents</w:t>
       </w:r>
     </w:p>
     <w:p>
@@ -1580,7 +1511,6 @@
         </w:rPr>
         <w:t xml:space="preserve">  </w:t>
       </w:r>
-      <w:proofErr w:type="gramStart"/>
       <w:r>
         <w:rPr>
           <w:rFonts w:ascii="Courier New" w:eastAsia="Times New Roman" w:hAnsi="Courier New" w:cs="Courier New"/>
@@ -1591,7 +1521,6 @@
         </w:rPr>
         <w:t>my</w:t>
       </w:r>
-      <w:proofErr w:type="gramEnd"/>
       <w:r>
         <w:rPr>
           <w:rFonts w:ascii="Courier New" w:eastAsia="Times New Roman" w:hAnsi="Courier New" w:cs="Courier New"/>
@@ -1784,29 +1713,7 @@
           <w:szCs w:val="20"/>
           <w:lang w:val="en-GB" w:eastAsia="fr-CH"/>
         </w:rPr>
-        <w:t xml:space="preserve">  # </w:t>
-      </w:r>
-      <w:proofErr w:type="gramStart"/>
-      <w:r>
-        <w:rPr>
-          <w:rFonts w:ascii="Courier New" w:eastAsia="Times New Roman" w:hAnsi="Courier New" w:cs="Courier New"/>
-          <w:color w:val="008080"/>
-          <w:sz w:val="20"/>
-          <w:szCs w:val="20"/>
-          <w:lang w:val="en-GB" w:eastAsia="fr-CH"/>
-        </w:rPr>
-        <w:t>extract</w:t>
-      </w:r>
-      <w:proofErr w:type="gramEnd"/>
-      <w:r>
-        <w:rPr>
-          <w:rFonts w:ascii="Courier New" w:eastAsia="Times New Roman" w:hAnsi="Courier New" w:cs="Courier New"/>
-          <w:color w:val="008080"/>
-          <w:sz w:val="20"/>
-          <w:szCs w:val="20"/>
-          <w:lang w:val="en-GB" w:eastAsia="fr-CH"/>
-        </w:rPr>
-        <w:t xml:space="preserve"> plain text</w:t>
+        <w:t xml:space="preserve">  # extract plain text</w:t>
       </w:r>
     </w:p>
     <w:p>
@@ -1855,7 +1762,6 @@
         </w:rPr>
         <w:t xml:space="preserve">  </w:t>
       </w:r>
-      <w:proofErr w:type="gramStart"/>
       <w:r>
         <w:rPr>
           <w:rFonts w:ascii="Courier New" w:eastAsia="Times New Roman" w:hAnsi="Courier New" w:cs="Courier New"/>
@@ -1866,7 +1772,6 @@
         </w:rPr>
         <w:t>my</w:t>
       </w:r>
-      <w:proofErr w:type="gramEnd"/>
       <w:r>
         <w:rPr>
           <w:rFonts w:ascii="Courier New" w:eastAsia="Times New Roman" w:hAnsi="Courier New" w:cs="Courier New"/>
@@ -2374,7 +2279,6 @@
         <w:lastRenderedPageBreak/>
         <w:t xml:space="preserve">  </w:t>
       </w:r>
-      <w:proofErr w:type="gramStart"/>
       <w:r>
         <w:rPr>
           <w:rFonts w:ascii="Courier New" w:eastAsia="Times New Roman" w:hAnsi="Courier New" w:cs="Courier New"/>
@@ -2385,7 +2289,6 @@
         </w:rPr>
         <w:t>my</w:t>
       </w:r>
-      <w:proofErr w:type="gramEnd"/>
       <w:r>
         <w:rPr>
           <w:rFonts w:ascii="Courier New" w:eastAsia="Times New Roman" w:hAnsi="Courier New" w:cs="Courier New"/>
@@ -2593,7 +2496,6 @@
         </w:rPr>
         <w:t xml:space="preserve">  </w:t>
       </w:r>
-      <w:proofErr w:type="gramStart"/>
       <w:r>
         <w:rPr>
           <w:rFonts w:ascii="Courier New" w:eastAsia="Times New Roman" w:hAnsi="Courier New" w:cs="Courier New"/>
@@ -2604,7 +2506,6 @@
         </w:rPr>
         <w:t>my</w:t>
       </w:r>
-      <w:proofErr w:type="gramEnd"/>
       <w:r>
         <w:rPr>
           <w:rFonts w:ascii="Courier New" w:eastAsia="Times New Roman" w:hAnsi="Courier New" w:cs="Courier New"/>
@@ -2752,7 +2653,6 @@
         </w:rPr>
         <w:t xml:space="preserve">  </w:t>
       </w:r>
-      <w:proofErr w:type="gramStart"/>
       <w:r>
         <w:rPr>
           <w:rFonts w:ascii="Courier New" w:eastAsia="Times New Roman" w:hAnsi="Courier New" w:cs="Courier New"/>
@@ -2763,7 +2663,6 @@
         </w:rPr>
         <w:t>my</w:t>
       </w:r>
-      <w:proofErr w:type="gramEnd"/>
       <w:r>
         <w:rPr>
           <w:rFonts w:ascii="Courier New" w:eastAsia="Times New Roman" w:hAnsi="Courier New" w:cs="Courier New"/>
@@ -2861,7 +2760,6 @@
         </w:rPr>
         <w:t xml:space="preserve">    </w:t>
       </w:r>
-      <w:proofErr w:type="gramStart"/>
       <w:r>
         <w:rPr>
           <w:rFonts w:ascii="Courier New" w:eastAsia="Times New Roman" w:hAnsi="Courier New" w:cs="Courier New"/>
@@ -2872,7 +2770,6 @@
         </w:rPr>
         <w:t>my</w:t>
       </w:r>
-      <w:proofErr w:type="gramEnd"/>
       <w:r>
         <w:rPr>
           <w:rFonts w:ascii="Courier New" w:eastAsia="Times New Roman" w:hAnsi="Courier New" w:cs="Courier New"/>
@@ -2970,7 +2867,6 @@
         </w:rPr>
         <w:t xml:space="preserve">    </w:t>
       </w:r>
-      <w:proofErr w:type="gramStart"/>
       <w:r>
         <w:rPr>
           <w:rFonts w:ascii="Courier New" w:eastAsia="Times New Roman" w:hAnsi="Courier New" w:cs="Courier New"/>
@@ -2981,7 +2877,6 @@
         </w:rPr>
         <w:t>return</w:t>
       </w:r>
-      <w:proofErr w:type="gramEnd"/>
       <w:r>
         <w:rPr>
           <w:rFonts w:ascii="Courier New" w:eastAsia="Times New Roman" w:hAnsi="Courier New" w:cs="Courier New"/>
@@ -3177,29 +3072,7 @@
           <w:szCs w:val="20"/>
           <w:lang w:val="en-GB" w:eastAsia="fr-CH"/>
         </w:rPr>
-        <w:t xml:space="preserve"> $</w:t>
-      </w:r>
-      <w:proofErr w:type="gramStart"/>
-      <w:r>
-        <w:rPr>
-          <w:rFonts w:ascii="Courier New" w:eastAsia="Times New Roman" w:hAnsi="Courier New" w:cs="Courier New"/>
-          <w:color w:val="333333"/>
-          <w:sz w:val="20"/>
-          <w:szCs w:val="20"/>
-          <w:lang w:val="en-GB" w:eastAsia="fr-CH"/>
-        </w:rPr>
-        <w:t>alias{</w:t>
-      </w:r>
-      <w:proofErr w:type="gramEnd"/>
-      <w:r>
-        <w:rPr>
-          <w:rFonts w:ascii="Courier New" w:eastAsia="Times New Roman" w:hAnsi="Courier New" w:cs="Courier New"/>
-          <w:color w:val="333333"/>
-          <w:sz w:val="20"/>
-          <w:szCs w:val="20"/>
-          <w:lang w:val="en-GB" w:eastAsia="fr-CH"/>
-        </w:rPr>
-        <w:t>$args{</w:t>
+        <w:t xml:space="preserve"> $alias{$args{</w:t>
       </w:r>
       <w:r>
         <w:rPr>
@@ -3278,7 +3151,6 @@
         </w:rPr>
         <w:t xml:space="preserve">                            </w:t>
       </w:r>
-      <w:proofErr w:type="gramStart"/>
       <w:r>
         <w:rPr>
           <w:rFonts w:ascii="Courier New" w:eastAsia="Times New Roman" w:hAnsi="Courier New" w:cs="Courier New"/>
@@ -3289,7 +3161,6 @@
         </w:rPr>
         <w:t>author</w:t>
       </w:r>
-      <w:proofErr w:type="gramEnd"/>
       <w:r>
         <w:rPr>
           <w:rFonts w:ascii="Courier New" w:eastAsia="Times New Roman" w:hAnsi="Courier New" w:cs="Courier New"/>
@@ -3491,7 +3362,6 @@
         </w:rPr>
         <w:t>-&gt;</w:t>
       </w:r>
-      <w:proofErr w:type="gramStart"/>
       <w:r>
         <w:rPr>
           <w:rFonts w:ascii="Courier New" w:eastAsia="Times New Roman" w:hAnsi="Courier New" w:cs="Courier New"/>
@@ -3510,18 +3380,7 @@
           <w:szCs w:val="20"/>
           <w:lang w:val="en-GB" w:eastAsia="fr-CH"/>
         </w:rPr>
-        <w:t>(</w:t>
-      </w:r>
-      <w:proofErr w:type="gramEnd"/>
-      <w:r>
-        <w:rPr>
-          <w:rFonts w:ascii="Courier New" w:eastAsia="Times New Roman" w:hAnsi="Courier New" w:cs="Courier New"/>
-          <w:color w:val="333333"/>
-          <w:sz w:val="20"/>
-          <w:szCs w:val="20"/>
-          <w:lang w:val="en-GB" w:eastAsia="fr-CH"/>
-        </w:rPr>
-        <w:t>qr[$pattern]</w:t>
+        <w:t>(qr[$pattern]</w:t>
       </w:r>
       <w:r>
         <w:rPr>
@@ -3625,29 +3484,7 @@
           <w:szCs w:val="20"/>
           <w:lang w:val="en-GB" w:eastAsia="fr-CH"/>
         </w:rPr>
-        <w:t xml:space="preserve">  # </w:t>
-      </w:r>
-      <w:proofErr w:type="gramStart"/>
-      <w:r>
-        <w:rPr>
-          <w:rFonts w:ascii="Courier New" w:eastAsia="Times New Roman" w:hAnsi="Courier New" w:cs="Courier New"/>
-          <w:color w:val="008080"/>
-          <w:sz w:val="20"/>
-          <w:szCs w:val="20"/>
-          <w:lang w:val="en-GB" w:eastAsia="fr-CH"/>
-        </w:rPr>
-        <w:t>save</w:t>
-      </w:r>
-      <w:proofErr w:type="gramEnd"/>
-      <w:r>
-        <w:rPr>
-          <w:rFonts w:ascii="Courier New" w:eastAsia="Times New Roman" w:hAnsi="Courier New" w:cs="Courier New"/>
-          <w:color w:val="008080"/>
-          <w:sz w:val="20"/>
-          <w:szCs w:val="20"/>
-          <w:lang w:val="en-GB" w:eastAsia="fr-CH"/>
-        </w:rPr>
-        <w:t xml:space="preserve"> the result</w:t>
+        <w:t xml:space="preserve">  # save the result</w:t>
       </w:r>
     </w:p>
     <w:p>
@@ -3734,29 +3571,7 @@
           <w:szCs w:val="20"/>
           <w:lang w:val="en-GB" w:eastAsia="fr-CH"/>
         </w:rPr>
-        <w:t># or -&gt;save_</w:t>
-      </w:r>
-      <w:proofErr w:type="gramStart"/>
-      <w:r>
-        <w:rPr>
-          <w:rFonts w:ascii="Courier New" w:eastAsia="Times New Roman" w:hAnsi="Courier New" w:cs="Courier New"/>
-          <w:color w:val="008080"/>
-          <w:sz w:val="20"/>
-          <w:szCs w:val="20"/>
-          <w:lang w:val="en-GB" w:eastAsia="fr-CH"/>
-        </w:rPr>
-        <w:t>as(</w:t>
-      </w:r>
-      <w:proofErr w:type="gramEnd"/>
-      <w:r>
-        <w:rPr>
-          <w:rFonts w:ascii="Courier New" w:eastAsia="Times New Roman" w:hAnsi="Courier New" w:cs="Courier New"/>
-          <w:color w:val="008080"/>
-          <w:sz w:val="20"/>
-          <w:szCs w:val="20"/>
-          <w:lang w:val="en-GB" w:eastAsia="fr-CH"/>
-        </w:rPr>
-        <w:t>$new_filename);</w:t>
+        <w:t># or -&gt;save_as($new_filename);</w:t>
       </w:r>
     </w:p>
     <w:p>
@@ -3881,20 +3696,8 @@
           <w:szCs w:val="20"/>
           <w:lang w:val="en-GB" w:eastAsia="fr-CH"/>
         </w:rPr>
-        <w:t xml:space="preserve">Some applications for this module </w:t>
-      </w:r>
-      <w:proofErr w:type="gramStart"/>
-      <w:r>
-        <w:rPr>
-          <w:rFonts w:ascii="Verdana" w:eastAsia="Times New Roman" w:hAnsi="Verdana" w:cs="Times New Roman"/>
-          <w:color w:val="333333"/>
-          <w:sz w:val="20"/>
-          <w:szCs w:val="20"/>
-          <w:lang w:val="en-GB" w:eastAsia="fr-CH"/>
-        </w:rPr>
-        <w:t>are :</w:t>
-      </w:r>
-      <w:proofErr w:type="gramEnd"/>
+        <w:t>Some applications for this module are :</w:t>
+      </w:r>
     </w:p>
     <w:p>
       <w:pPr>
@@ -4127,29 +3930,7 @@
           <w:szCs w:val="20"/>
           <w:lang w:val="en-GB" w:eastAsia="fr-CH"/>
         </w:rPr>
-        <w:t xml:space="preserve"> documents </w:t>
-      </w:r>
-      <w:proofErr w:type="gramStart"/>
-      <w:r>
-        <w:rPr>
-          <w:rFonts w:ascii="Verdana" w:eastAsia="Times New Roman" w:hAnsi="Verdana" w:cs="Times New Roman"/>
-          <w:color w:val="333333"/>
-          <w:sz w:val="20"/>
-          <w:szCs w:val="20"/>
-          <w:lang w:val="en-GB" w:eastAsia="fr-CH"/>
-        </w:rPr>
-        <w:t>is described</w:t>
-      </w:r>
-      <w:proofErr w:type="gramEnd"/>
-      <w:r>
-        <w:rPr>
-          <w:rFonts w:ascii="Verdana" w:eastAsia="Times New Roman" w:hAnsi="Verdana" w:cs="Times New Roman"/>
-          <w:color w:val="333333"/>
-          <w:sz w:val="20"/>
-          <w:szCs w:val="20"/>
-          <w:lang w:val="en-GB" w:eastAsia="fr-CH"/>
-        </w:rPr>
-        <w:t xml:space="preserve"> in </w:t>
+        <w:t xml:space="preserve"> documents is described in </w:t>
       </w:r>
       <w:hyperlink r:id="rId7" w:tgtFrame="_blank" w:history="1">
         <w:r>
@@ -4195,29 +3976,7 @@
           <w:szCs w:val="20"/>
           <w:lang w:val="en-GB" w:eastAsia="fr-CH"/>
         </w:rPr>
-        <w:t xml:space="preserve">. An excellent introduction </w:t>
-      </w:r>
-      <w:proofErr w:type="gramStart"/>
-      <w:r>
-        <w:rPr>
-          <w:rFonts w:ascii="Verdana" w:eastAsia="Times New Roman" w:hAnsi="Verdana" w:cs="Times New Roman"/>
-          <w:color w:val="333333"/>
-          <w:sz w:val="20"/>
-          <w:szCs w:val="20"/>
-          <w:lang w:val="en-GB" w:eastAsia="fr-CH"/>
-        </w:rPr>
-        <w:t>can be found</w:t>
-      </w:r>
-      <w:proofErr w:type="gramEnd"/>
-      <w:r>
-        <w:rPr>
-          <w:rFonts w:ascii="Verdana" w:eastAsia="Times New Roman" w:hAnsi="Verdana" w:cs="Times New Roman"/>
-          <w:color w:val="333333"/>
-          <w:sz w:val="20"/>
-          <w:szCs w:val="20"/>
-          <w:lang w:val="en-GB" w:eastAsia="fr-CH"/>
-        </w:rPr>
-        <w:t xml:space="preserve"> at </w:t>
+        <w:t xml:space="preserve">. An excellent introduction can be found at </w:t>
       </w:r>
       <w:hyperlink r:id="rId9" w:tgtFrame="_blank" w:history="1">
         <w:r>
@@ -4454,7 +4213,6 @@
           <w:lang w:val="en-GB" w:eastAsia="fr-CH"/>
         </w:rPr>
       </w:pPr>
-      <w:proofErr w:type="gramStart"/>
       <w:r>
         <w:rPr>
           <w:rFonts w:ascii="Verdana" w:eastAsia="Times New Roman" w:hAnsi="Verdana" w:cs="Times New Roman"/>
@@ -4467,7 +4225,6 @@
         </w:rPr>
         <w:t>new</w:t>
       </w:r>
-      <w:proofErr w:type="gramEnd"/>
     </w:p>
     <w:p>
       <w:pPr>
@@ -4515,7 +4272,6 @@
         </w:rPr>
         <w:t xml:space="preserve">  </w:t>
       </w:r>
-      <w:proofErr w:type="gramStart"/>
       <w:r>
         <w:rPr>
           <w:rFonts w:ascii="Courier New" w:eastAsia="Times New Roman" w:hAnsi="Courier New" w:cs="Courier New"/>
@@ -4526,7 +4282,6 @@
         </w:rPr>
         <w:t>my</w:t>
       </w:r>
-      <w:proofErr w:type="gramEnd"/>
       <w:r>
         <w:rPr>
           <w:rFonts w:ascii="Courier New" w:eastAsia="Times New Roman" w:hAnsi="Courier New" w:cs="Courier New"/>
@@ -4682,29 +4437,7 @@
           <w:szCs w:val="20"/>
           <w:lang w:val="en-GB" w:eastAsia="fr-CH"/>
         </w:rPr>
-        <w:t xml:space="preserve">  # </w:t>
-      </w:r>
-      <w:proofErr w:type="gramStart"/>
-      <w:r>
-        <w:rPr>
-          <w:rFonts w:ascii="Courier New" w:eastAsia="Times New Roman" w:hAnsi="Courier New" w:cs="Courier New"/>
-          <w:color w:val="008080"/>
-          <w:sz w:val="20"/>
-          <w:szCs w:val="20"/>
-          <w:lang w:val="en-GB" w:eastAsia="fr-CH"/>
-        </w:rPr>
-        <w:t>or</w:t>
-      </w:r>
-      <w:proofErr w:type="gramEnd"/>
-      <w:r>
-        <w:rPr>
-          <w:rFonts w:ascii="Courier New" w:eastAsia="Times New Roman" w:hAnsi="Courier New" w:cs="Courier New"/>
-          <w:color w:val="008080"/>
-          <w:sz w:val="20"/>
-          <w:szCs w:val="20"/>
-          <w:lang w:val="en-GB" w:eastAsia="fr-CH"/>
-        </w:rPr>
-        <w:t xml:space="preserve"> simply : -&gt;new($filename);</w:t>
+        <w:t xml:space="preserve">  # or simply : -&gt;new($filename);</w:t>
       </w:r>
     </w:p>
     <w:p>
@@ -4772,7 +4505,6 @@
           <w:lang w:val="en-GB" w:eastAsia="fr-CH"/>
         </w:rPr>
       </w:pPr>
-      <w:proofErr w:type="gramStart"/>
       <w:r>
         <w:rPr>
           <w:rFonts w:ascii="Verdana" w:eastAsia="Times New Roman" w:hAnsi="Verdana" w:cs="Times New Roman"/>
@@ -4785,7 +4517,6 @@
         </w:rPr>
         <w:t>contents</w:t>
       </w:r>
-      <w:proofErr w:type="gramEnd"/>
     </w:p>
     <w:p>
       <w:pPr>
@@ -4916,31 +4647,7 @@
             <w:u w:val="single"/>
             <w:lang w:val="en-GB" w:eastAsia="fr-CH"/>
           </w:rPr>
-          <w:t>toString in XML:</w:t>
-        </w:r>
-        <w:proofErr w:type="gramStart"/>
-        <w:r>
-          <w:rPr>
-            <w:rFonts w:ascii="Verdana" w:eastAsia="Times New Roman" w:hAnsi="Verdana" w:cs="Times New Roman"/>
-            <w:color w:val="0000FF"/>
-            <w:sz w:val="20"/>
-            <w:szCs w:val="20"/>
-            <w:u w:val="single"/>
-            <w:lang w:val="en-GB" w:eastAsia="fr-CH"/>
-          </w:rPr>
-          <w:t>:LibXML</w:t>
-        </w:r>
-        <w:proofErr w:type="gramEnd"/>
-        <w:r>
-          <w:rPr>
-            <w:rFonts w:ascii="Verdana" w:eastAsia="Times New Roman" w:hAnsi="Verdana" w:cs="Times New Roman"/>
-            <w:color w:val="0000FF"/>
-            <w:sz w:val="20"/>
-            <w:szCs w:val="20"/>
-            <w:u w:val="single"/>
-            <w:lang w:val="en-GB" w:eastAsia="fr-CH"/>
-          </w:rPr>
-          <w:t>::Document</w:t>
+          <w:t>toString in XML::LibXML::Document</w:t>
         </w:r>
       </w:hyperlink>
       <w:r>
@@ -5000,29 +4707,7 @@
           <w:szCs w:val="20"/>
           <w:lang w:val="en-GB" w:eastAsia="fr-CH"/>
         </w:rPr>
-        <w:t xml:space="preserve">Returns the text contents of the document, without any markup. Paragraphs are converted to </w:t>
-      </w:r>
-      <w:proofErr w:type="gramStart"/>
-      <w:r>
-        <w:rPr>
-          <w:rFonts w:ascii="Verdana" w:eastAsia="Times New Roman" w:hAnsi="Verdana" w:cs="Times New Roman"/>
-          <w:color w:val="333333"/>
-          <w:sz w:val="20"/>
-          <w:szCs w:val="20"/>
-          <w:lang w:val="en-GB" w:eastAsia="fr-CH"/>
-        </w:rPr>
-        <w:t>newlines,</w:t>
-      </w:r>
-      <w:proofErr w:type="gramEnd"/>
-      <w:r>
-        <w:rPr>
-          <w:rFonts w:ascii="Verdana" w:eastAsia="Times New Roman" w:hAnsi="Verdana" w:cs="Times New Roman"/>
-          <w:color w:val="333333"/>
-          <w:sz w:val="20"/>
-          <w:szCs w:val="20"/>
-          <w:lang w:val="en-GB" w:eastAsia="fr-CH"/>
-        </w:rPr>
-        <w:t xml:space="preserve"> all other formatting instructions are ignored.</w:t>
+        <w:t>Returns the text contents of the document, without any markup. Paragraphs are converted to newlines, all other formatting instructions are ignored.</w:t>
       </w:r>
     </w:p>
     <w:p>
@@ -5039,7 +4724,6 @@
           <w:lang w:val="en-GB" w:eastAsia="fr-CH"/>
         </w:rPr>
       </w:pPr>
-      <w:proofErr w:type="gramStart"/>
       <w:r>
         <w:rPr>
           <w:rFonts w:ascii="Verdana" w:eastAsia="Times New Roman" w:hAnsi="Verdana" w:cs="Times New Roman"/>
@@ -5052,7 +4736,6 @@
         </w:rPr>
         <w:t>runs</w:t>
       </w:r>
-      <w:proofErr w:type="gramEnd"/>
     </w:p>
     <w:p>
       <w:pPr>
@@ -5085,31 +4768,7 @@
             <w:u w:val="single"/>
             <w:lang w:val="en-GB" w:eastAsia="fr-CH"/>
           </w:rPr>
-          <w:t>MsOffice:</w:t>
-        </w:r>
-        <w:proofErr w:type="gramStart"/>
-        <w:r>
-          <w:rPr>
-            <w:rFonts w:ascii="Verdana" w:eastAsia="Times New Roman" w:hAnsi="Verdana" w:cs="Times New Roman"/>
-            <w:color w:val="0000FF"/>
-            <w:sz w:val="20"/>
-            <w:szCs w:val="20"/>
-            <w:u w:val="single"/>
-            <w:lang w:val="en-GB" w:eastAsia="fr-CH"/>
-          </w:rPr>
-          <w:t>:Word</w:t>
-        </w:r>
-        <w:proofErr w:type="gramEnd"/>
-        <w:r>
-          <w:rPr>
-            <w:rFonts w:ascii="Verdana" w:eastAsia="Times New Roman" w:hAnsi="Verdana" w:cs="Times New Roman"/>
-            <w:color w:val="0000FF"/>
-            <w:sz w:val="20"/>
-            <w:szCs w:val="20"/>
-            <w:u w:val="single"/>
-            <w:lang w:val="en-GB" w:eastAsia="fr-CH"/>
-          </w:rPr>
-          <w:t>::Surgeon::Run</w:t>
+          <w:t>MsOffice::Word::Surgeon::Run</w:t>
         </w:r>
       </w:hyperlink>
       <w:r>
@@ -5470,39 +5129,17 @@
           <w:szCs w:val="20"/>
           <w:lang w:val="en-GB" w:eastAsia="fr-CH"/>
         </w:rPr>
-        <w:t>reduce_</w:t>
-      </w:r>
-      <w:proofErr w:type="gramStart"/>
-      <w:r>
-        <w:rPr>
-          <w:rFonts w:ascii="Courier New" w:eastAsia="Times New Roman" w:hAnsi="Courier New" w:cs="Courier New"/>
-          <w:color w:val="2F4F4F"/>
-          <w:sz w:val="20"/>
-          <w:szCs w:val="20"/>
-          <w:lang w:val="en-GB" w:eastAsia="fr-CH"/>
-        </w:rPr>
-        <w:t>noise</w:t>
-      </w:r>
-      <w:r>
-        <w:rPr>
-          <w:rFonts w:ascii="Courier New" w:eastAsia="Times New Roman" w:hAnsi="Courier New" w:cs="Courier New"/>
-          <w:color w:val="333333"/>
-          <w:sz w:val="20"/>
-          <w:szCs w:val="20"/>
-          <w:lang w:val="en-GB" w:eastAsia="fr-CH"/>
-        </w:rPr>
-        <w:t>(</w:t>
-      </w:r>
-      <w:proofErr w:type="gramEnd"/>
-      <w:r>
-        <w:rPr>
-          <w:rFonts w:ascii="Courier New" w:eastAsia="Times New Roman" w:hAnsi="Courier New" w:cs="Courier New"/>
-          <w:color w:val="333333"/>
-          <w:sz w:val="20"/>
-          <w:szCs w:val="20"/>
-          <w:lang w:val="en-GB" w:eastAsia="fr-CH"/>
-        </w:rPr>
-        <w:t>$regex1</w:t>
+        <w:t>reduce_noise</w:t>
+      </w:r>
+      <w:r>
+        <w:rPr>
+          <w:rFonts w:ascii="Courier New" w:eastAsia="Times New Roman" w:hAnsi="Courier New" w:cs="Courier New"/>
+          <w:color w:val="333333"/>
+          <w:sz w:val="20"/>
+          <w:szCs w:val="20"/>
+          <w:lang w:val="en-GB" w:eastAsia="fr-CH"/>
+        </w:rPr>
+        <w:t>($regex1</w:t>
       </w:r>
       <w:r>
         <w:rPr>
@@ -5584,51 +5221,7 @@
           <w:szCs w:val="20"/>
           <w:lang w:val="en-GB" w:eastAsia="fr-CH"/>
         </w:rPr>
-        <w:t xml:space="preserve">This method </w:t>
-      </w:r>
-      <w:proofErr w:type="gramStart"/>
-      <w:r>
-        <w:rPr>
-          <w:rFonts w:ascii="Verdana" w:eastAsia="Times New Roman" w:hAnsi="Verdana" w:cs="Times New Roman"/>
-          <w:color w:val="333333"/>
-          <w:sz w:val="20"/>
-          <w:szCs w:val="20"/>
-          <w:lang w:val="en-GB" w:eastAsia="fr-CH"/>
-        </w:rPr>
-        <w:t>is used</w:t>
-      </w:r>
-      <w:proofErr w:type="gramEnd"/>
-      <w:r>
-        <w:rPr>
-          <w:rFonts w:ascii="Verdana" w:eastAsia="Times New Roman" w:hAnsi="Verdana" w:cs="Times New Roman"/>
-          <w:color w:val="333333"/>
-          <w:sz w:val="20"/>
-          <w:szCs w:val="20"/>
-          <w:lang w:val="en-GB" w:eastAsia="fr-CH"/>
-        </w:rPr>
-        <w:t xml:space="preserve"> for removing unnecessary information in the XML markup. It applies the given list of regexes to the whole document, suppressing matches. The </w:t>
-      </w:r>
-      <w:proofErr w:type="gramStart"/>
-      <w:r>
-        <w:rPr>
-          <w:rFonts w:ascii="Verdana" w:eastAsia="Times New Roman" w:hAnsi="Verdana" w:cs="Times New Roman"/>
-          <w:color w:val="333333"/>
-          <w:sz w:val="20"/>
-          <w:szCs w:val="20"/>
-          <w:lang w:val="en-GB" w:eastAsia="fr-CH"/>
-        </w:rPr>
-        <w:t>final result</w:t>
-      </w:r>
-      <w:proofErr w:type="gramEnd"/>
-      <w:r>
-        <w:rPr>
-          <w:rFonts w:ascii="Verdana" w:eastAsia="Times New Roman" w:hAnsi="Verdana" w:cs="Times New Roman"/>
-          <w:color w:val="333333"/>
-          <w:sz w:val="20"/>
-          <w:szCs w:val="20"/>
-          <w:lang w:val="en-GB" w:eastAsia="fr-CH"/>
-        </w:rPr>
-        <w:t xml:space="preserve"> is put back into </w:t>
+        <w:t xml:space="preserve">This method is used for removing unnecessary information in the XML markup. It applies the given list of regexes to the whole document, suppressing matches. The final result is put back into </w:t>
       </w:r>
       <w:r>
         <w:rPr>
@@ -5649,29 +5242,7 @@
           <w:szCs w:val="20"/>
           <w:lang w:val="en-GB" w:eastAsia="fr-CH"/>
         </w:rPr>
-        <w:t xml:space="preserve">. Regexes </w:t>
-      </w:r>
-      <w:proofErr w:type="gramStart"/>
-      <w:r>
-        <w:rPr>
-          <w:rFonts w:ascii="Verdana" w:eastAsia="Times New Roman" w:hAnsi="Verdana" w:cs="Times New Roman"/>
-          <w:color w:val="333333"/>
-          <w:sz w:val="20"/>
-          <w:szCs w:val="20"/>
-          <w:lang w:val="en-GB" w:eastAsia="fr-CH"/>
-        </w:rPr>
-        <w:t>may be given</w:t>
-      </w:r>
-      <w:proofErr w:type="gramEnd"/>
-      <w:r>
-        <w:rPr>
-          <w:rFonts w:ascii="Verdana" w:eastAsia="Times New Roman" w:hAnsi="Verdana" w:cs="Times New Roman"/>
-          <w:color w:val="333333"/>
-          <w:sz w:val="20"/>
-          <w:szCs w:val="20"/>
-          <w:lang w:val="en-GB" w:eastAsia="fr-CH"/>
-        </w:rPr>
-        <w:t xml:space="preserve"> either as </w:t>
+        <w:t xml:space="preserve">. Regexes may be given either as </w:t>
       </w:r>
       <w:r>
         <w:rPr>
@@ -5692,29 +5263,7 @@
           <w:szCs w:val="20"/>
           <w:lang w:val="en-GB" w:eastAsia="fr-CH"/>
         </w:rPr>
-        <w:t xml:space="preserve"> references, or as names of builtin regexes (described below). Regexes </w:t>
-      </w:r>
-      <w:proofErr w:type="gramStart"/>
-      <w:r>
-        <w:rPr>
-          <w:rFonts w:ascii="Verdana" w:eastAsia="Times New Roman" w:hAnsi="Verdana" w:cs="Times New Roman"/>
-          <w:color w:val="333333"/>
-          <w:sz w:val="20"/>
-          <w:szCs w:val="20"/>
-          <w:lang w:val="en-GB" w:eastAsia="fr-CH"/>
-        </w:rPr>
-        <w:t>are applied</w:t>
-      </w:r>
-      <w:proofErr w:type="gramEnd"/>
-      <w:r>
-        <w:rPr>
-          <w:rFonts w:ascii="Verdana" w:eastAsia="Times New Roman" w:hAnsi="Verdana" w:cs="Times New Roman"/>
-          <w:color w:val="333333"/>
-          <w:sz w:val="20"/>
-          <w:szCs w:val="20"/>
-          <w:lang w:val="en-GB" w:eastAsia="fr-CH"/>
-        </w:rPr>
-        <w:t xml:space="preserve"> to the whole XML contents, not only to run nodes.</w:t>
+        <w:t xml:space="preserve"> references, or as names of builtin regexes (described below). Regexes are applied to the whole XML contents, not only to run nodes.</w:t>
       </w:r>
     </w:p>
     <w:p>
@@ -5791,7 +5340,6 @@
         </w:rPr>
         <w:t xml:space="preserve">  </w:t>
       </w:r>
-      <w:proofErr w:type="gramStart"/>
       <w:r>
         <w:rPr>
           <w:rFonts w:ascii="Courier New" w:eastAsia="Times New Roman" w:hAnsi="Courier New" w:cs="Courier New"/>
@@ -5802,7 +5350,6 @@
         </w:rPr>
         <w:t>my</w:t>
       </w:r>
-      <w:proofErr w:type="gramEnd"/>
       <w:r>
         <w:rPr>
           <w:rFonts w:ascii="Courier New" w:eastAsia="Times New Roman" w:hAnsi="Courier New" w:cs="Courier New"/>
@@ -5883,20 +5430,8 @@
           <w:szCs w:val="20"/>
           <w:lang w:val="en-GB" w:eastAsia="fr-CH"/>
         </w:rPr>
-        <w:t xml:space="preserve">Returns the builtin regex corresponding to the given name. Known regexes </w:t>
-      </w:r>
-      <w:proofErr w:type="gramStart"/>
-      <w:r>
-        <w:rPr>
-          <w:rFonts w:ascii="Verdana" w:eastAsia="Times New Roman" w:hAnsi="Verdana" w:cs="Times New Roman"/>
-          <w:color w:val="333333"/>
-          <w:sz w:val="20"/>
-          <w:szCs w:val="20"/>
-          <w:lang w:val="en-GB" w:eastAsia="fr-CH"/>
-        </w:rPr>
-        <w:t>are :</w:t>
-      </w:r>
-      <w:proofErr w:type="gramEnd"/>
+        <w:t>Returns the builtin regex corresponding to the given name. Known regexes are :</w:t>
+      </w:r>
     </w:p>
     <w:p>
       <w:pPr>
@@ -5982,29 +5517,7 @@
           <w:szCs w:val="20"/>
           <w:lang w:val="en-GB" w:eastAsia="fr-CH"/>
         </w:rPr>
-        <w:t xml:space="preserve"> </w:t>
-      </w:r>
-      <w:proofErr w:type="gramStart"/>
-      <w:r>
-        <w:rPr>
-          <w:rFonts w:ascii="Courier New" w:eastAsia="Times New Roman" w:hAnsi="Courier New" w:cs="Courier New"/>
-          <w:color w:val="333333"/>
-          <w:sz w:val="20"/>
-          <w:szCs w:val="20"/>
-          <w:lang w:val="en-GB" w:eastAsia="fr-CH"/>
-        </w:rPr>
-        <w:t>qr(</w:t>
-      </w:r>
-      <w:proofErr w:type="gramEnd"/>
-      <w:r>
-        <w:rPr>
-          <w:rFonts w:ascii="Courier New" w:eastAsia="Times New Roman" w:hAnsi="Courier New" w:cs="Courier New"/>
-          <w:color w:val="333333"/>
-          <w:sz w:val="20"/>
-          <w:szCs w:val="20"/>
-          <w:lang w:val="en-GB" w:eastAsia="fr-CH"/>
-        </w:rPr>
-        <w:t>&lt;w:(?:proofErr[^&gt;]+|noProof/)&gt;)</w:t>
+        <w:t xml:space="preserve"> qr(&lt;w:(?:proofErr[^&gt;]+|noProof/)&gt;)</w:t>
       </w:r>
       <w:r>
         <w:rPr>
@@ -6101,29 +5614,7 @@
           <w:szCs w:val="20"/>
           <w:lang w:val="en-GB" w:eastAsia="fr-CH"/>
         </w:rPr>
-        <w:t xml:space="preserve"> </w:t>
-      </w:r>
-      <w:proofErr w:type="gramStart"/>
-      <w:r>
-        <w:rPr>
-          <w:rFonts w:ascii="Courier New" w:eastAsia="Times New Roman" w:hAnsi="Courier New" w:cs="Courier New"/>
-          <w:color w:val="333333"/>
-          <w:sz w:val="20"/>
-          <w:szCs w:val="20"/>
-          <w:lang w:val="en-GB" w:eastAsia="fr-CH"/>
-        </w:rPr>
-        <w:t>qr(</w:t>
-      </w:r>
-      <w:proofErr w:type="gramEnd"/>
-      <w:r>
-        <w:rPr>
-          <w:rFonts w:ascii="Courier New" w:eastAsia="Times New Roman" w:hAnsi="Courier New" w:cs="Courier New"/>
-          <w:color w:val="333333"/>
-          <w:sz w:val="20"/>
-          <w:szCs w:val="20"/>
-          <w:lang w:val="en-GB" w:eastAsia="fr-CH"/>
-        </w:rPr>
-        <w:t>\sw:rsid\w+="[^"]+")</w:t>
+        <w:t xml:space="preserve"> qr(\sw:rsid\w+="[^"]+")</w:t>
       </w:r>
       <w:r>
         <w:rPr>
@@ -6190,18 +5681,7 @@
           <w:szCs w:val="20"/>
           <w:lang w:val="en-GB" w:eastAsia="fr-CH"/>
         </w:rPr>
-        <w:t>complex_script_</w:t>
-      </w:r>
-      <w:proofErr w:type="gramStart"/>
-      <w:r>
-        <w:rPr>
-          <w:rFonts w:ascii="Courier New" w:eastAsia="Times New Roman" w:hAnsi="Courier New" w:cs="Courier New"/>
-          <w:color w:val="2F4F4F"/>
-          <w:sz w:val="20"/>
-          <w:szCs w:val="20"/>
-          <w:lang w:val="en-GB" w:eastAsia="fr-CH"/>
-        </w:rPr>
-        <w:t>bold</w:t>
+        <w:t>complex_script_bold</w:t>
       </w:r>
       <w:r>
         <w:rPr>
@@ -6221,18 +5701,7 @@
           <w:szCs w:val="20"/>
           <w:lang w:val="en-GB" w:eastAsia="fr-CH"/>
         </w:rPr>
-        <w:t>=</w:t>
-      </w:r>
-      <w:proofErr w:type="gramEnd"/>
-      <w:r>
-        <w:rPr>
-          <w:rFonts w:ascii="Courier New" w:eastAsia="Times New Roman" w:hAnsi="Courier New" w:cs="Courier New"/>
-          <w:color w:val="DD7700"/>
-          <w:sz w:val="20"/>
-          <w:szCs w:val="20"/>
-          <w:lang w:val="en-GB" w:eastAsia="fr-CH"/>
-        </w:rPr>
-        <w:t>&gt;</w:t>
+        <w:t>=&gt;</w:t>
       </w:r>
       <w:r>
         <w:rPr>
@@ -6339,29 +5808,7 @@
           <w:szCs w:val="20"/>
           <w:lang w:val="en-GB" w:eastAsia="fr-CH"/>
         </w:rPr>
-        <w:t xml:space="preserve"> </w:t>
-      </w:r>
-      <w:proofErr w:type="gramStart"/>
-      <w:r>
-        <w:rPr>
-          <w:rFonts w:ascii="Courier New" w:eastAsia="Times New Roman" w:hAnsi="Courier New" w:cs="Courier New"/>
-          <w:color w:val="333333"/>
-          <w:sz w:val="20"/>
-          <w:szCs w:val="20"/>
-          <w:lang w:val="en-GB" w:eastAsia="fr-CH"/>
-        </w:rPr>
-        <w:t>qr(</w:t>
-      </w:r>
-      <w:proofErr w:type="gramEnd"/>
-      <w:r>
-        <w:rPr>
-          <w:rFonts w:ascii="Courier New" w:eastAsia="Times New Roman" w:hAnsi="Courier New" w:cs="Courier New"/>
-          <w:color w:val="333333"/>
-          <w:sz w:val="20"/>
-          <w:szCs w:val="20"/>
-          <w:lang w:val="en-GB" w:eastAsia="fr-CH"/>
-        </w:rPr>
-        <w:t>&lt;w:lastRenderedPageBreak/&gt;)</w:t>
+        <w:t xml:space="preserve"> qr(&lt;w:lastRenderedPageBreak/&gt;)</w:t>
       </w:r>
       <w:r>
         <w:rPr>
@@ -6420,7 +5867,6 @@
         </w:rPr>
         <w:t xml:space="preserve">  </w:t>
       </w:r>
-      <w:proofErr w:type="gramStart"/>
       <w:r>
         <w:rPr>
           <w:rFonts w:ascii="Courier New" w:eastAsia="Times New Roman" w:hAnsi="Courier New" w:cs="Courier New"/>
@@ -6431,7 +5877,6 @@
         </w:rPr>
         <w:t>language</w:t>
       </w:r>
-      <w:proofErr w:type="gramEnd"/>
       <w:r>
         <w:rPr>
           <w:rFonts w:ascii="Courier New" w:eastAsia="Times New Roman" w:hAnsi="Courier New" w:cs="Courier New"/>
@@ -6557,29 +6002,7 @@
           <w:szCs w:val="20"/>
           <w:lang w:val="en-GB" w:eastAsia="fr-CH"/>
         </w:rPr>
-        <w:t xml:space="preserve"> </w:t>
-      </w:r>
-      <w:proofErr w:type="gramStart"/>
-      <w:r>
-        <w:rPr>
-          <w:rFonts w:ascii="Courier New" w:eastAsia="Times New Roman" w:hAnsi="Courier New" w:cs="Courier New"/>
-          <w:color w:val="333333"/>
-          <w:sz w:val="20"/>
-          <w:szCs w:val="20"/>
-          <w:lang w:val="en-GB" w:eastAsia="fr-CH"/>
-        </w:rPr>
-        <w:t>qr(</w:t>
-      </w:r>
-      <w:proofErr w:type="gramEnd"/>
-      <w:r>
-        <w:rPr>
-          <w:rFonts w:ascii="Courier New" w:eastAsia="Times New Roman" w:hAnsi="Courier New" w:cs="Courier New"/>
-          <w:color w:val="333333"/>
-          <w:sz w:val="20"/>
-          <w:szCs w:val="20"/>
-          <w:lang w:val="en-GB" w:eastAsia="fr-CH"/>
-        </w:rPr>
-        <w:t>&lt;w:rPr&gt;&lt;/w:rPr&gt;)</w:t>
+        <w:t xml:space="preserve"> qr(&lt;w:rPr&gt;&lt;/w:rPr&gt;)</w:t>
       </w:r>
       <w:r>
         <w:rPr>
@@ -6764,29 +6187,7 @@
           <w:szCs w:val="20"/>
           <w:lang w:val="en-GB" w:eastAsia="fr-CH"/>
         </w:rPr>
-        <w:t>Removes all fields from the document, just leaving the current value stored in each field. This is the equivalent of performing Ctrl-Shift-</w:t>
-      </w:r>
-      <w:proofErr w:type="gramStart"/>
-      <w:r>
-        <w:rPr>
-          <w:rFonts w:ascii="Verdana" w:eastAsia="Times New Roman" w:hAnsi="Verdana" w:cs="Times New Roman"/>
-          <w:color w:val="333333"/>
-          <w:sz w:val="20"/>
-          <w:szCs w:val="20"/>
-          <w:lang w:val="en-GB" w:eastAsia="fr-CH"/>
-        </w:rPr>
-        <w:t>F9 on the whole</w:t>
-      </w:r>
-      <w:proofErr w:type="gramEnd"/>
-      <w:r>
-        <w:rPr>
-          <w:rFonts w:ascii="Verdana" w:eastAsia="Times New Roman" w:hAnsi="Verdana" w:cs="Times New Roman"/>
-          <w:color w:val="333333"/>
-          <w:sz w:val="20"/>
-          <w:szCs w:val="20"/>
-          <w:lang w:val="en-GB" w:eastAsia="fr-CH"/>
-        </w:rPr>
-        <w:t xml:space="preserve"> document.</w:t>
+        <w:t>Removes all fields from the document, just leaving the current value stored in each field. This is the equivalent of performing Ctrl-Shift-F9 on the whole document.</w:t>
       </w:r>
     </w:p>
     <w:p>
@@ -6880,9 +6281,18 @@
           <w:szCs w:val="20"/>
           <w:lang w:val="en-GB" w:eastAsia="fr-CH"/>
         </w:rPr>
-        <w:t>merge_</w:t>
-      </w:r>
-      <w:proofErr w:type="gramStart"/>
+        <w:t>merge_runs</w:t>
+      </w:r>
+      <w:r>
+        <w:rPr>
+          <w:rFonts w:ascii="Courier New" w:eastAsia="Times New Roman" w:hAnsi="Courier New" w:cs="Courier New"/>
+          <w:color w:val="333333"/>
+          <w:sz w:val="20"/>
+          <w:szCs w:val="20"/>
+          <w:lang w:val="en-GB" w:eastAsia="fr-CH"/>
+        </w:rPr>
+        <w:t>(</w:t>
+      </w:r>
       <w:r>
         <w:rPr>
           <w:rFonts w:ascii="Courier New" w:eastAsia="Times New Roman" w:hAnsi="Courier New" w:cs="Courier New"/>
@@ -6891,27 +6301,6 @@
           <w:szCs w:val="20"/>
           <w:lang w:val="en-GB" w:eastAsia="fr-CH"/>
         </w:rPr>
-        <w:t>runs</w:t>
-      </w:r>
-      <w:r>
-        <w:rPr>
-          <w:rFonts w:ascii="Courier New" w:eastAsia="Times New Roman" w:hAnsi="Courier New" w:cs="Courier New"/>
-          <w:color w:val="333333"/>
-          <w:sz w:val="20"/>
-          <w:szCs w:val="20"/>
-          <w:lang w:val="en-GB" w:eastAsia="fr-CH"/>
-        </w:rPr>
-        <w:t>(</w:t>
-      </w:r>
-      <w:proofErr w:type="gramEnd"/>
-      <w:r>
-        <w:rPr>
-          <w:rFonts w:ascii="Courier New" w:eastAsia="Times New Roman" w:hAnsi="Courier New" w:cs="Courier New"/>
-          <w:color w:val="2F4F4F"/>
-          <w:sz w:val="20"/>
-          <w:szCs w:val="20"/>
-          <w:lang w:val="en-GB" w:eastAsia="fr-CH"/>
-        </w:rPr>
         <w:t>no_caps</w:t>
       </w:r>
       <w:r>
@@ -7016,29 +6405,7 @@
           <w:szCs w:val="20"/>
           <w:lang w:val="en-GB" w:eastAsia="fr-CH"/>
         </w:rPr>
-        <w:t>This operation is a prerequisite before performing replace operations, because documents edited in MsWord often have run boundaries across sentences or even in the middle of words</w:t>
-      </w:r>
-      <w:proofErr w:type="gramStart"/>
-      <w:r>
-        <w:rPr>
-          <w:rFonts w:ascii="Verdana" w:eastAsia="Times New Roman" w:hAnsi="Verdana" w:cs="Times New Roman"/>
-          <w:color w:val="333333"/>
-          <w:sz w:val="20"/>
-          <w:szCs w:val="20"/>
-          <w:lang w:val="en-GB" w:eastAsia="fr-CH"/>
-        </w:rPr>
-        <w:t>;</w:t>
-      </w:r>
-      <w:proofErr w:type="gramEnd"/>
-      <w:r>
-        <w:rPr>
-          <w:rFonts w:ascii="Verdana" w:eastAsia="Times New Roman" w:hAnsi="Verdana" w:cs="Times New Roman"/>
-          <w:color w:val="333333"/>
-          <w:sz w:val="20"/>
-          <w:szCs w:val="20"/>
-          <w:lang w:val="en-GB" w:eastAsia="fr-CH"/>
-        </w:rPr>
-        <w:t xml:space="preserve"> so regex searches can only be successful if those artificial boundaries have been removed.</w:t>
+        <w:t>This operation is a prerequisite before performing replace operations, because documents edited in MsWord often have run boundaries across sentences or even in the middle of words; so regex searches can only be successful if those artificial boundaries have been removed.</w:t>
       </w:r>
     </w:p>
     <w:p>
@@ -7092,21 +6459,8 @@
           <w:shd w:val="clear" w:color="auto" w:fill="EEEEEE"/>
           <w:lang w:val="en-GB" w:eastAsia="fr-CH"/>
         </w:rPr>
-        <w:t>w</w:t>
-      </w:r>
-      <w:proofErr w:type="gramStart"/>
-      <w:r>
-        <w:rPr>
-          <w:rFonts w:ascii="Courier New" w:eastAsia="Times New Roman" w:hAnsi="Courier New" w:cs="Courier New"/>
-          <w:color w:val="333333"/>
-          <w:sz w:val="20"/>
-          <w:szCs w:val="20"/>
-          <w:shd w:val="clear" w:color="auto" w:fill="EEEEEE"/>
-          <w:lang w:val="en-GB" w:eastAsia="fr-CH"/>
-        </w:rPr>
-        <w:t>:caps</w:t>
-      </w:r>
-      <w:proofErr w:type="gramEnd"/>
+        <w:t>w:caps</w:t>
+      </w:r>
       <w:r>
         <w:rPr>
           <w:rFonts w:ascii="Verdana" w:eastAsia="Times New Roman" w:hAnsi="Verdana" w:cs="Times New Roman"/>
@@ -7132,7 +6486,6 @@
           <w:lang w:val="en-GB" w:eastAsia="fr-CH"/>
         </w:rPr>
       </w:pPr>
-      <w:proofErr w:type="gramStart"/>
       <w:r>
         <w:rPr>
           <w:rFonts w:ascii="Verdana" w:eastAsia="Times New Roman" w:hAnsi="Verdana" w:cs="Times New Roman"/>
@@ -7145,7 +6498,6 @@
         </w:rPr>
         <w:t>replace</w:t>
       </w:r>
-      <w:proofErr w:type="gramEnd"/>
     </w:p>
     <w:p>
       <w:pPr>
@@ -7193,7 +6545,6 @@
         </w:rPr>
         <w:t xml:space="preserve">  </w:t>
       </w:r>
-      <w:proofErr w:type="gramStart"/>
       <w:r>
         <w:rPr>
           <w:rFonts w:ascii="Courier New" w:eastAsia="Times New Roman" w:hAnsi="Courier New" w:cs="Courier New"/>
@@ -7204,7 +6555,6 @@
         </w:rPr>
         <w:t>my</w:t>
       </w:r>
-      <w:proofErr w:type="gramEnd"/>
       <w:r>
         <w:rPr>
           <w:rFonts w:ascii="Courier New" w:eastAsia="Times New Roman" w:hAnsi="Courier New" w:cs="Courier New"/>
@@ -7464,20 +6814,8 @@
           <w:szCs w:val="20"/>
           <w:lang w:val="en-GB" w:eastAsia="fr-CH"/>
         </w:rPr>
-        <w:t xml:space="preserve">, enriched with three </w:t>
-      </w:r>
-      <w:proofErr w:type="gramStart"/>
-      <w:r>
-        <w:rPr>
-          <w:rFonts w:ascii="Verdana" w:eastAsia="Times New Roman" w:hAnsi="Verdana" w:cs="Times New Roman"/>
-          <w:color w:val="333333"/>
-          <w:sz w:val="20"/>
-          <w:szCs w:val="20"/>
-          <w:lang w:val="en-GB" w:eastAsia="fr-CH"/>
-        </w:rPr>
-        <w:t>entries :</w:t>
-      </w:r>
-      <w:proofErr w:type="gramEnd"/>
+        <w:t>, enriched with three entries :</w:t>
+      </w:r>
     </w:p>
     <w:p>
       <w:pPr>
@@ -7746,7 +7084,6 @@
           <w:lang w:val="en-GB" w:eastAsia="fr-CH"/>
         </w:rPr>
       </w:pPr>
-      <w:proofErr w:type="gramStart"/>
       <w:r>
         <w:rPr>
           <w:rFonts w:ascii="Verdana" w:eastAsia="Times New Roman" w:hAnsi="Verdana" w:cs="Times New Roman"/>
@@ -7759,7 +7096,6 @@
         </w:rPr>
         <w:t>change</w:t>
       </w:r>
-      <w:proofErr w:type="gramEnd"/>
     </w:p>
     <w:p>
       <w:pPr>
@@ -7807,7 +7143,6 @@
         </w:rPr>
         <w:t xml:space="preserve">  </w:t>
       </w:r>
-      <w:proofErr w:type="gramStart"/>
       <w:r>
         <w:rPr>
           <w:rFonts w:ascii="Courier New" w:eastAsia="Times New Roman" w:hAnsi="Courier New" w:cs="Courier New"/>
@@ -7818,7 +7153,6 @@
         </w:rPr>
         <w:t>my</w:t>
       </w:r>
-      <w:proofErr w:type="gramEnd"/>
       <w:r>
         <w:rPr>
           <w:rFonts w:ascii="Courier New" w:eastAsia="Times New Roman" w:hAnsi="Courier New" w:cs="Courier New"/>
@@ -8120,7 +7454,6 @@
         </w:rPr>
         <w:t xml:space="preserve">    </w:t>
       </w:r>
-      <w:proofErr w:type="gramStart"/>
       <w:r>
         <w:rPr>
           <w:rFonts w:ascii="Courier New" w:eastAsia="Times New Roman" w:hAnsi="Courier New" w:cs="Courier New"/>
@@ -8131,7 +7464,6 @@
         </w:rPr>
         <w:t>author</w:t>
       </w:r>
-      <w:proofErr w:type="gramEnd"/>
       <w:r>
         <w:rPr>
           <w:rFonts w:ascii="Courier New" w:eastAsia="Times New Roman" w:hAnsi="Courier New" w:cs="Courier New"/>
@@ -8219,7 +7551,6 @@
         </w:rPr>
         <w:t xml:space="preserve">    </w:t>
       </w:r>
-      <w:proofErr w:type="gramStart"/>
       <w:r>
         <w:rPr>
           <w:rFonts w:ascii="Courier New" w:eastAsia="Times New Roman" w:hAnsi="Courier New" w:cs="Courier New"/>
@@ -8230,7 +7561,6 @@
         </w:rPr>
         <w:t>date</w:t>
       </w:r>
-      <w:proofErr w:type="gramEnd"/>
       <w:r>
         <w:rPr>
           <w:rFonts w:ascii="Courier New" w:eastAsia="Times New Roman" w:hAnsi="Courier New" w:cs="Courier New"/>
@@ -8318,7 +7648,6 @@
         </w:rPr>
         <w:t xml:space="preserve">    </w:t>
       </w:r>
-      <w:proofErr w:type="gramStart"/>
       <w:r>
         <w:rPr>
           <w:rFonts w:ascii="Courier New" w:eastAsia="Times New Roman" w:hAnsi="Courier New" w:cs="Courier New"/>
@@ -8329,7 +7658,6 @@
         </w:rPr>
         <w:t>run</w:t>
       </w:r>
-      <w:proofErr w:type="gramEnd"/>
       <w:r>
         <w:rPr>
           <w:rFonts w:ascii="Courier New" w:eastAsia="Times New Roman" w:hAnsi="Courier New" w:cs="Courier New"/>
@@ -8425,18 +7753,7 @@
           <w:szCs w:val="20"/>
           <w:lang w:val="en-GB" w:eastAsia="fr-CH"/>
         </w:rPr>
-        <w:t>xml_</w:t>
-      </w:r>
-      <w:proofErr w:type="gramStart"/>
-      <w:r>
-        <w:rPr>
-          <w:rFonts w:ascii="Courier New" w:eastAsia="Times New Roman" w:hAnsi="Courier New" w:cs="Courier New"/>
-          <w:color w:val="2F4F4F"/>
-          <w:sz w:val="20"/>
-          <w:szCs w:val="20"/>
-          <w:lang w:val="en-GB" w:eastAsia="fr-CH"/>
-        </w:rPr>
-        <w:t>before</w:t>
+        <w:t>xml_before</w:t>
       </w:r>
       <w:r>
         <w:rPr>
@@ -8456,18 +7773,7 @@
           <w:szCs w:val="20"/>
           <w:lang w:val="en-GB" w:eastAsia="fr-CH"/>
         </w:rPr>
-        <w:t>=</w:t>
-      </w:r>
-      <w:proofErr w:type="gramEnd"/>
-      <w:r>
-        <w:rPr>
-          <w:rFonts w:ascii="Courier New" w:eastAsia="Times New Roman" w:hAnsi="Courier New" w:cs="Courier New"/>
-          <w:color w:val="DD7700"/>
-          <w:sz w:val="20"/>
-          <w:szCs w:val="20"/>
-          <w:lang w:val="en-GB" w:eastAsia="fr-CH"/>
-        </w:rPr>
-        <w:t>&gt;</w:t>
+        <w:t>=&gt;</w:t>
       </w:r>
       <w:r>
         <w:rPr>
@@ -8579,29 +7885,7 @@
           <w:szCs w:val="20"/>
           <w:lang w:val="en-GB" w:eastAsia="fr-CH"/>
         </w:rPr>
-        <w:t xml:space="preserve"> </w:t>
-      </w:r>
-      <w:proofErr w:type="gramStart"/>
-      <w:r>
-        <w:rPr>
-          <w:rFonts w:ascii="Verdana" w:eastAsia="Times New Roman" w:hAnsi="Verdana" w:cs="Times New Roman"/>
-          <w:color w:val="333333"/>
-          <w:sz w:val="20"/>
-          <w:szCs w:val="20"/>
-          <w:lang w:val="en-GB" w:eastAsia="fr-CH"/>
-        </w:rPr>
-        <w:t>method :</w:t>
-      </w:r>
-      <w:proofErr w:type="gramEnd"/>
-      <w:r>
-        <w:rPr>
-          <w:rFonts w:ascii="Verdana" w:eastAsia="Times New Roman" w:hAnsi="Verdana" w:cs="Times New Roman"/>
-          <w:color w:val="333333"/>
-          <w:sz w:val="20"/>
-          <w:szCs w:val="20"/>
-          <w:lang w:val="en-GB" w:eastAsia="fr-CH"/>
-        </w:rPr>
-        <w:t xml:space="preserve"> the replacement callback can call </w:t>
+        <w:t xml:space="preserve"> method : the replacement callback can call </w:t>
       </w:r>
       <w:r>
         <w:rPr>
@@ -8686,20 +7970,8 @@
           <w:szCs w:val="20"/>
           <w:lang w:val="en-GB" w:eastAsia="fr-CH"/>
         </w:rPr>
-        <w:t xml:space="preserve"> (or both) must be present. The parameters </w:t>
-      </w:r>
-      <w:proofErr w:type="gramStart"/>
-      <w:r>
-        <w:rPr>
-          <w:rFonts w:ascii="Verdana" w:eastAsia="Times New Roman" w:hAnsi="Verdana" w:cs="Times New Roman"/>
-          <w:color w:val="333333"/>
-          <w:sz w:val="20"/>
-          <w:szCs w:val="20"/>
-          <w:lang w:val="en-GB" w:eastAsia="fr-CH"/>
-        </w:rPr>
-        <w:t>are :</w:t>
-      </w:r>
-      <w:proofErr w:type="gramEnd"/>
+        <w:t xml:space="preserve"> (or both) must be present. The parameters are :</w:t>
+      </w:r>
     </w:p>
     <w:p>
       <w:pPr>
@@ -8905,29 +8177,7 @@
           <w:szCs w:val="20"/>
           <w:lang w:val="en-GB" w:eastAsia="fr-CH"/>
         </w:rPr>
-        <w:t xml:space="preserve">A short string that </w:t>
-      </w:r>
-      <w:proofErr w:type="gramStart"/>
-      <w:r>
-        <w:rPr>
-          <w:rFonts w:ascii="Verdana" w:eastAsia="Times New Roman" w:hAnsi="Verdana" w:cs="Times New Roman"/>
-          <w:color w:val="333333"/>
-          <w:sz w:val="20"/>
-          <w:szCs w:val="20"/>
-          <w:lang w:val="en-GB" w:eastAsia="fr-CH"/>
-        </w:rPr>
-        <w:t>will be displayed</w:t>
-      </w:r>
-      <w:proofErr w:type="gramEnd"/>
-      <w:r>
-        <w:rPr>
-          <w:rFonts w:ascii="Verdana" w:eastAsia="Times New Roman" w:hAnsi="Verdana" w:cs="Times New Roman"/>
-          <w:color w:val="333333"/>
-          <w:sz w:val="20"/>
-          <w:szCs w:val="20"/>
-          <w:lang w:val="en-GB" w:eastAsia="fr-CH"/>
-        </w:rPr>
-        <w:t xml:space="preserve"> by MsWord as the "author" of this tracked change.</w:t>
+        <w:t>A short string that will be displayed by MsWord as the "author" of this tracked change.</w:t>
       </w:r>
     </w:p>
     <w:p>
@@ -8989,29 +8239,7 @@
           <w:szCs w:val="20"/>
           <w:lang w:val="en-GB" w:eastAsia="fr-CH"/>
         </w:rPr>
-        <w:t xml:space="preserve">A date (and optional time) in ISO format that will be displayed by MsWord as the date of this tracked change. The current date and time </w:t>
-      </w:r>
-      <w:proofErr w:type="gramStart"/>
-      <w:r>
-        <w:rPr>
-          <w:rFonts w:ascii="Verdana" w:eastAsia="Times New Roman" w:hAnsi="Verdana" w:cs="Times New Roman"/>
-          <w:color w:val="333333"/>
-          <w:sz w:val="20"/>
-          <w:szCs w:val="20"/>
-          <w:lang w:val="en-GB" w:eastAsia="fr-CH"/>
-        </w:rPr>
-        <w:t>will be used</w:t>
-      </w:r>
-      <w:proofErr w:type="gramEnd"/>
-      <w:r>
-        <w:rPr>
-          <w:rFonts w:ascii="Verdana" w:eastAsia="Times New Roman" w:hAnsi="Verdana" w:cs="Times New Roman"/>
-          <w:color w:val="333333"/>
-          <w:sz w:val="20"/>
-          <w:szCs w:val="20"/>
-          <w:lang w:val="en-GB" w:eastAsia="fr-CH"/>
-        </w:rPr>
-        <w:t xml:space="preserve"> by default.</w:t>
+        <w:t>A date (and optional time) in ISO format that will be displayed by MsWord as the date of this tracked change. The current date and time will be used by default.</w:t>
       </w:r>
     </w:p>
     <w:p>
@@ -9086,31 +8314,7 @@
             <w:u w:val="single"/>
             <w:lang w:val="en-GB" w:eastAsia="fr-CH"/>
           </w:rPr>
-          <w:t>MsOffice:</w:t>
-        </w:r>
-        <w:proofErr w:type="gramStart"/>
-        <w:r>
-          <w:rPr>
-            <w:rFonts w:ascii="Verdana" w:eastAsia="Times New Roman" w:hAnsi="Verdana" w:cs="Times New Roman"/>
-            <w:color w:val="0000FF"/>
-            <w:sz w:val="20"/>
-            <w:szCs w:val="20"/>
-            <w:u w:val="single"/>
-            <w:lang w:val="en-GB" w:eastAsia="fr-CH"/>
-          </w:rPr>
-          <w:t>:Word</w:t>
-        </w:r>
-        <w:proofErr w:type="gramEnd"/>
-        <w:r>
-          <w:rPr>
-            <w:rFonts w:ascii="Verdana" w:eastAsia="Times New Roman" w:hAnsi="Verdana" w:cs="Times New Roman"/>
-            <w:color w:val="0000FF"/>
-            <w:sz w:val="20"/>
-            <w:szCs w:val="20"/>
-            <w:u w:val="single"/>
-            <w:lang w:val="en-GB" w:eastAsia="fr-CH"/>
-          </w:rPr>
-          <w:t>::Surgeon::Run</w:t>
+          <w:t>MsOffice::Word::Surgeon::Run</w:t>
         </w:r>
       </w:hyperlink>
       <w:r>
@@ -9132,31 +8336,7 @@
           <w:shd w:val="clear" w:color="auto" w:fill="EEEEEE"/>
           <w:lang w:val="en-GB" w:eastAsia="fr-CH"/>
         </w:rPr>
-        <w:t>&lt;w</w:t>
-      </w:r>
-      <w:proofErr w:type="gramStart"/>
-      <w:r>
-        <w:rPr>
-          <w:rFonts w:ascii="Courier New" w:eastAsia="Times New Roman" w:hAnsi="Courier New" w:cs="Courier New"/>
-          <w:color w:val="333333"/>
-          <w:sz w:val="20"/>
-          <w:szCs w:val="20"/>
-          <w:shd w:val="clear" w:color="auto" w:fill="EEEEEE"/>
-          <w:lang w:val="en-GB" w:eastAsia="fr-CH"/>
-        </w:rPr>
-        <w:t>:r</w:t>
-      </w:r>
-      <w:proofErr w:type="gramEnd"/>
-      <w:r>
-        <w:rPr>
-          <w:rFonts w:ascii="Courier New" w:eastAsia="Times New Roman" w:hAnsi="Courier New" w:cs="Courier New"/>
-          <w:color w:val="333333"/>
-          <w:sz w:val="20"/>
-          <w:szCs w:val="20"/>
-          <w:shd w:val="clear" w:color="auto" w:fill="EEEEEE"/>
-          <w:lang w:val="en-GB" w:eastAsia="fr-CH"/>
-        </w:rPr>
-        <w:t>&gt;</w:t>
+        <w:t>&lt;w:r&gt;</w:t>
       </w:r>
       <w:r>
         <w:rPr>
@@ -9239,31 +8419,7 @@
           <w:shd w:val="clear" w:color="auto" w:fill="EEEEEE"/>
           <w:lang w:val="en-GB" w:eastAsia="fr-CH"/>
         </w:rPr>
-        <w:t>&lt;w</w:t>
-      </w:r>
-      <w:proofErr w:type="gramStart"/>
-      <w:r>
-        <w:rPr>
-          <w:rFonts w:ascii="Courier New" w:eastAsia="Times New Roman" w:hAnsi="Courier New" w:cs="Courier New"/>
-          <w:color w:val="333333"/>
-          <w:sz w:val="20"/>
-          <w:szCs w:val="20"/>
-          <w:shd w:val="clear" w:color="auto" w:fill="EEEEEE"/>
-          <w:lang w:val="en-GB" w:eastAsia="fr-CH"/>
-        </w:rPr>
-        <w:t>:t</w:t>
-      </w:r>
-      <w:proofErr w:type="gramEnd"/>
-      <w:r>
-        <w:rPr>
-          <w:rFonts w:ascii="Courier New" w:eastAsia="Times New Roman" w:hAnsi="Courier New" w:cs="Courier New"/>
-          <w:color w:val="333333"/>
-          <w:sz w:val="20"/>
-          <w:szCs w:val="20"/>
-          <w:shd w:val="clear" w:color="auto" w:fill="EEEEEE"/>
-          <w:lang w:val="en-GB" w:eastAsia="fr-CH"/>
-        </w:rPr>
-        <w:t>&gt;</w:t>
+        <w:t>&lt;w:t&gt;</w:t>
       </w:r>
       <w:r>
         <w:rPr>
@@ -9307,31 +8463,7 @@
             <w:u w:val="single"/>
             <w:lang w:val="en-GB" w:eastAsia="fr-CH"/>
           </w:rPr>
-          <w:t>MsOffice:</w:t>
-        </w:r>
-        <w:proofErr w:type="gramStart"/>
-        <w:r>
-          <w:rPr>
-            <w:rFonts w:ascii="Verdana" w:eastAsia="Times New Roman" w:hAnsi="Verdana" w:cs="Times New Roman"/>
-            <w:color w:val="0000FF"/>
-            <w:sz w:val="20"/>
-            <w:szCs w:val="20"/>
-            <w:u w:val="single"/>
-            <w:lang w:val="en-GB" w:eastAsia="fr-CH"/>
-          </w:rPr>
-          <w:t>:Word</w:t>
-        </w:r>
-        <w:proofErr w:type="gramEnd"/>
-        <w:r>
-          <w:rPr>
-            <w:rFonts w:ascii="Verdana" w:eastAsia="Times New Roman" w:hAnsi="Verdana" w:cs="Times New Roman"/>
-            <w:color w:val="0000FF"/>
-            <w:sz w:val="20"/>
-            <w:szCs w:val="20"/>
-            <w:u w:val="single"/>
-            <w:lang w:val="en-GB" w:eastAsia="fr-CH"/>
-          </w:rPr>
-          <w:t>::Surgeon::Change</w:t>
+          <w:t>MsOffice::Word::Surgeon::Change</w:t>
         </w:r>
       </w:hyperlink>
       <w:r>
@@ -9437,29 +8569,7 @@
           <w:szCs w:val="20"/>
           <w:lang w:val="en-GB" w:eastAsia="fr-CH"/>
         </w:rPr>
-        <w:t xml:space="preserve"> documents, but with another </w:t>
-      </w:r>
-      <w:proofErr w:type="gramStart"/>
-      <w:r>
-        <w:rPr>
-          <w:rFonts w:ascii="Verdana" w:eastAsia="Times New Roman" w:hAnsi="Verdana" w:cs="Times New Roman"/>
-          <w:color w:val="333333"/>
-          <w:sz w:val="20"/>
-          <w:szCs w:val="20"/>
-          <w:lang w:val="en-GB" w:eastAsia="fr-CH"/>
-        </w:rPr>
-        <w:t>approach :</w:t>
-      </w:r>
-      <w:proofErr w:type="gramEnd"/>
-      <w:r>
-        <w:rPr>
-          <w:rFonts w:ascii="Verdana" w:eastAsia="Times New Roman" w:hAnsi="Verdana" w:cs="Times New Roman"/>
-          <w:color w:val="333333"/>
-          <w:sz w:val="20"/>
-          <w:szCs w:val="20"/>
-          <w:lang w:val="en-GB" w:eastAsia="fr-CH"/>
-        </w:rPr>
-        <w:t xml:space="preserve"> internally it uses </w:t>
+        <w:t xml:space="preserve"> documents, but with another approach : internally it uses </w:t>
       </w:r>
       <w:hyperlink r:id="rId17" w:history="1">
         <w:r>
@@ -9482,29 +8592,7 @@
           <w:szCs w:val="20"/>
           <w:lang w:val="en-GB" w:eastAsia="fr-CH"/>
         </w:rPr>
-        <w:t xml:space="preserve"> and XPath expressions for manipulating XML nodes. The API has some intersections with the present module, but there are also some </w:t>
-      </w:r>
-      <w:proofErr w:type="gramStart"/>
-      <w:r>
-        <w:rPr>
-          <w:rFonts w:ascii="Verdana" w:eastAsia="Times New Roman" w:hAnsi="Verdana" w:cs="Times New Roman"/>
-          <w:color w:val="333333"/>
-          <w:sz w:val="20"/>
-          <w:szCs w:val="20"/>
-          <w:lang w:val="en-GB" w:eastAsia="fr-CH"/>
-        </w:rPr>
-        <w:t>differences :</w:t>
-      </w:r>
-      <w:proofErr w:type="gramEnd"/>
-      <w:r>
-        <w:rPr>
-          <w:rFonts w:ascii="Verdana" w:eastAsia="Times New Roman" w:hAnsi="Verdana" w:cs="Times New Roman"/>
-          <w:color w:val="333333"/>
-          <w:sz w:val="20"/>
-          <w:szCs w:val="20"/>
-          <w:lang w:val="en-GB" w:eastAsia="fr-CH"/>
-        </w:rPr>
-        <w:t xml:space="preserve"> </w:t>
+        <w:t xml:space="preserve"> and XPath expressions for manipulating XML nodes. The API has some intersections with the present module, but there are also some differences : </w:t>
       </w:r>
       <w:r>
         <w:rPr>
@@ -9551,6 +8639,9 @@
     </w:p>
     <w:p>
       <w:pPr>
+        <w:tabs>
+          <w:tab w:val="left" w:pos="851"/>
+        </w:tabs>
         <w:spacing w:before="100" w:beforeAutospacing="1" w:after="100" w:afterAutospacing="1" w:line="240" w:lineRule="auto"/>
         <w:rPr>
           <w:rFonts w:ascii="Verdana" w:eastAsia="Times New Roman" w:hAnsi="Verdana" w:cs="Times New Roman"/>
@@ -9568,6 +8659,16 @@
           <w:szCs w:val="20"/>
           <w:lang w:val="en-GB" w:eastAsia="fr-CH"/>
         </w:rPr>
+        <w:tab/>
+      </w:r>
+      <w:r>
+        <w:rPr>
+          <w:rFonts w:ascii="Verdana" w:eastAsia="Times New Roman" w:hAnsi="Verdana" w:cs="Times New Roman"/>
+          <w:color w:val="333333"/>
+          <w:sz w:val="20"/>
+          <w:szCs w:val="20"/>
+          <w:lang w:val="en-GB" w:eastAsia="fr-CH"/>
+        </w:rPr>
         <w:t xml:space="preserve">Other programming languages also have packages for dealing with </w:t>
       </w:r>
       <w:r>
@@ -9589,20 +8690,8 @@
           <w:szCs w:val="20"/>
           <w:lang w:val="en-GB" w:eastAsia="fr-CH"/>
         </w:rPr>
-        <w:t xml:space="preserve"> documents; here are some </w:t>
-      </w:r>
-      <w:proofErr w:type="gramStart"/>
-      <w:r>
-        <w:rPr>
-          <w:rFonts w:ascii="Verdana" w:eastAsia="Times New Roman" w:hAnsi="Verdana" w:cs="Times New Roman"/>
-          <w:color w:val="333333"/>
-          <w:sz w:val="20"/>
-          <w:szCs w:val="20"/>
-          <w:lang w:val="en-GB" w:eastAsia="fr-CH"/>
-        </w:rPr>
-        <w:t>references :</w:t>
-      </w:r>
-      <w:proofErr w:type="gramEnd"/>
+        <w:t xml:space="preserve"> documents; here are some references :</w:t>
+      </w:r>
     </w:p>
     <w:p>
       <w:pPr>
@@ -9971,29 +9060,7 @@
           <w:szCs w:val="20"/>
           <w:lang w:val="en-GB" w:eastAsia="fr-CH"/>
         </w:rPr>
-        <w:t xml:space="preserve">As far as I can tell, most of these libraries provide objects and methods that closely reflect the complete XML </w:t>
-      </w:r>
-      <w:proofErr w:type="gramStart"/>
-      <w:r>
-        <w:rPr>
-          <w:rFonts w:ascii="Verdana" w:eastAsia="Times New Roman" w:hAnsi="Verdana" w:cs="Times New Roman"/>
-          <w:color w:val="333333"/>
-          <w:sz w:val="20"/>
-          <w:szCs w:val="20"/>
-          <w:lang w:val="en-GB" w:eastAsia="fr-CH"/>
-        </w:rPr>
-        <w:t>structure :</w:t>
-      </w:r>
-      <w:proofErr w:type="gramEnd"/>
-      <w:r>
-        <w:rPr>
-          <w:rFonts w:ascii="Verdana" w:eastAsia="Times New Roman" w:hAnsi="Verdana" w:cs="Times New Roman"/>
-          <w:color w:val="333333"/>
-          <w:sz w:val="20"/>
-          <w:szCs w:val="20"/>
-          <w:lang w:val="en-GB" w:eastAsia="fr-CH"/>
-        </w:rPr>
-        <w:t xml:space="preserve"> for example they have classes for paragraphes, styles, fonts, inline shapes, etc.</w:t>
+        <w:t>As far as I can tell, most of these libraries provide objects and methods that closely reflect the complete XML structure : for example they have classes for paragraphes, styles, fonts, inline shapes, etc.</w:t>
       </w:r>
     </w:p>
     <w:p>
@@ -10016,29 +9083,27 @@
           <w:lang w:val="en-GB" w:eastAsia="fr-CH"/>
         </w:rPr>
         <w:lastRenderedPageBreak/>
-        <w:t xml:space="preserve">The present module is much simpler but also much more </w:t>
-      </w:r>
-      <w:proofErr w:type="gramStart"/>
-      <w:r>
-        <w:rPr>
-          <w:rFonts w:ascii="Verdana" w:eastAsia="Times New Roman" w:hAnsi="Verdana" w:cs="Times New Roman"/>
-          <w:color w:val="333333"/>
-          <w:sz w:val="20"/>
-          <w:szCs w:val="20"/>
-          <w:lang w:val="en-GB" w:eastAsia="fr-CH"/>
-        </w:rPr>
-        <w:t>limited :</w:t>
-      </w:r>
-      <w:proofErr w:type="gramEnd"/>
-      <w:r>
-        <w:rPr>
-          <w:rFonts w:ascii="Verdana" w:eastAsia="Times New Roman" w:hAnsi="Verdana" w:cs="Times New Roman"/>
-          <w:color w:val="333333"/>
-          <w:sz w:val="20"/>
-          <w:szCs w:val="20"/>
-          <w:lang w:val="en-GB" w:eastAsia="fr-CH"/>
-        </w:rPr>
-        <w:t xml:space="preserve"> it was optimised for dealing with the text contents and offers no support for presentation or paging features.</w:t>
+        <w:t>The present module is much simpler but also much m</w:t>
+      </w:r>
+      <w:r>
+        <w:rPr>
+          <w:rFonts w:ascii="Verdana" w:eastAsia="Times New Roman" w:hAnsi="Verdana" w:cs="Times New Roman"/>
+          <w:color w:val="333333"/>
+          <w:sz w:val="20"/>
+          <w:szCs w:val="20"/>
+          <w:lang w:val="en-GB" w:eastAsia="fr-CH"/>
+        </w:rPr>
+        <w:t>ore limited</w:t>
+      </w:r>
+      <w:r>
+        <w:rPr>
+          <w:rFonts w:ascii="Verdana" w:eastAsia="Times New Roman" w:hAnsi="Verdana" w:cs="Times New Roman"/>
+          <w:color w:val="333333"/>
+          <w:sz w:val="20"/>
+          <w:szCs w:val="20"/>
+          <w:lang w:val="en-GB" w:eastAsia="fr-CH"/>
+        </w:rPr>
+        <w:t>: it was optimised for dealing with the text contents and offers no support for presentation or paging features.</w:t>
       </w:r>
     </w:p>
     <w:p>
@@ -10163,6 +9228,92 @@
           <w:lang w:val="en-GB" w:eastAsia="fr-CH"/>
         </w:rPr>
         <w:t>This library is free software; you can redistribute it and/or modify it under the same terms as Perl itself.</w:t>
+      </w:r>
+    </w:p>
+    <w:p>
+      <w:pPr>
+        <w:spacing w:before="100" w:beforeAutospacing="1" w:after="100" w:afterAutospacing="1" w:line="240" w:lineRule="auto"/>
+        <w:rPr>
+          <w:rFonts w:ascii="Verdana" w:eastAsia="Times New Roman" w:hAnsi="Verdana" w:cs="Times New Roman"/>
+          <w:color w:val="333333"/>
+          <w:sz w:val="20"/>
+          <w:szCs w:val="20"/>
+          <w:lang w:val="en-GB" w:eastAsia="fr-CH"/>
+        </w:rPr>
+      </w:pPr>
+      <w:r>
+        <w:rPr>
+          <w:rFonts w:ascii="Verdana" w:eastAsia="Times New Roman" w:hAnsi="Verdana" w:cs="Times New Roman"/>
+          <w:color w:val="333333"/>
+          <w:sz w:val="20"/>
+          <w:szCs w:val="20"/>
+          <w:lang w:val="en-GB" w:eastAsia="fr-CH"/>
+        </w:rPr>
+        <w:t>==============</w:t>
+      </w:r>
+    </w:p>
+    <w:p>
+      <w:pPr>
+        <w:spacing w:before="100" w:beforeAutospacing="1" w:after="100" w:afterAutospacing="1" w:line="240" w:lineRule="auto"/>
+        <w:rPr>
+          <w:rFonts w:ascii="Verdana" w:eastAsia="Times New Roman" w:hAnsi="Verdana" w:cs="Times New Roman"/>
+          <w:color w:val="333333"/>
+          <w:sz w:val="20"/>
+          <w:szCs w:val="20"/>
+          <w:lang w:val="en-GB" w:eastAsia="fr-CH"/>
+        </w:rPr>
+      </w:pPr>
+      <w:r>
+        <w:rPr>
+          <w:rFonts w:ascii="Verdana" w:eastAsia="Times New Roman" w:hAnsi="Verdana" w:cs="Times New Roman"/>
+          <w:color w:val="333333"/>
+          <w:sz w:val="20"/>
+          <w:szCs w:val="20"/>
+          <w:lang w:val="en-GB" w:eastAsia="fr-CH"/>
+        </w:rPr>
+        <w:t>At 1</w:t>
+      </w:r>
+      <w:r>
+        <w:rPr>
+          <w:rFonts w:ascii="Verdana" w:eastAsia="Times New Roman" w:hAnsi="Verdana" w:cs="Times New Roman"/>
+          <w:color w:val="333333"/>
+          <w:sz w:val="20"/>
+          <w:szCs w:val="20"/>
+          <w:vertAlign w:val="superscript"/>
+          <w:lang w:val="en-GB" w:eastAsia="fr-CH"/>
+        </w:rPr>
+        <w:t>st</w:t>
+      </w:r>
+      <w:r>
+        <w:rPr>
+          <w:rFonts w:ascii="Verdana" w:eastAsia="Times New Roman" w:hAnsi="Verdana" w:cs="Times New Roman"/>
+          <w:color w:val="333333"/>
+          <w:sz w:val="20"/>
+          <w:szCs w:val="20"/>
+          <w:lang w:val="en-GB" w:eastAsia="fr-CH"/>
+        </w:rPr>
+        <w:t xml:space="preserve"> or 2</w:t>
+      </w:r>
+      <w:r>
+        <w:rPr>
+          <w:rFonts w:ascii="Verdana" w:eastAsia="Times New Roman" w:hAnsi="Verdana" w:cs="Times New Roman"/>
+          <w:color w:val="333333"/>
+          <w:sz w:val="20"/>
+          <w:szCs w:val="20"/>
+          <w:vertAlign w:val="superscript"/>
+          <w:lang w:val="en-GB" w:eastAsia="fr-CH"/>
+        </w:rPr>
+        <w:t>nd</w:t>
+      </w:r>
+      <w:r>
+        <w:rPr>
+          <w:rFonts w:ascii="Verdana" w:eastAsia="Times New Roman" w:hAnsi="Verdana" w:cs="Times New Roman"/>
+          <w:color w:val="333333"/>
+          <w:sz w:val="20"/>
+          <w:szCs w:val="20"/>
+          <w:lang w:val="en-GB" w:eastAsia="fr-CH"/>
+        </w:rPr>
+        <w:t xml:space="preserve"> sight, surgery on docx files is an original approach. </w:t>
       </w:r>
     </w:p>
     <w:p>
@@ -10271,27 +9422,113 @@
           <w:lang w:val="en-GB" w:eastAsia="fr-CH"/>
         </w:rPr>
       </w:pPr>
-    </w:p>
-    <w:p>
-      <w:pPr>
-        <w:spacing w:before="100" w:beforeAutospacing="1" w:after="100" w:afterAutospacing="1" w:line="240" w:lineRule="auto"/>
-        <w:rPr>
-          <w:rFonts w:ascii="Verdana" w:eastAsia="Times New Roman" w:hAnsi="Verdana" w:cs="Times New Roman"/>
-          <w:color w:val="333333"/>
-          <w:sz w:val="20"/>
-          <w:szCs w:val="20"/>
-          <w:lang w:val="en-GB" w:eastAsia="fr-CH"/>
-        </w:rPr>
-      </w:pPr>
-    </w:p>
-    <w:p>
-      <w:pPr>
-        <w:rPr>
-          <w:lang w:val="en-GB"/>
-        </w:rPr>
-      </w:pPr>
+      <w:r>
+        <w:rPr>
+          <w:rFonts w:ascii="Verdana" w:eastAsia="Times New Roman" w:hAnsi="Verdana" w:cs="Times New Roman"/>
+          <w:color w:val="333333"/>
+          <w:sz w:val="20"/>
+          <w:szCs w:val="20"/>
+          <w:lang w:val="en-GB" w:eastAsia="fr-CH"/>
+        </w:rPr>
+        <w:tab/>
+        <w:t>This parag</w:t>
+      </w:r>
+      <w:r>
+        <w:rPr>
+          <w:rFonts w:ascii="Verdana" w:eastAsia="Times New Roman" w:hAnsi="Verdana" w:cs="Times New Roman"/>
+          <w:color w:val="333333"/>
+          <w:sz w:val="20"/>
+          <w:szCs w:val="20"/>
+          <w:lang w:val="en-GB" w:eastAsia="fr-CH"/>
+        </w:rPr>
+        <w:t>raph starts</w:t>
+      </w:r>
+      <w:r>
+        <w:rPr>
+          <w:rFonts w:ascii="Verdana" w:eastAsia="Times New Roman" w:hAnsi="Verdana" w:cs="Times New Roman"/>
+          <w:color w:val="333333"/>
+          <w:sz w:val="20"/>
+          <w:szCs w:val="20"/>
+          <w:lang w:val="en-GB" w:eastAsia="fr-CH"/>
+        </w:rPr>
+        <w:tab/>
+        <w:t>with an</w:t>
+      </w:r>
+      <w:r>
+        <w:rPr>
+          <w:rFonts w:ascii="Verdana" w:eastAsia="Times New Roman" w:hAnsi="Verdana" w:cs="Times New Roman"/>
+          <w:color w:val="333333"/>
+          <w:sz w:val="20"/>
+          <w:szCs w:val="20"/>
+          <w:lang w:val="en-GB" w:eastAsia="fr-CH"/>
+        </w:rPr>
+        <w:tab/>
+      </w:r>
+      <w:r>
+        <w:rPr>
+          <w:rFonts w:ascii="Verdana" w:eastAsia="Times New Roman" w:hAnsi="Verdana" w:cs="Times New Roman"/>
+          <w:b/>
+          <w:color w:val="333333"/>
+          <w:sz w:val="20"/>
+          <w:szCs w:val="20"/>
+          <w:lang w:val="en-GB" w:eastAsia="fr-CH"/>
+        </w:rPr>
+        <w:t>initial TAB</w:t>
+      </w:r>
+      <w:r>
+        <w:rPr>
+          <w:rFonts w:ascii="Verdana" w:eastAsia="Times New Roman" w:hAnsi="Verdana" w:cs="Times New Roman"/>
+          <w:color w:val="333333"/>
+          <w:sz w:val="20"/>
+          <w:szCs w:val="20"/>
+          <w:lang w:val="en-GB" w:eastAsia="fr-CH"/>
+        </w:rPr>
+        <w:t>, and also has</w:t>
+      </w:r>
       <w:bookmarkStart w:id="15" w:name="_GoBack"/>
       <w:bookmarkEnd w:id="15"/>
+      <w:r>
+        <w:rPr>
+          <w:rFonts w:ascii="Verdana" w:eastAsia="Times New Roman" w:hAnsi="Verdana" w:cs="Times New Roman"/>
+          <w:color w:val="333333"/>
+          <w:sz w:val="20"/>
+          <w:szCs w:val="20"/>
+          <w:lang w:val="en-GB" w:eastAsia="fr-CH"/>
+        </w:rPr>
+        <w:tab/>
+        <w:t>many internal TABS.</w:t>
+      </w:r>
+    </w:p>
+    <w:p>
+      <w:pPr>
+        <w:spacing w:before="100" w:beforeAutospacing="1" w:after="100" w:afterAutospacing="1" w:line="240" w:lineRule="auto"/>
+        <w:rPr>
+          <w:rFonts w:ascii="Verdana" w:eastAsia="Times New Roman" w:hAnsi="Verdana" w:cs="Times New Roman"/>
+          <w:color w:val="333333"/>
+          <w:sz w:val="20"/>
+          <w:szCs w:val="20"/>
+          <w:lang w:val="en-GB" w:eastAsia="fr-CH"/>
+        </w:rPr>
+      </w:pPr>
+    </w:p>
+    <w:p>
+      <w:pPr>
+        <w:spacing w:before="100" w:beforeAutospacing="1" w:after="100" w:afterAutospacing="1" w:line="240" w:lineRule="auto"/>
+        <w:rPr>
+          <w:rFonts w:ascii="Verdana" w:eastAsia="Times New Roman" w:hAnsi="Verdana" w:cs="Times New Roman"/>
+          <w:color w:val="333333"/>
+          <w:sz w:val="20"/>
+          <w:szCs w:val="20"/>
+          <w:lang w:val="en-GB" w:eastAsia="fr-CH"/>
+        </w:rPr>
+      </w:pPr>
+    </w:p>
+    <w:p>
+      <w:pPr>
+        <w:rPr>
+          <w:lang w:val="en-GB"/>
+        </w:rPr>
+      </w:pPr>
     </w:p>
     <w:sectPr>
       <w:pgSz w:w="11906" w:h="16838"/>
@@ -12032,7 +11269,7 @@
 </file>
 
 <file path=customXml/itemProps1.xml><?xml version="1.0" encoding="utf-8"?>
-<ds:datastoreItem xmlns:ds="http://schemas.openxmlformats.org/officeDocument/2006/customXml" ds:itemID="{5AE87B90-2600-4DE3-89BA-500C6D68997B}">
+<ds:datastoreItem xmlns:ds="http://schemas.openxmlformats.org/officeDocument/2006/customXml" ds:itemID="{56744CF6-A6A5-48CB-A24A-E416D0BF9D6C}">
   <ds:schemaRefs>
     <ds:schemaRef ds:uri="http://schemas.openxmlformats.org/officeDocument/2006/bibliography"/>
   </ds:schemaRefs>

</xml_diff>

<commit_message>
Update for Mon Jan 18 12:25:39 2021
</commit_message>
<xml_diff>
--- a/distros/M/MsOffice-Word-Surgeon/t/etc/MsOffice-Word-Surgeon.docx
+++ b/distros/M/MsOffice-Word-Surgeon/t/etc/MsOffice-Word-Surgeon.docx
@@ -9485,6 +9485,50 @@
         </w:rPr>
         <w:t>, and also has</w:t>
       </w:r>
+      <w:r>
+        <w:rPr>
+          <w:rFonts w:ascii="Verdana" w:eastAsia="Times New Roman" w:hAnsi="Verdana" w:cs="Times New Roman"/>
+          <w:color w:val="333333"/>
+          <w:sz w:val="20"/>
+          <w:szCs w:val="20"/>
+          <w:lang w:val="en-GB" w:eastAsia="fr-CH"/>
+        </w:rPr>
+        <w:tab/>
+        <w:t>many internal TABS.</w:t>
+      </w:r>
+    </w:p>
+    <w:p>
+      <w:pPr>
+        <w:spacing w:before="100" w:beforeAutospacing="1" w:after="100" w:afterAutospacing="1" w:line="240" w:lineRule="auto"/>
+        <w:rPr>
+          <w:rFonts w:ascii="Verdana" w:eastAsia="Times New Roman" w:hAnsi="Verdana" w:cs="Times New Roman"/>
+          <w:color w:val="333333"/>
+          <w:sz w:val="20"/>
+          <w:szCs w:val="20"/>
+          <w:lang w:val="en-GB" w:eastAsia="fr-CH"/>
+        </w:rPr>
+      </w:pPr>
+      <w:r>
+        <w:rPr>
+          <w:rFonts w:ascii="Verdana" w:eastAsia="Times New Roman" w:hAnsi="Verdana" w:cs="Times New Roman"/>
+          <w:color w:val="333333"/>
+          <w:sz w:val="20"/>
+          <w:szCs w:val="20"/>
+          <w:lang w:val="en-GB" w:eastAsia="fr-CH"/>
+        </w:rPr>
+        <w:t>This paragraph</w:t>
+      </w:r>
+      <w:r>
+        <w:rPr>
+          <w:rFonts w:ascii="Verdana" w:eastAsia="Times New Roman" w:hAnsi="Verdana" w:cs="Times New Roman"/>
+          <w:color w:val="333333"/>
+          <w:sz w:val="20"/>
+          <w:szCs w:val="20"/>
+          <w:lang w:val="en-GB" w:eastAsia="fr-CH"/>
+        </w:rPr>
+        <w:br/>
+        <w:t xml:space="preserve">contains a soft line </w:t>
+      </w:r>
       <w:bookmarkStart w:id="15" w:name="_GoBack"/>
       <w:bookmarkEnd w:id="15"/>
       <w:r>
@@ -9495,21 +9539,8 @@
           <w:szCs w:val="20"/>
           <w:lang w:val="en-GB" w:eastAsia="fr-CH"/>
         </w:rPr>
-        <w:tab/>
-        <w:t>many internal TABS.</w:t>
-      </w:r>
-    </w:p>
-    <w:p>
-      <w:pPr>
-        <w:spacing w:before="100" w:beforeAutospacing="1" w:after="100" w:afterAutospacing="1" w:line="240" w:lineRule="auto"/>
-        <w:rPr>
-          <w:rFonts w:ascii="Verdana" w:eastAsia="Times New Roman" w:hAnsi="Verdana" w:cs="Times New Roman"/>
-          <w:color w:val="333333"/>
-          <w:sz w:val="20"/>
-          <w:szCs w:val="20"/>
-          <w:lang w:val="en-GB" w:eastAsia="fr-CH"/>
-        </w:rPr>
-      </w:pPr>
+        <w:t>break</w:t>
+      </w:r>
     </w:p>
     <w:p>
       <w:pPr>
@@ -11269,7 +11300,7 @@
 </file>
 
 <file path=customXml/itemProps1.xml><?xml version="1.0" encoding="utf-8"?>
-<ds:datastoreItem xmlns:ds="http://schemas.openxmlformats.org/officeDocument/2006/customXml" ds:itemID="{56744CF6-A6A5-48CB-A24A-E416D0BF9D6C}">
+<ds:datastoreItem xmlns:ds="http://schemas.openxmlformats.org/officeDocument/2006/customXml" ds:itemID="{2BB3CA97-3270-48D4-9A69-62FF3798673A}">
   <ds:schemaRefs>
     <ds:schemaRef ds:uri="http://schemas.openxmlformats.org/officeDocument/2006/bibliography"/>
   </ds:schemaRefs>

</xml_diff>

<commit_message>
Update for Thu Nov  4 15:55:10 2021
</commit_message>
<xml_diff>
--- a/distros/M/MsOffice-Word-Surgeon/t/etc/MsOffice-Word-Surgeon.docx
+++ b/distros/M/MsOffice-Word-Surgeon/t/etc/MsOffice-Word-Surgeon.docx
@@ -33,7 +33,39 @@
           <w:szCs w:val="48"/>
           <w:lang w:val="en-GB" w:eastAsia="fr-CH"/>
         </w:rPr>
-        <w:t>MsOffice::Word::Surgeon</w:t>
+        <w:t>MsOffice:</w:t>
+      </w:r>
+      <w:proofErr w:type="gramStart"/>
+      <w:r>
+        <w:rPr>
+          <w:rFonts w:ascii="Verdana" w:eastAsia="Times New Roman" w:hAnsi="Verdana" w:cs="Times New Roman"/>
+          <w:b/>
+          <w:bCs/>
+          <w:smallCaps/>
+          <w:color w:val="4E5B82"/>
+          <w:spacing w:val="30"/>
+          <w:kern w:val="36"/>
+          <w:sz w:val="48"/>
+          <w:szCs w:val="48"/>
+          <w:lang w:val="en-GB" w:eastAsia="fr-CH"/>
+        </w:rPr>
+        <w:t>:Word</w:t>
+      </w:r>
+      <w:proofErr w:type="gramEnd"/>
+      <w:r>
+        <w:rPr>
+          <w:rFonts w:ascii="Verdana" w:eastAsia="Times New Roman" w:hAnsi="Verdana" w:cs="Times New Roman"/>
+          <w:b/>
+          <w:bCs/>
+          <w:smallCaps/>
+          <w:color w:val="4E5B82"/>
+          <w:spacing w:val="30"/>
+          <w:kern w:val="36"/>
+          <w:sz w:val="48"/>
+          <w:szCs w:val="48"/>
+          <w:lang w:val="en-GB" w:eastAsia="fr-CH"/>
+        </w:rPr>
+        <w:t>::Surgeon</w:t>
       </w:r>
       <w:bookmarkEnd w:id="0"/>
     </w:p>
@@ -48,6 +80,7 @@
           <w:lang w:val="en-GB" w:eastAsia="fr-CH"/>
         </w:rPr>
       </w:pPr>
+      <w:proofErr w:type="gramStart"/>
       <w:r>
         <w:rPr>
           <w:rFonts w:ascii="Verdana" w:eastAsia="Times New Roman" w:hAnsi="Verdana" w:cs="Times New Roman"/>
@@ -59,7 +92,21 @@
           <w:bdr w:val="double" w:sz="6" w:space="4" w:color="888888" w:frame="1"/>
           <w:lang w:val="en-GB" w:eastAsia="fr-CH"/>
         </w:rPr>
-        <w:t>tamper wit the guts of Microsoft docx documents</w:t>
+        <w:t>tamper</w:t>
+      </w:r>
+      <w:proofErr w:type="gramEnd"/>
+      <w:r>
+        <w:rPr>
+          <w:rFonts w:ascii="Verdana" w:eastAsia="Times New Roman" w:hAnsi="Verdana" w:cs="Times New Roman"/>
+          <w:i/>
+          <w:iCs/>
+          <w:color w:val="333333"/>
+          <w:sz w:val="20"/>
+          <w:szCs w:val="20"/>
+          <w:bdr w:val="double" w:sz="6" w:space="4" w:color="888888" w:frame="1"/>
+          <w:lang w:val="en-GB" w:eastAsia="fr-CH"/>
+        </w:rPr>
+        <w:t xml:space="preserve"> wit the guts of Microsoft docx documents</w:t>
       </w:r>
       <w:r>
         <w:rPr>
@@ -1433,7 +1480,29 @@
           <w:szCs w:val="20"/>
           <w:lang w:val="en-GB" w:eastAsia="fr-CH"/>
         </w:rPr>
-        <w:t>MsOffice::Word::Surgeon -- tamper wit the guts of Microsoft docx documents</w:t>
+        <w:t>MsOffice:</w:t>
+      </w:r>
+      <w:proofErr w:type="gramStart"/>
+      <w:r>
+        <w:rPr>
+          <w:rFonts w:ascii="Verdana" w:eastAsia="Times New Roman" w:hAnsi="Verdana" w:cs="Times New Roman"/>
+          <w:color w:val="333333"/>
+          <w:sz w:val="20"/>
+          <w:szCs w:val="20"/>
+          <w:lang w:val="en-GB" w:eastAsia="fr-CH"/>
+        </w:rPr>
+        <w:t>:Word</w:t>
+      </w:r>
+      <w:proofErr w:type="gramEnd"/>
+      <w:r>
+        <w:rPr>
+          <w:rFonts w:ascii="Verdana" w:eastAsia="Times New Roman" w:hAnsi="Verdana" w:cs="Times New Roman"/>
+          <w:color w:val="333333"/>
+          <w:sz w:val="20"/>
+          <w:szCs w:val="20"/>
+          <w:lang w:val="en-GB" w:eastAsia="fr-CH"/>
+        </w:rPr>
+        <w:t>::Surgeon -- tamper wit the guts of Microsoft docx documents</w:t>
       </w:r>
     </w:p>
     <w:p>
@@ -1511,6 +1580,7 @@
         </w:rPr>
         <w:t xml:space="preserve">  </w:t>
       </w:r>
+      <w:proofErr w:type="gramStart"/>
       <w:r>
         <w:rPr>
           <w:rFonts w:ascii="Courier New" w:eastAsia="Times New Roman" w:hAnsi="Courier New" w:cs="Courier New"/>
@@ -1521,6 +1591,7 @@
         </w:rPr>
         <w:t>my</w:t>
       </w:r>
+      <w:proofErr w:type="gramEnd"/>
       <w:r>
         <w:rPr>
           <w:rFonts w:ascii="Courier New" w:eastAsia="Times New Roman" w:hAnsi="Courier New" w:cs="Courier New"/>
@@ -1713,7 +1784,29 @@
           <w:szCs w:val="20"/>
           <w:lang w:val="en-GB" w:eastAsia="fr-CH"/>
         </w:rPr>
-        <w:t xml:space="preserve">  # extract plain text</w:t>
+        <w:t xml:space="preserve">  # </w:t>
+      </w:r>
+      <w:proofErr w:type="gramStart"/>
+      <w:r>
+        <w:rPr>
+          <w:rFonts w:ascii="Courier New" w:eastAsia="Times New Roman" w:hAnsi="Courier New" w:cs="Courier New"/>
+          <w:color w:val="008080"/>
+          <w:sz w:val="20"/>
+          <w:szCs w:val="20"/>
+          <w:lang w:val="en-GB" w:eastAsia="fr-CH"/>
+        </w:rPr>
+        <w:t>extract</w:t>
+      </w:r>
+      <w:proofErr w:type="gramEnd"/>
+      <w:r>
+        <w:rPr>
+          <w:rFonts w:ascii="Courier New" w:eastAsia="Times New Roman" w:hAnsi="Courier New" w:cs="Courier New"/>
+          <w:color w:val="008080"/>
+          <w:sz w:val="20"/>
+          <w:szCs w:val="20"/>
+          <w:lang w:val="en-GB" w:eastAsia="fr-CH"/>
+        </w:rPr>
+        <w:t xml:space="preserve"> plain text</w:t>
       </w:r>
     </w:p>
     <w:p>
@@ -1762,6 +1855,7 @@
         </w:rPr>
         <w:t xml:space="preserve">  </w:t>
       </w:r>
+      <w:proofErr w:type="gramStart"/>
       <w:r>
         <w:rPr>
           <w:rFonts w:ascii="Courier New" w:eastAsia="Times New Roman" w:hAnsi="Courier New" w:cs="Courier New"/>
@@ -1772,6 +1866,7 @@
         </w:rPr>
         <w:t>my</w:t>
       </w:r>
+      <w:proofErr w:type="gramEnd"/>
       <w:r>
         <w:rPr>
           <w:rFonts w:ascii="Courier New" w:eastAsia="Times New Roman" w:hAnsi="Courier New" w:cs="Courier New"/>
@@ -2279,6 +2374,7 @@
         <w:lastRenderedPageBreak/>
         <w:t xml:space="preserve">  </w:t>
       </w:r>
+      <w:proofErr w:type="gramStart"/>
       <w:r>
         <w:rPr>
           <w:rFonts w:ascii="Courier New" w:eastAsia="Times New Roman" w:hAnsi="Courier New" w:cs="Courier New"/>
@@ -2289,6 +2385,7 @@
         </w:rPr>
         <w:t>my</w:t>
       </w:r>
+      <w:proofErr w:type="gramEnd"/>
       <w:r>
         <w:rPr>
           <w:rFonts w:ascii="Courier New" w:eastAsia="Times New Roman" w:hAnsi="Courier New" w:cs="Courier New"/>
@@ -2496,6 +2593,7 @@
         </w:rPr>
         <w:t xml:space="preserve">  </w:t>
       </w:r>
+      <w:proofErr w:type="gramStart"/>
       <w:r>
         <w:rPr>
           <w:rFonts w:ascii="Courier New" w:eastAsia="Times New Roman" w:hAnsi="Courier New" w:cs="Courier New"/>
@@ -2506,6 +2604,7 @@
         </w:rPr>
         <w:t>my</w:t>
       </w:r>
+      <w:proofErr w:type="gramEnd"/>
       <w:r>
         <w:rPr>
           <w:rFonts w:ascii="Courier New" w:eastAsia="Times New Roman" w:hAnsi="Courier New" w:cs="Courier New"/>
@@ -2653,6 +2752,7 @@
         </w:rPr>
         <w:t xml:space="preserve">  </w:t>
       </w:r>
+      <w:proofErr w:type="gramStart"/>
       <w:r>
         <w:rPr>
           <w:rFonts w:ascii="Courier New" w:eastAsia="Times New Roman" w:hAnsi="Courier New" w:cs="Courier New"/>
@@ -2663,6 +2763,7 @@
         </w:rPr>
         <w:t>my</w:t>
       </w:r>
+      <w:proofErr w:type="gramEnd"/>
       <w:r>
         <w:rPr>
           <w:rFonts w:ascii="Courier New" w:eastAsia="Times New Roman" w:hAnsi="Courier New" w:cs="Courier New"/>
@@ -2760,6 +2861,7 @@
         </w:rPr>
         <w:t xml:space="preserve">    </w:t>
       </w:r>
+      <w:proofErr w:type="gramStart"/>
       <w:r>
         <w:rPr>
           <w:rFonts w:ascii="Courier New" w:eastAsia="Times New Roman" w:hAnsi="Courier New" w:cs="Courier New"/>
@@ -2770,6 +2872,7 @@
         </w:rPr>
         <w:t>my</w:t>
       </w:r>
+      <w:proofErr w:type="gramEnd"/>
       <w:r>
         <w:rPr>
           <w:rFonts w:ascii="Courier New" w:eastAsia="Times New Roman" w:hAnsi="Courier New" w:cs="Courier New"/>
@@ -2867,6 +2970,7 @@
         </w:rPr>
         <w:t xml:space="preserve">    </w:t>
       </w:r>
+      <w:proofErr w:type="gramStart"/>
       <w:r>
         <w:rPr>
           <w:rFonts w:ascii="Courier New" w:eastAsia="Times New Roman" w:hAnsi="Courier New" w:cs="Courier New"/>
@@ -2877,6 +2981,7 @@
         </w:rPr>
         <w:t>return</w:t>
       </w:r>
+      <w:proofErr w:type="gramEnd"/>
       <w:r>
         <w:rPr>
           <w:rFonts w:ascii="Courier New" w:eastAsia="Times New Roman" w:hAnsi="Courier New" w:cs="Courier New"/>
@@ -3072,7 +3177,29 @@
           <w:szCs w:val="20"/>
           <w:lang w:val="en-GB" w:eastAsia="fr-CH"/>
         </w:rPr>
-        <w:t xml:space="preserve"> $alias{$args{</w:t>
+        <w:t xml:space="preserve"> $</w:t>
+      </w:r>
+      <w:proofErr w:type="gramStart"/>
+      <w:r>
+        <w:rPr>
+          <w:rFonts w:ascii="Courier New" w:eastAsia="Times New Roman" w:hAnsi="Courier New" w:cs="Courier New"/>
+          <w:color w:val="333333"/>
+          <w:sz w:val="20"/>
+          <w:szCs w:val="20"/>
+          <w:lang w:val="en-GB" w:eastAsia="fr-CH"/>
+        </w:rPr>
+        <w:t>alias{</w:t>
+      </w:r>
+      <w:proofErr w:type="gramEnd"/>
+      <w:r>
+        <w:rPr>
+          <w:rFonts w:ascii="Courier New" w:eastAsia="Times New Roman" w:hAnsi="Courier New" w:cs="Courier New"/>
+          <w:color w:val="333333"/>
+          <w:sz w:val="20"/>
+          <w:szCs w:val="20"/>
+          <w:lang w:val="en-GB" w:eastAsia="fr-CH"/>
+        </w:rPr>
+        <w:t>$args{</w:t>
       </w:r>
       <w:r>
         <w:rPr>
@@ -3151,6 +3278,7 @@
         </w:rPr>
         <w:t xml:space="preserve">                            </w:t>
       </w:r>
+      <w:proofErr w:type="gramStart"/>
       <w:r>
         <w:rPr>
           <w:rFonts w:ascii="Courier New" w:eastAsia="Times New Roman" w:hAnsi="Courier New" w:cs="Courier New"/>
@@ -3161,6 +3289,7 @@
         </w:rPr>
         <w:t>author</w:t>
       </w:r>
+      <w:proofErr w:type="gramEnd"/>
       <w:r>
         <w:rPr>
           <w:rFonts w:ascii="Courier New" w:eastAsia="Times New Roman" w:hAnsi="Courier New" w:cs="Courier New"/>
@@ -3362,6 +3491,7 @@
         </w:rPr>
         <w:t>-&gt;</w:t>
       </w:r>
+      <w:proofErr w:type="gramStart"/>
       <w:r>
         <w:rPr>
           <w:rFonts w:ascii="Courier New" w:eastAsia="Times New Roman" w:hAnsi="Courier New" w:cs="Courier New"/>
@@ -3380,7 +3510,18 @@
           <w:szCs w:val="20"/>
           <w:lang w:val="en-GB" w:eastAsia="fr-CH"/>
         </w:rPr>
-        <w:t>(qr[$pattern]</w:t>
+        <w:t>(</w:t>
+      </w:r>
+      <w:proofErr w:type="gramEnd"/>
+      <w:r>
+        <w:rPr>
+          <w:rFonts w:ascii="Courier New" w:eastAsia="Times New Roman" w:hAnsi="Courier New" w:cs="Courier New"/>
+          <w:color w:val="333333"/>
+          <w:sz w:val="20"/>
+          <w:szCs w:val="20"/>
+          <w:lang w:val="en-GB" w:eastAsia="fr-CH"/>
+        </w:rPr>
+        <w:t>qr[$pattern]</w:t>
       </w:r>
       <w:r>
         <w:rPr>
@@ -3484,7 +3625,29 @@
           <w:szCs w:val="20"/>
           <w:lang w:val="en-GB" w:eastAsia="fr-CH"/>
         </w:rPr>
-        <w:t xml:space="preserve">  # save the result</w:t>
+        <w:t xml:space="preserve">  # </w:t>
+      </w:r>
+      <w:proofErr w:type="gramStart"/>
+      <w:r>
+        <w:rPr>
+          <w:rFonts w:ascii="Courier New" w:eastAsia="Times New Roman" w:hAnsi="Courier New" w:cs="Courier New"/>
+          <w:color w:val="008080"/>
+          <w:sz w:val="20"/>
+          <w:szCs w:val="20"/>
+          <w:lang w:val="en-GB" w:eastAsia="fr-CH"/>
+        </w:rPr>
+        <w:t>save</w:t>
+      </w:r>
+      <w:proofErr w:type="gramEnd"/>
+      <w:r>
+        <w:rPr>
+          <w:rFonts w:ascii="Courier New" w:eastAsia="Times New Roman" w:hAnsi="Courier New" w:cs="Courier New"/>
+          <w:color w:val="008080"/>
+          <w:sz w:val="20"/>
+          <w:szCs w:val="20"/>
+          <w:lang w:val="en-GB" w:eastAsia="fr-CH"/>
+        </w:rPr>
+        <w:t xml:space="preserve"> the result</w:t>
       </w:r>
     </w:p>
     <w:p>
@@ -3571,7 +3734,29 @@
           <w:szCs w:val="20"/>
           <w:lang w:val="en-GB" w:eastAsia="fr-CH"/>
         </w:rPr>
-        <w:t># or -&gt;save_as($new_filename);</w:t>
+        <w:t># or -&gt;save_</w:t>
+      </w:r>
+      <w:proofErr w:type="gramStart"/>
+      <w:r>
+        <w:rPr>
+          <w:rFonts w:ascii="Courier New" w:eastAsia="Times New Roman" w:hAnsi="Courier New" w:cs="Courier New"/>
+          <w:color w:val="008080"/>
+          <w:sz w:val="20"/>
+          <w:szCs w:val="20"/>
+          <w:lang w:val="en-GB" w:eastAsia="fr-CH"/>
+        </w:rPr>
+        <w:t>as(</w:t>
+      </w:r>
+      <w:proofErr w:type="gramEnd"/>
+      <w:r>
+        <w:rPr>
+          <w:rFonts w:ascii="Courier New" w:eastAsia="Times New Roman" w:hAnsi="Courier New" w:cs="Courier New"/>
+          <w:color w:val="008080"/>
+          <w:sz w:val="20"/>
+          <w:szCs w:val="20"/>
+          <w:lang w:val="en-GB" w:eastAsia="fr-CH"/>
+        </w:rPr>
+        <w:t>$new_filename);</w:t>
       </w:r>
     </w:p>
     <w:p>
@@ -3696,8 +3881,20 @@
           <w:szCs w:val="20"/>
           <w:lang w:val="en-GB" w:eastAsia="fr-CH"/>
         </w:rPr>
-        <w:t>Some applications for this module are :</w:t>
-      </w:r>
+        <w:t xml:space="preserve">Some applications for this module </w:t>
+      </w:r>
+      <w:proofErr w:type="gramStart"/>
+      <w:r>
+        <w:rPr>
+          <w:rFonts w:ascii="Verdana" w:eastAsia="Times New Roman" w:hAnsi="Verdana" w:cs="Times New Roman"/>
+          <w:color w:val="333333"/>
+          <w:sz w:val="20"/>
+          <w:szCs w:val="20"/>
+          <w:lang w:val="en-GB" w:eastAsia="fr-CH"/>
+        </w:rPr>
+        <w:t>are :</w:t>
+      </w:r>
+      <w:proofErr w:type="gramEnd"/>
     </w:p>
     <w:p>
       <w:pPr>
@@ -3930,7 +4127,29 @@
           <w:szCs w:val="20"/>
           <w:lang w:val="en-GB" w:eastAsia="fr-CH"/>
         </w:rPr>
-        <w:t xml:space="preserve"> documents is described in </w:t>
+        <w:t xml:space="preserve"> documents </w:t>
+      </w:r>
+      <w:proofErr w:type="gramStart"/>
+      <w:r>
+        <w:rPr>
+          <w:rFonts w:ascii="Verdana" w:eastAsia="Times New Roman" w:hAnsi="Verdana" w:cs="Times New Roman"/>
+          <w:color w:val="333333"/>
+          <w:sz w:val="20"/>
+          <w:szCs w:val="20"/>
+          <w:lang w:val="en-GB" w:eastAsia="fr-CH"/>
+        </w:rPr>
+        <w:t>is described</w:t>
+      </w:r>
+      <w:proofErr w:type="gramEnd"/>
+      <w:r>
+        <w:rPr>
+          <w:rFonts w:ascii="Verdana" w:eastAsia="Times New Roman" w:hAnsi="Verdana" w:cs="Times New Roman"/>
+          <w:color w:val="333333"/>
+          <w:sz w:val="20"/>
+          <w:szCs w:val="20"/>
+          <w:lang w:val="en-GB" w:eastAsia="fr-CH"/>
+        </w:rPr>
+        <w:t xml:space="preserve"> in </w:t>
       </w:r>
       <w:hyperlink r:id="rId7" w:tgtFrame="_blank" w:history="1">
         <w:r>
@@ -3976,7 +4195,29 @@
           <w:szCs w:val="20"/>
           <w:lang w:val="en-GB" w:eastAsia="fr-CH"/>
         </w:rPr>
-        <w:t xml:space="preserve">. An excellent introduction can be found at </w:t>
+        <w:t xml:space="preserve">. An excellent introduction </w:t>
+      </w:r>
+      <w:proofErr w:type="gramStart"/>
+      <w:r>
+        <w:rPr>
+          <w:rFonts w:ascii="Verdana" w:eastAsia="Times New Roman" w:hAnsi="Verdana" w:cs="Times New Roman"/>
+          <w:color w:val="333333"/>
+          <w:sz w:val="20"/>
+          <w:szCs w:val="20"/>
+          <w:lang w:val="en-GB" w:eastAsia="fr-CH"/>
+        </w:rPr>
+        <w:t>can be found</w:t>
+      </w:r>
+      <w:proofErr w:type="gramEnd"/>
+      <w:r>
+        <w:rPr>
+          <w:rFonts w:ascii="Verdana" w:eastAsia="Times New Roman" w:hAnsi="Verdana" w:cs="Times New Roman"/>
+          <w:color w:val="333333"/>
+          <w:sz w:val="20"/>
+          <w:szCs w:val="20"/>
+          <w:lang w:val="en-GB" w:eastAsia="fr-CH"/>
+        </w:rPr>
+        <w:t xml:space="preserve"> at </w:t>
       </w:r>
       <w:hyperlink r:id="rId9" w:tgtFrame="_blank" w:history="1">
         <w:r>
@@ -4213,6 +4454,7 @@
           <w:lang w:val="en-GB" w:eastAsia="fr-CH"/>
         </w:rPr>
       </w:pPr>
+      <w:proofErr w:type="gramStart"/>
       <w:r>
         <w:rPr>
           <w:rFonts w:ascii="Verdana" w:eastAsia="Times New Roman" w:hAnsi="Verdana" w:cs="Times New Roman"/>
@@ -4225,6 +4467,7 @@
         </w:rPr>
         <w:t>new</w:t>
       </w:r>
+      <w:proofErr w:type="gramEnd"/>
     </w:p>
     <w:p>
       <w:pPr>
@@ -4272,6 +4515,7 @@
         </w:rPr>
         <w:t xml:space="preserve">  </w:t>
       </w:r>
+      <w:proofErr w:type="gramStart"/>
       <w:r>
         <w:rPr>
           <w:rFonts w:ascii="Courier New" w:eastAsia="Times New Roman" w:hAnsi="Courier New" w:cs="Courier New"/>
@@ -4282,6 +4526,7 @@
         </w:rPr>
         <w:t>my</w:t>
       </w:r>
+      <w:proofErr w:type="gramEnd"/>
       <w:r>
         <w:rPr>
           <w:rFonts w:ascii="Courier New" w:eastAsia="Times New Roman" w:hAnsi="Courier New" w:cs="Courier New"/>
@@ -4437,7 +4682,29 @@
           <w:szCs w:val="20"/>
           <w:lang w:val="en-GB" w:eastAsia="fr-CH"/>
         </w:rPr>
-        <w:t xml:space="preserve">  # or simply : -&gt;new($filename);</w:t>
+        <w:t xml:space="preserve">  # </w:t>
+      </w:r>
+      <w:proofErr w:type="gramStart"/>
+      <w:r>
+        <w:rPr>
+          <w:rFonts w:ascii="Courier New" w:eastAsia="Times New Roman" w:hAnsi="Courier New" w:cs="Courier New"/>
+          <w:color w:val="008080"/>
+          <w:sz w:val="20"/>
+          <w:szCs w:val="20"/>
+          <w:lang w:val="en-GB" w:eastAsia="fr-CH"/>
+        </w:rPr>
+        <w:t>or</w:t>
+      </w:r>
+      <w:proofErr w:type="gramEnd"/>
+      <w:r>
+        <w:rPr>
+          <w:rFonts w:ascii="Courier New" w:eastAsia="Times New Roman" w:hAnsi="Courier New" w:cs="Courier New"/>
+          <w:color w:val="008080"/>
+          <w:sz w:val="20"/>
+          <w:szCs w:val="20"/>
+          <w:lang w:val="en-GB" w:eastAsia="fr-CH"/>
+        </w:rPr>
+        <w:t xml:space="preserve"> simply : -&gt;new($filename);</w:t>
       </w:r>
     </w:p>
     <w:p>
@@ -4505,6 +4772,7 @@
           <w:lang w:val="en-GB" w:eastAsia="fr-CH"/>
         </w:rPr>
       </w:pPr>
+      <w:proofErr w:type="gramStart"/>
       <w:r>
         <w:rPr>
           <w:rFonts w:ascii="Verdana" w:eastAsia="Times New Roman" w:hAnsi="Verdana" w:cs="Times New Roman"/>
@@ -4517,6 +4785,7 @@
         </w:rPr>
         <w:t>contents</w:t>
       </w:r>
+      <w:proofErr w:type="gramEnd"/>
     </w:p>
     <w:p>
       <w:pPr>
@@ -4647,7 +4916,31 @@
             <w:u w:val="single"/>
             <w:lang w:val="en-GB" w:eastAsia="fr-CH"/>
           </w:rPr>
-          <w:t>toString in XML::LibXML::Document</w:t>
+          <w:t>toString in XML:</w:t>
+        </w:r>
+        <w:proofErr w:type="gramStart"/>
+        <w:r>
+          <w:rPr>
+            <w:rFonts w:ascii="Verdana" w:eastAsia="Times New Roman" w:hAnsi="Verdana" w:cs="Times New Roman"/>
+            <w:color w:val="0000FF"/>
+            <w:sz w:val="20"/>
+            <w:szCs w:val="20"/>
+            <w:u w:val="single"/>
+            <w:lang w:val="en-GB" w:eastAsia="fr-CH"/>
+          </w:rPr>
+          <w:t>:LibXML</w:t>
+        </w:r>
+        <w:proofErr w:type="gramEnd"/>
+        <w:r>
+          <w:rPr>
+            <w:rFonts w:ascii="Verdana" w:eastAsia="Times New Roman" w:hAnsi="Verdana" w:cs="Times New Roman"/>
+            <w:color w:val="0000FF"/>
+            <w:sz w:val="20"/>
+            <w:szCs w:val="20"/>
+            <w:u w:val="single"/>
+            <w:lang w:val="en-GB" w:eastAsia="fr-CH"/>
+          </w:rPr>
+          <w:t>::Document</w:t>
         </w:r>
       </w:hyperlink>
       <w:r>
@@ -4707,7 +5000,29 @@
           <w:szCs w:val="20"/>
           <w:lang w:val="en-GB" w:eastAsia="fr-CH"/>
         </w:rPr>
-        <w:t>Returns the text contents of the document, without any markup. Paragraphs are converted to newlines, all other formatting instructions are ignored.</w:t>
+        <w:t xml:space="preserve">Returns the text contents of the document, without any markup. Paragraphs are converted to </w:t>
+      </w:r>
+      <w:proofErr w:type="gramStart"/>
+      <w:r>
+        <w:rPr>
+          <w:rFonts w:ascii="Verdana" w:eastAsia="Times New Roman" w:hAnsi="Verdana" w:cs="Times New Roman"/>
+          <w:color w:val="333333"/>
+          <w:sz w:val="20"/>
+          <w:szCs w:val="20"/>
+          <w:lang w:val="en-GB" w:eastAsia="fr-CH"/>
+        </w:rPr>
+        <w:t>newlines,</w:t>
+      </w:r>
+      <w:proofErr w:type="gramEnd"/>
+      <w:r>
+        <w:rPr>
+          <w:rFonts w:ascii="Verdana" w:eastAsia="Times New Roman" w:hAnsi="Verdana" w:cs="Times New Roman"/>
+          <w:color w:val="333333"/>
+          <w:sz w:val="20"/>
+          <w:szCs w:val="20"/>
+          <w:lang w:val="en-GB" w:eastAsia="fr-CH"/>
+        </w:rPr>
+        <w:t xml:space="preserve"> all other formatting instructions are ignored.</w:t>
       </w:r>
     </w:p>
     <w:p>
@@ -4724,6 +5039,7 @@
           <w:lang w:val="en-GB" w:eastAsia="fr-CH"/>
         </w:rPr>
       </w:pPr>
+      <w:proofErr w:type="gramStart"/>
       <w:r>
         <w:rPr>
           <w:rFonts w:ascii="Verdana" w:eastAsia="Times New Roman" w:hAnsi="Verdana" w:cs="Times New Roman"/>
@@ -4736,6 +5052,7 @@
         </w:rPr>
         <w:t>runs</w:t>
       </w:r>
+      <w:proofErr w:type="gramEnd"/>
     </w:p>
     <w:p>
       <w:pPr>
@@ -4768,7 +5085,31 @@
             <w:u w:val="single"/>
             <w:lang w:val="en-GB" w:eastAsia="fr-CH"/>
           </w:rPr>
-          <w:t>MsOffice::Word::Surgeon::Run</w:t>
+          <w:t>MsOffice:</w:t>
+        </w:r>
+        <w:proofErr w:type="gramStart"/>
+        <w:r>
+          <w:rPr>
+            <w:rFonts w:ascii="Verdana" w:eastAsia="Times New Roman" w:hAnsi="Verdana" w:cs="Times New Roman"/>
+            <w:color w:val="0000FF"/>
+            <w:sz w:val="20"/>
+            <w:szCs w:val="20"/>
+            <w:u w:val="single"/>
+            <w:lang w:val="en-GB" w:eastAsia="fr-CH"/>
+          </w:rPr>
+          <w:t>:Word</w:t>
+        </w:r>
+        <w:proofErr w:type="gramEnd"/>
+        <w:r>
+          <w:rPr>
+            <w:rFonts w:ascii="Verdana" w:eastAsia="Times New Roman" w:hAnsi="Verdana" w:cs="Times New Roman"/>
+            <w:color w:val="0000FF"/>
+            <w:sz w:val="20"/>
+            <w:szCs w:val="20"/>
+            <w:u w:val="single"/>
+            <w:lang w:val="en-GB" w:eastAsia="fr-CH"/>
+          </w:rPr>
+          <w:t>::Surgeon::Run</w:t>
         </w:r>
       </w:hyperlink>
       <w:r>
@@ -5129,17 +5470,39 @@
           <w:szCs w:val="20"/>
           <w:lang w:val="en-GB" w:eastAsia="fr-CH"/>
         </w:rPr>
-        <w:t>reduce_noise</w:t>
-      </w:r>
-      <w:r>
-        <w:rPr>
-          <w:rFonts w:ascii="Courier New" w:eastAsia="Times New Roman" w:hAnsi="Courier New" w:cs="Courier New"/>
-          <w:color w:val="333333"/>
-          <w:sz w:val="20"/>
-          <w:szCs w:val="20"/>
-          <w:lang w:val="en-GB" w:eastAsia="fr-CH"/>
-        </w:rPr>
-        <w:t>($regex1</w:t>
+        <w:t>reduce_</w:t>
+      </w:r>
+      <w:proofErr w:type="gramStart"/>
+      <w:r>
+        <w:rPr>
+          <w:rFonts w:ascii="Courier New" w:eastAsia="Times New Roman" w:hAnsi="Courier New" w:cs="Courier New"/>
+          <w:color w:val="2F4F4F"/>
+          <w:sz w:val="20"/>
+          <w:szCs w:val="20"/>
+          <w:lang w:val="en-GB" w:eastAsia="fr-CH"/>
+        </w:rPr>
+        <w:t>noise</w:t>
+      </w:r>
+      <w:r>
+        <w:rPr>
+          <w:rFonts w:ascii="Courier New" w:eastAsia="Times New Roman" w:hAnsi="Courier New" w:cs="Courier New"/>
+          <w:color w:val="333333"/>
+          <w:sz w:val="20"/>
+          <w:szCs w:val="20"/>
+          <w:lang w:val="en-GB" w:eastAsia="fr-CH"/>
+        </w:rPr>
+        <w:t>(</w:t>
+      </w:r>
+      <w:proofErr w:type="gramEnd"/>
+      <w:r>
+        <w:rPr>
+          <w:rFonts w:ascii="Courier New" w:eastAsia="Times New Roman" w:hAnsi="Courier New" w:cs="Courier New"/>
+          <w:color w:val="333333"/>
+          <w:sz w:val="20"/>
+          <w:szCs w:val="20"/>
+          <w:lang w:val="en-GB" w:eastAsia="fr-CH"/>
+        </w:rPr>
+        <w:t>$regex1</w:t>
       </w:r>
       <w:r>
         <w:rPr>
@@ -5221,7 +5584,51 @@
           <w:szCs w:val="20"/>
           <w:lang w:val="en-GB" w:eastAsia="fr-CH"/>
         </w:rPr>
-        <w:t xml:space="preserve">This method is used for removing unnecessary information in the XML markup. It applies the given list of regexes to the whole document, suppressing matches. The final result is put back into </w:t>
+        <w:t xml:space="preserve">This method </w:t>
+      </w:r>
+      <w:proofErr w:type="gramStart"/>
+      <w:r>
+        <w:rPr>
+          <w:rFonts w:ascii="Verdana" w:eastAsia="Times New Roman" w:hAnsi="Verdana" w:cs="Times New Roman"/>
+          <w:color w:val="333333"/>
+          <w:sz w:val="20"/>
+          <w:szCs w:val="20"/>
+          <w:lang w:val="en-GB" w:eastAsia="fr-CH"/>
+        </w:rPr>
+        <w:t>is used</w:t>
+      </w:r>
+      <w:proofErr w:type="gramEnd"/>
+      <w:r>
+        <w:rPr>
+          <w:rFonts w:ascii="Verdana" w:eastAsia="Times New Roman" w:hAnsi="Verdana" w:cs="Times New Roman"/>
+          <w:color w:val="333333"/>
+          <w:sz w:val="20"/>
+          <w:szCs w:val="20"/>
+          <w:lang w:val="en-GB" w:eastAsia="fr-CH"/>
+        </w:rPr>
+        <w:t xml:space="preserve"> for removing unnecessary information in the XML markup. It applies the given list of regexes to the whole document, suppressing matches. The </w:t>
+      </w:r>
+      <w:proofErr w:type="gramStart"/>
+      <w:r>
+        <w:rPr>
+          <w:rFonts w:ascii="Verdana" w:eastAsia="Times New Roman" w:hAnsi="Verdana" w:cs="Times New Roman"/>
+          <w:color w:val="333333"/>
+          <w:sz w:val="20"/>
+          <w:szCs w:val="20"/>
+          <w:lang w:val="en-GB" w:eastAsia="fr-CH"/>
+        </w:rPr>
+        <w:t>final result</w:t>
+      </w:r>
+      <w:proofErr w:type="gramEnd"/>
+      <w:r>
+        <w:rPr>
+          <w:rFonts w:ascii="Verdana" w:eastAsia="Times New Roman" w:hAnsi="Verdana" w:cs="Times New Roman"/>
+          <w:color w:val="333333"/>
+          <w:sz w:val="20"/>
+          <w:szCs w:val="20"/>
+          <w:lang w:val="en-GB" w:eastAsia="fr-CH"/>
+        </w:rPr>
+        <w:t xml:space="preserve"> is put back into </w:t>
       </w:r>
       <w:r>
         <w:rPr>
@@ -5242,7 +5649,29 @@
           <w:szCs w:val="20"/>
           <w:lang w:val="en-GB" w:eastAsia="fr-CH"/>
         </w:rPr>
-        <w:t xml:space="preserve">. Regexes may be given either as </w:t>
+        <w:t xml:space="preserve">. Regexes </w:t>
+      </w:r>
+      <w:proofErr w:type="gramStart"/>
+      <w:r>
+        <w:rPr>
+          <w:rFonts w:ascii="Verdana" w:eastAsia="Times New Roman" w:hAnsi="Verdana" w:cs="Times New Roman"/>
+          <w:color w:val="333333"/>
+          <w:sz w:val="20"/>
+          <w:szCs w:val="20"/>
+          <w:lang w:val="en-GB" w:eastAsia="fr-CH"/>
+        </w:rPr>
+        <w:t>may be given</w:t>
+      </w:r>
+      <w:proofErr w:type="gramEnd"/>
+      <w:r>
+        <w:rPr>
+          <w:rFonts w:ascii="Verdana" w:eastAsia="Times New Roman" w:hAnsi="Verdana" w:cs="Times New Roman"/>
+          <w:color w:val="333333"/>
+          <w:sz w:val="20"/>
+          <w:szCs w:val="20"/>
+          <w:lang w:val="en-GB" w:eastAsia="fr-CH"/>
+        </w:rPr>
+        <w:t xml:space="preserve"> either as </w:t>
       </w:r>
       <w:r>
         <w:rPr>
@@ -5263,7 +5692,29 @@
           <w:szCs w:val="20"/>
           <w:lang w:val="en-GB" w:eastAsia="fr-CH"/>
         </w:rPr>
-        <w:t xml:space="preserve"> references, or as names of builtin regexes (described below). Regexes are applied to the whole XML contents, not only to run nodes.</w:t>
+        <w:t xml:space="preserve"> references, or as names of builtin regexes (described below). Regexes </w:t>
+      </w:r>
+      <w:proofErr w:type="gramStart"/>
+      <w:r>
+        <w:rPr>
+          <w:rFonts w:ascii="Verdana" w:eastAsia="Times New Roman" w:hAnsi="Verdana" w:cs="Times New Roman"/>
+          <w:color w:val="333333"/>
+          <w:sz w:val="20"/>
+          <w:szCs w:val="20"/>
+          <w:lang w:val="en-GB" w:eastAsia="fr-CH"/>
+        </w:rPr>
+        <w:t>are applied</w:t>
+      </w:r>
+      <w:proofErr w:type="gramEnd"/>
+      <w:r>
+        <w:rPr>
+          <w:rFonts w:ascii="Verdana" w:eastAsia="Times New Roman" w:hAnsi="Verdana" w:cs="Times New Roman"/>
+          <w:color w:val="333333"/>
+          <w:sz w:val="20"/>
+          <w:szCs w:val="20"/>
+          <w:lang w:val="en-GB" w:eastAsia="fr-CH"/>
+        </w:rPr>
+        <w:t xml:space="preserve"> to the whole XML contents, not only to run nodes.</w:t>
       </w:r>
     </w:p>
     <w:p>
@@ -5340,6 +5791,7 @@
         </w:rPr>
         <w:t xml:space="preserve">  </w:t>
       </w:r>
+      <w:proofErr w:type="gramStart"/>
       <w:r>
         <w:rPr>
           <w:rFonts w:ascii="Courier New" w:eastAsia="Times New Roman" w:hAnsi="Courier New" w:cs="Courier New"/>
@@ -5350,6 +5802,7 @@
         </w:rPr>
         <w:t>my</w:t>
       </w:r>
+      <w:proofErr w:type="gramEnd"/>
       <w:r>
         <w:rPr>
           <w:rFonts w:ascii="Courier New" w:eastAsia="Times New Roman" w:hAnsi="Courier New" w:cs="Courier New"/>
@@ -5430,8 +5883,20 @@
           <w:szCs w:val="20"/>
           <w:lang w:val="en-GB" w:eastAsia="fr-CH"/>
         </w:rPr>
-        <w:t>Returns the builtin regex corresponding to the given name. Known regexes are :</w:t>
-      </w:r>
+        <w:t xml:space="preserve">Returns the builtin regex corresponding to the given name. Known regexes </w:t>
+      </w:r>
+      <w:proofErr w:type="gramStart"/>
+      <w:r>
+        <w:rPr>
+          <w:rFonts w:ascii="Verdana" w:eastAsia="Times New Roman" w:hAnsi="Verdana" w:cs="Times New Roman"/>
+          <w:color w:val="333333"/>
+          <w:sz w:val="20"/>
+          <w:szCs w:val="20"/>
+          <w:lang w:val="en-GB" w:eastAsia="fr-CH"/>
+        </w:rPr>
+        <w:t>are :</w:t>
+      </w:r>
+      <w:proofErr w:type="gramEnd"/>
     </w:p>
     <w:p>
       <w:pPr>
@@ -5517,7 +5982,29 @@
           <w:szCs w:val="20"/>
           <w:lang w:val="en-GB" w:eastAsia="fr-CH"/>
         </w:rPr>
-        <w:t xml:space="preserve"> qr(&lt;w:(?:proofErr[^&gt;]+|noProof/)&gt;)</w:t>
+        <w:t xml:space="preserve"> </w:t>
+      </w:r>
+      <w:proofErr w:type="gramStart"/>
+      <w:r>
+        <w:rPr>
+          <w:rFonts w:ascii="Courier New" w:eastAsia="Times New Roman" w:hAnsi="Courier New" w:cs="Courier New"/>
+          <w:color w:val="333333"/>
+          <w:sz w:val="20"/>
+          <w:szCs w:val="20"/>
+          <w:lang w:val="en-GB" w:eastAsia="fr-CH"/>
+        </w:rPr>
+        <w:t>qr(</w:t>
+      </w:r>
+      <w:proofErr w:type="gramEnd"/>
+      <w:r>
+        <w:rPr>
+          <w:rFonts w:ascii="Courier New" w:eastAsia="Times New Roman" w:hAnsi="Courier New" w:cs="Courier New"/>
+          <w:color w:val="333333"/>
+          <w:sz w:val="20"/>
+          <w:szCs w:val="20"/>
+          <w:lang w:val="en-GB" w:eastAsia="fr-CH"/>
+        </w:rPr>
+        <w:t>&lt;w:(?:proofErr[^&gt;]+|noProof/)&gt;)</w:t>
       </w:r>
       <w:r>
         <w:rPr>
@@ -5614,7 +6101,29 @@
           <w:szCs w:val="20"/>
           <w:lang w:val="en-GB" w:eastAsia="fr-CH"/>
         </w:rPr>
-        <w:t xml:space="preserve"> qr(\sw:rsid\w+="[^"]+")</w:t>
+        <w:t xml:space="preserve"> </w:t>
+      </w:r>
+      <w:proofErr w:type="gramStart"/>
+      <w:r>
+        <w:rPr>
+          <w:rFonts w:ascii="Courier New" w:eastAsia="Times New Roman" w:hAnsi="Courier New" w:cs="Courier New"/>
+          <w:color w:val="333333"/>
+          <w:sz w:val="20"/>
+          <w:szCs w:val="20"/>
+          <w:lang w:val="en-GB" w:eastAsia="fr-CH"/>
+        </w:rPr>
+        <w:t>qr(</w:t>
+      </w:r>
+      <w:proofErr w:type="gramEnd"/>
+      <w:r>
+        <w:rPr>
+          <w:rFonts w:ascii="Courier New" w:eastAsia="Times New Roman" w:hAnsi="Courier New" w:cs="Courier New"/>
+          <w:color w:val="333333"/>
+          <w:sz w:val="20"/>
+          <w:szCs w:val="20"/>
+          <w:lang w:val="en-GB" w:eastAsia="fr-CH"/>
+        </w:rPr>
+        <w:t>\sw:rsid\w+="[^"]+")</w:t>
       </w:r>
       <w:r>
         <w:rPr>
@@ -5681,7 +6190,18 @@
           <w:szCs w:val="20"/>
           <w:lang w:val="en-GB" w:eastAsia="fr-CH"/>
         </w:rPr>
-        <w:t>complex_script_bold</w:t>
+        <w:t>complex_script_</w:t>
+      </w:r>
+      <w:proofErr w:type="gramStart"/>
+      <w:r>
+        <w:rPr>
+          <w:rFonts w:ascii="Courier New" w:eastAsia="Times New Roman" w:hAnsi="Courier New" w:cs="Courier New"/>
+          <w:color w:val="2F4F4F"/>
+          <w:sz w:val="20"/>
+          <w:szCs w:val="20"/>
+          <w:lang w:val="en-GB" w:eastAsia="fr-CH"/>
+        </w:rPr>
+        <w:t>bold</w:t>
       </w:r>
       <w:r>
         <w:rPr>
@@ -5701,7 +6221,18 @@
           <w:szCs w:val="20"/>
           <w:lang w:val="en-GB" w:eastAsia="fr-CH"/>
         </w:rPr>
-        <w:t>=&gt;</w:t>
+        <w:t>=</w:t>
+      </w:r>
+      <w:proofErr w:type="gramEnd"/>
+      <w:r>
+        <w:rPr>
+          <w:rFonts w:ascii="Courier New" w:eastAsia="Times New Roman" w:hAnsi="Courier New" w:cs="Courier New"/>
+          <w:color w:val="DD7700"/>
+          <w:sz w:val="20"/>
+          <w:szCs w:val="20"/>
+          <w:lang w:val="en-GB" w:eastAsia="fr-CH"/>
+        </w:rPr>
+        <w:t>&gt;</w:t>
       </w:r>
       <w:r>
         <w:rPr>
@@ -5808,7 +6339,29 @@
           <w:szCs w:val="20"/>
           <w:lang w:val="en-GB" w:eastAsia="fr-CH"/>
         </w:rPr>
-        <w:t xml:space="preserve"> qr(&lt;w:lastRenderedPageBreak/&gt;)</w:t>
+        <w:t xml:space="preserve"> </w:t>
+      </w:r>
+      <w:proofErr w:type="gramStart"/>
+      <w:r>
+        <w:rPr>
+          <w:rFonts w:ascii="Courier New" w:eastAsia="Times New Roman" w:hAnsi="Courier New" w:cs="Courier New"/>
+          <w:color w:val="333333"/>
+          <w:sz w:val="20"/>
+          <w:szCs w:val="20"/>
+          <w:lang w:val="en-GB" w:eastAsia="fr-CH"/>
+        </w:rPr>
+        <w:t>qr(</w:t>
+      </w:r>
+      <w:proofErr w:type="gramEnd"/>
+      <w:r>
+        <w:rPr>
+          <w:rFonts w:ascii="Courier New" w:eastAsia="Times New Roman" w:hAnsi="Courier New" w:cs="Courier New"/>
+          <w:color w:val="333333"/>
+          <w:sz w:val="20"/>
+          <w:szCs w:val="20"/>
+          <w:lang w:val="en-GB" w:eastAsia="fr-CH"/>
+        </w:rPr>
+        <w:t>&lt;w:lastRenderedPageBreak/&gt;)</w:t>
       </w:r>
       <w:r>
         <w:rPr>
@@ -5867,6 +6420,7 @@
         </w:rPr>
         <w:t xml:space="preserve">  </w:t>
       </w:r>
+      <w:proofErr w:type="gramStart"/>
       <w:r>
         <w:rPr>
           <w:rFonts w:ascii="Courier New" w:eastAsia="Times New Roman" w:hAnsi="Courier New" w:cs="Courier New"/>
@@ -5877,6 +6431,7 @@
         </w:rPr>
         <w:t>language</w:t>
       </w:r>
+      <w:proofErr w:type="gramEnd"/>
       <w:r>
         <w:rPr>
           <w:rFonts w:ascii="Courier New" w:eastAsia="Times New Roman" w:hAnsi="Courier New" w:cs="Courier New"/>
@@ -6002,7 +6557,29 @@
           <w:szCs w:val="20"/>
           <w:lang w:val="en-GB" w:eastAsia="fr-CH"/>
         </w:rPr>
-        <w:t xml:space="preserve"> qr(&lt;w:rPr&gt;&lt;/w:rPr&gt;)</w:t>
+        <w:t xml:space="preserve"> </w:t>
+      </w:r>
+      <w:proofErr w:type="gramStart"/>
+      <w:r>
+        <w:rPr>
+          <w:rFonts w:ascii="Courier New" w:eastAsia="Times New Roman" w:hAnsi="Courier New" w:cs="Courier New"/>
+          <w:color w:val="333333"/>
+          <w:sz w:val="20"/>
+          <w:szCs w:val="20"/>
+          <w:lang w:val="en-GB" w:eastAsia="fr-CH"/>
+        </w:rPr>
+        <w:t>qr(</w:t>
+      </w:r>
+      <w:proofErr w:type="gramEnd"/>
+      <w:r>
+        <w:rPr>
+          <w:rFonts w:ascii="Courier New" w:eastAsia="Times New Roman" w:hAnsi="Courier New" w:cs="Courier New"/>
+          <w:color w:val="333333"/>
+          <w:sz w:val="20"/>
+          <w:szCs w:val="20"/>
+          <w:lang w:val="en-GB" w:eastAsia="fr-CH"/>
+        </w:rPr>
+        <w:t>&lt;w:rPr&gt;&lt;/w:rPr&gt;)</w:t>
       </w:r>
       <w:r>
         <w:rPr>
@@ -6187,7 +6764,29 @@
           <w:szCs w:val="20"/>
           <w:lang w:val="en-GB" w:eastAsia="fr-CH"/>
         </w:rPr>
-        <w:t>Removes all fields from the document, just leaving the current value stored in each field. This is the equivalent of performing Ctrl-Shift-F9 on the whole document.</w:t>
+        <w:t>Removes all fields from the document, just leaving the current value stored in each field. This is the equivalent of performing Ctrl-Shift-</w:t>
+      </w:r>
+      <w:proofErr w:type="gramStart"/>
+      <w:r>
+        <w:rPr>
+          <w:rFonts w:ascii="Verdana" w:eastAsia="Times New Roman" w:hAnsi="Verdana" w:cs="Times New Roman"/>
+          <w:color w:val="333333"/>
+          <w:sz w:val="20"/>
+          <w:szCs w:val="20"/>
+          <w:lang w:val="en-GB" w:eastAsia="fr-CH"/>
+        </w:rPr>
+        <w:t>F9 on the whole</w:t>
+      </w:r>
+      <w:proofErr w:type="gramEnd"/>
+      <w:r>
+        <w:rPr>
+          <w:rFonts w:ascii="Verdana" w:eastAsia="Times New Roman" w:hAnsi="Verdana" w:cs="Times New Roman"/>
+          <w:color w:val="333333"/>
+          <w:sz w:val="20"/>
+          <w:szCs w:val="20"/>
+          <w:lang w:val="en-GB" w:eastAsia="fr-CH"/>
+        </w:rPr>
+        <w:t xml:space="preserve"> document.</w:t>
       </w:r>
     </w:p>
     <w:p>
@@ -6281,7 +6880,18 @@
           <w:szCs w:val="20"/>
           <w:lang w:val="en-GB" w:eastAsia="fr-CH"/>
         </w:rPr>
-        <w:t>merge_runs</w:t>
+        <w:t>merge_</w:t>
+      </w:r>
+      <w:proofErr w:type="gramStart"/>
+      <w:r>
+        <w:rPr>
+          <w:rFonts w:ascii="Courier New" w:eastAsia="Times New Roman" w:hAnsi="Courier New" w:cs="Courier New"/>
+          <w:color w:val="2F4F4F"/>
+          <w:sz w:val="20"/>
+          <w:szCs w:val="20"/>
+          <w:lang w:val="en-GB" w:eastAsia="fr-CH"/>
+        </w:rPr>
+        <w:t>runs</w:t>
       </w:r>
       <w:r>
         <w:rPr>
@@ -6293,6 +6903,7 @@
         </w:rPr>
         <w:t>(</w:t>
       </w:r>
+      <w:proofErr w:type="gramEnd"/>
       <w:r>
         <w:rPr>
           <w:rFonts w:ascii="Courier New" w:eastAsia="Times New Roman" w:hAnsi="Courier New" w:cs="Courier New"/>
@@ -6405,7 +7016,29 @@
           <w:szCs w:val="20"/>
           <w:lang w:val="en-GB" w:eastAsia="fr-CH"/>
         </w:rPr>
-        <w:t>This operation is a prerequisite before performing replace operations, because documents edited in MsWord often have run boundaries across sentences or even in the middle of words; so regex searches can only be successful if those artificial boundaries have been removed.</w:t>
+        <w:t>This operation is a prerequisite before performing replace operations, because documents edited in MsWord often have run boundaries across sentences or even in the middle of words</w:t>
+      </w:r>
+      <w:proofErr w:type="gramStart"/>
+      <w:r>
+        <w:rPr>
+          <w:rFonts w:ascii="Verdana" w:eastAsia="Times New Roman" w:hAnsi="Verdana" w:cs="Times New Roman"/>
+          <w:color w:val="333333"/>
+          <w:sz w:val="20"/>
+          <w:szCs w:val="20"/>
+          <w:lang w:val="en-GB" w:eastAsia="fr-CH"/>
+        </w:rPr>
+        <w:t>;</w:t>
+      </w:r>
+      <w:proofErr w:type="gramEnd"/>
+      <w:r>
+        <w:rPr>
+          <w:rFonts w:ascii="Verdana" w:eastAsia="Times New Roman" w:hAnsi="Verdana" w:cs="Times New Roman"/>
+          <w:color w:val="333333"/>
+          <w:sz w:val="20"/>
+          <w:szCs w:val="20"/>
+          <w:lang w:val="en-GB" w:eastAsia="fr-CH"/>
+        </w:rPr>
+        <w:t xml:space="preserve"> so regex searches can only be successful if those artificial boundaries have been removed.</w:t>
       </w:r>
     </w:p>
     <w:p>
@@ -6459,8 +7092,21 @@
           <w:shd w:val="clear" w:color="auto" w:fill="EEEEEE"/>
           <w:lang w:val="en-GB" w:eastAsia="fr-CH"/>
         </w:rPr>
-        <w:t>w:caps</w:t>
-      </w:r>
+        <w:t>w</w:t>
+      </w:r>
+      <w:proofErr w:type="gramStart"/>
+      <w:r>
+        <w:rPr>
+          <w:rFonts w:ascii="Courier New" w:eastAsia="Times New Roman" w:hAnsi="Courier New" w:cs="Courier New"/>
+          <w:color w:val="333333"/>
+          <w:sz w:val="20"/>
+          <w:szCs w:val="20"/>
+          <w:shd w:val="clear" w:color="auto" w:fill="EEEEEE"/>
+          <w:lang w:val="en-GB" w:eastAsia="fr-CH"/>
+        </w:rPr>
+        <w:t>:caps</w:t>
+      </w:r>
+      <w:proofErr w:type="gramEnd"/>
       <w:r>
         <w:rPr>
           <w:rFonts w:ascii="Verdana" w:eastAsia="Times New Roman" w:hAnsi="Verdana" w:cs="Times New Roman"/>
@@ -6486,6 +7132,7 @@
           <w:lang w:val="en-GB" w:eastAsia="fr-CH"/>
         </w:rPr>
       </w:pPr>
+      <w:proofErr w:type="gramStart"/>
       <w:r>
         <w:rPr>
           <w:rFonts w:ascii="Verdana" w:eastAsia="Times New Roman" w:hAnsi="Verdana" w:cs="Times New Roman"/>
@@ -6498,6 +7145,7 @@
         </w:rPr>
         <w:t>replace</w:t>
       </w:r>
+      <w:proofErr w:type="gramEnd"/>
     </w:p>
     <w:p>
       <w:pPr>
@@ -6545,6 +7193,7 @@
         </w:rPr>
         <w:t xml:space="preserve">  </w:t>
       </w:r>
+      <w:proofErr w:type="gramStart"/>
       <w:r>
         <w:rPr>
           <w:rFonts w:ascii="Courier New" w:eastAsia="Times New Roman" w:hAnsi="Courier New" w:cs="Courier New"/>
@@ -6555,6 +7204,7 @@
         </w:rPr>
         <w:t>my</w:t>
       </w:r>
+      <w:proofErr w:type="gramEnd"/>
       <w:r>
         <w:rPr>
           <w:rFonts w:ascii="Courier New" w:eastAsia="Times New Roman" w:hAnsi="Courier New" w:cs="Courier New"/>
@@ -6814,8 +7464,20 @@
           <w:szCs w:val="20"/>
           <w:lang w:val="en-GB" w:eastAsia="fr-CH"/>
         </w:rPr>
-        <w:t>, enriched with three entries :</w:t>
-      </w:r>
+        <w:t xml:space="preserve">, enriched with three </w:t>
+      </w:r>
+      <w:proofErr w:type="gramStart"/>
+      <w:r>
+        <w:rPr>
+          <w:rFonts w:ascii="Verdana" w:eastAsia="Times New Roman" w:hAnsi="Verdana" w:cs="Times New Roman"/>
+          <w:color w:val="333333"/>
+          <w:sz w:val="20"/>
+          <w:szCs w:val="20"/>
+          <w:lang w:val="en-GB" w:eastAsia="fr-CH"/>
+        </w:rPr>
+        <w:t>entries :</w:t>
+      </w:r>
+      <w:proofErr w:type="gramEnd"/>
     </w:p>
     <w:p>
       <w:pPr>
@@ -7084,6 +7746,7 @@
           <w:lang w:val="en-GB" w:eastAsia="fr-CH"/>
         </w:rPr>
       </w:pPr>
+      <w:proofErr w:type="gramStart"/>
       <w:r>
         <w:rPr>
           <w:rFonts w:ascii="Verdana" w:eastAsia="Times New Roman" w:hAnsi="Verdana" w:cs="Times New Roman"/>
@@ -7096,6 +7759,7 @@
         </w:rPr>
         <w:t>change</w:t>
       </w:r>
+      <w:proofErr w:type="gramEnd"/>
     </w:p>
     <w:p>
       <w:pPr>
@@ -7143,6 +7807,7 @@
         </w:rPr>
         <w:t xml:space="preserve">  </w:t>
       </w:r>
+      <w:proofErr w:type="gramStart"/>
       <w:r>
         <w:rPr>
           <w:rFonts w:ascii="Courier New" w:eastAsia="Times New Roman" w:hAnsi="Courier New" w:cs="Courier New"/>
@@ -7153,6 +7818,7 @@
         </w:rPr>
         <w:t>my</w:t>
       </w:r>
+      <w:proofErr w:type="gramEnd"/>
       <w:r>
         <w:rPr>
           <w:rFonts w:ascii="Courier New" w:eastAsia="Times New Roman" w:hAnsi="Courier New" w:cs="Courier New"/>
@@ -7454,6 +8120,7 @@
         </w:rPr>
         <w:t xml:space="preserve">    </w:t>
       </w:r>
+      <w:proofErr w:type="gramStart"/>
       <w:r>
         <w:rPr>
           <w:rFonts w:ascii="Courier New" w:eastAsia="Times New Roman" w:hAnsi="Courier New" w:cs="Courier New"/>
@@ -7464,6 +8131,7 @@
         </w:rPr>
         <w:t>author</w:t>
       </w:r>
+      <w:proofErr w:type="gramEnd"/>
       <w:r>
         <w:rPr>
           <w:rFonts w:ascii="Courier New" w:eastAsia="Times New Roman" w:hAnsi="Courier New" w:cs="Courier New"/>
@@ -7551,6 +8219,7 @@
         </w:rPr>
         <w:t xml:space="preserve">    </w:t>
       </w:r>
+      <w:proofErr w:type="gramStart"/>
       <w:r>
         <w:rPr>
           <w:rFonts w:ascii="Courier New" w:eastAsia="Times New Roman" w:hAnsi="Courier New" w:cs="Courier New"/>
@@ -7561,6 +8230,7 @@
         </w:rPr>
         <w:t>date</w:t>
       </w:r>
+      <w:proofErr w:type="gramEnd"/>
       <w:r>
         <w:rPr>
           <w:rFonts w:ascii="Courier New" w:eastAsia="Times New Roman" w:hAnsi="Courier New" w:cs="Courier New"/>
@@ -7648,6 +8318,7 @@
         </w:rPr>
         <w:t xml:space="preserve">    </w:t>
       </w:r>
+      <w:proofErr w:type="gramStart"/>
       <w:r>
         <w:rPr>
           <w:rFonts w:ascii="Courier New" w:eastAsia="Times New Roman" w:hAnsi="Courier New" w:cs="Courier New"/>
@@ -7658,6 +8329,7 @@
         </w:rPr>
         <w:t>run</w:t>
       </w:r>
+      <w:proofErr w:type="gramEnd"/>
       <w:r>
         <w:rPr>
           <w:rFonts w:ascii="Courier New" w:eastAsia="Times New Roman" w:hAnsi="Courier New" w:cs="Courier New"/>
@@ -7753,7 +8425,18 @@
           <w:szCs w:val="20"/>
           <w:lang w:val="en-GB" w:eastAsia="fr-CH"/>
         </w:rPr>
-        <w:t>xml_before</w:t>
+        <w:t>xml_</w:t>
+      </w:r>
+      <w:proofErr w:type="gramStart"/>
+      <w:r>
+        <w:rPr>
+          <w:rFonts w:ascii="Courier New" w:eastAsia="Times New Roman" w:hAnsi="Courier New" w:cs="Courier New"/>
+          <w:color w:val="2F4F4F"/>
+          <w:sz w:val="20"/>
+          <w:szCs w:val="20"/>
+          <w:lang w:val="en-GB" w:eastAsia="fr-CH"/>
+        </w:rPr>
+        <w:t>before</w:t>
       </w:r>
       <w:r>
         <w:rPr>
@@ -7773,7 +8456,18 @@
           <w:szCs w:val="20"/>
           <w:lang w:val="en-GB" w:eastAsia="fr-CH"/>
         </w:rPr>
-        <w:t>=&gt;</w:t>
+        <w:t>=</w:t>
+      </w:r>
+      <w:proofErr w:type="gramEnd"/>
+      <w:r>
+        <w:rPr>
+          <w:rFonts w:ascii="Courier New" w:eastAsia="Times New Roman" w:hAnsi="Courier New" w:cs="Courier New"/>
+          <w:color w:val="DD7700"/>
+          <w:sz w:val="20"/>
+          <w:szCs w:val="20"/>
+          <w:lang w:val="en-GB" w:eastAsia="fr-CH"/>
+        </w:rPr>
+        <w:t>&gt;</w:t>
       </w:r>
       <w:r>
         <w:rPr>
@@ -7885,7 +8579,29 @@
           <w:szCs w:val="20"/>
           <w:lang w:val="en-GB" w:eastAsia="fr-CH"/>
         </w:rPr>
-        <w:t xml:space="preserve"> method : the replacement callback can call </w:t>
+        <w:t xml:space="preserve"> </w:t>
+      </w:r>
+      <w:proofErr w:type="gramStart"/>
+      <w:r>
+        <w:rPr>
+          <w:rFonts w:ascii="Verdana" w:eastAsia="Times New Roman" w:hAnsi="Verdana" w:cs="Times New Roman"/>
+          <w:color w:val="333333"/>
+          <w:sz w:val="20"/>
+          <w:szCs w:val="20"/>
+          <w:lang w:val="en-GB" w:eastAsia="fr-CH"/>
+        </w:rPr>
+        <w:t>method :</w:t>
+      </w:r>
+      <w:proofErr w:type="gramEnd"/>
+      <w:r>
+        <w:rPr>
+          <w:rFonts w:ascii="Verdana" w:eastAsia="Times New Roman" w:hAnsi="Verdana" w:cs="Times New Roman"/>
+          <w:color w:val="333333"/>
+          <w:sz w:val="20"/>
+          <w:szCs w:val="20"/>
+          <w:lang w:val="en-GB" w:eastAsia="fr-CH"/>
+        </w:rPr>
+        <w:t xml:space="preserve"> the replacement callback can call </w:t>
       </w:r>
       <w:r>
         <w:rPr>
@@ -7970,8 +8686,20 @@
           <w:szCs w:val="20"/>
           <w:lang w:val="en-GB" w:eastAsia="fr-CH"/>
         </w:rPr>
-        <w:t xml:space="preserve"> (or both) must be present. The parameters are :</w:t>
-      </w:r>
+        <w:t xml:space="preserve"> (or both) must be present. The parameters </w:t>
+      </w:r>
+      <w:proofErr w:type="gramStart"/>
+      <w:r>
+        <w:rPr>
+          <w:rFonts w:ascii="Verdana" w:eastAsia="Times New Roman" w:hAnsi="Verdana" w:cs="Times New Roman"/>
+          <w:color w:val="333333"/>
+          <w:sz w:val="20"/>
+          <w:szCs w:val="20"/>
+          <w:lang w:val="en-GB" w:eastAsia="fr-CH"/>
+        </w:rPr>
+        <w:t>are :</w:t>
+      </w:r>
+      <w:proofErr w:type="gramEnd"/>
     </w:p>
     <w:p>
       <w:pPr>
@@ -8177,7 +8905,29 @@
           <w:szCs w:val="20"/>
           <w:lang w:val="en-GB" w:eastAsia="fr-CH"/>
         </w:rPr>
-        <w:t>A short string that will be displayed by MsWord as the "author" of this tracked change.</w:t>
+        <w:t xml:space="preserve">A short string that </w:t>
+      </w:r>
+      <w:proofErr w:type="gramStart"/>
+      <w:r>
+        <w:rPr>
+          <w:rFonts w:ascii="Verdana" w:eastAsia="Times New Roman" w:hAnsi="Verdana" w:cs="Times New Roman"/>
+          <w:color w:val="333333"/>
+          <w:sz w:val="20"/>
+          <w:szCs w:val="20"/>
+          <w:lang w:val="en-GB" w:eastAsia="fr-CH"/>
+        </w:rPr>
+        <w:t>will be displayed</w:t>
+      </w:r>
+      <w:proofErr w:type="gramEnd"/>
+      <w:r>
+        <w:rPr>
+          <w:rFonts w:ascii="Verdana" w:eastAsia="Times New Roman" w:hAnsi="Verdana" w:cs="Times New Roman"/>
+          <w:color w:val="333333"/>
+          <w:sz w:val="20"/>
+          <w:szCs w:val="20"/>
+          <w:lang w:val="en-GB" w:eastAsia="fr-CH"/>
+        </w:rPr>
+        <w:t xml:space="preserve"> by MsWord as the "author" of this tracked change.</w:t>
       </w:r>
     </w:p>
     <w:p>
@@ -8239,7 +8989,29 @@
           <w:szCs w:val="20"/>
           <w:lang w:val="en-GB" w:eastAsia="fr-CH"/>
         </w:rPr>
-        <w:t>A date (and optional time) in ISO format that will be displayed by MsWord as the date of this tracked change. The current date and time will be used by default.</w:t>
+        <w:t xml:space="preserve">A date (and optional time) in ISO format that will be displayed by MsWord as the date of this tracked change. The current date and time </w:t>
+      </w:r>
+      <w:proofErr w:type="gramStart"/>
+      <w:r>
+        <w:rPr>
+          <w:rFonts w:ascii="Verdana" w:eastAsia="Times New Roman" w:hAnsi="Verdana" w:cs="Times New Roman"/>
+          <w:color w:val="333333"/>
+          <w:sz w:val="20"/>
+          <w:szCs w:val="20"/>
+          <w:lang w:val="en-GB" w:eastAsia="fr-CH"/>
+        </w:rPr>
+        <w:t>will be used</w:t>
+      </w:r>
+      <w:proofErr w:type="gramEnd"/>
+      <w:r>
+        <w:rPr>
+          <w:rFonts w:ascii="Verdana" w:eastAsia="Times New Roman" w:hAnsi="Verdana" w:cs="Times New Roman"/>
+          <w:color w:val="333333"/>
+          <w:sz w:val="20"/>
+          <w:szCs w:val="20"/>
+          <w:lang w:val="en-GB" w:eastAsia="fr-CH"/>
+        </w:rPr>
+        <w:t xml:space="preserve"> by default.</w:t>
       </w:r>
     </w:p>
     <w:p>
@@ -8314,7 +9086,31 @@
             <w:u w:val="single"/>
             <w:lang w:val="en-GB" w:eastAsia="fr-CH"/>
           </w:rPr>
-          <w:t>MsOffice::Word::Surgeon::Run</w:t>
+          <w:t>MsOffice:</w:t>
+        </w:r>
+        <w:proofErr w:type="gramStart"/>
+        <w:r>
+          <w:rPr>
+            <w:rFonts w:ascii="Verdana" w:eastAsia="Times New Roman" w:hAnsi="Verdana" w:cs="Times New Roman"/>
+            <w:color w:val="0000FF"/>
+            <w:sz w:val="20"/>
+            <w:szCs w:val="20"/>
+            <w:u w:val="single"/>
+            <w:lang w:val="en-GB" w:eastAsia="fr-CH"/>
+          </w:rPr>
+          <w:t>:Word</w:t>
+        </w:r>
+        <w:proofErr w:type="gramEnd"/>
+        <w:r>
+          <w:rPr>
+            <w:rFonts w:ascii="Verdana" w:eastAsia="Times New Roman" w:hAnsi="Verdana" w:cs="Times New Roman"/>
+            <w:color w:val="0000FF"/>
+            <w:sz w:val="20"/>
+            <w:szCs w:val="20"/>
+            <w:u w:val="single"/>
+            <w:lang w:val="en-GB" w:eastAsia="fr-CH"/>
+          </w:rPr>
+          <w:t>::Surgeon::Run</w:t>
         </w:r>
       </w:hyperlink>
       <w:r>
@@ -8336,7 +9132,31 @@
           <w:shd w:val="clear" w:color="auto" w:fill="EEEEEE"/>
           <w:lang w:val="en-GB" w:eastAsia="fr-CH"/>
         </w:rPr>
-        <w:t>&lt;w:r&gt;</w:t>
+        <w:t>&lt;w</w:t>
+      </w:r>
+      <w:proofErr w:type="gramStart"/>
+      <w:r>
+        <w:rPr>
+          <w:rFonts w:ascii="Courier New" w:eastAsia="Times New Roman" w:hAnsi="Courier New" w:cs="Courier New"/>
+          <w:color w:val="333333"/>
+          <w:sz w:val="20"/>
+          <w:szCs w:val="20"/>
+          <w:shd w:val="clear" w:color="auto" w:fill="EEEEEE"/>
+          <w:lang w:val="en-GB" w:eastAsia="fr-CH"/>
+        </w:rPr>
+        <w:t>:r</w:t>
+      </w:r>
+      <w:proofErr w:type="gramEnd"/>
+      <w:r>
+        <w:rPr>
+          <w:rFonts w:ascii="Courier New" w:eastAsia="Times New Roman" w:hAnsi="Courier New" w:cs="Courier New"/>
+          <w:color w:val="333333"/>
+          <w:sz w:val="20"/>
+          <w:szCs w:val="20"/>
+          <w:shd w:val="clear" w:color="auto" w:fill="EEEEEE"/>
+          <w:lang w:val="en-GB" w:eastAsia="fr-CH"/>
+        </w:rPr>
+        <w:t>&gt;</w:t>
       </w:r>
       <w:r>
         <w:rPr>
@@ -8419,7 +9239,31 @@
           <w:shd w:val="clear" w:color="auto" w:fill="EEEEEE"/>
           <w:lang w:val="en-GB" w:eastAsia="fr-CH"/>
         </w:rPr>
-        <w:t>&lt;w:t&gt;</w:t>
+        <w:t>&lt;w</w:t>
+      </w:r>
+      <w:proofErr w:type="gramStart"/>
+      <w:r>
+        <w:rPr>
+          <w:rFonts w:ascii="Courier New" w:eastAsia="Times New Roman" w:hAnsi="Courier New" w:cs="Courier New"/>
+          <w:color w:val="333333"/>
+          <w:sz w:val="20"/>
+          <w:szCs w:val="20"/>
+          <w:shd w:val="clear" w:color="auto" w:fill="EEEEEE"/>
+          <w:lang w:val="en-GB" w:eastAsia="fr-CH"/>
+        </w:rPr>
+        <w:t>:t</w:t>
+      </w:r>
+      <w:proofErr w:type="gramEnd"/>
+      <w:r>
+        <w:rPr>
+          <w:rFonts w:ascii="Courier New" w:eastAsia="Times New Roman" w:hAnsi="Courier New" w:cs="Courier New"/>
+          <w:color w:val="333333"/>
+          <w:sz w:val="20"/>
+          <w:szCs w:val="20"/>
+          <w:shd w:val="clear" w:color="auto" w:fill="EEEEEE"/>
+          <w:lang w:val="en-GB" w:eastAsia="fr-CH"/>
+        </w:rPr>
+        <w:t>&gt;</w:t>
       </w:r>
       <w:r>
         <w:rPr>
@@ -8463,7 +9307,31 @@
             <w:u w:val="single"/>
             <w:lang w:val="en-GB" w:eastAsia="fr-CH"/>
           </w:rPr>
-          <w:t>MsOffice::Word::Surgeon::Change</w:t>
+          <w:t>MsOffice:</w:t>
+        </w:r>
+        <w:proofErr w:type="gramStart"/>
+        <w:r>
+          <w:rPr>
+            <w:rFonts w:ascii="Verdana" w:eastAsia="Times New Roman" w:hAnsi="Verdana" w:cs="Times New Roman"/>
+            <w:color w:val="0000FF"/>
+            <w:sz w:val="20"/>
+            <w:szCs w:val="20"/>
+            <w:u w:val="single"/>
+            <w:lang w:val="en-GB" w:eastAsia="fr-CH"/>
+          </w:rPr>
+          <w:t>:Word</w:t>
+        </w:r>
+        <w:proofErr w:type="gramEnd"/>
+        <w:r>
+          <w:rPr>
+            <w:rFonts w:ascii="Verdana" w:eastAsia="Times New Roman" w:hAnsi="Verdana" w:cs="Times New Roman"/>
+            <w:color w:val="0000FF"/>
+            <w:sz w:val="20"/>
+            <w:szCs w:val="20"/>
+            <w:u w:val="single"/>
+            <w:lang w:val="en-GB" w:eastAsia="fr-CH"/>
+          </w:rPr>
+          <w:t>::Surgeon::Change</w:t>
         </w:r>
       </w:hyperlink>
       <w:r>
@@ -8569,7 +9437,29 @@
           <w:szCs w:val="20"/>
           <w:lang w:val="en-GB" w:eastAsia="fr-CH"/>
         </w:rPr>
-        <w:t xml:space="preserve"> documents, but with another approach : internally it uses </w:t>
+        <w:t xml:space="preserve"> documents, but with another </w:t>
+      </w:r>
+      <w:proofErr w:type="gramStart"/>
+      <w:r>
+        <w:rPr>
+          <w:rFonts w:ascii="Verdana" w:eastAsia="Times New Roman" w:hAnsi="Verdana" w:cs="Times New Roman"/>
+          <w:color w:val="333333"/>
+          <w:sz w:val="20"/>
+          <w:szCs w:val="20"/>
+          <w:lang w:val="en-GB" w:eastAsia="fr-CH"/>
+        </w:rPr>
+        <w:t>approach :</w:t>
+      </w:r>
+      <w:proofErr w:type="gramEnd"/>
+      <w:r>
+        <w:rPr>
+          <w:rFonts w:ascii="Verdana" w:eastAsia="Times New Roman" w:hAnsi="Verdana" w:cs="Times New Roman"/>
+          <w:color w:val="333333"/>
+          <w:sz w:val="20"/>
+          <w:szCs w:val="20"/>
+          <w:lang w:val="en-GB" w:eastAsia="fr-CH"/>
+        </w:rPr>
+        <w:t xml:space="preserve"> internally it uses </w:t>
       </w:r>
       <w:hyperlink r:id="rId17" w:history="1">
         <w:r>
@@ -8592,7 +9482,29 @@
           <w:szCs w:val="20"/>
           <w:lang w:val="en-GB" w:eastAsia="fr-CH"/>
         </w:rPr>
-        <w:t xml:space="preserve"> and XPath expressions for manipulating XML nodes. The API has some intersections with the present module, but there are also some differences : </w:t>
+        <w:t xml:space="preserve"> and XPath expressions for manipulating XML nodes. The API has some intersections with the present module, but there are also some </w:t>
+      </w:r>
+      <w:proofErr w:type="gramStart"/>
+      <w:r>
+        <w:rPr>
+          <w:rFonts w:ascii="Verdana" w:eastAsia="Times New Roman" w:hAnsi="Verdana" w:cs="Times New Roman"/>
+          <w:color w:val="333333"/>
+          <w:sz w:val="20"/>
+          <w:szCs w:val="20"/>
+          <w:lang w:val="en-GB" w:eastAsia="fr-CH"/>
+        </w:rPr>
+        <w:t>differences :</w:t>
+      </w:r>
+      <w:proofErr w:type="gramEnd"/>
+      <w:r>
+        <w:rPr>
+          <w:rFonts w:ascii="Verdana" w:eastAsia="Times New Roman" w:hAnsi="Verdana" w:cs="Times New Roman"/>
+          <w:color w:val="333333"/>
+          <w:sz w:val="20"/>
+          <w:szCs w:val="20"/>
+          <w:lang w:val="en-GB" w:eastAsia="fr-CH"/>
+        </w:rPr>
+        <w:t xml:space="preserve"> </w:t>
       </w:r>
       <w:r>
         <w:rPr>
@@ -8690,8 +9602,20 @@
           <w:szCs w:val="20"/>
           <w:lang w:val="en-GB" w:eastAsia="fr-CH"/>
         </w:rPr>
-        <w:t xml:space="preserve"> documents; here are some references :</w:t>
-      </w:r>
+        <w:t xml:space="preserve"> documents; here are some </w:t>
+      </w:r>
+      <w:proofErr w:type="gramStart"/>
+      <w:r>
+        <w:rPr>
+          <w:rFonts w:ascii="Verdana" w:eastAsia="Times New Roman" w:hAnsi="Verdana" w:cs="Times New Roman"/>
+          <w:color w:val="333333"/>
+          <w:sz w:val="20"/>
+          <w:szCs w:val="20"/>
+          <w:lang w:val="en-GB" w:eastAsia="fr-CH"/>
+        </w:rPr>
+        <w:t>references :</w:t>
+      </w:r>
+      <w:proofErr w:type="gramEnd"/>
     </w:p>
     <w:p>
       <w:pPr>
@@ -9060,7 +9984,29 @@
           <w:szCs w:val="20"/>
           <w:lang w:val="en-GB" w:eastAsia="fr-CH"/>
         </w:rPr>
-        <w:t>As far as I can tell, most of these libraries provide objects and methods that closely reflect the complete XML structure : for example they have classes for paragraphes, styles, fonts, inline shapes, etc.</w:t>
+        <w:t xml:space="preserve">As far as I can tell, most of these libraries provide objects and methods that closely reflect the complete XML </w:t>
+      </w:r>
+      <w:proofErr w:type="gramStart"/>
+      <w:r>
+        <w:rPr>
+          <w:rFonts w:ascii="Verdana" w:eastAsia="Times New Roman" w:hAnsi="Verdana" w:cs="Times New Roman"/>
+          <w:color w:val="333333"/>
+          <w:sz w:val="20"/>
+          <w:szCs w:val="20"/>
+          <w:lang w:val="en-GB" w:eastAsia="fr-CH"/>
+        </w:rPr>
+        <w:t>structure :</w:t>
+      </w:r>
+      <w:proofErr w:type="gramEnd"/>
+      <w:r>
+        <w:rPr>
+          <w:rFonts w:ascii="Verdana" w:eastAsia="Times New Roman" w:hAnsi="Verdana" w:cs="Times New Roman"/>
+          <w:color w:val="333333"/>
+          <w:sz w:val="20"/>
+          <w:szCs w:val="20"/>
+          <w:lang w:val="en-GB" w:eastAsia="fr-CH"/>
+        </w:rPr>
+        <w:t xml:space="preserve"> for example they have classes for paragraphes, styles, fonts, inline shapes, etc.</w:t>
       </w:r>
     </w:p>
     <w:p>
@@ -9093,17 +10039,39 @@
           <w:szCs w:val="20"/>
           <w:lang w:val="en-GB" w:eastAsia="fr-CH"/>
         </w:rPr>
-        <w:t>ore limited</w:t>
-      </w:r>
-      <w:r>
-        <w:rPr>
-          <w:rFonts w:ascii="Verdana" w:eastAsia="Times New Roman" w:hAnsi="Verdana" w:cs="Times New Roman"/>
-          <w:color w:val="333333"/>
-          <w:sz w:val="20"/>
-          <w:szCs w:val="20"/>
-          <w:lang w:val="en-GB" w:eastAsia="fr-CH"/>
-        </w:rPr>
-        <w:t>: it was optimised for dealing with the text contents and offers no support for presentation or paging features.</w:t>
+        <w:t xml:space="preserve">ore </w:t>
+      </w:r>
+      <w:proofErr w:type="gramStart"/>
+      <w:r>
+        <w:rPr>
+          <w:rFonts w:ascii="Verdana" w:eastAsia="Times New Roman" w:hAnsi="Verdana" w:cs="Times New Roman"/>
+          <w:color w:val="333333"/>
+          <w:sz w:val="20"/>
+          <w:szCs w:val="20"/>
+          <w:lang w:val="en-GB" w:eastAsia="fr-CH"/>
+        </w:rPr>
+        <w:t>limited</w:t>
+      </w:r>
+      <w:r>
+        <w:rPr>
+          <w:rFonts w:ascii="Verdana" w:eastAsia="Times New Roman" w:hAnsi="Verdana" w:cs="Times New Roman"/>
+          <w:color w:val="333333"/>
+          <w:sz w:val="20"/>
+          <w:szCs w:val="20"/>
+          <w:lang w:val="en-GB" w:eastAsia="fr-CH"/>
+        </w:rPr>
+        <w:t>:</w:t>
+      </w:r>
+      <w:proofErr w:type="gramEnd"/>
+      <w:r>
+        <w:rPr>
+          <w:rFonts w:ascii="Verdana" w:eastAsia="Times New Roman" w:hAnsi="Verdana" w:cs="Times New Roman"/>
+          <w:color w:val="333333"/>
+          <w:sz w:val="20"/>
+          <w:szCs w:val="20"/>
+          <w:lang w:val="en-GB" w:eastAsia="fr-CH"/>
+        </w:rPr>
+        <w:t xml:space="preserve"> it was optimised for dealing with the text contents and offers no support for presentation or paging features.</w:t>
       </w:r>
     </w:p>
     <w:p>
@@ -9271,7 +10239,18 @@
           <w:szCs w:val="20"/>
           <w:lang w:val="en-GB" w:eastAsia="fr-CH"/>
         </w:rPr>
-        <w:t>At 1</w:t>
+        <w:t xml:space="preserve">At </w:t>
+      </w:r>
+      <w:proofErr w:type="gramStart"/>
+      <w:r>
+        <w:rPr>
+          <w:rFonts w:ascii="Verdana" w:eastAsia="Times New Roman" w:hAnsi="Verdana" w:cs="Times New Roman"/>
+          <w:color w:val="333333"/>
+          <w:sz w:val="20"/>
+          <w:szCs w:val="20"/>
+          <w:lang w:val="en-GB" w:eastAsia="fr-CH"/>
+        </w:rPr>
+        <w:t>1</w:t>
       </w:r>
       <w:r>
         <w:rPr>
@@ -9284,6 +10263,7 @@
         </w:rPr>
         <w:t>st</w:t>
       </w:r>
+      <w:proofErr w:type="gramEnd"/>
       <w:r>
         <w:rPr>
           <w:rFonts w:ascii="Verdana" w:eastAsia="Times New Roman" w:hAnsi="Verdana" w:cs="Times New Roman"/>
@@ -9483,7 +10463,29 @@
           <w:szCs w:val="20"/>
           <w:lang w:val="en-GB" w:eastAsia="fr-CH"/>
         </w:rPr>
-        <w:t>, and also has</w:t>
+        <w:t xml:space="preserve">, </w:t>
+      </w:r>
+      <w:proofErr w:type="gramStart"/>
+      <w:r>
+        <w:rPr>
+          <w:rFonts w:ascii="Verdana" w:eastAsia="Times New Roman" w:hAnsi="Verdana" w:cs="Times New Roman"/>
+          <w:color w:val="333333"/>
+          <w:sz w:val="20"/>
+          <w:szCs w:val="20"/>
+          <w:lang w:val="en-GB" w:eastAsia="fr-CH"/>
+        </w:rPr>
+        <w:t>and also</w:t>
+      </w:r>
+      <w:proofErr w:type="gramEnd"/>
+      <w:r>
+        <w:rPr>
+          <w:rFonts w:ascii="Verdana" w:eastAsia="Times New Roman" w:hAnsi="Verdana" w:cs="Times New Roman"/>
+          <w:color w:val="333333"/>
+          <w:sz w:val="20"/>
+          <w:szCs w:val="20"/>
+          <w:lang w:val="en-GB" w:eastAsia="fr-CH"/>
+        </w:rPr>
+        <w:t xml:space="preserve"> has</w:t>
       </w:r>
       <w:r>
         <w:rPr>
@@ -9516,6 +10518,305 @@
           <w:szCs w:val="20"/>
           <w:lang w:val="en-GB" w:eastAsia="fr-CH"/>
         </w:rPr>
+        <w:t>Field test (ASK</w:t>
+      </w:r>
+      <w:proofErr w:type="gramStart"/>
+      <w:r>
+        <w:rPr>
+          <w:rFonts w:ascii="Verdana" w:eastAsia="Times New Roman" w:hAnsi="Verdana" w:cs="Times New Roman"/>
+          <w:color w:val="333333"/>
+          <w:sz w:val="20"/>
+          <w:szCs w:val="20"/>
+          <w:lang w:val="en-GB" w:eastAsia="fr-CH"/>
+        </w:rPr>
+        <w:t>) :</w:t>
+      </w:r>
+      <w:proofErr w:type="gramEnd"/>
+      <w:r>
+        <w:rPr>
+          <w:rFonts w:ascii="Verdana" w:eastAsia="Times New Roman" w:hAnsi="Verdana" w:cs="Times New Roman"/>
+          <w:color w:val="333333"/>
+          <w:sz w:val="20"/>
+          <w:szCs w:val="20"/>
+          <w:lang w:val="en-GB" w:eastAsia="fr-CH"/>
+        </w:rPr>
+        <w:t xml:space="preserve"> do you prefer </w:t>
+      </w:r>
+      <w:r>
+        <w:rPr>
+          <w:rFonts w:ascii="Verdana" w:eastAsia="Times New Roman" w:hAnsi="Verdana" w:cs="Times New Roman"/>
+          <w:color w:val="333333"/>
+          <w:sz w:val="20"/>
+          <w:szCs w:val="20"/>
+          <w:lang w:val="en-GB" w:eastAsia="fr-CH"/>
+        </w:rPr>
+        <w:fldChar w:fldCharType="begin"/>
+      </w:r>
+      <w:r>
+        <w:rPr>
+          <w:rFonts w:ascii="Verdana" w:eastAsia="Times New Roman" w:hAnsi="Verdana" w:cs="Times New Roman"/>
+          <w:color w:val="333333"/>
+          <w:sz w:val="20"/>
+          <w:szCs w:val="20"/>
+          <w:lang w:val="en-GB" w:eastAsia="fr-CH"/>
+        </w:rPr>
+        <w:instrText xml:space="preserve"> REF foo_bar \h </w:instrText>
+      </w:r>
+      <w:r>
+        <w:rPr>
+          <w:rFonts w:ascii="Verdana" w:eastAsia="Times New Roman" w:hAnsi="Verdana" w:cs="Times New Roman"/>
+          <w:color w:val="333333"/>
+          <w:sz w:val="20"/>
+          <w:szCs w:val="20"/>
+          <w:lang w:val="en-GB" w:eastAsia="fr-CH"/>
+        </w:rPr>
+      </w:r>
+      <w:r>
+        <w:rPr>
+          <w:rFonts w:ascii="Verdana" w:eastAsia="Times New Roman" w:hAnsi="Verdana" w:cs="Times New Roman"/>
+          <w:color w:val="333333"/>
+          <w:sz w:val="20"/>
+          <w:szCs w:val="20"/>
+          <w:lang w:val="en-GB" w:eastAsia="fr-CH"/>
+        </w:rPr>
+        <w:fldChar w:fldCharType="separate"/>
+      </w:r>
+      <w:r>
+        <w:rPr>
+          <w:rFonts w:ascii="Verdana" w:eastAsia="Times New Roman" w:hAnsi="Verdana" w:cs="Times New Roman"/>
+          <w:color w:val="333333"/>
+          <w:sz w:val="20"/>
+          <w:szCs w:val="20"/>
+          <w:lang w:val="en-GB" w:eastAsia="fr-CH"/>
+        </w:rPr>
+        <w:t>Foo</w:t>
+      </w:r>
+      <w:r>
+        <w:rPr>
+          <w:rFonts w:ascii="Verdana" w:eastAsia="Times New Roman" w:hAnsi="Verdana" w:cs="Times New Roman"/>
+          <w:color w:val="333333"/>
+          <w:sz w:val="20"/>
+          <w:szCs w:val="20"/>
+          <w:lang w:val="en-GB" w:eastAsia="fr-CH"/>
+        </w:rPr>
+        <w:fldChar w:fldCharType="end"/>
+      </w:r>
+      <w:r>
+        <w:rPr>
+          <w:rFonts w:ascii="Verdana" w:eastAsia="Times New Roman" w:hAnsi="Verdana" w:cs="Times New Roman"/>
+          <w:color w:val="333333"/>
+          <w:sz w:val="20"/>
+          <w:szCs w:val="20"/>
+          <w:lang w:val="en-GB" w:eastAsia="fr-CH"/>
+        </w:rPr>
+        <w:t xml:space="preserve"> ? </w:t>
+      </w:r>
+      <w:proofErr w:type="gramStart"/>
+      <w:r>
+        <w:rPr>
+          <w:rFonts w:ascii="Verdana" w:eastAsia="Times New Roman" w:hAnsi="Verdana" w:cs="Times New Roman"/>
+          <w:color w:val="333333"/>
+          <w:sz w:val="20"/>
+          <w:szCs w:val="20"/>
+          <w:lang w:val="en-GB" w:eastAsia="fr-CH"/>
+        </w:rPr>
+        <w:t>Really ?</w:t>
+      </w:r>
+      <w:proofErr w:type="gramEnd"/>
+      <w:r>
+        <w:rPr>
+          <w:rFonts w:ascii="Verdana" w:eastAsia="Times New Roman" w:hAnsi="Verdana" w:cs="Times New Roman"/>
+          <w:color w:val="333333"/>
+          <w:sz w:val="20"/>
+          <w:szCs w:val="20"/>
+          <w:lang w:val="en-GB" w:eastAsia="fr-CH"/>
+        </w:rPr>
+        <w:t xml:space="preserve"> Even a 2</w:t>
+      </w:r>
+      <w:r>
+        <w:rPr>
+          <w:rFonts w:ascii="Verdana" w:eastAsia="Times New Roman" w:hAnsi="Verdana" w:cs="Times New Roman"/>
+          <w:color w:val="333333"/>
+          <w:sz w:val="20"/>
+          <w:szCs w:val="20"/>
+          <w:vertAlign w:val="superscript"/>
+          <w:lang w:val="en-GB" w:eastAsia="fr-CH"/>
+        </w:rPr>
+        <w:t>nd</w:t>
+      </w:r>
+      <w:r>
+        <w:rPr>
+          <w:rFonts w:ascii="Verdana" w:eastAsia="Times New Roman" w:hAnsi="Verdana" w:cs="Times New Roman"/>
+          <w:color w:val="333333"/>
+          <w:sz w:val="20"/>
+          <w:szCs w:val="20"/>
+          <w:lang w:val="en-GB" w:eastAsia="fr-CH"/>
+        </w:rPr>
+        <w:t xml:space="preserve"> time like </w:t>
+      </w:r>
+      <w:proofErr w:type="gramStart"/>
+      <w:r>
+        <w:rPr>
+          <w:rFonts w:ascii="Verdana" w:eastAsia="Times New Roman" w:hAnsi="Verdana" w:cs="Times New Roman"/>
+          <w:color w:val="333333"/>
+          <w:sz w:val="20"/>
+          <w:szCs w:val="20"/>
+          <w:lang w:val="en-GB" w:eastAsia="fr-CH"/>
+        </w:rPr>
+        <w:t>this :</w:t>
+      </w:r>
+      <w:proofErr w:type="gramEnd"/>
+      <w:r>
+        <w:rPr>
+          <w:rFonts w:ascii="Verdana" w:eastAsia="Times New Roman" w:hAnsi="Verdana" w:cs="Times New Roman"/>
+          <w:color w:val="333333"/>
+          <w:sz w:val="20"/>
+          <w:szCs w:val="20"/>
+          <w:lang w:val="en-GB" w:eastAsia="fr-CH"/>
+        </w:rPr>
+        <w:t xml:space="preserve"> </w:t>
+      </w:r>
+      <w:r>
+        <w:rPr>
+          <w:rFonts w:ascii="Verdana" w:eastAsia="Times New Roman" w:hAnsi="Verdana" w:cs="Times New Roman"/>
+          <w:color w:val="333333"/>
+          <w:sz w:val="20"/>
+          <w:szCs w:val="20"/>
+          <w:lang w:val="en-GB" w:eastAsia="fr-CH"/>
+        </w:rPr>
+        <w:fldChar w:fldCharType="begin"/>
+      </w:r>
+      <w:r>
+        <w:rPr>
+          <w:rFonts w:ascii="Verdana" w:eastAsia="Times New Roman" w:hAnsi="Verdana" w:cs="Times New Roman"/>
+          <w:color w:val="333333"/>
+          <w:sz w:val="20"/>
+          <w:szCs w:val="20"/>
+          <w:lang w:val="en-GB" w:eastAsia="fr-CH"/>
+        </w:rPr>
+        <w:instrText xml:space="preserve"> REF foo_bar \h </w:instrText>
+      </w:r>
+      <w:r>
+        <w:rPr>
+          <w:rFonts w:ascii="Verdana" w:eastAsia="Times New Roman" w:hAnsi="Verdana" w:cs="Times New Roman"/>
+          <w:color w:val="333333"/>
+          <w:sz w:val="20"/>
+          <w:szCs w:val="20"/>
+          <w:lang w:val="en-GB" w:eastAsia="fr-CH"/>
+        </w:rPr>
+      </w:r>
+      <w:r>
+        <w:rPr>
+          <w:rFonts w:ascii="Verdana" w:eastAsia="Times New Roman" w:hAnsi="Verdana" w:cs="Times New Roman"/>
+          <w:color w:val="333333"/>
+          <w:sz w:val="20"/>
+          <w:szCs w:val="20"/>
+          <w:lang w:val="en-GB" w:eastAsia="fr-CH"/>
+        </w:rPr>
+        <w:fldChar w:fldCharType="separate"/>
+      </w:r>
+      <w:r>
+        <w:rPr>
+          <w:rFonts w:ascii="Verdana" w:eastAsia="Times New Roman" w:hAnsi="Verdana" w:cs="Times New Roman"/>
+          <w:color w:val="333333"/>
+          <w:sz w:val="20"/>
+          <w:szCs w:val="20"/>
+          <w:lang w:val="en-GB" w:eastAsia="fr-CH"/>
+        </w:rPr>
+        <w:t>Foo</w:t>
+      </w:r>
+      <w:r>
+        <w:rPr>
+          <w:rFonts w:ascii="Verdana" w:eastAsia="Times New Roman" w:hAnsi="Verdana" w:cs="Times New Roman"/>
+          <w:color w:val="333333"/>
+          <w:sz w:val="20"/>
+          <w:szCs w:val="20"/>
+          <w:lang w:val="en-GB" w:eastAsia="fr-CH"/>
+        </w:rPr>
+        <w:fldChar w:fldCharType="end"/>
+      </w:r>
+      <w:r>
+        <w:rPr>
+          <w:rFonts w:ascii="Verdana" w:eastAsia="Times New Roman" w:hAnsi="Verdana" w:cs="Times New Roman"/>
+          <w:color w:val="333333"/>
+          <w:sz w:val="20"/>
+          <w:szCs w:val="20"/>
+          <w:lang w:val="en-GB" w:eastAsia="fr-CH"/>
+        </w:rPr>
+        <w:t xml:space="preserve"> ?</w:t>
+      </w:r>
+      <w:r>
+        <w:rPr>
+          <w:rFonts w:ascii="Verdana" w:eastAsia="Times New Roman" w:hAnsi="Verdana" w:cs="Times New Roman"/>
+          <w:color w:val="333333"/>
+          <w:sz w:val="20"/>
+          <w:szCs w:val="20"/>
+          <w:lang w:val="en-GB" w:eastAsia="fr-CH"/>
+        </w:rPr>
+        <w:fldChar w:fldCharType="begin"/>
+      </w:r>
+      <w:r>
+        <w:rPr>
+          <w:rFonts w:ascii="Verdana" w:eastAsia="Times New Roman" w:hAnsi="Verdana" w:cs="Times New Roman"/>
+          <w:color w:val="333333"/>
+          <w:sz w:val="20"/>
+          <w:szCs w:val="20"/>
+          <w:lang w:val="en-GB" w:eastAsia="fr-CH"/>
+        </w:rPr>
+        <w:instrText xml:space="preserve"> ASK  foo_bar "Foo or Bar ?" \d Bar  \* MERGEFORMAT </w:instrText>
+      </w:r>
+      <w:r>
+        <w:rPr>
+          <w:rFonts w:ascii="Verdana" w:eastAsia="Times New Roman" w:hAnsi="Verdana" w:cs="Times New Roman"/>
+          <w:color w:val="333333"/>
+          <w:sz w:val="20"/>
+          <w:szCs w:val="20"/>
+          <w:lang w:val="en-GB" w:eastAsia="fr-CH"/>
+        </w:rPr>
+        <w:fldChar w:fldCharType="separate"/>
+      </w:r>
+      <w:bookmarkStart w:id="15" w:name="foo_bar"/>
+      <w:r>
+        <w:rPr>
+          <w:rFonts w:ascii="Verdana" w:eastAsia="Times New Roman" w:hAnsi="Verdana" w:cs="Times New Roman"/>
+          <w:color w:val="333333"/>
+          <w:sz w:val="20"/>
+          <w:szCs w:val="20"/>
+          <w:lang w:val="en-GB" w:eastAsia="fr-CH"/>
+        </w:rPr>
+        <w:t>Foo</w:t>
+      </w:r>
+      <w:bookmarkEnd w:id="15"/>
+      <w:r>
+        <w:rPr>
+          <w:rFonts w:ascii="Verdana" w:eastAsia="Times New Roman" w:hAnsi="Verdana" w:cs="Times New Roman"/>
+          <w:color w:val="333333"/>
+          <w:sz w:val="20"/>
+          <w:szCs w:val="20"/>
+          <w:lang w:val="en-GB" w:eastAsia="fr-CH"/>
+        </w:rPr>
+        <w:fldChar w:fldCharType="end"/>
+      </w:r>
+    </w:p>
+    <w:p>
+      <w:pPr>
+        <w:spacing w:before="100" w:beforeAutospacing="1" w:after="100" w:afterAutospacing="1" w:line="240" w:lineRule="auto"/>
+        <w:rPr>
+          <w:rFonts w:ascii="Verdana" w:eastAsia="Times New Roman" w:hAnsi="Verdana" w:cs="Times New Roman"/>
+          <w:color w:val="333333"/>
+          <w:sz w:val="20"/>
+          <w:szCs w:val="20"/>
+          <w:lang w:val="en-GB" w:eastAsia="fr-CH"/>
+        </w:rPr>
+      </w:pPr>
+      <w:r>
+        <w:rPr>
+          <w:rFonts w:ascii="Verdana" w:eastAsia="Times New Roman" w:hAnsi="Verdana" w:cs="Times New Roman"/>
+          <w:color w:val="333333"/>
+          <w:sz w:val="20"/>
+          <w:szCs w:val="20"/>
+          <w:lang w:val="en-GB" w:eastAsia="fr-CH"/>
+        </w:rPr>
         <w:t>This paragraph</w:t>
       </w:r>
       <w:r>
@@ -9527,19 +10828,240 @@
           <w:lang w:val="en-GB" w:eastAsia="fr-CH"/>
         </w:rPr>
         <w:br/>
-        <w:t xml:space="preserve">contains a soft line </w:t>
-      </w:r>
-      <w:bookmarkStart w:id="15" w:name="_GoBack"/>
-      <w:bookmarkEnd w:id="15"/>
-      <w:r>
-        <w:rPr>
-          <w:rFonts w:ascii="Verdana" w:eastAsia="Times New Roman" w:hAnsi="Verdana" w:cs="Times New Roman"/>
-          <w:color w:val="333333"/>
-          <w:sz w:val="20"/>
-          <w:szCs w:val="20"/>
-          <w:lang w:val="en-GB" w:eastAsia="fr-CH"/>
-        </w:rPr>
-        <w:t>break</w:t>
+        <w:t>contains a soft line break</w:t>
+      </w:r>
+    </w:p>
+    <w:p>
+      <w:pPr>
+        <w:spacing w:before="100" w:beforeAutospacing="1" w:after="100" w:afterAutospacing="1" w:line="240" w:lineRule="auto"/>
+        <w:rPr>
+          <w:rFonts w:ascii="Verdana" w:eastAsia="Times New Roman" w:hAnsi="Verdana" w:cs="Times New Roman"/>
+          <w:color w:val="333333"/>
+          <w:sz w:val="20"/>
+          <w:szCs w:val="20"/>
+          <w:lang w:val="en-GB" w:eastAsia="fr-CH"/>
+        </w:rPr>
+      </w:pPr>
+    </w:p>
+    <w:p>
+      <w:pPr>
+        <w:pStyle w:val="JUGNormal"/>
+        <w:jc w:val="both"/>
+      </w:pPr>
+      <w:r>
+        <w:t xml:space="preserve">Condamne </w:t>
+      </w:r>
+      <w:r>
+        <w:rPr>
+          <w:caps/>
+        </w:rPr>
+        <w:t>small &amp; caps ltd</w:t>
+      </w:r>
+      <w:r>
+        <w:t xml:space="preserve"> à verser en mains des curatrices de </w:t>
+      </w:r>
+      <w:r>
+        <w:t>NOM</w:t>
+      </w:r>
+      <w:r>
+        <w:t xml:space="preserve"> la somme de </w:t>
+      </w:r>
+      <w:r>
+        <w:t>1'200</w:t>
+      </w:r>
+      <w:r>
+        <w:t xml:space="preserve"> fr. à titre de contribution à son entretien </w:t>
+      </w:r>
+      <w:r>
+        <w:t xml:space="preserve">dès le prononcé du présent arrêt </w:t>
+      </w:r>
+      <w:r>
+        <w:t xml:space="preserve">jusqu'à la majorité </w:t>
+      </w:r>
+    </w:p>
+    <w:p>
+      <w:pPr>
+        <w:spacing w:before="100" w:beforeAutospacing="1" w:after="100" w:afterAutospacing="1" w:line="240" w:lineRule="auto"/>
+        <w:rPr>
+          <w:rFonts w:ascii="Verdana" w:eastAsia="Times New Roman" w:hAnsi="Verdana" w:cs="Times New Roman"/>
+          <w:color w:val="333333"/>
+          <w:sz w:val="20"/>
+          <w:szCs w:val="20"/>
+          <w:lang w:val="en-GB" w:eastAsia="fr-CH"/>
+        </w:rPr>
+      </w:pPr>
+      <w:r>
+        <w:rPr>
+          <w:rFonts w:ascii="Verdana" w:eastAsia="Times New Roman" w:hAnsi="Verdana" w:cs="Times New Roman"/>
+          <w:color w:val="333333"/>
+          <w:sz w:val="20"/>
+          <w:szCs w:val="20"/>
+          <w:lang w:val="en-GB" w:eastAsia="fr-CH"/>
+        </w:rPr>
+        <w:t xml:space="preserve">And here </w:t>
+      </w:r>
+      <w:r>
+        <w:rPr>
+          <w:rFonts w:ascii="Verdana" w:eastAsia="Times New Roman" w:hAnsi="Verdana" w:cs="Times New Roman"/>
+          <w:color w:val="333333"/>
+          <w:sz w:val="20"/>
+          <w:szCs w:val="20"/>
+          <w:lang w:val="en-GB" w:eastAsia="fr-CH"/>
+        </w:rPr>
+        <w:t xml:space="preserve">is </w:t>
+      </w:r>
+      <w:r>
+        <w:rPr>
+          <w:rFonts w:ascii="Verdana" w:eastAsia="Times New Roman" w:hAnsi="Verdana" w:cs="Times New Roman"/>
+          <w:color w:val="333333"/>
+          <w:sz w:val="20"/>
+          <w:szCs w:val="20"/>
+          <w:lang w:val="en-GB" w:eastAsia="fr-CH"/>
+        </w:rPr>
+        <w:t xml:space="preserve">another ASK field: </w:t>
+      </w:r>
+      <w:r>
+        <w:rPr>
+          <w:rFonts w:ascii="Verdana" w:eastAsia="Times New Roman" w:hAnsi="Verdana" w:cs="Times New Roman"/>
+          <w:color w:val="333333"/>
+          <w:sz w:val="20"/>
+          <w:szCs w:val="20"/>
+          <w:lang w:val="en-GB" w:eastAsia="fr-CH"/>
+        </w:rPr>
+        <w:fldChar w:fldCharType="begin"/>
+      </w:r>
+      <w:r>
+        <w:rPr>
+          <w:rFonts w:ascii="Verdana" w:eastAsia="Times New Roman" w:hAnsi="Verdana" w:cs="Times New Roman"/>
+          <w:color w:val="333333"/>
+          <w:sz w:val="20"/>
+          <w:szCs w:val="20"/>
+          <w:lang w:val="en-GB" w:eastAsia="fr-CH"/>
+        </w:rPr>
+        <w:instrText xml:space="preserve"> REF ask_field_2 \h </w:instrText>
+      </w:r>
+      <w:r>
+        <w:rPr>
+          <w:rFonts w:ascii="Verdana" w:eastAsia="Times New Roman" w:hAnsi="Verdana" w:cs="Times New Roman"/>
+          <w:color w:val="333333"/>
+          <w:sz w:val="20"/>
+          <w:szCs w:val="20"/>
+          <w:lang w:val="en-GB" w:eastAsia="fr-CH"/>
+        </w:rPr>
+      </w:r>
+      <w:r>
+        <w:rPr>
+          <w:rFonts w:ascii="Verdana" w:eastAsia="Times New Roman" w:hAnsi="Verdana" w:cs="Times New Roman"/>
+          <w:color w:val="333333"/>
+          <w:sz w:val="20"/>
+          <w:szCs w:val="20"/>
+          <w:lang w:val="en-GB" w:eastAsia="fr-CH"/>
+        </w:rPr>
+        <w:fldChar w:fldCharType="separate"/>
+      </w:r>
+      <w:r>
+        <w:rPr>
+          <w:rFonts w:ascii="Verdana" w:eastAsia="Times New Roman" w:hAnsi="Verdana" w:cs="Times New Roman"/>
+          <w:color w:val="333333"/>
+          <w:sz w:val="20"/>
+          <w:szCs w:val="20"/>
+          <w:lang w:val="en-GB" w:eastAsia="fr-CH"/>
+        </w:rPr>
+        <w:t>perduta ho la pace</w:t>
+      </w:r>
+      <w:r>
+        <w:rPr>
+          <w:rFonts w:ascii="Verdana" w:eastAsia="Times New Roman" w:hAnsi="Verdana" w:cs="Times New Roman"/>
+          <w:color w:val="333333"/>
+          <w:sz w:val="20"/>
+          <w:szCs w:val="20"/>
+          <w:lang w:val="en-GB" w:eastAsia="fr-CH"/>
+        </w:rPr>
+        <w:fldChar w:fldCharType="end"/>
+      </w:r>
+      <w:bookmarkStart w:id="16" w:name="_GoBack"/>
+      <w:bookmarkEnd w:id="16"/>
+      <w:r>
+        <w:rPr>
+          <w:rFonts w:ascii="Verdana" w:eastAsia="Times New Roman" w:hAnsi="Verdana" w:cs="Times New Roman"/>
+          <w:color w:val="333333"/>
+          <w:sz w:val="20"/>
+          <w:szCs w:val="20"/>
+          <w:lang w:val="en-GB" w:eastAsia="fr-CH"/>
+        </w:rPr>
+        <w:fldChar w:fldCharType="begin"/>
+      </w:r>
+      <w:r>
+        <w:rPr>
+          <w:rFonts w:ascii="Verdana" w:eastAsia="Times New Roman" w:hAnsi="Verdana" w:cs="Times New Roman"/>
+          <w:color w:val="333333"/>
+          <w:sz w:val="20"/>
+          <w:szCs w:val="20"/>
+          <w:lang w:val="en-GB" w:eastAsia="fr-CH"/>
+        </w:rPr>
+        <w:instrText xml:space="preserve"> ASK  ask_field_2</w:instrText>
+      </w:r>
+      <w:r>
+        <w:rPr>
+          <w:rFonts w:ascii="Verdana" w:eastAsia="Times New Roman" w:hAnsi="Verdana" w:cs="Times New Roman"/>
+          <w:color w:val="333333"/>
+          <w:sz w:val="20"/>
+          <w:szCs w:val="20"/>
+          <w:lang w:val="en-GB" w:eastAsia="fr-CH"/>
+        </w:rPr>
+        <w:instrText xml:space="preserve"> "</w:instrText>
+      </w:r>
+      <w:r>
+        <w:rPr>
+          <w:rFonts w:ascii="Verdana" w:eastAsia="Times New Roman" w:hAnsi="Verdana" w:cs="Times New Roman"/>
+          <w:color w:val="333333"/>
+          <w:sz w:val="20"/>
+          <w:szCs w:val="20"/>
+          <w:lang w:val="en-GB" w:eastAsia="fr-CH"/>
+        </w:rPr>
+        <w:instrText>2nd ASK field</w:instrText>
+      </w:r>
+      <w:r>
+        <w:rPr>
+          <w:rFonts w:ascii="Verdana" w:eastAsia="Times New Roman" w:hAnsi="Verdana" w:cs="Times New Roman"/>
+          <w:color w:val="333333"/>
+          <w:sz w:val="20"/>
+          <w:szCs w:val="20"/>
+          <w:lang w:val="en-GB" w:eastAsia="fr-CH"/>
+        </w:rPr>
+        <w:instrText xml:space="preserve">" \d "perduta ho la pace"  \* MERGEFORMAT </w:instrText>
+      </w:r>
+      <w:r>
+        <w:rPr>
+          <w:rFonts w:ascii="Verdana" w:eastAsia="Times New Roman" w:hAnsi="Verdana" w:cs="Times New Roman"/>
+          <w:color w:val="333333"/>
+          <w:sz w:val="20"/>
+          <w:szCs w:val="20"/>
+          <w:lang w:val="en-GB" w:eastAsia="fr-CH"/>
+        </w:rPr>
+        <w:fldChar w:fldCharType="separate"/>
+      </w:r>
+      <w:bookmarkStart w:id="17" w:name="ask_field_2"/>
+      <w:r>
+        <w:rPr>
+          <w:rFonts w:ascii="Verdana" w:eastAsia="Times New Roman" w:hAnsi="Verdana" w:cs="Times New Roman"/>
+          <w:color w:val="333333"/>
+          <w:sz w:val="20"/>
+          <w:szCs w:val="20"/>
+          <w:lang w:val="en-GB" w:eastAsia="fr-CH"/>
+        </w:rPr>
+        <w:t>perduta ho la pace</w:t>
+      </w:r>
+      <w:bookmarkEnd w:id="17"/>
+      <w:r>
+        <w:rPr>
+          <w:rFonts w:ascii="Verdana" w:eastAsia="Times New Roman" w:hAnsi="Verdana" w:cs="Times New Roman"/>
+          <w:color w:val="333333"/>
+          <w:sz w:val="20"/>
+          <w:szCs w:val="20"/>
+          <w:lang w:val="en-GB" w:eastAsia="fr-CH"/>
+        </w:rPr>
+        <w:fldChar w:fldCharType="end"/>
       </w:r>
     </w:p>
     <w:p>
@@ -11031,6 +12553,18 @@
       <w:lang w:val="fr-FR" w:eastAsia="fr-FR"/>
     </w:rPr>
   </w:style>
+  <w:style w:type="paragraph" w:customStyle="1" w:styleId="JUGDispositif">
+    <w:name w:val="JUG Dispositif"/>
+    <w:aliases w:val="jdispo"/>
+    <w:basedOn w:val="JUGNormal"/>
+    <w:rsid w:val="00352D45"/>
+    <w:pPr>
+      <w:tabs>
+        <w:tab w:val="left" w:pos="357"/>
+      </w:tabs>
+      <w:jc w:val="both"/>
+    </w:pPr>
+  </w:style>
 </w:styles>
 </file>
 
@@ -11300,7 +12834,7 @@
 </file>
 
 <file path=customXml/itemProps1.xml><?xml version="1.0" encoding="utf-8"?>
-<ds:datastoreItem xmlns:ds="http://schemas.openxmlformats.org/officeDocument/2006/customXml" ds:itemID="{2BB3CA97-3270-48D4-9A69-62FF3798673A}">
+<ds:datastoreItem xmlns:ds="http://schemas.openxmlformats.org/officeDocument/2006/customXml" ds:itemID="{3E8D2DCC-FC34-4844-8161-82F05E884F24}">
   <ds:schemaRefs>
     <ds:schemaRef ds:uri="http://schemas.openxmlformats.org/officeDocument/2006/bibliography"/>
   </ds:schemaRefs>

</xml_diff>

<commit_message>
Update for Fri Mar 25 00:20:43 2022
</commit_message>
<xml_diff>
--- a/distros/M/MsOffice-Word-Surgeon/t/etc/MsOffice-Word-Surgeon.docx
+++ b/distros/M/MsOffice-Word-Surgeon/t/etc/MsOffice-Word-Surgeon.docx
@@ -33,39 +33,7 @@
           <w:szCs w:val="48"/>
           <w:lang w:val="en-GB" w:eastAsia="fr-CH"/>
         </w:rPr>
-        <w:t>MsOffice:</w:t>
-      </w:r>
-      <w:proofErr w:type="gramStart"/>
-      <w:r>
-        <w:rPr>
-          <w:rFonts w:ascii="Verdana" w:eastAsia="Times New Roman" w:hAnsi="Verdana" w:cs="Times New Roman"/>
-          <w:b/>
-          <w:bCs/>
-          <w:smallCaps/>
-          <w:color w:val="4E5B82"/>
-          <w:spacing w:val="30"/>
-          <w:kern w:val="36"/>
-          <w:sz w:val="48"/>
-          <w:szCs w:val="48"/>
-          <w:lang w:val="en-GB" w:eastAsia="fr-CH"/>
-        </w:rPr>
-        <w:t>:Word</w:t>
-      </w:r>
-      <w:proofErr w:type="gramEnd"/>
-      <w:r>
-        <w:rPr>
-          <w:rFonts w:ascii="Verdana" w:eastAsia="Times New Roman" w:hAnsi="Verdana" w:cs="Times New Roman"/>
-          <w:b/>
-          <w:bCs/>
-          <w:smallCaps/>
-          <w:color w:val="4E5B82"/>
-          <w:spacing w:val="30"/>
-          <w:kern w:val="36"/>
-          <w:sz w:val="48"/>
-          <w:szCs w:val="48"/>
-          <w:lang w:val="en-GB" w:eastAsia="fr-CH"/>
-        </w:rPr>
-        <w:t>::Surgeon</w:t>
+        <w:t>MsOffice::Word::Surgeon</w:t>
       </w:r>
       <w:bookmarkEnd w:id="0"/>
     </w:p>
@@ -80,7 +48,6 @@
           <w:lang w:val="en-GB" w:eastAsia="fr-CH"/>
         </w:rPr>
       </w:pPr>
-      <w:proofErr w:type="gramStart"/>
       <w:r>
         <w:rPr>
           <w:rFonts w:ascii="Verdana" w:eastAsia="Times New Roman" w:hAnsi="Verdana" w:cs="Times New Roman"/>
@@ -92,21 +59,7 @@
           <w:bdr w:val="double" w:sz="6" w:space="4" w:color="888888" w:frame="1"/>
           <w:lang w:val="en-GB" w:eastAsia="fr-CH"/>
         </w:rPr>
-        <w:t>tamper</w:t>
-      </w:r>
-      <w:proofErr w:type="gramEnd"/>
-      <w:r>
-        <w:rPr>
-          <w:rFonts w:ascii="Verdana" w:eastAsia="Times New Roman" w:hAnsi="Verdana" w:cs="Times New Roman"/>
-          <w:i/>
-          <w:iCs/>
-          <w:color w:val="333333"/>
-          <w:sz w:val="20"/>
-          <w:szCs w:val="20"/>
-          <w:bdr w:val="double" w:sz="6" w:space="4" w:color="888888" w:frame="1"/>
-          <w:lang w:val="en-GB" w:eastAsia="fr-CH"/>
-        </w:rPr>
-        <w:t xml:space="preserve"> wit the guts of Microsoft docx documents</w:t>
+        <w:t>tamper wit the guts of Microsoft docx documents</w:t>
       </w:r>
       <w:r>
         <w:rPr>
@@ -1480,29 +1433,7 @@
           <w:szCs w:val="20"/>
           <w:lang w:val="en-GB" w:eastAsia="fr-CH"/>
         </w:rPr>
-        <w:t>MsOffice:</w:t>
-      </w:r>
-      <w:proofErr w:type="gramStart"/>
-      <w:r>
-        <w:rPr>
-          <w:rFonts w:ascii="Verdana" w:eastAsia="Times New Roman" w:hAnsi="Verdana" w:cs="Times New Roman"/>
-          <w:color w:val="333333"/>
-          <w:sz w:val="20"/>
-          <w:szCs w:val="20"/>
-          <w:lang w:val="en-GB" w:eastAsia="fr-CH"/>
-        </w:rPr>
-        <w:t>:Word</w:t>
-      </w:r>
-      <w:proofErr w:type="gramEnd"/>
-      <w:r>
-        <w:rPr>
-          <w:rFonts w:ascii="Verdana" w:eastAsia="Times New Roman" w:hAnsi="Verdana" w:cs="Times New Roman"/>
-          <w:color w:val="333333"/>
-          <w:sz w:val="20"/>
-          <w:szCs w:val="20"/>
-          <w:lang w:val="en-GB" w:eastAsia="fr-CH"/>
-        </w:rPr>
-        <w:t>::Surgeon -- tamper wit the guts of Microsoft docx documents</w:t>
+        <w:t>MsOffice::Word::Surgeon -- tamper wit the guts of Microsoft docx documents</w:t>
       </w:r>
     </w:p>
     <w:p>
@@ -1580,7 +1511,6 @@
         </w:rPr>
         <w:t xml:space="preserve">  </w:t>
       </w:r>
-      <w:proofErr w:type="gramStart"/>
       <w:r>
         <w:rPr>
           <w:rFonts w:ascii="Courier New" w:eastAsia="Times New Roman" w:hAnsi="Courier New" w:cs="Courier New"/>
@@ -1591,7 +1521,6 @@
         </w:rPr>
         <w:t>my</w:t>
       </w:r>
-      <w:proofErr w:type="gramEnd"/>
       <w:r>
         <w:rPr>
           <w:rFonts w:ascii="Courier New" w:eastAsia="Times New Roman" w:hAnsi="Courier New" w:cs="Courier New"/>
@@ -1784,29 +1713,7 @@
           <w:szCs w:val="20"/>
           <w:lang w:val="en-GB" w:eastAsia="fr-CH"/>
         </w:rPr>
-        <w:t xml:space="preserve">  # </w:t>
-      </w:r>
-      <w:proofErr w:type="gramStart"/>
-      <w:r>
-        <w:rPr>
-          <w:rFonts w:ascii="Courier New" w:eastAsia="Times New Roman" w:hAnsi="Courier New" w:cs="Courier New"/>
-          <w:color w:val="008080"/>
-          <w:sz w:val="20"/>
-          <w:szCs w:val="20"/>
-          <w:lang w:val="en-GB" w:eastAsia="fr-CH"/>
-        </w:rPr>
-        <w:t>extract</w:t>
-      </w:r>
-      <w:proofErr w:type="gramEnd"/>
-      <w:r>
-        <w:rPr>
-          <w:rFonts w:ascii="Courier New" w:eastAsia="Times New Roman" w:hAnsi="Courier New" w:cs="Courier New"/>
-          <w:color w:val="008080"/>
-          <w:sz w:val="20"/>
-          <w:szCs w:val="20"/>
-          <w:lang w:val="en-GB" w:eastAsia="fr-CH"/>
-        </w:rPr>
-        <w:t xml:space="preserve"> plain text</w:t>
+        <w:t xml:space="preserve">  # extract plain text</w:t>
       </w:r>
     </w:p>
     <w:p>
@@ -1855,7 +1762,6 @@
         </w:rPr>
         <w:t xml:space="preserve">  </w:t>
       </w:r>
-      <w:proofErr w:type="gramStart"/>
       <w:r>
         <w:rPr>
           <w:rFonts w:ascii="Courier New" w:eastAsia="Times New Roman" w:hAnsi="Courier New" w:cs="Courier New"/>
@@ -1866,7 +1772,6 @@
         </w:rPr>
         <w:t>my</w:t>
       </w:r>
-      <w:proofErr w:type="gramEnd"/>
       <w:r>
         <w:rPr>
           <w:rFonts w:ascii="Courier New" w:eastAsia="Times New Roman" w:hAnsi="Courier New" w:cs="Courier New"/>
@@ -2374,7 +2279,6 @@
         <w:lastRenderedPageBreak/>
         <w:t xml:space="preserve">  </w:t>
       </w:r>
-      <w:proofErr w:type="gramStart"/>
       <w:r>
         <w:rPr>
           <w:rFonts w:ascii="Courier New" w:eastAsia="Times New Roman" w:hAnsi="Courier New" w:cs="Courier New"/>
@@ -2385,7 +2289,6 @@
         </w:rPr>
         <w:t>my</w:t>
       </w:r>
-      <w:proofErr w:type="gramEnd"/>
       <w:r>
         <w:rPr>
           <w:rFonts w:ascii="Courier New" w:eastAsia="Times New Roman" w:hAnsi="Courier New" w:cs="Courier New"/>
@@ -2593,7 +2496,6 @@
         </w:rPr>
         <w:t xml:space="preserve">  </w:t>
       </w:r>
-      <w:proofErr w:type="gramStart"/>
       <w:r>
         <w:rPr>
           <w:rFonts w:ascii="Courier New" w:eastAsia="Times New Roman" w:hAnsi="Courier New" w:cs="Courier New"/>
@@ -2604,7 +2506,6 @@
         </w:rPr>
         <w:t>my</w:t>
       </w:r>
-      <w:proofErr w:type="gramEnd"/>
       <w:r>
         <w:rPr>
           <w:rFonts w:ascii="Courier New" w:eastAsia="Times New Roman" w:hAnsi="Courier New" w:cs="Courier New"/>
@@ -2752,7 +2653,6 @@
         </w:rPr>
         <w:t xml:space="preserve">  </w:t>
       </w:r>
-      <w:proofErr w:type="gramStart"/>
       <w:r>
         <w:rPr>
           <w:rFonts w:ascii="Courier New" w:eastAsia="Times New Roman" w:hAnsi="Courier New" w:cs="Courier New"/>
@@ -2763,7 +2663,6 @@
         </w:rPr>
         <w:t>my</w:t>
       </w:r>
-      <w:proofErr w:type="gramEnd"/>
       <w:r>
         <w:rPr>
           <w:rFonts w:ascii="Courier New" w:eastAsia="Times New Roman" w:hAnsi="Courier New" w:cs="Courier New"/>
@@ -2861,7 +2760,6 @@
         </w:rPr>
         <w:t xml:space="preserve">    </w:t>
       </w:r>
-      <w:proofErr w:type="gramStart"/>
       <w:r>
         <w:rPr>
           <w:rFonts w:ascii="Courier New" w:eastAsia="Times New Roman" w:hAnsi="Courier New" w:cs="Courier New"/>
@@ -2872,7 +2770,6 @@
         </w:rPr>
         <w:t>my</w:t>
       </w:r>
-      <w:proofErr w:type="gramEnd"/>
       <w:r>
         <w:rPr>
           <w:rFonts w:ascii="Courier New" w:eastAsia="Times New Roman" w:hAnsi="Courier New" w:cs="Courier New"/>
@@ -2970,7 +2867,6 @@
         </w:rPr>
         <w:t xml:space="preserve">    </w:t>
       </w:r>
-      <w:proofErr w:type="gramStart"/>
       <w:r>
         <w:rPr>
           <w:rFonts w:ascii="Courier New" w:eastAsia="Times New Roman" w:hAnsi="Courier New" w:cs="Courier New"/>
@@ -2981,7 +2877,6 @@
         </w:rPr>
         <w:t>return</w:t>
       </w:r>
-      <w:proofErr w:type="gramEnd"/>
       <w:r>
         <w:rPr>
           <w:rFonts w:ascii="Courier New" w:eastAsia="Times New Roman" w:hAnsi="Courier New" w:cs="Courier New"/>
@@ -3177,29 +3072,7 @@
           <w:szCs w:val="20"/>
           <w:lang w:val="en-GB" w:eastAsia="fr-CH"/>
         </w:rPr>
-        <w:t xml:space="preserve"> $</w:t>
-      </w:r>
-      <w:proofErr w:type="gramStart"/>
-      <w:r>
-        <w:rPr>
-          <w:rFonts w:ascii="Courier New" w:eastAsia="Times New Roman" w:hAnsi="Courier New" w:cs="Courier New"/>
-          <w:color w:val="333333"/>
-          <w:sz w:val="20"/>
-          <w:szCs w:val="20"/>
-          <w:lang w:val="en-GB" w:eastAsia="fr-CH"/>
-        </w:rPr>
-        <w:t>alias{</w:t>
-      </w:r>
-      <w:proofErr w:type="gramEnd"/>
-      <w:r>
-        <w:rPr>
-          <w:rFonts w:ascii="Courier New" w:eastAsia="Times New Roman" w:hAnsi="Courier New" w:cs="Courier New"/>
-          <w:color w:val="333333"/>
-          <w:sz w:val="20"/>
-          <w:szCs w:val="20"/>
-          <w:lang w:val="en-GB" w:eastAsia="fr-CH"/>
-        </w:rPr>
-        <w:t>$args{</w:t>
+        <w:t xml:space="preserve"> $alias{$args{</w:t>
       </w:r>
       <w:r>
         <w:rPr>
@@ -3278,7 +3151,6 @@
         </w:rPr>
         <w:t xml:space="preserve">                            </w:t>
       </w:r>
-      <w:proofErr w:type="gramStart"/>
       <w:r>
         <w:rPr>
           <w:rFonts w:ascii="Courier New" w:eastAsia="Times New Roman" w:hAnsi="Courier New" w:cs="Courier New"/>
@@ -3289,7 +3161,6 @@
         </w:rPr>
         <w:t>author</w:t>
       </w:r>
-      <w:proofErr w:type="gramEnd"/>
       <w:r>
         <w:rPr>
           <w:rFonts w:ascii="Courier New" w:eastAsia="Times New Roman" w:hAnsi="Courier New" w:cs="Courier New"/>
@@ -3491,7 +3362,6 @@
         </w:rPr>
         <w:t>-&gt;</w:t>
       </w:r>
-      <w:proofErr w:type="gramStart"/>
       <w:r>
         <w:rPr>
           <w:rFonts w:ascii="Courier New" w:eastAsia="Times New Roman" w:hAnsi="Courier New" w:cs="Courier New"/>
@@ -3510,18 +3380,7 @@
           <w:szCs w:val="20"/>
           <w:lang w:val="en-GB" w:eastAsia="fr-CH"/>
         </w:rPr>
-        <w:t>(</w:t>
-      </w:r>
-      <w:proofErr w:type="gramEnd"/>
-      <w:r>
-        <w:rPr>
-          <w:rFonts w:ascii="Courier New" w:eastAsia="Times New Roman" w:hAnsi="Courier New" w:cs="Courier New"/>
-          <w:color w:val="333333"/>
-          <w:sz w:val="20"/>
-          <w:szCs w:val="20"/>
-          <w:lang w:val="en-GB" w:eastAsia="fr-CH"/>
-        </w:rPr>
-        <w:t>qr[$pattern]</w:t>
+        <w:t>(qr[$pattern]</w:t>
       </w:r>
       <w:r>
         <w:rPr>
@@ -3625,29 +3484,7 @@
           <w:szCs w:val="20"/>
           <w:lang w:val="en-GB" w:eastAsia="fr-CH"/>
         </w:rPr>
-        <w:t xml:space="preserve">  # </w:t>
-      </w:r>
-      <w:proofErr w:type="gramStart"/>
-      <w:r>
-        <w:rPr>
-          <w:rFonts w:ascii="Courier New" w:eastAsia="Times New Roman" w:hAnsi="Courier New" w:cs="Courier New"/>
-          <w:color w:val="008080"/>
-          <w:sz w:val="20"/>
-          <w:szCs w:val="20"/>
-          <w:lang w:val="en-GB" w:eastAsia="fr-CH"/>
-        </w:rPr>
-        <w:t>save</w:t>
-      </w:r>
-      <w:proofErr w:type="gramEnd"/>
-      <w:r>
-        <w:rPr>
-          <w:rFonts w:ascii="Courier New" w:eastAsia="Times New Roman" w:hAnsi="Courier New" w:cs="Courier New"/>
-          <w:color w:val="008080"/>
-          <w:sz w:val="20"/>
-          <w:szCs w:val="20"/>
-          <w:lang w:val="en-GB" w:eastAsia="fr-CH"/>
-        </w:rPr>
-        <w:t xml:space="preserve"> the result</w:t>
+        <w:t xml:space="preserve">  # save the result</w:t>
       </w:r>
     </w:p>
     <w:p>
@@ -3734,29 +3571,7 @@
           <w:szCs w:val="20"/>
           <w:lang w:val="en-GB" w:eastAsia="fr-CH"/>
         </w:rPr>
-        <w:t># or -&gt;save_</w:t>
-      </w:r>
-      <w:proofErr w:type="gramStart"/>
-      <w:r>
-        <w:rPr>
-          <w:rFonts w:ascii="Courier New" w:eastAsia="Times New Roman" w:hAnsi="Courier New" w:cs="Courier New"/>
-          <w:color w:val="008080"/>
-          <w:sz w:val="20"/>
-          <w:szCs w:val="20"/>
-          <w:lang w:val="en-GB" w:eastAsia="fr-CH"/>
-        </w:rPr>
-        <w:t>as(</w:t>
-      </w:r>
-      <w:proofErr w:type="gramEnd"/>
-      <w:r>
-        <w:rPr>
-          <w:rFonts w:ascii="Courier New" w:eastAsia="Times New Roman" w:hAnsi="Courier New" w:cs="Courier New"/>
-          <w:color w:val="008080"/>
-          <w:sz w:val="20"/>
-          <w:szCs w:val="20"/>
-          <w:lang w:val="en-GB" w:eastAsia="fr-CH"/>
-        </w:rPr>
-        <w:t>$new_filename);</w:t>
+        <w:t># or -&gt;save_as($new_filename);</w:t>
       </w:r>
     </w:p>
     <w:p>
@@ -3881,20 +3696,8 @@
           <w:szCs w:val="20"/>
           <w:lang w:val="en-GB" w:eastAsia="fr-CH"/>
         </w:rPr>
-        <w:t xml:space="preserve">Some applications for this module </w:t>
-      </w:r>
-      <w:proofErr w:type="gramStart"/>
-      <w:r>
-        <w:rPr>
-          <w:rFonts w:ascii="Verdana" w:eastAsia="Times New Roman" w:hAnsi="Verdana" w:cs="Times New Roman"/>
-          <w:color w:val="333333"/>
-          <w:sz w:val="20"/>
-          <w:szCs w:val="20"/>
-          <w:lang w:val="en-GB" w:eastAsia="fr-CH"/>
-        </w:rPr>
-        <w:t>are :</w:t>
-      </w:r>
-      <w:proofErr w:type="gramEnd"/>
+        <w:t>Some applications for this module are :</w:t>
+      </w:r>
     </w:p>
     <w:p>
       <w:pPr>
@@ -4127,29 +3930,7 @@
           <w:szCs w:val="20"/>
           <w:lang w:val="en-GB" w:eastAsia="fr-CH"/>
         </w:rPr>
-        <w:t xml:space="preserve"> documents </w:t>
-      </w:r>
-      <w:proofErr w:type="gramStart"/>
-      <w:r>
-        <w:rPr>
-          <w:rFonts w:ascii="Verdana" w:eastAsia="Times New Roman" w:hAnsi="Verdana" w:cs="Times New Roman"/>
-          <w:color w:val="333333"/>
-          <w:sz w:val="20"/>
-          <w:szCs w:val="20"/>
-          <w:lang w:val="en-GB" w:eastAsia="fr-CH"/>
-        </w:rPr>
-        <w:t>is described</w:t>
-      </w:r>
-      <w:proofErr w:type="gramEnd"/>
-      <w:r>
-        <w:rPr>
-          <w:rFonts w:ascii="Verdana" w:eastAsia="Times New Roman" w:hAnsi="Verdana" w:cs="Times New Roman"/>
-          <w:color w:val="333333"/>
-          <w:sz w:val="20"/>
-          <w:szCs w:val="20"/>
-          <w:lang w:val="en-GB" w:eastAsia="fr-CH"/>
-        </w:rPr>
-        <w:t xml:space="preserve"> in </w:t>
+        <w:t xml:space="preserve"> documents is described in </w:t>
       </w:r>
       <w:hyperlink r:id="rId7" w:tgtFrame="_blank" w:history="1">
         <w:r>
@@ -4195,29 +3976,7 @@
           <w:szCs w:val="20"/>
           <w:lang w:val="en-GB" w:eastAsia="fr-CH"/>
         </w:rPr>
-        <w:t xml:space="preserve">. An excellent introduction </w:t>
-      </w:r>
-      <w:proofErr w:type="gramStart"/>
-      <w:r>
-        <w:rPr>
-          <w:rFonts w:ascii="Verdana" w:eastAsia="Times New Roman" w:hAnsi="Verdana" w:cs="Times New Roman"/>
-          <w:color w:val="333333"/>
-          <w:sz w:val="20"/>
-          <w:szCs w:val="20"/>
-          <w:lang w:val="en-GB" w:eastAsia="fr-CH"/>
-        </w:rPr>
-        <w:t>can be found</w:t>
-      </w:r>
-      <w:proofErr w:type="gramEnd"/>
-      <w:r>
-        <w:rPr>
-          <w:rFonts w:ascii="Verdana" w:eastAsia="Times New Roman" w:hAnsi="Verdana" w:cs="Times New Roman"/>
-          <w:color w:val="333333"/>
-          <w:sz w:val="20"/>
-          <w:szCs w:val="20"/>
-          <w:lang w:val="en-GB" w:eastAsia="fr-CH"/>
-        </w:rPr>
-        <w:t xml:space="preserve"> at </w:t>
+        <w:t xml:space="preserve">. An excellent introduction can be found at </w:t>
       </w:r>
       <w:hyperlink r:id="rId9" w:tgtFrame="_blank" w:history="1">
         <w:r>
@@ -4454,7 +4213,6 @@
           <w:lang w:val="en-GB" w:eastAsia="fr-CH"/>
         </w:rPr>
       </w:pPr>
-      <w:proofErr w:type="gramStart"/>
       <w:r>
         <w:rPr>
           <w:rFonts w:ascii="Verdana" w:eastAsia="Times New Roman" w:hAnsi="Verdana" w:cs="Times New Roman"/>
@@ -4467,7 +4225,6 @@
         </w:rPr>
         <w:t>new</w:t>
       </w:r>
-      <w:proofErr w:type="gramEnd"/>
     </w:p>
     <w:p>
       <w:pPr>
@@ -4515,7 +4272,6 @@
         </w:rPr>
         <w:t xml:space="preserve">  </w:t>
       </w:r>
-      <w:proofErr w:type="gramStart"/>
       <w:r>
         <w:rPr>
           <w:rFonts w:ascii="Courier New" w:eastAsia="Times New Roman" w:hAnsi="Courier New" w:cs="Courier New"/>
@@ -4526,7 +4282,6 @@
         </w:rPr>
         <w:t>my</w:t>
       </w:r>
-      <w:proofErr w:type="gramEnd"/>
       <w:r>
         <w:rPr>
           <w:rFonts w:ascii="Courier New" w:eastAsia="Times New Roman" w:hAnsi="Courier New" w:cs="Courier New"/>
@@ -4682,29 +4437,7 @@
           <w:szCs w:val="20"/>
           <w:lang w:val="en-GB" w:eastAsia="fr-CH"/>
         </w:rPr>
-        <w:t xml:space="preserve">  # </w:t>
-      </w:r>
-      <w:proofErr w:type="gramStart"/>
-      <w:r>
-        <w:rPr>
-          <w:rFonts w:ascii="Courier New" w:eastAsia="Times New Roman" w:hAnsi="Courier New" w:cs="Courier New"/>
-          <w:color w:val="008080"/>
-          <w:sz w:val="20"/>
-          <w:szCs w:val="20"/>
-          <w:lang w:val="en-GB" w:eastAsia="fr-CH"/>
-        </w:rPr>
-        <w:t>or</w:t>
-      </w:r>
-      <w:proofErr w:type="gramEnd"/>
-      <w:r>
-        <w:rPr>
-          <w:rFonts w:ascii="Courier New" w:eastAsia="Times New Roman" w:hAnsi="Courier New" w:cs="Courier New"/>
-          <w:color w:val="008080"/>
-          <w:sz w:val="20"/>
-          <w:szCs w:val="20"/>
-          <w:lang w:val="en-GB" w:eastAsia="fr-CH"/>
-        </w:rPr>
-        <w:t xml:space="preserve"> simply : -&gt;new($filename);</w:t>
+        <w:t xml:space="preserve">  # or simply : -&gt;new($filename);</w:t>
       </w:r>
     </w:p>
     <w:p>
@@ -4772,7 +4505,6 @@
           <w:lang w:val="en-GB" w:eastAsia="fr-CH"/>
         </w:rPr>
       </w:pPr>
-      <w:proofErr w:type="gramStart"/>
       <w:r>
         <w:rPr>
           <w:rFonts w:ascii="Verdana" w:eastAsia="Times New Roman" w:hAnsi="Verdana" w:cs="Times New Roman"/>
@@ -4785,7 +4517,6 @@
         </w:rPr>
         <w:t>contents</w:t>
       </w:r>
-      <w:proofErr w:type="gramEnd"/>
     </w:p>
     <w:p>
       <w:pPr>
@@ -4916,31 +4647,7 @@
             <w:u w:val="single"/>
             <w:lang w:val="en-GB" w:eastAsia="fr-CH"/>
           </w:rPr>
-          <w:t>toString in XML:</w:t>
-        </w:r>
-        <w:proofErr w:type="gramStart"/>
-        <w:r>
-          <w:rPr>
-            <w:rFonts w:ascii="Verdana" w:eastAsia="Times New Roman" w:hAnsi="Verdana" w:cs="Times New Roman"/>
-            <w:color w:val="0000FF"/>
-            <w:sz w:val="20"/>
-            <w:szCs w:val="20"/>
-            <w:u w:val="single"/>
-            <w:lang w:val="en-GB" w:eastAsia="fr-CH"/>
-          </w:rPr>
-          <w:t>:LibXML</w:t>
-        </w:r>
-        <w:proofErr w:type="gramEnd"/>
-        <w:r>
-          <w:rPr>
-            <w:rFonts w:ascii="Verdana" w:eastAsia="Times New Roman" w:hAnsi="Verdana" w:cs="Times New Roman"/>
-            <w:color w:val="0000FF"/>
-            <w:sz w:val="20"/>
-            <w:szCs w:val="20"/>
-            <w:u w:val="single"/>
-            <w:lang w:val="en-GB" w:eastAsia="fr-CH"/>
-          </w:rPr>
-          <w:t>::Document</w:t>
+          <w:t>toString in XML::LibXML::Document</w:t>
         </w:r>
       </w:hyperlink>
       <w:r>
@@ -5000,29 +4707,7 @@
           <w:szCs w:val="20"/>
           <w:lang w:val="en-GB" w:eastAsia="fr-CH"/>
         </w:rPr>
-        <w:t xml:space="preserve">Returns the text contents of the document, without any markup. Paragraphs are converted to </w:t>
-      </w:r>
-      <w:proofErr w:type="gramStart"/>
-      <w:r>
-        <w:rPr>
-          <w:rFonts w:ascii="Verdana" w:eastAsia="Times New Roman" w:hAnsi="Verdana" w:cs="Times New Roman"/>
-          <w:color w:val="333333"/>
-          <w:sz w:val="20"/>
-          <w:szCs w:val="20"/>
-          <w:lang w:val="en-GB" w:eastAsia="fr-CH"/>
-        </w:rPr>
-        <w:t>newlines,</w:t>
-      </w:r>
-      <w:proofErr w:type="gramEnd"/>
-      <w:r>
-        <w:rPr>
-          <w:rFonts w:ascii="Verdana" w:eastAsia="Times New Roman" w:hAnsi="Verdana" w:cs="Times New Roman"/>
-          <w:color w:val="333333"/>
-          <w:sz w:val="20"/>
-          <w:szCs w:val="20"/>
-          <w:lang w:val="en-GB" w:eastAsia="fr-CH"/>
-        </w:rPr>
-        <w:t xml:space="preserve"> all other formatting instructions are ignored.</w:t>
+        <w:t>Returns the text contents of the document, without any markup. Paragraphs are converted to newlines, all other formatting instructions are ignored.</w:t>
       </w:r>
     </w:p>
     <w:p>
@@ -5039,7 +4724,6 @@
           <w:lang w:val="en-GB" w:eastAsia="fr-CH"/>
         </w:rPr>
       </w:pPr>
-      <w:proofErr w:type="gramStart"/>
       <w:r>
         <w:rPr>
           <w:rFonts w:ascii="Verdana" w:eastAsia="Times New Roman" w:hAnsi="Verdana" w:cs="Times New Roman"/>
@@ -5052,7 +4736,6 @@
         </w:rPr>
         <w:t>runs</w:t>
       </w:r>
-      <w:proofErr w:type="gramEnd"/>
     </w:p>
     <w:p>
       <w:pPr>
@@ -5085,31 +4768,7 @@
             <w:u w:val="single"/>
             <w:lang w:val="en-GB" w:eastAsia="fr-CH"/>
           </w:rPr>
-          <w:t>MsOffice:</w:t>
-        </w:r>
-        <w:proofErr w:type="gramStart"/>
-        <w:r>
-          <w:rPr>
-            <w:rFonts w:ascii="Verdana" w:eastAsia="Times New Roman" w:hAnsi="Verdana" w:cs="Times New Roman"/>
-            <w:color w:val="0000FF"/>
-            <w:sz w:val="20"/>
-            <w:szCs w:val="20"/>
-            <w:u w:val="single"/>
-            <w:lang w:val="en-GB" w:eastAsia="fr-CH"/>
-          </w:rPr>
-          <w:t>:Word</w:t>
-        </w:r>
-        <w:proofErr w:type="gramEnd"/>
-        <w:r>
-          <w:rPr>
-            <w:rFonts w:ascii="Verdana" w:eastAsia="Times New Roman" w:hAnsi="Verdana" w:cs="Times New Roman"/>
-            <w:color w:val="0000FF"/>
-            <w:sz w:val="20"/>
-            <w:szCs w:val="20"/>
-            <w:u w:val="single"/>
-            <w:lang w:val="en-GB" w:eastAsia="fr-CH"/>
-          </w:rPr>
-          <w:t>::Surgeon::Run</w:t>
+          <w:t>MsOffice::Word::Surgeon::Run</w:t>
         </w:r>
       </w:hyperlink>
       <w:r>
@@ -5470,39 +5129,17 @@
           <w:szCs w:val="20"/>
           <w:lang w:val="en-GB" w:eastAsia="fr-CH"/>
         </w:rPr>
-        <w:t>reduce_</w:t>
-      </w:r>
-      <w:proofErr w:type="gramStart"/>
-      <w:r>
-        <w:rPr>
-          <w:rFonts w:ascii="Courier New" w:eastAsia="Times New Roman" w:hAnsi="Courier New" w:cs="Courier New"/>
-          <w:color w:val="2F4F4F"/>
-          <w:sz w:val="20"/>
-          <w:szCs w:val="20"/>
-          <w:lang w:val="en-GB" w:eastAsia="fr-CH"/>
-        </w:rPr>
-        <w:t>noise</w:t>
-      </w:r>
-      <w:r>
-        <w:rPr>
-          <w:rFonts w:ascii="Courier New" w:eastAsia="Times New Roman" w:hAnsi="Courier New" w:cs="Courier New"/>
-          <w:color w:val="333333"/>
-          <w:sz w:val="20"/>
-          <w:szCs w:val="20"/>
-          <w:lang w:val="en-GB" w:eastAsia="fr-CH"/>
-        </w:rPr>
-        <w:t>(</w:t>
-      </w:r>
-      <w:proofErr w:type="gramEnd"/>
-      <w:r>
-        <w:rPr>
-          <w:rFonts w:ascii="Courier New" w:eastAsia="Times New Roman" w:hAnsi="Courier New" w:cs="Courier New"/>
-          <w:color w:val="333333"/>
-          <w:sz w:val="20"/>
-          <w:szCs w:val="20"/>
-          <w:lang w:val="en-GB" w:eastAsia="fr-CH"/>
-        </w:rPr>
-        <w:t>$regex1</w:t>
+        <w:t>reduce_noise</w:t>
+      </w:r>
+      <w:r>
+        <w:rPr>
+          <w:rFonts w:ascii="Courier New" w:eastAsia="Times New Roman" w:hAnsi="Courier New" w:cs="Courier New"/>
+          <w:color w:val="333333"/>
+          <w:sz w:val="20"/>
+          <w:szCs w:val="20"/>
+          <w:lang w:val="en-GB" w:eastAsia="fr-CH"/>
+        </w:rPr>
+        <w:t>($regex1</w:t>
       </w:r>
       <w:r>
         <w:rPr>
@@ -5584,51 +5221,7 @@
           <w:szCs w:val="20"/>
           <w:lang w:val="en-GB" w:eastAsia="fr-CH"/>
         </w:rPr>
-        <w:t xml:space="preserve">This method </w:t>
-      </w:r>
-      <w:proofErr w:type="gramStart"/>
-      <w:r>
-        <w:rPr>
-          <w:rFonts w:ascii="Verdana" w:eastAsia="Times New Roman" w:hAnsi="Verdana" w:cs="Times New Roman"/>
-          <w:color w:val="333333"/>
-          <w:sz w:val="20"/>
-          <w:szCs w:val="20"/>
-          <w:lang w:val="en-GB" w:eastAsia="fr-CH"/>
-        </w:rPr>
-        <w:t>is used</w:t>
-      </w:r>
-      <w:proofErr w:type="gramEnd"/>
-      <w:r>
-        <w:rPr>
-          <w:rFonts w:ascii="Verdana" w:eastAsia="Times New Roman" w:hAnsi="Verdana" w:cs="Times New Roman"/>
-          <w:color w:val="333333"/>
-          <w:sz w:val="20"/>
-          <w:szCs w:val="20"/>
-          <w:lang w:val="en-GB" w:eastAsia="fr-CH"/>
-        </w:rPr>
-        <w:t xml:space="preserve"> for removing unnecessary information in the XML markup. It applies the given list of regexes to the whole document, suppressing matches. The </w:t>
-      </w:r>
-      <w:proofErr w:type="gramStart"/>
-      <w:r>
-        <w:rPr>
-          <w:rFonts w:ascii="Verdana" w:eastAsia="Times New Roman" w:hAnsi="Verdana" w:cs="Times New Roman"/>
-          <w:color w:val="333333"/>
-          <w:sz w:val="20"/>
-          <w:szCs w:val="20"/>
-          <w:lang w:val="en-GB" w:eastAsia="fr-CH"/>
-        </w:rPr>
-        <w:t>final result</w:t>
-      </w:r>
-      <w:proofErr w:type="gramEnd"/>
-      <w:r>
-        <w:rPr>
-          <w:rFonts w:ascii="Verdana" w:eastAsia="Times New Roman" w:hAnsi="Verdana" w:cs="Times New Roman"/>
-          <w:color w:val="333333"/>
-          <w:sz w:val="20"/>
-          <w:szCs w:val="20"/>
-          <w:lang w:val="en-GB" w:eastAsia="fr-CH"/>
-        </w:rPr>
-        <w:t xml:space="preserve"> is put back into </w:t>
+        <w:t xml:space="preserve">This method is used for removing unnecessary information in the XML markup. It applies the given list of regexes to the whole document, suppressing matches. The final result is put back into </w:t>
       </w:r>
       <w:r>
         <w:rPr>
@@ -5649,29 +5242,7 @@
           <w:szCs w:val="20"/>
           <w:lang w:val="en-GB" w:eastAsia="fr-CH"/>
         </w:rPr>
-        <w:t xml:space="preserve">. Regexes </w:t>
-      </w:r>
-      <w:proofErr w:type="gramStart"/>
-      <w:r>
-        <w:rPr>
-          <w:rFonts w:ascii="Verdana" w:eastAsia="Times New Roman" w:hAnsi="Verdana" w:cs="Times New Roman"/>
-          <w:color w:val="333333"/>
-          <w:sz w:val="20"/>
-          <w:szCs w:val="20"/>
-          <w:lang w:val="en-GB" w:eastAsia="fr-CH"/>
-        </w:rPr>
-        <w:t>may be given</w:t>
-      </w:r>
-      <w:proofErr w:type="gramEnd"/>
-      <w:r>
-        <w:rPr>
-          <w:rFonts w:ascii="Verdana" w:eastAsia="Times New Roman" w:hAnsi="Verdana" w:cs="Times New Roman"/>
-          <w:color w:val="333333"/>
-          <w:sz w:val="20"/>
-          <w:szCs w:val="20"/>
-          <w:lang w:val="en-GB" w:eastAsia="fr-CH"/>
-        </w:rPr>
-        <w:t xml:space="preserve"> either as </w:t>
+        <w:t xml:space="preserve">. Regexes may be given either as </w:t>
       </w:r>
       <w:r>
         <w:rPr>
@@ -5692,29 +5263,7 @@
           <w:szCs w:val="20"/>
           <w:lang w:val="en-GB" w:eastAsia="fr-CH"/>
         </w:rPr>
-        <w:t xml:space="preserve"> references, or as names of builtin regexes (described below). Regexes </w:t>
-      </w:r>
-      <w:proofErr w:type="gramStart"/>
-      <w:r>
-        <w:rPr>
-          <w:rFonts w:ascii="Verdana" w:eastAsia="Times New Roman" w:hAnsi="Verdana" w:cs="Times New Roman"/>
-          <w:color w:val="333333"/>
-          <w:sz w:val="20"/>
-          <w:szCs w:val="20"/>
-          <w:lang w:val="en-GB" w:eastAsia="fr-CH"/>
-        </w:rPr>
-        <w:t>are applied</w:t>
-      </w:r>
-      <w:proofErr w:type="gramEnd"/>
-      <w:r>
-        <w:rPr>
-          <w:rFonts w:ascii="Verdana" w:eastAsia="Times New Roman" w:hAnsi="Verdana" w:cs="Times New Roman"/>
-          <w:color w:val="333333"/>
-          <w:sz w:val="20"/>
-          <w:szCs w:val="20"/>
-          <w:lang w:val="en-GB" w:eastAsia="fr-CH"/>
-        </w:rPr>
-        <w:t xml:space="preserve"> to the whole XML contents, not only to run nodes.</w:t>
+        <w:t xml:space="preserve"> references, or as names of builtin regexes (described below). Regexes are applied to the whole XML contents, not only to run nodes.</w:t>
       </w:r>
     </w:p>
     <w:p>
@@ -5791,7 +5340,6 @@
         </w:rPr>
         <w:t xml:space="preserve">  </w:t>
       </w:r>
-      <w:proofErr w:type="gramStart"/>
       <w:r>
         <w:rPr>
           <w:rFonts w:ascii="Courier New" w:eastAsia="Times New Roman" w:hAnsi="Courier New" w:cs="Courier New"/>
@@ -5802,7 +5350,6 @@
         </w:rPr>
         <w:t>my</w:t>
       </w:r>
-      <w:proofErr w:type="gramEnd"/>
       <w:r>
         <w:rPr>
           <w:rFonts w:ascii="Courier New" w:eastAsia="Times New Roman" w:hAnsi="Courier New" w:cs="Courier New"/>
@@ -5883,20 +5430,8 @@
           <w:szCs w:val="20"/>
           <w:lang w:val="en-GB" w:eastAsia="fr-CH"/>
         </w:rPr>
-        <w:t xml:space="preserve">Returns the builtin regex corresponding to the given name. Known regexes </w:t>
-      </w:r>
-      <w:proofErr w:type="gramStart"/>
-      <w:r>
-        <w:rPr>
-          <w:rFonts w:ascii="Verdana" w:eastAsia="Times New Roman" w:hAnsi="Verdana" w:cs="Times New Roman"/>
-          <w:color w:val="333333"/>
-          <w:sz w:val="20"/>
-          <w:szCs w:val="20"/>
-          <w:lang w:val="en-GB" w:eastAsia="fr-CH"/>
-        </w:rPr>
-        <w:t>are :</w:t>
-      </w:r>
-      <w:proofErr w:type="gramEnd"/>
+        <w:t>Returns the builtin regex corresponding to the given name. Known regexes are :</w:t>
+      </w:r>
     </w:p>
     <w:p>
       <w:pPr>
@@ -5982,29 +5517,7 @@
           <w:szCs w:val="20"/>
           <w:lang w:val="en-GB" w:eastAsia="fr-CH"/>
         </w:rPr>
-        <w:t xml:space="preserve"> </w:t>
-      </w:r>
-      <w:proofErr w:type="gramStart"/>
-      <w:r>
-        <w:rPr>
-          <w:rFonts w:ascii="Courier New" w:eastAsia="Times New Roman" w:hAnsi="Courier New" w:cs="Courier New"/>
-          <w:color w:val="333333"/>
-          <w:sz w:val="20"/>
-          <w:szCs w:val="20"/>
-          <w:lang w:val="en-GB" w:eastAsia="fr-CH"/>
-        </w:rPr>
-        <w:t>qr(</w:t>
-      </w:r>
-      <w:proofErr w:type="gramEnd"/>
-      <w:r>
-        <w:rPr>
-          <w:rFonts w:ascii="Courier New" w:eastAsia="Times New Roman" w:hAnsi="Courier New" w:cs="Courier New"/>
-          <w:color w:val="333333"/>
-          <w:sz w:val="20"/>
-          <w:szCs w:val="20"/>
-          <w:lang w:val="en-GB" w:eastAsia="fr-CH"/>
-        </w:rPr>
-        <w:t>&lt;w:(?:proofErr[^&gt;]+|noProof/)&gt;)</w:t>
+        <w:t xml:space="preserve"> qr(&lt;w:(?:proofErr[^&gt;]+|noProof/)&gt;)</w:t>
       </w:r>
       <w:r>
         <w:rPr>
@@ -6101,29 +5614,7 @@
           <w:szCs w:val="20"/>
           <w:lang w:val="en-GB" w:eastAsia="fr-CH"/>
         </w:rPr>
-        <w:t xml:space="preserve"> </w:t>
-      </w:r>
-      <w:proofErr w:type="gramStart"/>
-      <w:r>
-        <w:rPr>
-          <w:rFonts w:ascii="Courier New" w:eastAsia="Times New Roman" w:hAnsi="Courier New" w:cs="Courier New"/>
-          <w:color w:val="333333"/>
-          <w:sz w:val="20"/>
-          <w:szCs w:val="20"/>
-          <w:lang w:val="en-GB" w:eastAsia="fr-CH"/>
-        </w:rPr>
-        <w:t>qr(</w:t>
-      </w:r>
-      <w:proofErr w:type="gramEnd"/>
-      <w:r>
-        <w:rPr>
-          <w:rFonts w:ascii="Courier New" w:eastAsia="Times New Roman" w:hAnsi="Courier New" w:cs="Courier New"/>
-          <w:color w:val="333333"/>
-          <w:sz w:val="20"/>
-          <w:szCs w:val="20"/>
-          <w:lang w:val="en-GB" w:eastAsia="fr-CH"/>
-        </w:rPr>
-        <w:t>\sw:rsid\w+="[^"]+")</w:t>
+        <w:t xml:space="preserve"> qr(\sw:rsid\w+="[^"]+")</w:t>
       </w:r>
       <w:r>
         <w:rPr>
@@ -6190,18 +5681,7 @@
           <w:szCs w:val="20"/>
           <w:lang w:val="en-GB" w:eastAsia="fr-CH"/>
         </w:rPr>
-        <w:t>complex_script_</w:t>
-      </w:r>
-      <w:proofErr w:type="gramStart"/>
-      <w:r>
-        <w:rPr>
-          <w:rFonts w:ascii="Courier New" w:eastAsia="Times New Roman" w:hAnsi="Courier New" w:cs="Courier New"/>
-          <w:color w:val="2F4F4F"/>
-          <w:sz w:val="20"/>
-          <w:szCs w:val="20"/>
-          <w:lang w:val="en-GB" w:eastAsia="fr-CH"/>
-        </w:rPr>
-        <w:t>bold</w:t>
+        <w:t>complex_script_bold</w:t>
       </w:r>
       <w:r>
         <w:rPr>
@@ -6221,18 +5701,7 @@
           <w:szCs w:val="20"/>
           <w:lang w:val="en-GB" w:eastAsia="fr-CH"/>
         </w:rPr>
-        <w:t>=</w:t>
-      </w:r>
-      <w:proofErr w:type="gramEnd"/>
-      <w:r>
-        <w:rPr>
-          <w:rFonts w:ascii="Courier New" w:eastAsia="Times New Roman" w:hAnsi="Courier New" w:cs="Courier New"/>
-          <w:color w:val="DD7700"/>
-          <w:sz w:val="20"/>
-          <w:szCs w:val="20"/>
-          <w:lang w:val="en-GB" w:eastAsia="fr-CH"/>
-        </w:rPr>
-        <w:t>&gt;</w:t>
+        <w:t>=&gt;</w:t>
       </w:r>
       <w:r>
         <w:rPr>
@@ -6339,29 +5808,7 @@
           <w:szCs w:val="20"/>
           <w:lang w:val="en-GB" w:eastAsia="fr-CH"/>
         </w:rPr>
-        <w:t xml:space="preserve"> </w:t>
-      </w:r>
-      <w:proofErr w:type="gramStart"/>
-      <w:r>
-        <w:rPr>
-          <w:rFonts w:ascii="Courier New" w:eastAsia="Times New Roman" w:hAnsi="Courier New" w:cs="Courier New"/>
-          <w:color w:val="333333"/>
-          <w:sz w:val="20"/>
-          <w:szCs w:val="20"/>
-          <w:lang w:val="en-GB" w:eastAsia="fr-CH"/>
-        </w:rPr>
-        <w:t>qr(</w:t>
-      </w:r>
-      <w:proofErr w:type="gramEnd"/>
-      <w:r>
-        <w:rPr>
-          <w:rFonts w:ascii="Courier New" w:eastAsia="Times New Roman" w:hAnsi="Courier New" w:cs="Courier New"/>
-          <w:color w:val="333333"/>
-          <w:sz w:val="20"/>
-          <w:szCs w:val="20"/>
-          <w:lang w:val="en-GB" w:eastAsia="fr-CH"/>
-        </w:rPr>
-        <w:t>&lt;w:lastRenderedPageBreak/&gt;)</w:t>
+        <w:t xml:space="preserve"> qr(&lt;w:lastRenderedPageBreak/&gt;)</w:t>
       </w:r>
       <w:r>
         <w:rPr>
@@ -6420,7 +5867,6 @@
         </w:rPr>
         <w:t xml:space="preserve">  </w:t>
       </w:r>
-      <w:proofErr w:type="gramStart"/>
       <w:r>
         <w:rPr>
           <w:rFonts w:ascii="Courier New" w:eastAsia="Times New Roman" w:hAnsi="Courier New" w:cs="Courier New"/>
@@ -6431,7 +5877,6 @@
         </w:rPr>
         <w:t>language</w:t>
       </w:r>
-      <w:proofErr w:type="gramEnd"/>
       <w:r>
         <w:rPr>
           <w:rFonts w:ascii="Courier New" w:eastAsia="Times New Roman" w:hAnsi="Courier New" w:cs="Courier New"/>
@@ -6557,29 +6002,7 @@
           <w:szCs w:val="20"/>
           <w:lang w:val="en-GB" w:eastAsia="fr-CH"/>
         </w:rPr>
-        <w:t xml:space="preserve"> </w:t>
-      </w:r>
-      <w:proofErr w:type="gramStart"/>
-      <w:r>
-        <w:rPr>
-          <w:rFonts w:ascii="Courier New" w:eastAsia="Times New Roman" w:hAnsi="Courier New" w:cs="Courier New"/>
-          <w:color w:val="333333"/>
-          <w:sz w:val="20"/>
-          <w:szCs w:val="20"/>
-          <w:lang w:val="en-GB" w:eastAsia="fr-CH"/>
-        </w:rPr>
-        <w:t>qr(</w:t>
-      </w:r>
-      <w:proofErr w:type="gramEnd"/>
-      <w:r>
-        <w:rPr>
-          <w:rFonts w:ascii="Courier New" w:eastAsia="Times New Roman" w:hAnsi="Courier New" w:cs="Courier New"/>
-          <w:color w:val="333333"/>
-          <w:sz w:val="20"/>
-          <w:szCs w:val="20"/>
-          <w:lang w:val="en-GB" w:eastAsia="fr-CH"/>
-        </w:rPr>
-        <w:t>&lt;w:rPr&gt;&lt;/w:rPr&gt;)</w:t>
+        <w:t xml:space="preserve"> qr(&lt;w:rPr&gt;&lt;/w:rPr&gt;)</w:t>
       </w:r>
       <w:r>
         <w:rPr>
@@ -6764,29 +6187,7 @@
           <w:szCs w:val="20"/>
           <w:lang w:val="en-GB" w:eastAsia="fr-CH"/>
         </w:rPr>
-        <w:t>Removes all fields from the document, just leaving the current value stored in each field. This is the equivalent of performing Ctrl-Shift-</w:t>
-      </w:r>
-      <w:proofErr w:type="gramStart"/>
-      <w:r>
-        <w:rPr>
-          <w:rFonts w:ascii="Verdana" w:eastAsia="Times New Roman" w:hAnsi="Verdana" w:cs="Times New Roman"/>
-          <w:color w:val="333333"/>
-          <w:sz w:val="20"/>
-          <w:szCs w:val="20"/>
-          <w:lang w:val="en-GB" w:eastAsia="fr-CH"/>
-        </w:rPr>
-        <w:t>F9 on the whole</w:t>
-      </w:r>
-      <w:proofErr w:type="gramEnd"/>
-      <w:r>
-        <w:rPr>
-          <w:rFonts w:ascii="Verdana" w:eastAsia="Times New Roman" w:hAnsi="Verdana" w:cs="Times New Roman"/>
-          <w:color w:val="333333"/>
-          <w:sz w:val="20"/>
-          <w:szCs w:val="20"/>
-          <w:lang w:val="en-GB" w:eastAsia="fr-CH"/>
-        </w:rPr>
-        <w:t xml:space="preserve"> document.</w:t>
+        <w:t>Removes all fields from the document, just leaving the current value stored in each field. This is the equivalent of performing Ctrl-Shift-F9 on the whole document.</w:t>
       </w:r>
     </w:p>
     <w:p>
@@ -6880,9 +6281,18 @@
           <w:szCs w:val="20"/>
           <w:lang w:val="en-GB" w:eastAsia="fr-CH"/>
         </w:rPr>
-        <w:t>merge_</w:t>
-      </w:r>
-      <w:proofErr w:type="gramStart"/>
+        <w:t>merge_runs</w:t>
+      </w:r>
+      <w:r>
+        <w:rPr>
+          <w:rFonts w:ascii="Courier New" w:eastAsia="Times New Roman" w:hAnsi="Courier New" w:cs="Courier New"/>
+          <w:color w:val="333333"/>
+          <w:sz w:val="20"/>
+          <w:szCs w:val="20"/>
+          <w:lang w:val="en-GB" w:eastAsia="fr-CH"/>
+        </w:rPr>
+        <w:t>(</w:t>
+      </w:r>
       <w:r>
         <w:rPr>
           <w:rFonts w:ascii="Courier New" w:eastAsia="Times New Roman" w:hAnsi="Courier New" w:cs="Courier New"/>
@@ -6891,27 +6301,6 @@
           <w:szCs w:val="20"/>
           <w:lang w:val="en-GB" w:eastAsia="fr-CH"/>
         </w:rPr>
-        <w:t>runs</w:t>
-      </w:r>
-      <w:r>
-        <w:rPr>
-          <w:rFonts w:ascii="Courier New" w:eastAsia="Times New Roman" w:hAnsi="Courier New" w:cs="Courier New"/>
-          <w:color w:val="333333"/>
-          <w:sz w:val="20"/>
-          <w:szCs w:val="20"/>
-          <w:lang w:val="en-GB" w:eastAsia="fr-CH"/>
-        </w:rPr>
-        <w:t>(</w:t>
-      </w:r>
-      <w:proofErr w:type="gramEnd"/>
-      <w:r>
-        <w:rPr>
-          <w:rFonts w:ascii="Courier New" w:eastAsia="Times New Roman" w:hAnsi="Courier New" w:cs="Courier New"/>
-          <w:color w:val="2F4F4F"/>
-          <w:sz w:val="20"/>
-          <w:szCs w:val="20"/>
-          <w:lang w:val="en-GB" w:eastAsia="fr-CH"/>
-        </w:rPr>
         <w:t>no_caps</w:t>
       </w:r>
       <w:r>
@@ -7016,29 +6405,7 @@
           <w:szCs w:val="20"/>
           <w:lang w:val="en-GB" w:eastAsia="fr-CH"/>
         </w:rPr>
-        <w:t>This operation is a prerequisite before performing replace operations, because documents edited in MsWord often have run boundaries across sentences or even in the middle of words</w:t>
-      </w:r>
-      <w:proofErr w:type="gramStart"/>
-      <w:r>
-        <w:rPr>
-          <w:rFonts w:ascii="Verdana" w:eastAsia="Times New Roman" w:hAnsi="Verdana" w:cs="Times New Roman"/>
-          <w:color w:val="333333"/>
-          <w:sz w:val="20"/>
-          <w:szCs w:val="20"/>
-          <w:lang w:val="en-GB" w:eastAsia="fr-CH"/>
-        </w:rPr>
-        <w:t>;</w:t>
-      </w:r>
-      <w:proofErr w:type="gramEnd"/>
-      <w:r>
-        <w:rPr>
-          <w:rFonts w:ascii="Verdana" w:eastAsia="Times New Roman" w:hAnsi="Verdana" w:cs="Times New Roman"/>
-          <w:color w:val="333333"/>
-          <w:sz w:val="20"/>
-          <w:szCs w:val="20"/>
-          <w:lang w:val="en-GB" w:eastAsia="fr-CH"/>
-        </w:rPr>
-        <w:t xml:space="preserve"> so regex searches can only be successful if those artificial boundaries have been removed.</w:t>
+        <w:t>This operation is a prerequisite before performing replace operations, because documents edited in MsWord often have run boundaries across sentences or even in the middle of words; so regex searches can only be successful if those artificial boundaries have been removed.</w:t>
       </w:r>
     </w:p>
     <w:p>
@@ -7092,21 +6459,8 @@
           <w:shd w:val="clear" w:color="auto" w:fill="EEEEEE"/>
           <w:lang w:val="en-GB" w:eastAsia="fr-CH"/>
         </w:rPr>
-        <w:t>w</w:t>
-      </w:r>
-      <w:proofErr w:type="gramStart"/>
-      <w:r>
-        <w:rPr>
-          <w:rFonts w:ascii="Courier New" w:eastAsia="Times New Roman" w:hAnsi="Courier New" w:cs="Courier New"/>
-          <w:color w:val="333333"/>
-          <w:sz w:val="20"/>
-          <w:szCs w:val="20"/>
-          <w:shd w:val="clear" w:color="auto" w:fill="EEEEEE"/>
-          <w:lang w:val="en-GB" w:eastAsia="fr-CH"/>
-        </w:rPr>
-        <w:t>:caps</w:t>
-      </w:r>
-      <w:proofErr w:type="gramEnd"/>
+        <w:t>w:caps</w:t>
+      </w:r>
       <w:r>
         <w:rPr>
           <w:rFonts w:ascii="Verdana" w:eastAsia="Times New Roman" w:hAnsi="Verdana" w:cs="Times New Roman"/>
@@ -7132,7 +6486,6 @@
           <w:lang w:val="en-GB" w:eastAsia="fr-CH"/>
         </w:rPr>
       </w:pPr>
-      <w:proofErr w:type="gramStart"/>
       <w:r>
         <w:rPr>
           <w:rFonts w:ascii="Verdana" w:eastAsia="Times New Roman" w:hAnsi="Verdana" w:cs="Times New Roman"/>
@@ -7145,7 +6498,6 @@
         </w:rPr>
         <w:t>replace</w:t>
       </w:r>
-      <w:proofErr w:type="gramEnd"/>
     </w:p>
     <w:p>
       <w:pPr>
@@ -7193,7 +6545,6 @@
         </w:rPr>
         <w:t xml:space="preserve">  </w:t>
       </w:r>
-      <w:proofErr w:type="gramStart"/>
       <w:r>
         <w:rPr>
           <w:rFonts w:ascii="Courier New" w:eastAsia="Times New Roman" w:hAnsi="Courier New" w:cs="Courier New"/>
@@ -7204,7 +6555,6 @@
         </w:rPr>
         <w:t>my</w:t>
       </w:r>
-      <w:proofErr w:type="gramEnd"/>
       <w:r>
         <w:rPr>
           <w:rFonts w:ascii="Courier New" w:eastAsia="Times New Roman" w:hAnsi="Courier New" w:cs="Courier New"/>
@@ -7464,20 +6814,8 @@
           <w:szCs w:val="20"/>
           <w:lang w:val="en-GB" w:eastAsia="fr-CH"/>
         </w:rPr>
-        <w:t xml:space="preserve">, enriched with three </w:t>
-      </w:r>
-      <w:proofErr w:type="gramStart"/>
-      <w:r>
-        <w:rPr>
-          <w:rFonts w:ascii="Verdana" w:eastAsia="Times New Roman" w:hAnsi="Verdana" w:cs="Times New Roman"/>
-          <w:color w:val="333333"/>
-          <w:sz w:val="20"/>
-          <w:szCs w:val="20"/>
-          <w:lang w:val="en-GB" w:eastAsia="fr-CH"/>
-        </w:rPr>
-        <w:t>entries :</w:t>
-      </w:r>
-      <w:proofErr w:type="gramEnd"/>
+        <w:t>, enriched with three entries :</w:t>
+      </w:r>
     </w:p>
     <w:p>
       <w:pPr>
@@ -7746,7 +7084,6 @@
           <w:lang w:val="en-GB" w:eastAsia="fr-CH"/>
         </w:rPr>
       </w:pPr>
-      <w:proofErr w:type="gramStart"/>
       <w:r>
         <w:rPr>
           <w:rFonts w:ascii="Verdana" w:eastAsia="Times New Roman" w:hAnsi="Verdana" w:cs="Times New Roman"/>
@@ -7759,7 +7096,6 @@
         </w:rPr>
         <w:t>change</w:t>
       </w:r>
-      <w:proofErr w:type="gramEnd"/>
     </w:p>
     <w:p>
       <w:pPr>
@@ -7807,7 +7143,6 @@
         </w:rPr>
         <w:t xml:space="preserve">  </w:t>
       </w:r>
-      <w:proofErr w:type="gramStart"/>
       <w:r>
         <w:rPr>
           <w:rFonts w:ascii="Courier New" w:eastAsia="Times New Roman" w:hAnsi="Courier New" w:cs="Courier New"/>
@@ -7818,7 +7153,6 @@
         </w:rPr>
         <w:t>my</w:t>
       </w:r>
-      <w:proofErr w:type="gramEnd"/>
       <w:r>
         <w:rPr>
           <w:rFonts w:ascii="Courier New" w:eastAsia="Times New Roman" w:hAnsi="Courier New" w:cs="Courier New"/>
@@ -8120,7 +7454,6 @@
         </w:rPr>
         <w:t xml:space="preserve">    </w:t>
       </w:r>
-      <w:proofErr w:type="gramStart"/>
       <w:r>
         <w:rPr>
           <w:rFonts w:ascii="Courier New" w:eastAsia="Times New Roman" w:hAnsi="Courier New" w:cs="Courier New"/>
@@ -8131,7 +7464,6 @@
         </w:rPr>
         <w:t>author</w:t>
       </w:r>
-      <w:proofErr w:type="gramEnd"/>
       <w:r>
         <w:rPr>
           <w:rFonts w:ascii="Courier New" w:eastAsia="Times New Roman" w:hAnsi="Courier New" w:cs="Courier New"/>
@@ -8219,7 +7551,6 @@
         </w:rPr>
         <w:t xml:space="preserve">    </w:t>
       </w:r>
-      <w:proofErr w:type="gramStart"/>
       <w:r>
         <w:rPr>
           <w:rFonts w:ascii="Courier New" w:eastAsia="Times New Roman" w:hAnsi="Courier New" w:cs="Courier New"/>
@@ -8230,7 +7561,6 @@
         </w:rPr>
         <w:t>date</w:t>
       </w:r>
-      <w:proofErr w:type="gramEnd"/>
       <w:r>
         <w:rPr>
           <w:rFonts w:ascii="Courier New" w:eastAsia="Times New Roman" w:hAnsi="Courier New" w:cs="Courier New"/>
@@ -8318,7 +7648,6 @@
         </w:rPr>
         <w:t xml:space="preserve">    </w:t>
       </w:r>
-      <w:proofErr w:type="gramStart"/>
       <w:r>
         <w:rPr>
           <w:rFonts w:ascii="Courier New" w:eastAsia="Times New Roman" w:hAnsi="Courier New" w:cs="Courier New"/>
@@ -8329,7 +7658,6 @@
         </w:rPr>
         <w:t>run</w:t>
       </w:r>
-      <w:proofErr w:type="gramEnd"/>
       <w:r>
         <w:rPr>
           <w:rFonts w:ascii="Courier New" w:eastAsia="Times New Roman" w:hAnsi="Courier New" w:cs="Courier New"/>
@@ -8425,18 +7753,7 @@
           <w:szCs w:val="20"/>
           <w:lang w:val="en-GB" w:eastAsia="fr-CH"/>
         </w:rPr>
-        <w:t>xml_</w:t>
-      </w:r>
-      <w:proofErr w:type="gramStart"/>
-      <w:r>
-        <w:rPr>
-          <w:rFonts w:ascii="Courier New" w:eastAsia="Times New Roman" w:hAnsi="Courier New" w:cs="Courier New"/>
-          <w:color w:val="2F4F4F"/>
-          <w:sz w:val="20"/>
-          <w:szCs w:val="20"/>
-          <w:lang w:val="en-GB" w:eastAsia="fr-CH"/>
-        </w:rPr>
-        <w:t>before</w:t>
+        <w:t>xml_before</w:t>
       </w:r>
       <w:r>
         <w:rPr>
@@ -8456,18 +7773,7 @@
           <w:szCs w:val="20"/>
           <w:lang w:val="en-GB" w:eastAsia="fr-CH"/>
         </w:rPr>
-        <w:t>=</w:t>
-      </w:r>
-      <w:proofErr w:type="gramEnd"/>
-      <w:r>
-        <w:rPr>
-          <w:rFonts w:ascii="Courier New" w:eastAsia="Times New Roman" w:hAnsi="Courier New" w:cs="Courier New"/>
-          <w:color w:val="DD7700"/>
-          <w:sz w:val="20"/>
-          <w:szCs w:val="20"/>
-          <w:lang w:val="en-GB" w:eastAsia="fr-CH"/>
-        </w:rPr>
-        <w:t>&gt;</w:t>
+        <w:t>=&gt;</w:t>
       </w:r>
       <w:r>
         <w:rPr>
@@ -8579,29 +7885,7 @@
           <w:szCs w:val="20"/>
           <w:lang w:val="en-GB" w:eastAsia="fr-CH"/>
         </w:rPr>
-        <w:t xml:space="preserve"> </w:t>
-      </w:r>
-      <w:proofErr w:type="gramStart"/>
-      <w:r>
-        <w:rPr>
-          <w:rFonts w:ascii="Verdana" w:eastAsia="Times New Roman" w:hAnsi="Verdana" w:cs="Times New Roman"/>
-          <w:color w:val="333333"/>
-          <w:sz w:val="20"/>
-          <w:szCs w:val="20"/>
-          <w:lang w:val="en-GB" w:eastAsia="fr-CH"/>
-        </w:rPr>
-        <w:t>method :</w:t>
-      </w:r>
-      <w:proofErr w:type="gramEnd"/>
-      <w:r>
-        <w:rPr>
-          <w:rFonts w:ascii="Verdana" w:eastAsia="Times New Roman" w:hAnsi="Verdana" w:cs="Times New Roman"/>
-          <w:color w:val="333333"/>
-          <w:sz w:val="20"/>
-          <w:szCs w:val="20"/>
-          <w:lang w:val="en-GB" w:eastAsia="fr-CH"/>
-        </w:rPr>
-        <w:t xml:space="preserve"> the replacement callback can call </w:t>
+        <w:t xml:space="preserve"> method : the replacement callback can call </w:t>
       </w:r>
       <w:r>
         <w:rPr>
@@ -8686,20 +7970,8 @@
           <w:szCs w:val="20"/>
           <w:lang w:val="en-GB" w:eastAsia="fr-CH"/>
         </w:rPr>
-        <w:t xml:space="preserve"> (or both) must be present. The parameters </w:t>
-      </w:r>
-      <w:proofErr w:type="gramStart"/>
-      <w:r>
-        <w:rPr>
-          <w:rFonts w:ascii="Verdana" w:eastAsia="Times New Roman" w:hAnsi="Verdana" w:cs="Times New Roman"/>
-          <w:color w:val="333333"/>
-          <w:sz w:val="20"/>
-          <w:szCs w:val="20"/>
-          <w:lang w:val="en-GB" w:eastAsia="fr-CH"/>
-        </w:rPr>
-        <w:t>are :</w:t>
-      </w:r>
-      <w:proofErr w:type="gramEnd"/>
+        <w:t xml:space="preserve"> (or both) must be present. The parameters are :</w:t>
+      </w:r>
     </w:p>
     <w:p>
       <w:pPr>
@@ -8905,29 +8177,7 @@
           <w:szCs w:val="20"/>
           <w:lang w:val="en-GB" w:eastAsia="fr-CH"/>
         </w:rPr>
-        <w:t xml:space="preserve">A short string that </w:t>
-      </w:r>
-      <w:proofErr w:type="gramStart"/>
-      <w:r>
-        <w:rPr>
-          <w:rFonts w:ascii="Verdana" w:eastAsia="Times New Roman" w:hAnsi="Verdana" w:cs="Times New Roman"/>
-          <w:color w:val="333333"/>
-          <w:sz w:val="20"/>
-          <w:szCs w:val="20"/>
-          <w:lang w:val="en-GB" w:eastAsia="fr-CH"/>
-        </w:rPr>
-        <w:t>will be displayed</w:t>
-      </w:r>
-      <w:proofErr w:type="gramEnd"/>
-      <w:r>
-        <w:rPr>
-          <w:rFonts w:ascii="Verdana" w:eastAsia="Times New Roman" w:hAnsi="Verdana" w:cs="Times New Roman"/>
-          <w:color w:val="333333"/>
-          <w:sz w:val="20"/>
-          <w:szCs w:val="20"/>
-          <w:lang w:val="en-GB" w:eastAsia="fr-CH"/>
-        </w:rPr>
-        <w:t xml:space="preserve"> by MsWord as the "author" of this tracked change.</w:t>
+        <w:t>A short string that will be displayed by MsWord as the "author" of this tracked change.</w:t>
       </w:r>
     </w:p>
     <w:p>
@@ -8989,29 +8239,7 @@
           <w:szCs w:val="20"/>
           <w:lang w:val="en-GB" w:eastAsia="fr-CH"/>
         </w:rPr>
-        <w:t xml:space="preserve">A date (and optional time) in ISO format that will be displayed by MsWord as the date of this tracked change. The current date and time </w:t>
-      </w:r>
-      <w:proofErr w:type="gramStart"/>
-      <w:r>
-        <w:rPr>
-          <w:rFonts w:ascii="Verdana" w:eastAsia="Times New Roman" w:hAnsi="Verdana" w:cs="Times New Roman"/>
-          <w:color w:val="333333"/>
-          <w:sz w:val="20"/>
-          <w:szCs w:val="20"/>
-          <w:lang w:val="en-GB" w:eastAsia="fr-CH"/>
-        </w:rPr>
-        <w:t>will be used</w:t>
-      </w:r>
-      <w:proofErr w:type="gramEnd"/>
-      <w:r>
-        <w:rPr>
-          <w:rFonts w:ascii="Verdana" w:eastAsia="Times New Roman" w:hAnsi="Verdana" w:cs="Times New Roman"/>
-          <w:color w:val="333333"/>
-          <w:sz w:val="20"/>
-          <w:szCs w:val="20"/>
-          <w:lang w:val="en-GB" w:eastAsia="fr-CH"/>
-        </w:rPr>
-        <w:t xml:space="preserve"> by default.</w:t>
+        <w:t>A date (and optional time) in ISO format that will be displayed by MsWord as the date of this tracked change. The current date and time will be used by default.</w:t>
       </w:r>
     </w:p>
     <w:p>
@@ -9086,31 +8314,7 @@
             <w:u w:val="single"/>
             <w:lang w:val="en-GB" w:eastAsia="fr-CH"/>
           </w:rPr>
-          <w:t>MsOffice:</w:t>
-        </w:r>
-        <w:proofErr w:type="gramStart"/>
-        <w:r>
-          <w:rPr>
-            <w:rFonts w:ascii="Verdana" w:eastAsia="Times New Roman" w:hAnsi="Verdana" w:cs="Times New Roman"/>
-            <w:color w:val="0000FF"/>
-            <w:sz w:val="20"/>
-            <w:szCs w:val="20"/>
-            <w:u w:val="single"/>
-            <w:lang w:val="en-GB" w:eastAsia="fr-CH"/>
-          </w:rPr>
-          <w:t>:Word</w:t>
-        </w:r>
-        <w:proofErr w:type="gramEnd"/>
-        <w:r>
-          <w:rPr>
-            <w:rFonts w:ascii="Verdana" w:eastAsia="Times New Roman" w:hAnsi="Verdana" w:cs="Times New Roman"/>
-            <w:color w:val="0000FF"/>
-            <w:sz w:val="20"/>
-            <w:szCs w:val="20"/>
-            <w:u w:val="single"/>
-            <w:lang w:val="en-GB" w:eastAsia="fr-CH"/>
-          </w:rPr>
-          <w:t>::Surgeon::Run</w:t>
+          <w:t>MsOffice::Word::Surgeon::Run</w:t>
         </w:r>
       </w:hyperlink>
       <w:r>
@@ -9132,31 +8336,7 @@
           <w:shd w:val="clear" w:color="auto" w:fill="EEEEEE"/>
           <w:lang w:val="en-GB" w:eastAsia="fr-CH"/>
         </w:rPr>
-        <w:t>&lt;w</w:t>
-      </w:r>
-      <w:proofErr w:type="gramStart"/>
-      <w:r>
-        <w:rPr>
-          <w:rFonts w:ascii="Courier New" w:eastAsia="Times New Roman" w:hAnsi="Courier New" w:cs="Courier New"/>
-          <w:color w:val="333333"/>
-          <w:sz w:val="20"/>
-          <w:szCs w:val="20"/>
-          <w:shd w:val="clear" w:color="auto" w:fill="EEEEEE"/>
-          <w:lang w:val="en-GB" w:eastAsia="fr-CH"/>
-        </w:rPr>
-        <w:t>:r</w:t>
-      </w:r>
-      <w:proofErr w:type="gramEnd"/>
-      <w:r>
-        <w:rPr>
-          <w:rFonts w:ascii="Courier New" w:eastAsia="Times New Roman" w:hAnsi="Courier New" w:cs="Courier New"/>
-          <w:color w:val="333333"/>
-          <w:sz w:val="20"/>
-          <w:szCs w:val="20"/>
-          <w:shd w:val="clear" w:color="auto" w:fill="EEEEEE"/>
-          <w:lang w:val="en-GB" w:eastAsia="fr-CH"/>
-        </w:rPr>
-        <w:t>&gt;</w:t>
+        <w:t>&lt;w:r&gt;</w:t>
       </w:r>
       <w:r>
         <w:rPr>
@@ -9239,31 +8419,7 @@
           <w:shd w:val="clear" w:color="auto" w:fill="EEEEEE"/>
           <w:lang w:val="en-GB" w:eastAsia="fr-CH"/>
         </w:rPr>
-        <w:t>&lt;w</w:t>
-      </w:r>
-      <w:proofErr w:type="gramStart"/>
-      <w:r>
-        <w:rPr>
-          <w:rFonts w:ascii="Courier New" w:eastAsia="Times New Roman" w:hAnsi="Courier New" w:cs="Courier New"/>
-          <w:color w:val="333333"/>
-          <w:sz w:val="20"/>
-          <w:szCs w:val="20"/>
-          <w:shd w:val="clear" w:color="auto" w:fill="EEEEEE"/>
-          <w:lang w:val="en-GB" w:eastAsia="fr-CH"/>
-        </w:rPr>
-        <w:t>:t</w:t>
-      </w:r>
-      <w:proofErr w:type="gramEnd"/>
-      <w:r>
-        <w:rPr>
-          <w:rFonts w:ascii="Courier New" w:eastAsia="Times New Roman" w:hAnsi="Courier New" w:cs="Courier New"/>
-          <w:color w:val="333333"/>
-          <w:sz w:val="20"/>
-          <w:szCs w:val="20"/>
-          <w:shd w:val="clear" w:color="auto" w:fill="EEEEEE"/>
-          <w:lang w:val="en-GB" w:eastAsia="fr-CH"/>
-        </w:rPr>
-        <w:t>&gt;</w:t>
+        <w:t>&lt;w:t&gt;</w:t>
       </w:r>
       <w:r>
         <w:rPr>
@@ -9307,31 +8463,7 @@
             <w:u w:val="single"/>
             <w:lang w:val="en-GB" w:eastAsia="fr-CH"/>
           </w:rPr>
-          <w:t>MsOffice:</w:t>
-        </w:r>
-        <w:proofErr w:type="gramStart"/>
-        <w:r>
-          <w:rPr>
-            <w:rFonts w:ascii="Verdana" w:eastAsia="Times New Roman" w:hAnsi="Verdana" w:cs="Times New Roman"/>
-            <w:color w:val="0000FF"/>
-            <w:sz w:val="20"/>
-            <w:szCs w:val="20"/>
-            <w:u w:val="single"/>
-            <w:lang w:val="en-GB" w:eastAsia="fr-CH"/>
-          </w:rPr>
-          <w:t>:Word</w:t>
-        </w:r>
-        <w:proofErr w:type="gramEnd"/>
-        <w:r>
-          <w:rPr>
-            <w:rFonts w:ascii="Verdana" w:eastAsia="Times New Roman" w:hAnsi="Verdana" w:cs="Times New Roman"/>
-            <w:color w:val="0000FF"/>
-            <w:sz w:val="20"/>
-            <w:szCs w:val="20"/>
-            <w:u w:val="single"/>
-            <w:lang w:val="en-GB" w:eastAsia="fr-CH"/>
-          </w:rPr>
-          <w:t>::Surgeon::Change</w:t>
+          <w:t>MsOffice::Word::Surgeon::Change</w:t>
         </w:r>
       </w:hyperlink>
       <w:r>
@@ -9437,29 +8569,7 @@
           <w:szCs w:val="20"/>
           <w:lang w:val="en-GB" w:eastAsia="fr-CH"/>
         </w:rPr>
-        <w:t xml:space="preserve"> documents, but with another </w:t>
-      </w:r>
-      <w:proofErr w:type="gramStart"/>
-      <w:r>
-        <w:rPr>
-          <w:rFonts w:ascii="Verdana" w:eastAsia="Times New Roman" w:hAnsi="Verdana" w:cs="Times New Roman"/>
-          <w:color w:val="333333"/>
-          <w:sz w:val="20"/>
-          <w:szCs w:val="20"/>
-          <w:lang w:val="en-GB" w:eastAsia="fr-CH"/>
-        </w:rPr>
-        <w:t>approach :</w:t>
-      </w:r>
-      <w:proofErr w:type="gramEnd"/>
-      <w:r>
-        <w:rPr>
-          <w:rFonts w:ascii="Verdana" w:eastAsia="Times New Roman" w:hAnsi="Verdana" w:cs="Times New Roman"/>
-          <w:color w:val="333333"/>
-          <w:sz w:val="20"/>
-          <w:szCs w:val="20"/>
-          <w:lang w:val="en-GB" w:eastAsia="fr-CH"/>
-        </w:rPr>
-        <w:t xml:space="preserve"> internally it uses </w:t>
+        <w:t xml:space="preserve"> documents, but with another approach : internally it uses </w:t>
       </w:r>
       <w:hyperlink r:id="rId17" w:history="1">
         <w:r>
@@ -9482,29 +8592,7 @@
           <w:szCs w:val="20"/>
           <w:lang w:val="en-GB" w:eastAsia="fr-CH"/>
         </w:rPr>
-        <w:t xml:space="preserve"> and XPath expressions for manipulating XML nodes. The API has some intersections with the present module, but there are also some </w:t>
-      </w:r>
-      <w:proofErr w:type="gramStart"/>
-      <w:r>
-        <w:rPr>
-          <w:rFonts w:ascii="Verdana" w:eastAsia="Times New Roman" w:hAnsi="Verdana" w:cs="Times New Roman"/>
-          <w:color w:val="333333"/>
-          <w:sz w:val="20"/>
-          <w:szCs w:val="20"/>
-          <w:lang w:val="en-GB" w:eastAsia="fr-CH"/>
-        </w:rPr>
-        <w:t>differences :</w:t>
-      </w:r>
-      <w:proofErr w:type="gramEnd"/>
-      <w:r>
-        <w:rPr>
-          <w:rFonts w:ascii="Verdana" w:eastAsia="Times New Roman" w:hAnsi="Verdana" w:cs="Times New Roman"/>
-          <w:color w:val="333333"/>
-          <w:sz w:val="20"/>
-          <w:szCs w:val="20"/>
-          <w:lang w:val="en-GB" w:eastAsia="fr-CH"/>
-        </w:rPr>
-        <w:t xml:space="preserve"> </w:t>
+        <w:t xml:space="preserve"> and XPath expressions for manipulating XML nodes. The API has some intersections with the present module, but there are also some differences : </w:t>
       </w:r>
       <w:r>
         <w:rPr>
@@ -9602,20 +8690,8 @@
           <w:szCs w:val="20"/>
           <w:lang w:val="en-GB" w:eastAsia="fr-CH"/>
         </w:rPr>
-        <w:t xml:space="preserve"> documents; here are some </w:t>
-      </w:r>
-      <w:proofErr w:type="gramStart"/>
-      <w:r>
-        <w:rPr>
-          <w:rFonts w:ascii="Verdana" w:eastAsia="Times New Roman" w:hAnsi="Verdana" w:cs="Times New Roman"/>
-          <w:color w:val="333333"/>
-          <w:sz w:val="20"/>
-          <w:szCs w:val="20"/>
-          <w:lang w:val="en-GB" w:eastAsia="fr-CH"/>
-        </w:rPr>
-        <w:t>references :</w:t>
-      </w:r>
-      <w:proofErr w:type="gramEnd"/>
+        <w:t xml:space="preserve"> documents; here are some references :</w:t>
+      </w:r>
     </w:p>
     <w:p>
       <w:pPr>
@@ -9984,29 +9060,7 @@
           <w:szCs w:val="20"/>
           <w:lang w:val="en-GB" w:eastAsia="fr-CH"/>
         </w:rPr>
-        <w:t xml:space="preserve">As far as I can tell, most of these libraries provide objects and methods that closely reflect the complete XML </w:t>
-      </w:r>
-      <w:proofErr w:type="gramStart"/>
-      <w:r>
-        <w:rPr>
-          <w:rFonts w:ascii="Verdana" w:eastAsia="Times New Roman" w:hAnsi="Verdana" w:cs="Times New Roman"/>
-          <w:color w:val="333333"/>
-          <w:sz w:val="20"/>
-          <w:szCs w:val="20"/>
-          <w:lang w:val="en-GB" w:eastAsia="fr-CH"/>
-        </w:rPr>
-        <w:t>structure :</w:t>
-      </w:r>
-      <w:proofErr w:type="gramEnd"/>
-      <w:r>
-        <w:rPr>
-          <w:rFonts w:ascii="Verdana" w:eastAsia="Times New Roman" w:hAnsi="Verdana" w:cs="Times New Roman"/>
-          <w:color w:val="333333"/>
-          <w:sz w:val="20"/>
-          <w:szCs w:val="20"/>
-          <w:lang w:val="en-GB" w:eastAsia="fr-CH"/>
-        </w:rPr>
-        <w:t xml:space="preserve"> for example they have classes for paragraphes, styles, fonts, inline shapes, etc.</w:t>
+        <w:t>As far as I can tell, most of these libraries provide objects and methods that closely reflect the complete XML structure : for example they have classes for paragraphes, styles, fonts, inline shapes, etc.</w:t>
       </w:r>
     </w:p>
     <w:p>
@@ -10039,39 +9093,17 @@
           <w:szCs w:val="20"/>
           <w:lang w:val="en-GB" w:eastAsia="fr-CH"/>
         </w:rPr>
-        <w:t xml:space="preserve">ore </w:t>
-      </w:r>
-      <w:proofErr w:type="gramStart"/>
-      <w:r>
-        <w:rPr>
-          <w:rFonts w:ascii="Verdana" w:eastAsia="Times New Roman" w:hAnsi="Verdana" w:cs="Times New Roman"/>
-          <w:color w:val="333333"/>
-          <w:sz w:val="20"/>
-          <w:szCs w:val="20"/>
-          <w:lang w:val="en-GB" w:eastAsia="fr-CH"/>
-        </w:rPr>
-        <w:t>limited</w:t>
-      </w:r>
-      <w:r>
-        <w:rPr>
-          <w:rFonts w:ascii="Verdana" w:eastAsia="Times New Roman" w:hAnsi="Verdana" w:cs="Times New Roman"/>
-          <w:color w:val="333333"/>
-          <w:sz w:val="20"/>
-          <w:szCs w:val="20"/>
-          <w:lang w:val="en-GB" w:eastAsia="fr-CH"/>
-        </w:rPr>
-        <w:t>:</w:t>
-      </w:r>
-      <w:proofErr w:type="gramEnd"/>
-      <w:r>
-        <w:rPr>
-          <w:rFonts w:ascii="Verdana" w:eastAsia="Times New Roman" w:hAnsi="Verdana" w:cs="Times New Roman"/>
-          <w:color w:val="333333"/>
-          <w:sz w:val="20"/>
-          <w:szCs w:val="20"/>
-          <w:lang w:val="en-GB" w:eastAsia="fr-CH"/>
-        </w:rPr>
-        <w:t xml:space="preserve"> it was optimised for dealing with the text contents and offers no support for presentation or paging features.</w:t>
+        <w:t>ore limited</w:t>
+      </w:r>
+      <w:r>
+        <w:rPr>
+          <w:rFonts w:ascii="Verdana" w:eastAsia="Times New Roman" w:hAnsi="Verdana" w:cs="Times New Roman"/>
+          <w:color w:val="333333"/>
+          <w:sz w:val="20"/>
+          <w:szCs w:val="20"/>
+          <w:lang w:val="en-GB" w:eastAsia="fr-CH"/>
+        </w:rPr>
+        <w:t>: it was optimised for dealing with the text contents and offers no support for presentation or paging features.</w:t>
       </w:r>
     </w:p>
     <w:p>
@@ -10239,18 +9271,7 @@
           <w:szCs w:val="20"/>
           <w:lang w:val="en-GB" w:eastAsia="fr-CH"/>
         </w:rPr>
-        <w:t xml:space="preserve">At </w:t>
-      </w:r>
-      <w:proofErr w:type="gramStart"/>
-      <w:r>
-        <w:rPr>
-          <w:rFonts w:ascii="Verdana" w:eastAsia="Times New Roman" w:hAnsi="Verdana" w:cs="Times New Roman"/>
-          <w:color w:val="333333"/>
-          <w:sz w:val="20"/>
-          <w:szCs w:val="20"/>
-          <w:lang w:val="en-GB" w:eastAsia="fr-CH"/>
-        </w:rPr>
-        <w:t>1</w:t>
+        <w:t>At 1</w:t>
       </w:r>
       <w:r>
         <w:rPr>
@@ -10263,7 +9284,6 @@
         </w:rPr>
         <w:t>st</w:t>
       </w:r>
-      <w:proofErr w:type="gramEnd"/>
       <w:r>
         <w:rPr>
           <w:rFonts w:ascii="Verdana" w:eastAsia="Times New Roman" w:hAnsi="Verdana" w:cs="Times New Roman"/>
@@ -10463,29 +9483,7 @@
           <w:szCs w:val="20"/>
           <w:lang w:val="en-GB" w:eastAsia="fr-CH"/>
         </w:rPr>
-        <w:t xml:space="preserve">, </w:t>
-      </w:r>
-      <w:proofErr w:type="gramStart"/>
-      <w:r>
-        <w:rPr>
-          <w:rFonts w:ascii="Verdana" w:eastAsia="Times New Roman" w:hAnsi="Verdana" w:cs="Times New Roman"/>
-          <w:color w:val="333333"/>
-          <w:sz w:val="20"/>
-          <w:szCs w:val="20"/>
-          <w:lang w:val="en-GB" w:eastAsia="fr-CH"/>
-        </w:rPr>
-        <w:t>and also</w:t>
-      </w:r>
-      <w:proofErr w:type="gramEnd"/>
-      <w:r>
-        <w:rPr>
-          <w:rFonts w:ascii="Verdana" w:eastAsia="Times New Roman" w:hAnsi="Verdana" w:cs="Times New Roman"/>
-          <w:color w:val="333333"/>
-          <w:sz w:val="20"/>
-          <w:szCs w:val="20"/>
-          <w:lang w:val="en-GB" w:eastAsia="fr-CH"/>
-        </w:rPr>
-        <w:t xml:space="preserve"> has</w:t>
+        <w:t>, and also has</w:t>
       </w:r>
       <w:r>
         <w:rPr>
@@ -10518,29 +9516,7 @@
           <w:szCs w:val="20"/>
           <w:lang w:val="en-GB" w:eastAsia="fr-CH"/>
         </w:rPr>
-        <w:t>Field test (ASK</w:t>
-      </w:r>
-      <w:proofErr w:type="gramStart"/>
-      <w:r>
-        <w:rPr>
-          <w:rFonts w:ascii="Verdana" w:eastAsia="Times New Roman" w:hAnsi="Verdana" w:cs="Times New Roman"/>
-          <w:color w:val="333333"/>
-          <w:sz w:val="20"/>
-          <w:szCs w:val="20"/>
-          <w:lang w:val="en-GB" w:eastAsia="fr-CH"/>
-        </w:rPr>
-        <w:t>) :</w:t>
-      </w:r>
-      <w:proofErr w:type="gramEnd"/>
-      <w:r>
-        <w:rPr>
-          <w:rFonts w:ascii="Verdana" w:eastAsia="Times New Roman" w:hAnsi="Verdana" w:cs="Times New Roman"/>
-          <w:color w:val="333333"/>
-          <w:sz w:val="20"/>
-          <w:szCs w:val="20"/>
-          <w:lang w:val="en-GB" w:eastAsia="fr-CH"/>
-        </w:rPr>
-        <w:t xml:space="preserve"> do you prefer </w:t>
+        <w:t xml:space="preserve">Field test (ASK) : do you prefer </w:t>
       </w:r>
       <w:r>
         <w:rPr>
@@ -10609,29 +9585,7 @@
           <w:szCs w:val="20"/>
           <w:lang w:val="en-GB" w:eastAsia="fr-CH"/>
         </w:rPr>
-        <w:t xml:space="preserve"> ? </w:t>
-      </w:r>
-      <w:proofErr w:type="gramStart"/>
-      <w:r>
-        <w:rPr>
-          <w:rFonts w:ascii="Verdana" w:eastAsia="Times New Roman" w:hAnsi="Verdana" w:cs="Times New Roman"/>
-          <w:color w:val="333333"/>
-          <w:sz w:val="20"/>
-          <w:szCs w:val="20"/>
-          <w:lang w:val="en-GB" w:eastAsia="fr-CH"/>
-        </w:rPr>
-        <w:t>Really ?</w:t>
-      </w:r>
-      <w:proofErr w:type="gramEnd"/>
-      <w:r>
-        <w:rPr>
-          <w:rFonts w:ascii="Verdana" w:eastAsia="Times New Roman" w:hAnsi="Verdana" w:cs="Times New Roman"/>
-          <w:color w:val="333333"/>
-          <w:sz w:val="20"/>
-          <w:szCs w:val="20"/>
-          <w:lang w:val="en-GB" w:eastAsia="fr-CH"/>
-        </w:rPr>
-        <w:t xml:space="preserve"> Even a 2</w:t>
+        <w:t xml:space="preserve"> ? Really ? Even a 2</w:t>
       </w:r>
       <w:r>
         <w:rPr>
@@ -10652,29 +9606,7 @@
           <w:szCs w:val="20"/>
           <w:lang w:val="en-GB" w:eastAsia="fr-CH"/>
         </w:rPr>
-        <w:t xml:space="preserve"> time like </w:t>
-      </w:r>
-      <w:proofErr w:type="gramStart"/>
-      <w:r>
-        <w:rPr>
-          <w:rFonts w:ascii="Verdana" w:eastAsia="Times New Roman" w:hAnsi="Verdana" w:cs="Times New Roman"/>
-          <w:color w:val="333333"/>
-          <w:sz w:val="20"/>
-          <w:szCs w:val="20"/>
-          <w:lang w:val="en-GB" w:eastAsia="fr-CH"/>
-        </w:rPr>
-        <w:t>this :</w:t>
-      </w:r>
-      <w:proofErr w:type="gramEnd"/>
-      <w:r>
-        <w:rPr>
-          <w:rFonts w:ascii="Verdana" w:eastAsia="Times New Roman" w:hAnsi="Verdana" w:cs="Times New Roman"/>
-          <w:color w:val="333333"/>
-          <w:sz w:val="20"/>
-          <w:szCs w:val="20"/>
-          <w:lang w:val="en-GB" w:eastAsia="fr-CH"/>
-        </w:rPr>
-        <w:t xml:space="preserve"> </w:t>
+        <w:t xml:space="preserve"> time like this : </w:t>
       </w:r>
       <w:r>
         <w:rPr>
@@ -10979,8 +9911,63 @@
         </w:rPr>
         <w:fldChar w:fldCharType="end"/>
       </w:r>
+    </w:p>
+    <w:p>
+      <w:pPr>
+        <w:spacing w:before="100" w:beforeAutospacing="1" w:after="100" w:afterAutospacing="1" w:line="240" w:lineRule="auto"/>
+        <w:jc w:val="both"/>
+        <w:rPr>
+          <w:rFonts w:ascii="Verdana" w:eastAsia="Times New Roman" w:hAnsi="Verdana" w:cs="Times New Roman"/>
+          <w:color w:val="333333"/>
+          <w:sz w:val="20"/>
+          <w:szCs w:val="20"/>
+          <w:lang w:val="en-GB" w:eastAsia="fr-CH"/>
+        </w:rPr>
+      </w:pPr>
+      <w:r>
+        <w:rPr>
+          <w:rFonts w:ascii="Verdana" w:eastAsia="Times New Roman" w:hAnsi="Verdana" w:cs="Times New Roman"/>
+          <w:color w:val="333333"/>
+          <w:sz w:val="20"/>
+          <w:szCs w:val="20"/>
+          <w:lang w:val="en-GB" w:eastAsia="fr-CH"/>
+        </w:rPr>
+        <w:t>This paragraph is justified; it contains just a few</w:t>
+      </w:r>
       <w:bookmarkStart w:id="16" w:name="_GoBack"/>
       <w:bookmarkEnd w:id="16"/>
+      <w:r>
+        <w:rPr>
+          <w:rFonts w:ascii="Verdana" w:eastAsia="Times New Roman" w:hAnsi="Verdana" w:cs="Times New Roman"/>
+          <w:color w:val="333333"/>
+          <w:sz w:val="20"/>
+          <w:szCs w:val="20"/>
+          <w:lang w:val="en-GB" w:eastAsia="fr-CH"/>
+        </w:rPr>
+        <w:t xml:space="preserve"> soft hy</w:t>
+      </w:r>
+      <w:r>
+        <w:rPr>
+          <w:rFonts w:ascii="Verdana" w:eastAsia="Times New Roman" w:hAnsi="Verdana" w:cs="Times New Roman"/>
+          <w:color w:val="333333"/>
+          <w:sz w:val="20"/>
+          <w:szCs w:val="20"/>
+          <w:lang w:val="en-GB" w:eastAsia="fr-CH"/>
+        </w:rPr>
+        <w:softHyphen/>
+        <w:t>phens that should really be remo</w:t>
+      </w:r>
+      <w:r>
+        <w:rPr>
+          <w:rFonts w:ascii="Verdana" w:eastAsia="Times New Roman" w:hAnsi="Verdana" w:cs="Times New Roman"/>
+          <w:color w:val="333333"/>
+          <w:sz w:val="20"/>
+          <w:szCs w:val="20"/>
+          <w:lang w:val="en-GB" w:eastAsia="fr-CH"/>
+        </w:rPr>
+        <w:softHyphen/>
+        <w:t>ved when examining the text contents.</w:t>
+      </w:r>
       <w:r>
         <w:rPr>
           <w:rFonts w:ascii="Verdana" w:eastAsia="Times New Roman" w:hAnsi="Verdana" w:cs="Times New Roman"/>
@@ -12834,7 +11821,7 @@
 </file>
 
 <file path=customXml/itemProps1.xml><?xml version="1.0" encoding="utf-8"?>
-<ds:datastoreItem xmlns:ds="http://schemas.openxmlformats.org/officeDocument/2006/customXml" ds:itemID="{3E8D2DCC-FC34-4844-8161-82F05E884F24}">
+<ds:datastoreItem xmlns:ds="http://schemas.openxmlformats.org/officeDocument/2006/customXml" ds:itemID="{F2D4FDE0-4BF6-44C8-90CC-CE42D9CB11BB}">
   <ds:schemaRefs>
     <ds:schemaRef ds:uri="http://schemas.openxmlformats.org/officeDocument/2006/bibliography"/>
   </ds:schemaRefs>

</xml_diff>

<commit_message>
Update for Sat Jun 29 05:07:01 2024
</commit_message>
<xml_diff>
--- a/distros/M/MsOffice-Word-Surgeon/t/etc/MsOffice-Word-Surgeon.docx
+++ b/distros/M/MsOffice-Word-Surgeon/t/etc/MsOffice-Word-Surgeon.docx
@@ -3932,7 +3932,7 @@
           <w:lang w:val="en-GB" w:eastAsia="fr-CH"/>
         </w:rPr>
       </w:pPr>
-      <w:bookmarkStart w:id="9" w:name="_Toc25163447"/>
+      <w:bookmarkStart w:id="8" w:name="_Toc25163447"/>
       <w:r>
         <w:rPr>
           <w:rFonts w:ascii="Verdana" w:eastAsia="Times New Roman" w:hAnsi="Verdana" w:cs="Times New Roman"/>
@@ -3945,7 +3945,7 @@
         </w:rPr>
         <w:t>Operating mode</w:t>
       </w:r>
-      <w:bookmarkEnd w:id="9"/>
+      <w:bookmarkEnd w:id="8"/>
     </w:p>
     <w:p>
       <w:pPr>
@@ -4181,7 +4181,7 @@
           <w:lang w:val="en-GB" w:eastAsia="fr-CH"/>
         </w:rPr>
       </w:pPr>
-      <w:bookmarkStart w:id="10" w:name="_Toc25163448"/>
+      <w:bookmarkStart w:id="9" w:name="_Toc25163448"/>
       <w:r>
         <w:rPr>
           <w:rFonts w:ascii="Verdana" w:eastAsia="Times New Roman" w:hAnsi="Verdana" w:cs="Times New Roman"/>
@@ -4194,7 +4194,7 @@
         </w:rPr>
         <w:t>Status</w:t>
       </w:r>
-      <w:bookmarkEnd w:id="10"/>
+      <w:bookmarkEnd w:id="9"/>
     </w:p>
     <w:p>
       <w:pPr>
@@ -4233,7 +4233,7 @@
           <w:lang w:val="en-GB" w:eastAsia="fr-CH"/>
         </w:rPr>
       </w:pPr>
-      <w:bookmarkStart w:id="11" w:name="_Toc25163449"/>
+      <w:bookmarkStart w:id="10" w:name="_Toc25163449"/>
       <w:r>
         <w:rPr>
           <w:rFonts w:ascii="Verdana" w:eastAsia="Times New Roman" w:hAnsi="Verdana" w:cs="Times New Roman"/>
@@ -4246,7 +4246,7 @@
         </w:rPr>
         <w:t>METHODS</w:t>
       </w:r>
-      <w:bookmarkEnd w:id="11"/>
+      <w:bookmarkEnd w:id="10"/>
     </w:p>
     <w:p>
       <w:pPr>
@@ -4262,7 +4262,7 @@
           <w:lang w:val="en-GB" w:eastAsia="fr-CH"/>
         </w:rPr>
       </w:pPr>
-      <w:bookmarkStart w:id="12" w:name="_Toc25163450"/>
+      <w:bookmarkStart w:id="11" w:name="_Toc25163450"/>
       <w:r>
         <w:rPr>
           <w:rFonts w:ascii="Verdana" w:eastAsia="Times New Roman" w:hAnsi="Verdana" w:cs="Times New Roman"/>
@@ -4275,7 +4275,7 @@
         </w:rPr>
         <w:t>Constructor</w:t>
       </w:r>
-      <w:bookmarkEnd w:id="12"/>
+      <w:bookmarkEnd w:id="11"/>
     </w:p>
     <w:p>
       <w:pPr>
@@ -4554,7 +4554,7 @@
           <w:lang w:val="en-GB" w:eastAsia="fr-CH"/>
         </w:rPr>
       </w:pPr>
-      <w:bookmarkStart w:id="13" w:name="_Toc25163451"/>
+      <w:bookmarkStart w:id="12" w:name="_Toc25163451"/>
       <w:r>
         <w:rPr>
           <w:rFonts w:ascii="Verdana" w:eastAsia="Times New Roman" w:hAnsi="Verdana" w:cs="Times New Roman"/>
@@ -4567,7 +4567,7 @@
         </w:rPr>
         <w:t>Contents restitution</w:t>
       </w:r>
-      <w:bookmarkEnd w:id="13"/>
+      <w:bookmarkEnd w:id="12"/>
     </w:p>
     <w:p>
       <w:pPr>
@@ -5101,7 +5101,7 @@
           <w:lang w:val="en-GB" w:eastAsia="fr-CH"/>
         </w:rPr>
       </w:pPr>
-      <w:bookmarkStart w:id="14" w:name="_Toc25163452"/>
+      <w:bookmarkStart w:id="13" w:name="_Toc25163452"/>
       <w:r>
         <w:rPr>
           <w:rFonts w:ascii="Verdana" w:eastAsia="Times New Roman" w:hAnsi="Verdana" w:cs="Times New Roman"/>
@@ -5114,7 +5114,7 @@
         </w:rPr>
         <w:t>Modifying contents</w:t>
       </w:r>
-      <w:bookmarkEnd w:id="14"/>
+      <w:bookmarkEnd w:id="13"/>
     </w:p>
     <w:p>
       <w:pPr>
@@ -5176,7 +5176,7 @@
           <w:color w:val="333333"/>
           <w:sz w:val="20"/>
           <w:szCs w:val="20"/>
-          <w:lang w:eastAsia="fr-CH"/>
+          <w:lang w:val="en-GB" w:eastAsia="fr-CH"/>
         </w:rPr>
       </w:pPr>
       <w:r>
@@ -5195,7 +5195,7 @@
           <w:color w:val="333333"/>
           <w:sz w:val="20"/>
           <w:szCs w:val="20"/>
-          <w:lang w:eastAsia="fr-CH"/>
+          <w:lang w:val="en-GB" w:eastAsia="fr-CH"/>
         </w:rPr>
         <w:t>$surgeon</w:t>
       </w:r>
@@ -5205,7 +5205,7 @@
           <w:color w:val="DD7700"/>
           <w:sz w:val="20"/>
           <w:szCs w:val="20"/>
-          <w:lang w:eastAsia="fr-CH"/>
+          <w:lang w:val="en-GB" w:eastAsia="fr-CH"/>
         </w:rPr>
         <w:t>-&gt;</w:t>
       </w:r>
@@ -5215,7 +5215,7 @@
           <w:color w:val="2F4F4F"/>
           <w:sz w:val="20"/>
           <w:szCs w:val="20"/>
-          <w:lang w:eastAsia="fr-CH"/>
+          <w:lang w:val="en-GB" w:eastAsia="fr-CH"/>
         </w:rPr>
         <w:t>reduce_noise</w:t>
       </w:r>
@@ -5225,7 +5225,7 @@
           <w:color w:val="333333"/>
           <w:sz w:val="20"/>
           <w:szCs w:val="20"/>
-          <w:lang w:eastAsia="fr-CH"/>
+          <w:lang w:val="en-GB" w:eastAsia="fr-CH"/>
         </w:rPr>
         <w:t>($regex1</w:t>
       </w:r>
@@ -5235,7 +5235,7 @@
           <w:color w:val="DD7700"/>
           <w:sz w:val="20"/>
           <w:szCs w:val="20"/>
-          <w:lang w:eastAsia="fr-CH"/>
+          <w:lang w:val="en-GB" w:eastAsia="fr-CH"/>
         </w:rPr>
         <w:t>,</w:t>
       </w:r>
@@ -5245,7 +5245,7 @@
           <w:color w:val="333333"/>
           <w:sz w:val="20"/>
           <w:szCs w:val="20"/>
-          <w:lang w:eastAsia="fr-CH"/>
+          <w:lang w:val="en-GB" w:eastAsia="fr-CH"/>
         </w:rPr>
         <w:t xml:space="preserve"> $regex2</w:t>
       </w:r>
@@ -5255,7 +5255,7 @@
           <w:color w:val="DD7700"/>
           <w:sz w:val="20"/>
           <w:szCs w:val="20"/>
-          <w:lang w:eastAsia="fr-CH"/>
+          <w:lang w:val="en-GB" w:eastAsia="fr-CH"/>
         </w:rPr>
         <w:t>,</w:t>
       </w:r>
@@ -5265,7 +5265,7 @@
           <w:color w:val="333333"/>
           <w:sz w:val="20"/>
           <w:szCs w:val="20"/>
-          <w:lang w:eastAsia="fr-CH"/>
+          <w:lang w:val="en-GB" w:eastAsia="fr-CH"/>
         </w:rPr>
         <w:t xml:space="preserve"> </w:t>
       </w:r>
@@ -5275,7 +5275,7 @@
           <w:color w:val="DD7700"/>
           <w:sz w:val="20"/>
           <w:szCs w:val="20"/>
-          <w:lang w:eastAsia="fr-CH"/>
+          <w:lang w:val="en-GB" w:eastAsia="fr-CH"/>
         </w:rPr>
         <w:t>...</w:t>
       </w:r>
@@ -5285,7 +5285,7 @@
           <w:color w:val="333333"/>
           <w:sz w:val="20"/>
           <w:szCs w:val="20"/>
-          <w:lang w:eastAsia="fr-CH"/>
+          <w:lang w:val="en-GB" w:eastAsia="fr-CH"/>
         </w:rPr>
         <w:t>);</w:t>
       </w:r>
@@ -8589,7 +8589,7 @@
           <w:lang w:val="en-GB" w:eastAsia="fr-CH"/>
         </w:rPr>
       </w:pPr>
-      <w:bookmarkStart w:id="15" w:name="_Toc25163453"/>
+      <w:bookmarkStart w:id="14" w:name="_Toc25163453"/>
       <w:r>
         <w:rPr>
           <w:rFonts w:ascii="Verdana" w:eastAsia="Times New Roman" w:hAnsi="Verdana" w:cs="Times New Roman"/>
@@ -8602,7 +8602,7 @@
         </w:rPr>
         <w:t>SEE ALSO</w:t>
       </w:r>
-      <w:bookmarkEnd w:id="15"/>
+      <w:bookmarkEnd w:id="14"/>
     </w:p>
     <w:p>
       <w:pPr>
@@ -9218,7 +9218,7 @@
           <w:lang w:val="en-GB" w:eastAsia="fr-CH"/>
         </w:rPr>
       </w:pPr>
-      <w:bookmarkStart w:id="16" w:name="_Toc25163454"/>
+      <w:bookmarkStart w:id="15" w:name="_Toc25163454"/>
       <w:r>
         <w:rPr>
           <w:rFonts w:ascii="Verdana" w:eastAsia="Times New Roman" w:hAnsi="Verdana" w:cs="Times New Roman"/>
@@ -9231,7 +9231,7 @@
         </w:rPr>
         <w:t>AUTHOR</w:t>
       </w:r>
-      <w:bookmarkEnd w:id="16"/>
+      <w:bookmarkEnd w:id="15"/>
     </w:p>
     <w:p>
       <w:pPr>
@@ -9269,7 +9269,7 @@
           <w:lang w:val="en-GB" w:eastAsia="fr-CH"/>
         </w:rPr>
       </w:pPr>
-      <w:bookmarkStart w:id="17" w:name="_Toc25163455"/>
+      <w:bookmarkStart w:id="16" w:name="_Toc25163455"/>
       <w:r>
         <w:rPr>
           <w:rFonts w:ascii="Verdana" w:eastAsia="Times New Roman" w:hAnsi="Verdana" w:cs="Times New Roman"/>
@@ -9282,7 +9282,7 @@
         </w:rPr>
         <w:t>COPYRIGHT AND LICENSE</w:t>
       </w:r>
-      <w:bookmarkEnd w:id="17"/>
+      <w:bookmarkEnd w:id="16"/>
     </w:p>
     <w:p>
       <w:pPr>
@@ -9439,7 +9439,7 @@
           </w:ffData>
         </w:fldChar>
       </w:r>
-      <w:bookmarkStart w:id="18" w:name="Texte7"/>
+      <w:bookmarkStart w:id="17" w:name="Texte7"/>
       <w:r>
         <w:rPr>
           <w:sz w:val="24"/>
@@ -9507,7 +9507,7 @@
         </w:rPr>
         <w:fldChar w:fldCharType="end"/>
       </w:r>
-      <w:bookmarkEnd w:id="18"/>
+      <w:bookmarkEnd w:id="17"/>
     </w:p>
     <w:p>
       <w:pPr>
@@ -9594,6 +9594,61 @@
         <w:tab/>
         <w:t>many internal TABS.</w:t>
       </w:r>
+    </w:p>
+    <w:p>
+      <w:pPr>
+        <w:spacing w:before="100" w:beforeAutospacing="1" w:after="100" w:afterAutospacing="1" w:line="240" w:lineRule="auto"/>
+        <w:rPr>
+          <w:rFonts w:ascii="Verdana" w:eastAsia="Times New Roman" w:hAnsi="Verdana" w:cs="Times New Roman"/>
+          <w:color w:val="333333"/>
+          <w:sz w:val="20"/>
+          <w:szCs w:val="20"/>
+          <w:lang w:val="en-GB" w:eastAsia="fr-CH"/>
+        </w:rPr>
+      </w:pPr>
+      <w:r>
+        <w:rPr>
+          <w:rFonts w:ascii="Verdana" w:eastAsia="Times New Roman" w:hAnsi="Verdana" w:cs="Times New Roman"/>
+          <w:color w:val="333333"/>
+          <w:sz w:val="20"/>
+          <w:szCs w:val="20"/>
+          <w:lang w:val="en-GB" w:eastAsia="fr-CH"/>
+        </w:rPr>
+        <w:tab/>
+        <w:t>DO</w:t>
+      </w:r>
+      <w:r>
+        <w:rPr>
+          <w:rFonts w:ascii="Verdana" w:eastAsia="Times New Roman" w:hAnsi="Verdana" w:cs="Times New Roman"/>
+          <w:color w:val="333333"/>
+          <w:sz w:val="20"/>
+          <w:szCs w:val="20"/>
+          <w:lang w:val="en-GB" w:eastAsia="fr-CH"/>
+        </w:rPr>
+        <w:t>_NOT</w:t>
+      </w:r>
+      <w:r>
+        <w:rPr>
+          <w:rFonts w:ascii="Verdana" w:eastAsia="Times New Roman" w:hAnsi="Verdana" w:cs="Times New Roman"/>
+          <w:color w:val="333333"/>
+          <w:sz w:val="20"/>
+          <w:szCs w:val="20"/>
+          <w:lang w:val="en-GB" w:eastAsia="fr-CH"/>
+        </w:rPr>
+        <w:t>_LOSE_THE_INITIAL_TAB w</w:t>
+      </w:r>
+      <w:r>
+        <w:rPr>
+          <w:rFonts w:ascii="Verdana" w:eastAsia="Times New Roman" w:hAnsi="Verdana" w:cs="Times New Roman"/>
+          <w:color w:val="333333"/>
+          <w:sz w:val="20"/>
+          <w:szCs w:val="20"/>
+          <w:lang w:val="en-GB" w:eastAsia="fr-CH"/>
+        </w:rPr>
+        <w:t>hen replacing !!</w:t>
+      </w:r>
+      <w:bookmarkStart w:id="18" w:name="_GoBack"/>
+      <w:bookmarkEnd w:id="18"/>
     </w:p>
     <w:p>
       <w:pPr>
@@ -10352,8 +10407,6 @@
       <w:r>
         <w:t xml:space="preserve"> and here is an endnote</w:t>
       </w:r>
-      <w:bookmarkStart w:id="8" w:name="_GoBack"/>
-      <w:bookmarkEnd w:id="8"/>
     </w:p>
   </w:endnote>
 </w:endnotes>
@@ -10375,27 +10428,14 @@
     <w:pPr>
       <w:pStyle w:val="Pieddepage"/>
     </w:pPr>
-    <w:r>
-      <w:fldChar w:fldCharType="begin"/>
-    </w:r>
-    <w:r>
-      <w:instrText xml:space="preserve"> FILENAME   \* MERGEFORMAT </w:instrText>
-    </w:r>
-    <w:r>
-      <w:fldChar w:fldCharType="separate"/>
-    </w:r>
-    <w:r>
-      <w:rPr>
-        <w:noProof/>
-      </w:rPr>
-      <w:t>MsOffice-Word-Surgeon.docx</w:t>
-    </w:r>
-    <w:r>
-      <w:rPr>
-        <w:noProof/>
-      </w:rPr>
-      <w:fldChar w:fldCharType="end"/>
-    </w:r>
+    <w:fldSimple w:instr=" FILENAME   \* MERGEFORMAT ">
+      <w:r>
+        <w:rPr>
+          <w:noProof/>
+        </w:rPr>
+        <w:t>MsOffice-Word-Surgeon.docx</w:t>
+      </w:r>
+    </w:fldSimple>
   </w:p>
 </w:ftr>
 </file>
@@ -10487,7 +10527,7 @@
       <w:rPr>
         <w:noProof/>
       </w:rPr>
-      <w:t>7</w:t>
+      <w:t>6</w:t>
     </w:r>
     <w:r>
       <w:fldChar w:fldCharType="end"/>
@@ -12376,7 +12416,7 @@
 </file>
 
 <file path=customXml/itemProps1.xml><?xml version="1.0" encoding="utf-8"?>
-<ds:datastoreItem xmlns:ds="http://schemas.openxmlformats.org/officeDocument/2006/customXml" ds:itemID="{ABB1A001-9F0F-4BF5-8049-0F53C29FF347}">
+<ds:datastoreItem xmlns:ds="http://schemas.openxmlformats.org/officeDocument/2006/customXml" ds:itemID="{EAAB7A52-12B9-4143-AC3A-5EB7BBC1524C}">
   <ds:schemaRefs>
     <ds:schemaRef ds:uri="http://schemas.openxmlformats.org/officeDocument/2006/bibliography"/>
   </ds:schemaRefs>

</xml_diff>